<commit_message>
y2s2: Week 10 Release 0.1
</commit_message>
<xml_diff>
--- a/y2s2/csa/tutorials/Answers for T5-12, T1-4 NOT included.docx
+++ b/y2s2/csa/tutorials/Answers for T5-12, T1-4 NOT included.docx
@@ -26253,8 +26253,6 @@
         </w:rPr>
         <w:t>LOOP L1</w:t>
       </w:r>
-      <w:bookmarkStart w:id="0" w:name="_GoBack"/>
-      <w:bookmarkEnd w:id="0"/>
     </w:p>
     <w:p>
       <w:pPr>
@@ -33938,6 +33936,31 @@
     </w:p>
     <w:p>
       <w:pPr>
+        <w:pStyle w:val="ListParagraph"/>
+        <w:numPr>
+          <w:ilvl w:val="1"/>
+          <w:numId w:val="44"/>
+        </w:numPr>
+        <w:autoSpaceDE w:val="0"/>
+        <w:autoSpaceDN w:val="0"/>
+        <w:adjustRightInd w:val="0"/>
+        <w:spacing w:after="0" w:line="240" w:lineRule="auto"/>
+        <w:jc w:val="both"/>
+        <w:rPr>
+          <w:rFonts w:ascii="Times New Roman" w:hAnsi="Times New Roman" w:cs="Times New Roman"/>
+          <w:color w:val="000000"/>
+        </w:rPr>
+      </w:pPr>
+      <w:r>
+        <w:rPr>
+          <w:rFonts w:ascii="Times New Roman" w:hAnsi="Times New Roman" w:cs="Times New Roman"/>
+          <w:color w:val="000000"/>
+        </w:rPr>
+        <w:t>Answerer’s note: Can use any label.</w:t>
+      </w:r>
+    </w:p>
+    <w:p>
+      <w:pPr>
         <w:autoSpaceDE w:val="0"/>
         <w:autoSpaceDN w:val="0"/>
         <w:adjustRightInd w:val="0"/>
@@ -33977,6 +34000,56 @@
     <w:p>
       <w:pPr>
         <w:pStyle w:val="ListParagraph"/>
+        <w:numPr>
+          <w:ilvl w:val="1"/>
+          <w:numId w:val="45"/>
+        </w:numPr>
+        <w:autoSpaceDE w:val="0"/>
+        <w:autoSpaceDN w:val="0"/>
+        <w:adjustRightInd w:val="0"/>
+        <w:spacing w:after="0" w:line="240" w:lineRule="auto"/>
+        <w:jc w:val="both"/>
+        <w:rPr>
+          <w:rFonts w:ascii="Times New Roman" w:hAnsi="Times New Roman" w:cs="Times New Roman"/>
+          <w:color w:val="000000"/>
+        </w:rPr>
+      </w:pPr>
+      <w:r>
+        <w:rPr>
+          <w:rFonts w:ascii="Times New Roman" w:hAnsi="Times New Roman" w:cs="Times New Roman"/>
+          <w:color w:val="000000"/>
+        </w:rPr>
+        <w:t>CMP CL, DL</w:t>
+      </w:r>
+    </w:p>
+    <w:p>
+      <w:pPr>
+        <w:pStyle w:val="ListParagraph"/>
+        <w:numPr>
+          <w:ilvl w:val="1"/>
+          <w:numId w:val="45"/>
+        </w:numPr>
+        <w:autoSpaceDE w:val="0"/>
+        <w:autoSpaceDN w:val="0"/>
+        <w:adjustRightInd w:val="0"/>
+        <w:spacing w:after="0" w:line="240" w:lineRule="auto"/>
+        <w:jc w:val="both"/>
+        <w:rPr>
+          <w:rFonts w:ascii="Times New Roman" w:hAnsi="Times New Roman" w:cs="Times New Roman"/>
+          <w:color w:val="000000"/>
+        </w:rPr>
+      </w:pPr>
+      <w:r>
+        <w:rPr>
+          <w:rFonts w:ascii="Times New Roman" w:hAnsi="Times New Roman" w:cs="Times New Roman"/>
+          <w:color w:val="000000"/>
+        </w:rPr>
+        <w:t>JLE L1</w:t>
+      </w:r>
+    </w:p>
+    <w:p>
+      <w:pPr>
+        <w:pStyle w:val="ListParagraph"/>
         <w:autoSpaceDE w:val="0"/>
         <w:autoSpaceDN w:val="0"/>
         <w:adjustRightInd w:val="0"/>
@@ -34010,7 +34083,71 @@
           <w:rFonts w:ascii="Times New Roman" w:hAnsi="Times New Roman" w:cs="Times New Roman"/>
           <w:color w:val="000000"/>
         </w:rPr>
-        <w:t xml:space="preserve">Is AL equal to or smaller than BL? </w:t>
+        <w:t>Is AL equal to or smaller than BL?</w:t>
+      </w:r>
+    </w:p>
+    <w:p>
+      <w:pPr>
+        <w:pStyle w:val="ListParagraph"/>
+        <w:numPr>
+          <w:ilvl w:val="1"/>
+          <w:numId w:val="45"/>
+        </w:numPr>
+        <w:autoSpaceDE w:val="0"/>
+        <w:autoSpaceDN w:val="0"/>
+        <w:adjustRightInd w:val="0"/>
+        <w:spacing w:after="0" w:line="240" w:lineRule="auto"/>
+        <w:jc w:val="both"/>
+        <w:rPr>
+          <w:rFonts w:ascii="Times New Roman" w:hAnsi="Times New Roman" w:cs="Times New Roman"/>
+          <w:color w:val="000000"/>
+        </w:rPr>
+      </w:pPr>
+      <w:r>
+        <w:rPr>
+          <w:rFonts w:ascii="Times New Roman" w:hAnsi="Times New Roman" w:cs="Times New Roman"/>
+          <w:color w:val="000000"/>
+        </w:rPr>
+        <w:t>CMP AL, BL</w:t>
+      </w:r>
+    </w:p>
+    <w:p>
+      <w:pPr>
+        <w:pStyle w:val="ListParagraph"/>
+        <w:numPr>
+          <w:ilvl w:val="1"/>
+          <w:numId w:val="45"/>
+        </w:numPr>
+        <w:autoSpaceDE w:val="0"/>
+        <w:autoSpaceDN w:val="0"/>
+        <w:adjustRightInd w:val="0"/>
+        <w:spacing w:after="0" w:line="240" w:lineRule="auto"/>
+        <w:jc w:val="both"/>
+        <w:rPr>
+          <w:rFonts w:ascii="Times New Roman" w:hAnsi="Times New Roman" w:cs="Times New Roman"/>
+          <w:color w:val="000000"/>
+        </w:rPr>
+      </w:pPr>
+      <w:r>
+        <w:rPr>
+          <w:rFonts w:ascii="Times New Roman" w:hAnsi="Times New Roman" w:cs="Times New Roman"/>
+          <w:color w:val="000000"/>
+        </w:rPr>
+        <w:t>JBE L</w:t>
+      </w:r>
+      <w:r>
+        <w:rPr>
+          <w:rFonts w:ascii="Times New Roman" w:hAnsi="Times New Roman" w:cs="Times New Roman"/>
+          <w:color w:val="000000"/>
+        </w:rPr>
+        <w:t>2</w:t>
+      </w:r>
+      <w:r>
+        <w:rPr>
+          <w:rFonts w:ascii="Times New Roman" w:hAnsi="Times New Roman" w:cs="Times New Roman"/>
+          <w:color w:val="000000"/>
+        </w:rPr>
+        <w:t xml:space="preserve"> </w:t>
       </w:r>
     </w:p>
     <w:p>
@@ -34049,7 +34186,85 @@
           <w:rFonts w:ascii="Times New Roman" w:hAnsi="Times New Roman" w:cs="Times New Roman"/>
           <w:color w:val="000000"/>
         </w:rPr>
-        <w:t xml:space="preserve">Is AL greater than BL? </w:t>
+        <w:t>Is AL greater than BL?</w:t>
+      </w:r>
+    </w:p>
+    <w:p>
+      <w:pPr>
+        <w:pStyle w:val="ListParagraph"/>
+        <w:numPr>
+          <w:ilvl w:val="1"/>
+          <w:numId w:val="45"/>
+        </w:numPr>
+        <w:autoSpaceDE w:val="0"/>
+        <w:autoSpaceDN w:val="0"/>
+        <w:adjustRightInd w:val="0"/>
+        <w:spacing w:after="0" w:line="240" w:lineRule="auto"/>
+        <w:jc w:val="both"/>
+        <w:rPr>
+          <w:rFonts w:ascii="Times New Roman" w:hAnsi="Times New Roman" w:cs="Times New Roman"/>
+          <w:color w:val="000000"/>
+        </w:rPr>
+      </w:pPr>
+      <w:r>
+        <w:rPr>
+          <w:rFonts w:ascii="Times New Roman" w:hAnsi="Times New Roman" w:cs="Times New Roman"/>
+          <w:color w:val="000000"/>
+        </w:rPr>
+        <w:t>CMP AL, BL</w:t>
+      </w:r>
+    </w:p>
+    <w:p>
+      <w:pPr>
+        <w:pStyle w:val="ListParagraph"/>
+        <w:numPr>
+          <w:ilvl w:val="1"/>
+          <w:numId w:val="45"/>
+        </w:numPr>
+        <w:autoSpaceDE w:val="0"/>
+        <w:autoSpaceDN w:val="0"/>
+        <w:adjustRightInd w:val="0"/>
+        <w:spacing w:after="0" w:line="240" w:lineRule="auto"/>
+        <w:jc w:val="both"/>
+        <w:rPr>
+          <w:rFonts w:ascii="Times New Roman" w:hAnsi="Times New Roman" w:cs="Times New Roman"/>
+          <w:color w:val="000000"/>
+        </w:rPr>
+      </w:pPr>
+      <w:r>
+        <w:rPr>
+          <w:rFonts w:ascii="Times New Roman" w:hAnsi="Times New Roman" w:cs="Times New Roman"/>
+          <w:color w:val="000000"/>
+        </w:rPr>
+        <w:t>J</w:t>
+      </w:r>
+      <w:r>
+        <w:rPr>
+          <w:rFonts w:ascii="Times New Roman" w:hAnsi="Times New Roman" w:cs="Times New Roman"/>
+          <w:color w:val="000000"/>
+        </w:rPr>
+        <w:t>A</w:t>
+      </w:r>
+      <w:r>
+        <w:rPr>
+          <w:rFonts w:ascii="Times New Roman" w:hAnsi="Times New Roman" w:cs="Times New Roman"/>
+          <w:color w:val="000000"/>
+        </w:rPr>
+        <w:t xml:space="preserve"> L</w:t>
+      </w:r>
+      <w:r>
+        <w:rPr>
+          <w:rFonts w:ascii="Times New Roman" w:hAnsi="Times New Roman" w:cs="Times New Roman"/>
+          <w:color w:val="000000"/>
+        </w:rPr>
+        <w:t>3</w:t>
+      </w:r>
+      <w:r>
+        <w:rPr>
+          <w:rFonts w:ascii="Times New Roman" w:hAnsi="Times New Roman" w:cs="Times New Roman"/>
+          <w:color w:val="000000"/>
+        </w:rPr>
+        <w:t xml:space="preserve"> </w:t>
       </w:r>
     </w:p>
     <w:p>
@@ -34094,6 +34309,63 @@
     <w:p>
       <w:pPr>
         <w:pStyle w:val="ListParagraph"/>
+        <w:numPr>
+          <w:ilvl w:val="1"/>
+          <w:numId w:val="45"/>
+        </w:numPr>
+        <w:autoSpaceDE w:val="0"/>
+        <w:autoSpaceDN w:val="0"/>
+        <w:adjustRightInd w:val="0"/>
+        <w:spacing w:after="0" w:line="240" w:lineRule="auto"/>
+        <w:jc w:val="both"/>
+        <w:rPr>
+          <w:rFonts w:ascii="Times New Roman" w:hAnsi="Times New Roman" w:cs="Times New Roman"/>
+          <w:color w:val="000000"/>
+        </w:rPr>
+      </w:pPr>
+      <w:r>
+        <w:rPr>
+          <w:rFonts w:ascii="Times New Roman" w:hAnsi="Times New Roman" w:cs="Times New Roman"/>
+          <w:color w:val="000000"/>
+        </w:rPr>
+        <w:t>CMP CL, BL</w:t>
+      </w:r>
+    </w:p>
+    <w:p>
+      <w:pPr>
+        <w:pStyle w:val="ListParagraph"/>
+        <w:numPr>
+          <w:ilvl w:val="1"/>
+          <w:numId w:val="45"/>
+        </w:numPr>
+        <w:autoSpaceDE w:val="0"/>
+        <w:autoSpaceDN w:val="0"/>
+        <w:adjustRightInd w:val="0"/>
+        <w:spacing w:after="0" w:line="240" w:lineRule="auto"/>
+        <w:jc w:val="both"/>
+        <w:rPr>
+          <w:rFonts w:ascii="Times New Roman" w:hAnsi="Times New Roman" w:cs="Times New Roman"/>
+          <w:color w:val="000000"/>
+        </w:rPr>
+      </w:pPr>
+      <w:r>
+        <w:rPr>
+          <w:rFonts w:ascii="Times New Roman" w:hAnsi="Times New Roman" w:cs="Times New Roman"/>
+          <w:color w:val="000000"/>
+        </w:rPr>
+        <w:t>JG L</w:t>
+      </w:r>
+      <w:r>
+        <w:rPr>
+          <w:rFonts w:ascii="Times New Roman" w:hAnsi="Times New Roman" w:cs="Times New Roman"/>
+          <w:color w:val="000000"/>
+        </w:rPr>
+        <w:t>4</w:t>
+      </w:r>
+    </w:p>
+    <w:p>
+      <w:pPr>
+        <w:pStyle w:val="ListParagraph"/>
         <w:autoSpaceDE w:val="0"/>
         <w:autoSpaceDN w:val="0"/>
         <w:adjustRightInd w:val="0"/>
@@ -34133,6 +34405,63 @@
     <w:p>
       <w:pPr>
         <w:pStyle w:val="ListParagraph"/>
+        <w:numPr>
+          <w:ilvl w:val="1"/>
+          <w:numId w:val="45"/>
+        </w:numPr>
+        <w:autoSpaceDE w:val="0"/>
+        <w:autoSpaceDN w:val="0"/>
+        <w:adjustRightInd w:val="0"/>
+        <w:spacing w:after="0" w:line="240" w:lineRule="auto"/>
+        <w:jc w:val="both"/>
+        <w:rPr>
+          <w:rFonts w:ascii="Times New Roman" w:hAnsi="Times New Roman" w:cs="Times New Roman"/>
+          <w:color w:val="000000"/>
+        </w:rPr>
+      </w:pPr>
+      <w:r>
+        <w:rPr>
+          <w:rFonts w:ascii="Times New Roman" w:hAnsi="Times New Roman" w:cs="Times New Roman"/>
+          <w:color w:val="000000"/>
+        </w:rPr>
+        <w:t>CMP DL, 0</w:t>
+      </w:r>
+    </w:p>
+    <w:p>
+      <w:pPr>
+        <w:pStyle w:val="ListParagraph"/>
+        <w:numPr>
+          <w:ilvl w:val="1"/>
+          <w:numId w:val="45"/>
+        </w:numPr>
+        <w:autoSpaceDE w:val="0"/>
+        <w:autoSpaceDN w:val="0"/>
+        <w:adjustRightInd w:val="0"/>
+        <w:spacing w:after="0" w:line="240" w:lineRule="auto"/>
+        <w:jc w:val="both"/>
+        <w:rPr>
+          <w:rFonts w:ascii="Times New Roman" w:hAnsi="Times New Roman" w:cs="Times New Roman"/>
+          <w:color w:val="000000"/>
+        </w:rPr>
+      </w:pPr>
+      <w:r>
+        <w:rPr>
+          <w:rFonts w:ascii="Times New Roman" w:hAnsi="Times New Roman" w:cs="Times New Roman"/>
+          <w:color w:val="000000"/>
+        </w:rPr>
+        <w:t>JZ L</w:t>
+      </w:r>
+      <w:r>
+        <w:rPr>
+          <w:rFonts w:ascii="Times New Roman" w:hAnsi="Times New Roman" w:cs="Times New Roman"/>
+          <w:color w:val="000000"/>
+        </w:rPr>
+        <w:t>5</w:t>
+      </w:r>
+    </w:p>
+    <w:p>
+      <w:pPr>
+        <w:pStyle w:val="ListParagraph"/>
         <w:autoSpaceDE w:val="0"/>
         <w:autoSpaceDN w:val="0"/>
         <w:adjustRightInd w:val="0"/>
@@ -34171,6 +34500,31 @@
     </w:p>
     <w:p>
       <w:pPr>
+        <w:pStyle w:val="ListParagraph"/>
+        <w:numPr>
+          <w:ilvl w:val="1"/>
+          <w:numId w:val="45"/>
+        </w:numPr>
+        <w:autoSpaceDE w:val="0"/>
+        <w:autoSpaceDN w:val="0"/>
+        <w:adjustRightInd w:val="0"/>
+        <w:spacing w:after="0" w:line="240" w:lineRule="auto"/>
+        <w:jc w:val="both"/>
+        <w:rPr>
+          <w:rFonts w:ascii="Times New Roman" w:hAnsi="Times New Roman" w:cs="Times New Roman"/>
+          <w:color w:val="000000"/>
+        </w:rPr>
+      </w:pPr>
+      <w:r>
+        <w:rPr>
+          <w:rFonts w:ascii="Times New Roman" w:hAnsi="Times New Roman" w:cs="Times New Roman"/>
+          <w:color w:val="000000"/>
+        </w:rPr>
+        <w:t>JO L6</w:t>
+      </w:r>
+    </w:p>
+    <w:p>
+      <w:pPr>
         <w:autoSpaceDE w:val="0"/>
         <w:autoSpaceDN w:val="0"/>
         <w:adjustRightInd w:val="0"/>
@@ -34271,7 +34625,32 @@
           <w:rFonts w:ascii="Times New Roman" w:hAnsi="Times New Roman" w:cs="Times New Roman"/>
           <w:color w:val="000000"/>
         </w:rPr>
-        <w:t xml:space="preserve">AND DL , BOOL_AMT </w:t>
+        <w:t>AND DL , BOOL_AMT</w:t>
+      </w:r>
+    </w:p>
+    <w:p>
+      <w:pPr>
+        <w:pStyle w:val="ListParagraph"/>
+        <w:numPr>
+          <w:ilvl w:val="1"/>
+          <w:numId w:val="46"/>
+        </w:numPr>
+        <w:autoSpaceDE w:val="0"/>
+        <w:autoSpaceDN w:val="0"/>
+        <w:adjustRightInd w:val="0"/>
+        <w:spacing w:after="0" w:line="240" w:lineRule="auto"/>
+        <w:jc w:val="both"/>
+        <w:rPr>
+          <w:rFonts w:ascii="Times New Roman" w:hAnsi="Times New Roman" w:cs="Times New Roman"/>
+          <w:color w:val="000000"/>
+        </w:rPr>
+      </w:pPr>
+      <w:r>
+        <w:rPr>
+          <w:rFonts w:ascii="Times New Roman" w:hAnsi="Times New Roman" w:cs="Times New Roman"/>
+          <w:color w:val="000000"/>
+        </w:rPr>
+        <w:t>01100001</w:t>
       </w:r>
     </w:p>
     <w:p>
@@ -34310,7 +34689,39 @@
           <w:rFonts w:ascii="Times New Roman" w:hAnsi="Times New Roman" w:cs="Times New Roman"/>
           <w:color w:val="000000"/>
         </w:rPr>
-        <w:t xml:space="preserve">OR DL , BOOL_AMT </w:t>
+        <w:t>OR DL , BOOL_AMT</w:t>
+      </w:r>
+    </w:p>
+    <w:p>
+      <w:pPr>
+        <w:pStyle w:val="ListParagraph"/>
+        <w:numPr>
+          <w:ilvl w:val="1"/>
+          <w:numId w:val="46"/>
+        </w:numPr>
+        <w:autoSpaceDE w:val="0"/>
+        <w:autoSpaceDN w:val="0"/>
+        <w:adjustRightInd w:val="0"/>
+        <w:spacing w:after="0" w:line="240" w:lineRule="auto"/>
+        <w:jc w:val="both"/>
+        <w:rPr>
+          <w:rFonts w:ascii="Times New Roman" w:hAnsi="Times New Roman" w:cs="Times New Roman"/>
+          <w:color w:val="000000"/>
+        </w:rPr>
+      </w:pPr>
+      <w:r>
+        <w:rPr>
+          <w:rFonts w:ascii="Times New Roman" w:hAnsi="Times New Roman" w:cs="Times New Roman"/>
+          <w:color w:val="000000"/>
+        </w:rPr>
+        <w:t>11111011</w:t>
+      </w:r>
+      <w:r>
+        <w:rPr>
+          <w:rFonts w:ascii="Times New Roman" w:hAnsi="Times New Roman" w:cs="Times New Roman"/>
+          <w:color w:val="000000"/>
+        </w:rPr>
+        <w:t xml:space="preserve"> </w:t>
       </w:r>
     </w:p>
     <w:p>
@@ -34349,7 +34760,39 @@
           <w:rFonts w:ascii="Times New Roman" w:hAnsi="Times New Roman" w:cs="Times New Roman"/>
           <w:color w:val="000000"/>
         </w:rPr>
-        <w:t xml:space="preserve">XOR DL , BOOL_AMT </w:t>
+        <w:t>XOR DL , BOOL_AMT</w:t>
+      </w:r>
+    </w:p>
+    <w:p>
+      <w:pPr>
+        <w:pStyle w:val="ListParagraph"/>
+        <w:numPr>
+          <w:ilvl w:val="1"/>
+          <w:numId w:val="46"/>
+        </w:numPr>
+        <w:autoSpaceDE w:val="0"/>
+        <w:autoSpaceDN w:val="0"/>
+        <w:adjustRightInd w:val="0"/>
+        <w:spacing w:after="0" w:line="240" w:lineRule="auto"/>
+        <w:jc w:val="both"/>
+        <w:rPr>
+          <w:rFonts w:ascii="Times New Roman" w:hAnsi="Times New Roman" w:cs="Times New Roman"/>
+          <w:color w:val="000000"/>
+        </w:rPr>
+      </w:pPr>
+      <w:r>
+        <w:rPr>
+          <w:rFonts w:ascii="Times New Roman" w:hAnsi="Times New Roman" w:cs="Times New Roman"/>
+          <w:color w:val="000000"/>
+        </w:rPr>
+        <w:t xml:space="preserve"> </w:t>
+      </w:r>
+      <w:r>
+        <w:rPr>
+          <w:rFonts w:ascii="Times New Roman" w:hAnsi="Times New Roman" w:cs="Times New Roman"/>
+          <w:color w:val="000000"/>
+        </w:rPr>
+        <w:t>1001010</w:t>
       </w:r>
     </w:p>
     <w:p>
@@ -34394,6 +34837,31 @@
     <w:p>
       <w:pPr>
         <w:pStyle w:val="ListParagraph"/>
+        <w:numPr>
+          <w:ilvl w:val="1"/>
+          <w:numId w:val="46"/>
+        </w:numPr>
+        <w:autoSpaceDE w:val="0"/>
+        <w:autoSpaceDN w:val="0"/>
+        <w:adjustRightInd w:val="0"/>
+        <w:spacing w:after="0" w:line="240" w:lineRule="auto"/>
+        <w:jc w:val="both"/>
+        <w:rPr>
+          <w:rFonts w:ascii="Times New Roman" w:hAnsi="Times New Roman" w:cs="Times New Roman"/>
+          <w:color w:val="000000"/>
+        </w:rPr>
+      </w:pPr>
+      <w:r>
+        <w:rPr>
+          <w:rFonts w:ascii="Times New Roman" w:hAnsi="Times New Roman" w:cs="Times New Roman"/>
+          <w:color w:val="000000"/>
+        </w:rPr>
+        <w:t>00000000</w:t>
+      </w:r>
+    </w:p>
+    <w:p>
+      <w:pPr>
+        <w:pStyle w:val="ListParagraph"/>
         <w:autoSpaceDE w:val="0"/>
         <w:autoSpaceDN w:val="0"/>
         <w:adjustRightInd w:val="0"/>
@@ -34427,7 +34895,39 @@
           <w:rFonts w:ascii="Times New Roman" w:hAnsi="Times New Roman" w:cs="Times New Roman"/>
           <w:color w:val="000000"/>
         </w:rPr>
-        <w:t xml:space="preserve">XOR DL , 11111111B </w:t>
+        <w:t>XOR DL , 11111111B</w:t>
+      </w:r>
+    </w:p>
+    <w:p>
+      <w:pPr>
+        <w:pStyle w:val="ListParagraph"/>
+        <w:numPr>
+          <w:ilvl w:val="1"/>
+          <w:numId w:val="46"/>
+        </w:numPr>
+        <w:autoSpaceDE w:val="0"/>
+        <w:autoSpaceDN w:val="0"/>
+        <w:adjustRightInd w:val="0"/>
+        <w:spacing w:after="0" w:line="240" w:lineRule="auto"/>
+        <w:jc w:val="both"/>
+        <w:rPr>
+          <w:rFonts w:ascii="Times New Roman" w:hAnsi="Times New Roman" w:cs="Times New Roman"/>
+          <w:color w:val="000000"/>
+        </w:rPr>
+      </w:pPr>
+      <w:r>
+        <w:rPr>
+          <w:rFonts w:ascii="Times New Roman" w:hAnsi="Times New Roman" w:cs="Times New Roman"/>
+          <w:color w:val="000000"/>
+        </w:rPr>
+        <w:t>10000110</w:t>
+      </w:r>
+      <w:r>
+        <w:rPr>
+          <w:rFonts w:ascii="Times New Roman" w:hAnsi="Times New Roman" w:cs="Times New Roman"/>
+          <w:color w:val="000000"/>
+        </w:rPr>
+        <w:t xml:space="preserve"> </w:t>
       </w:r>
     </w:p>
     <w:p>
@@ -34485,6 +34985,113 @@
     </w:p>
     <w:p>
       <w:pPr>
+        <w:pStyle w:val="ListParagraph"/>
+        <w:numPr>
+          <w:ilvl w:val="1"/>
+          <w:numId w:val="44"/>
+        </w:numPr>
+        <w:autoSpaceDE w:val="0"/>
+        <w:autoSpaceDN w:val="0"/>
+        <w:adjustRightInd w:val="0"/>
+        <w:spacing w:after="0" w:line="240" w:lineRule="auto"/>
+        <w:jc w:val="both"/>
+        <w:rPr>
+          <w:rFonts w:ascii="Times New Roman" w:hAnsi="Times New Roman" w:cs="Times New Roman"/>
+          <w:color w:val="FF0000"/>
+        </w:rPr>
+      </w:pPr>
+      <w:r>
+        <w:rPr>
+          <w:rFonts w:ascii="Times New Roman" w:hAnsi="Times New Roman" w:cs="Times New Roman"/>
+          <w:color w:val="000000"/>
+        </w:rPr>
+        <w:t xml:space="preserve">AND AL, 1100B </w:t>
+      </w:r>
+      <w:r>
+        <w:rPr>
+          <w:rFonts w:ascii="Times New Roman" w:hAnsi="Times New Roman" w:cs="Times New Roman"/>
+          <w:color w:val="FF0000"/>
+        </w:rPr>
+        <w:t>(REMEMBER TO PUT B)</w:t>
+      </w:r>
+    </w:p>
+    <w:p>
+      <w:pPr>
+        <w:pStyle w:val="ListParagraph"/>
+        <w:numPr>
+          <w:ilvl w:val="1"/>
+          <w:numId w:val="44"/>
+        </w:numPr>
+        <w:autoSpaceDE w:val="0"/>
+        <w:autoSpaceDN w:val="0"/>
+        <w:adjustRightInd w:val="0"/>
+        <w:spacing w:after="0" w:line="240" w:lineRule="auto"/>
+        <w:jc w:val="both"/>
+        <w:rPr>
+          <w:rFonts w:ascii="Times New Roman" w:hAnsi="Times New Roman" w:cs="Times New Roman"/>
+          <w:color w:val="000000"/>
+        </w:rPr>
+      </w:pPr>
+      <w:r>
+        <w:rPr>
+          <w:rFonts w:ascii="Times New Roman" w:hAnsi="Times New Roman" w:cs="Times New Roman"/>
+          <w:color w:val="000000"/>
+        </w:rPr>
+        <w:t>JZ L3 (Can straight away jump because check AL)</w:t>
+      </w:r>
+    </w:p>
+    <w:p>
+      <w:pPr>
+        <w:pStyle w:val="ListParagraph"/>
+        <w:numPr>
+          <w:ilvl w:val="1"/>
+          <w:numId w:val="44"/>
+        </w:numPr>
+        <w:autoSpaceDE w:val="0"/>
+        <w:autoSpaceDN w:val="0"/>
+        <w:adjustRightInd w:val="0"/>
+        <w:spacing w:after="0" w:line="240" w:lineRule="auto"/>
+        <w:jc w:val="both"/>
+        <w:rPr>
+          <w:rFonts w:ascii="Times New Roman" w:hAnsi="Times New Roman" w:cs="Times New Roman"/>
+          <w:color w:val="000000"/>
+        </w:rPr>
+      </w:pPr>
+      <w:r>
+        <w:rPr>
+          <w:rFonts w:ascii="Times New Roman" w:hAnsi="Times New Roman" w:cs="Times New Roman"/>
+          <w:color w:val="000000"/>
+        </w:rPr>
+        <w:t>JNZ L4</w:t>
+      </w:r>
+    </w:p>
+    <w:p>
+      <w:pPr>
+        <w:pStyle w:val="ListParagraph"/>
+        <w:numPr>
+          <w:ilvl w:val="1"/>
+          <w:numId w:val="44"/>
+        </w:numPr>
+        <w:autoSpaceDE w:val="0"/>
+        <w:autoSpaceDN w:val="0"/>
+        <w:adjustRightInd w:val="0"/>
+        <w:spacing w:after="0" w:line="240" w:lineRule="auto"/>
+        <w:jc w:val="both"/>
+        <w:rPr>
+          <w:rFonts w:ascii="Times New Roman" w:hAnsi="Times New Roman" w:cs="Times New Roman"/>
+          <w:color w:val="000000"/>
+        </w:rPr>
+      </w:pPr>
+      <w:r>
+        <w:rPr>
+          <w:rFonts w:ascii="Times New Roman" w:hAnsi="Times New Roman" w:cs="Times New Roman"/>
+          <w:color w:val="000000"/>
+        </w:rPr>
+        <w:t>Alternate answer: OR, can use SHR and SHL</w:t>
+      </w:r>
+    </w:p>
+    <w:p>
+      <w:pPr>
         <w:autoSpaceDE w:val="0"/>
         <w:autoSpaceDN w:val="0"/>
         <w:adjustRightInd w:val="0"/>
@@ -34541,6 +35148,13 @@
         </w:rPr>
         <w:t>tements into assembly language.</w:t>
       </w:r>
+      <w:r>
+        <w:rPr>
+          <w:rFonts w:ascii="Times New Roman" w:hAnsi="Times New Roman" w:cs="Times New Roman"/>
+          <w:color w:val="000000"/>
+        </w:rPr>
+        <w:t xml:space="preserve"> (FAVOURITE QUESTION)</w:t>
+      </w:r>
     </w:p>
     <w:p>
       <w:pPr>
@@ -34649,6 +35263,365 @@
         <w:autoSpaceDN w:val="0"/>
         <w:adjustRightInd w:val="0"/>
         <w:spacing w:after="0" w:line="240" w:lineRule="auto"/>
+        <w:ind w:firstLine="720"/>
+        <w:jc w:val="both"/>
+        <w:rPr>
+          <w:rFonts w:ascii="Times New Roman" w:hAnsi="Times New Roman" w:cs="Times New Roman"/>
+          <w:color w:val="000000"/>
+        </w:rPr>
+      </w:pPr>
+    </w:p>
+    <w:p>
+      <w:pPr>
+        <w:autoSpaceDE w:val="0"/>
+        <w:autoSpaceDN w:val="0"/>
+        <w:adjustRightInd w:val="0"/>
+        <w:spacing w:after="0" w:line="240" w:lineRule="auto"/>
+        <w:ind w:firstLine="720"/>
+        <w:jc w:val="both"/>
+        <w:rPr>
+          <w:rFonts w:ascii="Times New Roman" w:hAnsi="Times New Roman" w:cs="Times New Roman"/>
+          <w:color w:val="000000"/>
+        </w:rPr>
+      </w:pPr>
+      <w:r>
+        <w:rPr>
+          <w:rFonts w:ascii="Times New Roman" w:hAnsi="Times New Roman" w:cs="Times New Roman"/>
+          <w:color w:val="000000"/>
+        </w:rPr>
+        <w:t>ANSWER:</w:t>
+      </w:r>
+    </w:p>
+    <w:p>
+      <w:pPr>
+        <w:autoSpaceDE w:val="0"/>
+        <w:autoSpaceDN w:val="0"/>
+        <w:adjustRightInd w:val="0"/>
+        <w:spacing w:after="0" w:line="240" w:lineRule="auto"/>
+        <w:ind w:firstLine="720"/>
+        <w:jc w:val="both"/>
+        <w:rPr>
+          <w:rFonts w:ascii="Times New Roman" w:hAnsi="Times New Roman" w:cs="Times New Roman"/>
+          <w:color w:val="000000"/>
+        </w:rPr>
+      </w:pPr>
+    </w:p>
+    <w:p>
+      <w:pPr>
+        <w:autoSpaceDE w:val="0"/>
+        <w:autoSpaceDN w:val="0"/>
+        <w:adjustRightInd w:val="0"/>
+        <w:spacing w:after="0" w:line="240" w:lineRule="auto"/>
+        <w:ind w:firstLine="720"/>
+        <w:jc w:val="both"/>
+        <w:rPr>
+          <w:rFonts w:ascii="Times New Roman" w:hAnsi="Times New Roman" w:cs="Times New Roman"/>
+          <w:color w:val="000000"/>
+        </w:rPr>
+      </w:pPr>
+      <w:r>
+        <w:rPr>
+          <w:rFonts w:ascii="Times New Roman" w:hAnsi="Times New Roman" w:cs="Times New Roman"/>
+          <w:color w:val="000000"/>
+        </w:rPr>
+        <w:t>MOV BL, num1</w:t>
+      </w:r>
+    </w:p>
+    <w:p>
+      <w:pPr>
+        <w:autoSpaceDE w:val="0"/>
+        <w:autoSpaceDN w:val="0"/>
+        <w:adjustRightInd w:val="0"/>
+        <w:spacing w:after="0" w:line="240" w:lineRule="auto"/>
+        <w:ind w:firstLine="720"/>
+        <w:jc w:val="both"/>
+        <w:rPr>
+          <w:rFonts w:ascii="Times New Roman" w:hAnsi="Times New Roman" w:cs="Times New Roman"/>
+          <w:color w:val="000000"/>
+        </w:rPr>
+      </w:pPr>
+      <w:r>
+        <w:rPr>
+          <w:rFonts w:ascii="Times New Roman" w:hAnsi="Times New Roman" w:cs="Times New Roman"/>
+          <w:color w:val="000000"/>
+        </w:rPr>
+        <w:t>CMP BL, num2</w:t>
+      </w:r>
+    </w:p>
+    <w:p>
+      <w:pPr>
+        <w:autoSpaceDE w:val="0"/>
+        <w:autoSpaceDN w:val="0"/>
+        <w:adjustRightInd w:val="0"/>
+        <w:spacing w:after="0" w:line="240" w:lineRule="auto"/>
+        <w:ind w:firstLine="720"/>
+        <w:jc w:val="both"/>
+        <w:rPr>
+          <w:rFonts w:ascii="Times New Roman" w:hAnsi="Times New Roman" w:cs="Times New Roman"/>
+          <w:color w:val="000000"/>
+        </w:rPr>
+      </w:pPr>
+      <w:r>
+        <w:rPr>
+          <w:rFonts w:ascii="Times New Roman" w:hAnsi="Times New Roman" w:cs="Times New Roman"/>
+          <w:color w:val="000000"/>
+        </w:rPr>
+        <w:t>JE L1</w:t>
+      </w:r>
+    </w:p>
+    <w:p>
+      <w:pPr>
+        <w:autoSpaceDE w:val="0"/>
+        <w:autoSpaceDN w:val="0"/>
+        <w:adjustRightInd w:val="0"/>
+        <w:spacing w:after="0" w:line="240" w:lineRule="auto"/>
+        <w:ind w:firstLine="720"/>
+        <w:jc w:val="both"/>
+        <w:rPr>
+          <w:rFonts w:ascii="Times New Roman" w:hAnsi="Times New Roman" w:cs="Times New Roman"/>
+          <w:color w:val="000000"/>
+        </w:rPr>
+      </w:pPr>
+      <w:r>
+        <w:rPr>
+          <w:rFonts w:ascii="Times New Roman" w:hAnsi="Times New Roman" w:cs="Times New Roman"/>
+          <w:color w:val="000000"/>
+        </w:rPr>
+        <w:t>JMP FINISH</w:t>
+      </w:r>
+    </w:p>
+    <w:p>
+      <w:pPr>
+        <w:autoSpaceDE w:val="0"/>
+        <w:autoSpaceDN w:val="0"/>
+        <w:adjustRightInd w:val="0"/>
+        <w:spacing w:after="0" w:line="240" w:lineRule="auto"/>
+        <w:ind w:firstLine="720"/>
+        <w:jc w:val="both"/>
+        <w:rPr>
+          <w:rFonts w:ascii="Times New Roman" w:hAnsi="Times New Roman" w:cs="Times New Roman"/>
+          <w:color w:val="000000"/>
+        </w:rPr>
+      </w:pPr>
+    </w:p>
+    <w:p>
+      <w:pPr>
+        <w:autoSpaceDE w:val="0"/>
+        <w:autoSpaceDN w:val="0"/>
+        <w:adjustRightInd w:val="0"/>
+        <w:spacing w:after="0" w:line="240" w:lineRule="auto"/>
+        <w:ind w:firstLine="720"/>
+        <w:jc w:val="both"/>
+        <w:rPr>
+          <w:rFonts w:ascii="Times New Roman" w:hAnsi="Times New Roman" w:cs="Times New Roman"/>
+          <w:color w:val="000000"/>
+        </w:rPr>
+      </w:pPr>
+      <w:r>
+        <w:rPr>
+          <w:rFonts w:ascii="Times New Roman" w:hAnsi="Times New Roman" w:cs="Times New Roman"/>
+          <w:color w:val="000000"/>
+        </w:rPr>
+        <w:t>L1:</w:t>
+      </w:r>
+    </w:p>
+    <w:p>
+      <w:pPr>
+        <w:autoSpaceDE w:val="0"/>
+        <w:autoSpaceDN w:val="0"/>
+        <w:adjustRightInd w:val="0"/>
+        <w:spacing w:after="0" w:line="240" w:lineRule="auto"/>
+        <w:ind w:firstLine="720"/>
+        <w:jc w:val="both"/>
+        <w:rPr>
+          <w:rFonts w:ascii="Times New Roman" w:hAnsi="Times New Roman" w:cs="Times New Roman"/>
+          <w:color w:val="000000"/>
+        </w:rPr>
+      </w:pPr>
+      <w:r>
+        <w:rPr>
+          <w:rFonts w:ascii="Times New Roman" w:hAnsi="Times New Roman" w:cs="Times New Roman"/>
+          <w:color w:val="000000"/>
+        </w:rPr>
+        <w:tab/>
+        <w:t>MOV X, 1</w:t>
+      </w:r>
+    </w:p>
+    <w:p>
+      <w:pPr>
+        <w:autoSpaceDE w:val="0"/>
+        <w:autoSpaceDN w:val="0"/>
+        <w:adjustRightInd w:val="0"/>
+        <w:spacing w:after="0" w:line="240" w:lineRule="auto"/>
+        <w:ind w:firstLine="720"/>
+        <w:jc w:val="both"/>
+        <w:rPr>
+          <w:rFonts w:ascii="Times New Roman" w:hAnsi="Times New Roman" w:cs="Times New Roman"/>
+          <w:color w:val="000000"/>
+        </w:rPr>
+      </w:pPr>
+      <w:r>
+        <w:rPr>
+          <w:rFonts w:ascii="Times New Roman" w:hAnsi="Times New Roman" w:cs="Times New Roman"/>
+          <w:color w:val="000000"/>
+        </w:rPr>
+        <w:tab/>
+        <w:t>MOV Y, 2</w:t>
+      </w:r>
+    </w:p>
+    <w:p>
+      <w:pPr>
+        <w:autoSpaceDE w:val="0"/>
+        <w:autoSpaceDN w:val="0"/>
+        <w:adjustRightInd w:val="0"/>
+        <w:spacing w:after="0" w:line="240" w:lineRule="auto"/>
+        <w:ind w:firstLine="720"/>
+        <w:jc w:val="both"/>
+        <w:rPr>
+          <w:rFonts w:ascii="Times New Roman" w:hAnsi="Times New Roman" w:cs="Times New Roman"/>
+          <w:color w:val="000000"/>
+        </w:rPr>
+      </w:pPr>
+    </w:p>
+    <w:p>
+      <w:pPr>
+        <w:autoSpaceDE w:val="0"/>
+        <w:autoSpaceDN w:val="0"/>
+        <w:adjustRightInd w:val="0"/>
+        <w:spacing w:after="0" w:line="240" w:lineRule="auto"/>
+        <w:ind w:firstLine="720"/>
+        <w:jc w:val="both"/>
+        <w:rPr>
+          <w:rFonts w:ascii="Times New Roman" w:hAnsi="Times New Roman" w:cs="Times New Roman"/>
+          <w:color w:val="000000"/>
+        </w:rPr>
+      </w:pPr>
+      <w:r>
+        <w:rPr>
+          <w:rFonts w:ascii="Times New Roman" w:hAnsi="Times New Roman" w:cs="Times New Roman"/>
+          <w:color w:val="000000"/>
+        </w:rPr>
+        <w:t>ALTERNATE ANSWER:</w:t>
+      </w:r>
+    </w:p>
+    <w:p>
+      <w:pPr>
+        <w:autoSpaceDE w:val="0"/>
+        <w:autoSpaceDN w:val="0"/>
+        <w:adjustRightInd w:val="0"/>
+        <w:spacing w:after="0" w:line="240" w:lineRule="auto"/>
+        <w:ind w:firstLine="720"/>
+        <w:jc w:val="both"/>
+        <w:rPr>
+          <w:rFonts w:ascii="Times New Roman" w:hAnsi="Times New Roman" w:cs="Times New Roman"/>
+          <w:color w:val="000000"/>
+        </w:rPr>
+      </w:pPr>
+    </w:p>
+    <w:p>
+      <w:pPr>
+        <w:autoSpaceDE w:val="0"/>
+        <w:autoSpaceDN w:val="0"/>
+        <w:adjustRightInd w:val="0"/>
+        <w:spacing w:after="0" w:line="240" w:lineRule="auto"/>
+        <w:ind w:firstLine="720"/>
+        <w:jc w:val="both"/>
+        <w:rPr>
+          <w:rFonts w:ascii="Times New Roman" w:hAnsi="Times New Roman" w:cs="Times New Roman"/>
+          <w:color w:val="000000"/>
+        </w:rPr>
+      </w:pPr>
+      <w:r>
+        <w:rPr>
+          <w:rFonts w:ascii="Times New Roman" w:hAnsi="Times New Roman" w:cs="Times New Roman"/>
+          <w:color w:val="000000"/>
+        </w:rPr>
+        <w:t>JNE FINISH</w:t>
+      </w:r>
+    </w:p>
+    <w:p>
+      <w:pPr>
+        <w:autoSpaceDE w:val="0"/>
+        <w:autoSpaceDN w:val="0"/>
+        <w:adjustRightInd w:val="0"/>
+        <w:spacing w:after="0" w:line="240" w:lineRule="auto"/>
+        <w:ind w:firstLine="720"/>
+        <w:jc w:val="both"/>
+        <w:rPr>
+          <w:rFonts w:ascii="Times New Roman" w:hAnsi="Times New Roman" w:cs="Times New Roman"/>
+          <w:color w:val="000000"/>
+        </w:rPr>
+      </w:pPr>
+      <w:r>
+        <w:rPr>
+          <w:rFonts w:ascii="Times New Roman" w:hAnsi="Times New Roman" w:cs="Times New Roman"/>
+          <w:color w:val="000000"/>
+        </w:rPr>
+        <w:t>MOV X,1</w:t>
+      </w:r>
+    </w:p>
+    <w:p>
+      <w:pPr>
+        <w:autoSpaceDE w:val="0"/>
+        <w:autoSpaceDN w:val="0"/>
+        <w:adjustRightInd w:val="0"/>
+        <w:spacing w:after="0" w:line="240" w:lineRule="auto"/>
+        <w:ind w:firstLine="720"/>
+        <w:jc w:val="both"/>
+        <w:rPr>
+          <w:rFonts w:ascii="Times New Roman" w:hAnsi="Times New Roman" w:cs="Times New Roman"/>
+          <w:color w:val="000000"/>
+        </w:rPr>
+      </w:pPr>
+      <w:r>
+        <w:rPr>
+          <w:rFonts w:ascii="Times New Roman" w:hAnsi="Times New Roman" w:cs="Times New Roman"/>
+          <w:color w:val="000000"/>
+        </w:rPr>
+        <w:t>MOV Y,2</w:t>
+      </w:r>
+    </w:p>
+    <w:p>
+      <w:pPr>
+        <w:autoSpaceDE w:val="0"/>
+        <w:autoSpaceDN w:val="0"/>
+        <w:adjustRightInd w:val="0"/>
+        <w:spacing w:after="0" w:line="240" w:lineRule="auto"/>
+        <w:ind w:firstLine="720"/>
+        <w:jc w:val="both"/>
+        <w:rPr>
+          <w:rFonts w:ascii="Times New Roman" w:hAnsi="Times New Roman" w:cs="Times New Roman"/>
+          <w:color w:val="000000"/>
+        </w:rPr>
+      </w:pPr>
+    </w:p>
+    <w:p>
+      <w:pPr>
+        <w:autoSpaceDE w:val="0"/>
+        <w:autoSpaceDN w:val="0"/>
+        <w:adjustRightInd w:val="0"/>
+        <w:spacing w:after="0" w:line="240" w:lineRule="auto"/>
+        <w:ind w:firstLine="720"/>
+        <w:jc w:val="both"/>
+        <w:rPr>
+          <w:rFonts w:ascii="Times New Roman" w:hAnsi="Times New Roman" w:cs="Times New Roman"/>
+          <w:color w:val="000000"/>
+        </w:rPr>
+      </w:pPr>
+      <w:r>
+        <w:rPr>
+          <w:rFonts w:ascii="Times New Roman" w:hAnsi="Times New Roman" w:cs="Times New Roman"/>
+          <w:color w:val="000000"/>
+        </w:rPr>
+        <w:t>FINISH:</w:t>
+      </w:r>
+    </w:p>
+    <w:p>
+      <w:pPr>
+        <w:autoSpaceDE w:val="0"/>
+        <w:autoSpaceDN w:val="0"/>
+        <w:adjustRightInd w:val="0"/>
+        <w:spacing w:after="0" w:line="240" w:lineRule="auto"/>
         <w:ind w:left="360"/>
         <w:jc w:val="both"/>
         <w:rPr>
@@ -34751,6 +35724,160 @@
         <w:autoSpaceDN w:val="0"/>
         <w:adjustRightInd w:val="0"/>
         <w:spacing w:after="0" w:line="240" w:lineRule="auto"/>
+        <w:ind w:firstLine="720"/>
+        <w:jc w:val="both"/>
+        <w:rPr>
+          <w:rFonts w:ascii="Times New Roman" w:hAnsi="Times New Roman" w:cs="Times New Roman"/>
+          <w:color w:val="000000"/>
+        </w:rPr>
+      </w:pPr>
+    </w:p>
+    <w:p>
+      <w:pPr>
+        <w:autoSpaceDE w:val="0"/>
+        <w:autoSpaceDN w:val="0"/>
+        <w:adjustRightInd w:val="0"/>
+        <w:spacing w:after="0" w:line="240" w:lineRule="auto"/>
+        <w:ind w:firstLine="720"/>
+        <w:jc w:val="both"/>
+        <w:rPr>
+          <w:rFonts w:ascii="Times New Roman" w:hAnsi="Times New Roman" w:cs="Times New Roman"/>
+          <w:color w:val="000000"/>
+        </w:rPr>
+      </w:pPr>
+      <w:r>
+        <w:rPr>
+          <w:rFonts w:ascii="Times New Roman" w:hAnsi="Times New Roman" w:cs="Times New Roman"/>
+          <w:color w:val="000000"/>
+        </w:rPr>
+        <w:t>CMP AL, BL</w:t>
+      </w:r>
+    </w:p>
+    <w:p>
+      <w:pPr>
+        <w:autoSpaceDE w:val="0"/>
+        <w:autoSpaceDN w:val="0"/>
+        <w:adjustRightInd w:val="0"/>
+        <w:spacing w:after="0" w:line="240" w:lineRule="auto"/>
+        <w:ind w:firstLine="720"/>
+        <w:jc w:val="both"/>
+        <w:rPr>
+          <w:rFonts w:ascii="Times New Roman" w:hAnsi="Times New Roman" w:cs="Times New Roman"/>
+          <w:color w:val="000000"/>
+        </w:rPr>
+      </w:pPr>
+      <w:r>
+        <w:rPr>
+          <w:rFonts w:ascii="Times New Roman" w:hAnsi="Times New Roman" w:cs="Times New Roman"/>
+          <w:color w:val="000000"/>
+        </w:rPr>
+        <w:t>JLE FINISH</w:t>
+      </w:r>
+    </w:p>
+    <w:p>
+      <w:pPr>
+        <w:autoSpaceDE w:val="0"/>
+        <w:autoSpaceDN w:val="0"/>
+        <w:adjustRightInd w:val="0"/>
+        <w:spacing w:after="0" w:line="240" w:lineRule="auto"/>
+        <w:ind w:firstLine="720"/>
+        <w:jc w:val="both"/>
+        <w:rPr>
+          <w:rFonts w:ascii="Times New Roman" w:hAnsi="Times New Roman" w:cs="Times New Roman"/>
+          <w:color w:val="000000"/>
+        </w:rPr>
+      </w:pPr>
+      <w:r>
+        <w:rPr>
+          <w:rFonts w:ascii="Times New Roman" w:hAnsi="Times New Roman" w:cs="Times New Roman"/>
+          <w:color w:val="000000"/>
+        </w:rPr>
+        <w:t>CMP BL, CL</w:t>
+      </w:r>
+    </w:p>
+    <w:p>
+      <w:pPr>
+        <w:autoSpaceDE w:val="0"/>
+        <w:autoSpaceDN w:val="0"/>
+        <w:adjustRightInd w:val="0"/>
+        <w:spacing w:after="0" w:line="240" w:lineRule="auto"/>
+        <w:ind w:firstLine="720"/>
+        <w:jc w:val="both"/>
+        <w:rPr>
+          <w:rFonts w:ascii="Times New Roman" w:hAnsi="Times New Roman" w:cs="Times New Roman"/>
+          <w:color w:val="000000"/>
+        </w:rPr>
+      </w:pPr>
+      <w:r>
+        <w:rPr>
+          <w:rFonts w:ascii="Times New Roman" w:hAnsi="Times New Roman" w:cs="Times New Roman"/>
+          <w:color w:val="000000"/>
+        </w:rPr>
+        <w:t>JLE FINISH</w:t>
+      </w:r>
+    </w:p>
+    <w:p>
+      <w:pPr>
+        <w:autoSpaceDE w:val="0"/>
+        <w:autoSpaceDN w:val="0"/>
+        <w:adjustRightInd w:val="0"/>
+        <w:spacing w:after="0" w:line="240" w:lineRule="auto"/>
+        <w:ind w:firstLine="720"/>
+        <w:jc w:val="both"/>
+        <w:rPr>
+          <w:rFonts w:ascii="Times New Roman" w:hAnsi="Times New Roman" w:cs="Times New Roman"/>
+          <w:color w:val="000000"/>
+        </w:rPr>
+      </w:pPr>
+      <w:r>
+        <w:rPr>
+          <w:rFonts w:ascii="Times New Roman" w:hAnsi="Times New Roman" w:cs="Times New Roman"/>
+          <w:color w:val="000000"/>
+        </w:rPr>
+        <w:t>MOV X, 1</w:t>
+      </w:r>
+    </w:p>
+    <w:p>
+      <w:pPr>
+        <w:autoSpaceDE w:val="0"/>
+        <w:autoSpaceDN w:val="0"/>
+        <w:adjustRightInd w:val="0"/>
+        <w:spacing w:after="0" w:line="240" w:lineRule="auto"/>
+        <w:ind w:firstLine="720"/>
+        <w:jc w:val="both"/>
+        <w:rPr>
+          <w:rFonts w:ascii="Times New Roman" w:hAnsi="Times New Roman" w:cs="Times New Roman"/>
+          <w:color w:val="000000"/>
+        </w:rPr>
+      </w:pPr>
+    </w:p>
+    <w:p>
+      <w:pPr>
+        <w:autoSpaceDE w:val="0"/>
+        <w:autoSpaceDN w:val="0"/>
+        <w:adjustRightInd w:val="0"/>
+        <w:spacing w:after="0" w:line="240" w:lineRule="auto"/>
+        <w:ind w:firstLine="720"/>
+        <w:jc w:val="both"/>
+        <w:rPr>
+          <w:rFonts w:ascii="Times New Roman" w:hAnsi="Times New Roman" w:cs="Times New Roman"/>
+          <w:color w:val="000000"/>
+        </w:rPr>
+      </w:pPr>
+      <w:r>
+        <w:rPr>
+          <w:rFonts w:ascii="Times New Roman" w:hAnsi="Times New Roman" w:cs="Times New Roman"/>
+          <w:color w:val="000000"/>
+        </w:rPr>
+        <w:t>FINISH:</w:t>
+      </w:r>
+    </w:p>
+    <w:p>
+      <w:pPr>
+        <w:autoSpaceDE w:val="0"/>
+        <w:autoSpaceDN w:val="0"/>
+        <w:adjustRightInd w:val="0"/>
+        <w:spacing w:after="0" w:line="240" w:lineRule="auto"/>
         <w:ind w:left="360"/>
         <w:jc w:val="both"/>
         <w:rPr>
@@ -34867,6 +35994,188 @@
         <w:autoSpaceDN w:val="0"/>
         <w:adjustRightInd w:val="0"/>
         <w:spacing w:after="0" w:line="240" w:lineRule="auto"/>
+        <w:ind w:firstLine="720"/>
+        <w:jc w:val="both"/>
+        <w:rPr>
+          <w:rFonts w:ascii="Times New Roman" w:hAnsi="Times New Roman" w:cs="Times New Roman"/>
+          <w:color w:val="000000"/>
+        </w:rPr>
+      </w:pPr>
+    </w:p>
+    <w:p>
+      <w:pPr>
+        <w:autoSpaceDE w:val="0"/>
+        <w:autoSpaceDN w:val="0"/>
+        <w:adjustRightInd w:val="0"/>
+        <w:spacing w:after="0" w:line="240" w:lineRule="auto"/>
+        <w:ind w:firstLine="720"/>
+        <w:jc w:val="both"/>
+        <w:rPr>
+          <w:rFonts w:ascii="Times New Roman" w:hAnsi="Times New Roman" w:cs="Times New Roman"/>
+          <w:color w:val="000000"/>
+        </w:rPr>
+      </w:pPr>
+      <w:r>
+        <w:rPr>
+          <w:rFonts w:ascii="Times New Roman" w:hAnsi="Times New Roman" w:cs="Times New Roman"/>
+          <w:color w:val="000000"/>
+        </w:rPr>
+        <w:t>CMP AL, BL</w:t>
+      </w:r>
+    </w:p>
+    <w:p>
+      <w:pPr>
+        <w:autoSpaceDE w:val="0"/>
+        <w:autoSpaceDN w:val="0"/>
+        <w:adjustRightInd w:val="0"/>
+        <w:spacing w:after="0" w:line="240" w:lineRule="auto"/>
+        <w:ind w:firstLine="720"/>
+        <w:jc w:val="both"/>
+        <w:rPr>
+          <w:rFonts w:ascii="Times New Roman" w:hAnsi="Times New Roman" w:cs="Times New Roman"/>
+          <w:color w:val="000000"/>
+        </w:rPr>
+      </w:pPr>
+      <w:r>
+        <w:rPr>
+          <w:rFonts w:ascii="Times New Roman" w:hAnsi="Times New Roman" w:cs="Times New Roman"/>
+          <w:color w:val="000000"/>
+        </w:rPr>
+        <w:t>JG L1</w:t>
+      </w:r>
+    </w:p>
+    <w:p>
+      <w:pPr>
+        <w:autoSpaceDE w:val="0"/>
+        <w:autoSpaceDN w:val="0"/>
+        <w:adjustRightInd w:val="0"/>
+        <w:spacing w:after="0" w:line="240" w:lineRule="auto"/>
+        <w:ind w:firstLine="720"/>
+        <w:jc w:val="both"/>
+        <w:rPr>
+          <w:rFonts w:ascii="Times New Roman" w:hAnsi="Times New Roman" w:cs="Times New Roman"/>
+          <w:color w:val="000000"/>
+        </w:rPr>
+      </w:pPr>
+      <w:r>
+        <w:rPr>
+          <w:rFonts w:ascii="Times New Roman" w:hAnsi="Times New Roman" w:cs="Times New Roman"/>
+          <w:color w:val="000000"/>
+        </w:rPr>
+        <w:t>CMP BL, CL</w:t>
+      </w:r>
+    </w:p>
+    <w:p>
+      <w:pPr>
+        <w:autoSpaceDE w:val="0"/>
+        <w:autoSpaceDN w:val="0"/>
+        <w:adjustRightInd w:val="0"/>
+        <w:spacing w:after="0" w:line="240" w:lineRule="auto"/>
+        <w:ind w:firstLine="720"/>
+        <w:jc w:val="both"/>
+        <w:rPr>
+          <w:rFonts w:ascii="Times New Roman" w:hAnsi="Times New Roman" w:cs="Times New Roman"/>
+          <w:color w:val="000000"/>
+        </w:rPr>
+      </w:pPr>
+      <w:r>
+        <w:rPr>
+          <w:rFonts w:ascii="Times New Roman" w:hAnsi="Times New Roman" w:cs="Times New Roman"/>
+          <w:color w:val="000000"/>
+        </w:rPr>
+        <w:t>JG L1</w:t>
+      </w:r>
+    </w:p>
+    <w:p>
+      <w:pPr>
+        <w:autoSpaceDE w:val="0"/>
+        <w:autoSpaceDN w:val="0"/>
+        <w:adjustRightInd w:val="0"/>
+        <w:spacing w:after="0" w:line="240" w:lineRule="auto"/>
+        <w:ind w:firstLine="720"/>
+        <w:jc w:val="both"/>
+        <w:rPr>
+          <w:rFonts w:ascii="Times New Roman" w:hAnsi="Times New Roman" w:cs="Times New Roman"/>
+          <w:color w:val="000000"/>
+        </w:rPr>
+      </w:pPr>
+      <w:r>
+        <w:rPr>
+          <w:rFonts w:ascii="Times New Roman" w:hAnsi="Times New Roman" w:cs="Times New Roman"/>
+          <w:color w:val="000000"/>
+        </w:rPr>
+        <w:t>JMP FINISH</w:t>
+      </w:r>
+    </w:p>
+    <w:p>
+      <w:pPr>
+        <w:autoSpaceDE w:val="0"/>
+        <w:autoSpaceDN w:val="0"/>
+        <w:adjustRightInd w:val="0"/>
+        <w:spacing w:after="0" w:line="240" w:lineRule="auto"/>
+        <w:ind w:firstLine="720"/>
+        <w:jc w:val="both"/>
+        <w:rPr>
+          <w:rFonts w:ascii="Times New Roman" w:hAnsi="Times New Roman" w:cs="Times New Roman"/>
+          <w:color w:val="000000"/>
+        </w:rPr>
+      </w:pPr>
+      <w:r>
+        <w:rPr>
+          <w:rFonts w:ascii="Times New Roman" w:hAnsi="Times New Roman" w:cs="Times New Roman"/>
+          <w:color w:val="000000"/>
+        </w:rPr>
+        <w:t>L1:</w:t>
+      </w:r>
+    </w:p>
+    <w:p>
+      <w:pPr>
+        <w:autoSpaceDE w:val="0"/>
+        <w:autoSpaceDN w:val="0"/>
+        <w:adjustRightInd w:val="0"/>
+        <w:spacing w:after="0" w:line="240" w:lineRule="auto"/>
+        <w:ind w:firstLine="720"/>
+        <w:jc w:val="both"/>
+        <w:rPr>
+          <w:rFonts w:ascii="Times New Roman" w:hAnsi="Times New Roman" w:cs="Times New Roman"/>
+          <w:color w:val="000000"/>
+        </w:rPr>
+      </w:pPr>
+      <w:r>
+        <w:rPr>
+          <w:rFonts w:ascii="Times New Roman" w:hAnsi="Times New Roman" w:cs="Times New Roman"/>
+          <w:color w:val="000000"/>
+        </w:rPr>
+        <w:t>MOV X,1</w:t>
+      </w:r>
+    </w:p>
+    <w:p>
+      <w:pPr>
+        <w:autoSpaceDE w:val="0"/>
+        <w:autoSpaceDN w:val="0"/>
+        <w:adjustRightInd w:val="0"/>
+        <w:spacing w:after="0" w:line="240" w:lineRule="auto"/>
+        <w:jc w:val="both"/>
+        <w:rPr>
+          <w:rFonts w:ascii="Times New Roman" w:hAnsi="Times New Roman" w:cs="Times New Roman"/>
+          <w:color w:val="000000"/>
+        </w:rPr>
+      </w:pPr>
+      <w:r>
+        <w:rPr>
+          <w:rFonts w:ascii="Times New Roman" w:hAnsi="Times New Roman" w:cs="Times New Roman"/>
+          <w:color w:val="000000"/>
+        </w:rPr>
+        <w:tab/>
+        <w:t>FINISH:</w:t>
+      </w:r>
+    </w:p>
+    <w:p>
+      <w:pPr>
+        <w:autoSpaceDE w:val="0"/>
+        <w:autoSpaceDN w:val="0"/>
+        <w:adjustRightInd w:val="0"/>
+        <w:spacing w:after="0" w:line="240" w:lineRule="auto"/>
         <w:jc w:val="both"/>
         <w:rPr>
           <w:rFonts w:ascii="Times New Roman" w:hAnsi="Times New Roman" w:cs="Times New Roman"/>
@@ -34910,9 +36219,418 @@
           <w:rFonts w:ascii="Times New Roman" w:hAnsi="Times New Roman" w:cs="Times New Roman"/>
           <w:color w:val="000000"/>
         </w:rPr>
-        <w:lastRenderedPageBreak/>
         <w:t xml:space="preserve">Write an assembly program to count the vowels in a character array “This is my favorite”. Print out the number of occurrences of each of the vowels a, e, i, o, and u. </w:t>
       </w:r>
+    </w:p>
+    <w:p>
+      <w:pPr>
+        <w:autoSpaceDE w:val="0"/>
+        <w:autoSpaceDN w:val="0"/>
+        <w:adjustRightInd w:val="0"/>
+        <w:spacing w:after="0" w:line="240" w:lineRule="auto"/>
+        <w:ind w:left="360"/>
+        <w:jc w:val="both"/>
+        <w:rPr>
+          <w:rFonts w:ascii="Times New Roman" w:hAnsi="Times New Roman" w:cs="Times New Roman"/>
+          <w:color w:val="000000"/>
+        </w:rPr>
+      </w:pPr>
+    </w:p>
+    <w:p>
+      <w:pPr>
+        <w:autoSpaceDE w:val="0"/>
+        <w:autoSpaceDN w:val="0"/>
+        <w:adjustRightInd w:val="0"/>
+        <w:spacing w:after="0" w:line="240" w:lineRule="auto"/>
+        <w:ind w:left="360"/>
+        <w:jc w:val="both"/>
+        <w:rPr>
+          <w:rFonts w:ascii="Times New Roman" w:hAnsi="Times New Roman" w:cs="Times New Roman"/>
+          <w:color w:val="000000"/>
+        </w:rPr>
+      </w:pPr>
+      <w:r>
+        <w:rPr>
+          <w:rFonts w:ascii="Times New Roman" w:hAnsi="Times New Roman" w:cs="Times New Roman"/>
+          <w:color w:val="000000"/>
+        </w:rPr>
+        <w:t>Answer (only cover a and e):</w:t>
+      </w:r>
+    </w:p>
+    <w:p>
+      <w:pPr>
+        <w:autoSpaceDE w:val="0"/>
+        <w:autoSpaceDN w:val="0"/>
+        <w:adjustRightInd w:val="0"/>
+        <w:spacing w:after="0" w:line="240" w:lineRule="auto"/>
+        <w:ind w:left="360"/>
+        <w:jc w:val="both"/>
+        <w:rPr>
+          <w:rFonts w:ascii="Times New Roman" w:hAnsi="Times New Roman" w:cs="Times New Roman"/>
+          <w:color w:val="000000"/>
+        </w:rPr>
+      </w:pPr>
+      <w:r>
+        <w:rPr>
+          <w:rFonts w:ascii="Times New Roman" w:hAnsi="Times New Roman" w:cs="Times New Roman"/>
+          <w:color w:val="000000"/>
+        </w:rPr>
+        <w:t>CHAR DB “This is my favorite”</w:t>
+      </w:r>
+    </w:p>
+    <w:p>
+      <w:pPr>
+        <w:autoSpaceDE w:val="0"/>
+        <w:autoSpaceDN w:val="0"/>
+        <w:adjustRightInd w:val="0"/>
+        <w:spacing w:after="0" w:line="240" w:lineRule="auto"/>
+        <w:ind w:left="360"/>
+        <w:jc w:val="both"/>
+        <w:rPr>
+          <w:rFonts w:ascii="Times New Roman" w:hAnsi="Times New Roman" w:cs="Times New Roman"/>
+          <w:color w:val="000000"/>
+        </w:rPr>
+      </w:pPr>
+    </w:p>
+    <w:p>
+      <w:pPr>
+        <w:autoSpaceDE w:val="0"/>
+        <w:autoSpaceDN w:val="0"/>
+        <w:adjustRightInd w:val="0"/>
+        <w:spacing w:after="0" w:line="240" w:lineRule="auto"/>
+        <w:ind w:left="360"/>
+        <w:jc w:val="both"/>
+        <w:rPr>
+          <w:rFonts w:ascii="Times New Roman" w:hAnsi="Times New Roman" w:cs="Times New Roman"/>
+          <w:color w:val="000000"/>
+        </w:rPr>
+      </w:pPr>
+      <w:r>
+        <w:rPr>
+          <w:rFonts w:ascii="Times New Roman" w:hAnsi="Times New Roman" w:cs="Times New Roman"/>
+          <w:color w:val="000000"/>
+        </w:rPr>
+        <w:t>MOV CX, 19</w:t>
+      </w:r>
+    </w:p>
+    <w:p>
+      <w:pPr>
+        <w:autoSpaceDE w:val="0"/>
+        <w:autoSpaceDN w:val="0"/>
+        <w:adjustRightInd w:val="0"/>
+        <w:spacing w:after="0" w:line="240" w:lineRule="auto"/>
+        <w:ind w:left="360"/>
+        <w:jc w:val="both"/>
+        <w:rPr>
+          <w:rFonts w:ascii="Times New Roman" w:hAnsi="Times New Roman" w:cs="Times New Roman"/>
+          <w:color w:val="000000"/>
+        </w:rPr>
+      </w:pPr>
+      <w:r>
+        <w:rPr>
+          <w:rFonts w:ascii="Times New Roman" w:hAnsi="Times New Roman" w:cs="Times New Roman"/>
+          <w:color w:val="000000"/>
+        </w:rPr>
+        <w:t>MOV SI, 0</w:t>
+      </w:r>
+    </w:p>
+    <w:p>
+      <w:pPr>
+        <w:autoSpaceDE w:val="0"/>
+        <w:autoSpaceDN w:val="0"/>
+        <w:adjustRightInd w:val="0"/>
+        <w:spacing w:after="0" w:line="240" w:lineRule="auto"/>
+        <w:ind w:left="360"/>
+        <w:jc w:val="both"/>
+        <w:rPr>
+          <w:rFonts w:ascii="Times New Roman" w:hAnsi="Times New Roman" w:cs="Times New Roman"/>
+          <w:color w:val="000000"/>
+        </w:rPr>
+      </w:pPr>
+      <w:r>
+        <w:rPr>
+          <w:rFonts w:ascii="Times New Roman" w:hAnsi="Times New Roman" w:cs="Times New Roman"/>
+          <w:color w:val="000000"/>
+        </w:rPr>
+        <w:t>L1:</w:t>
+      </w:r>
+    </w:p>
+    <w:p>
+      <w:pPr>
+        <w:autoSpaceDE w:val="0"/>
+        <w:autoSpaceDN w:val="0"/>
+        <w:adjustRightInd w:val="0"/>
+        <w:spacing w:after="0" w:line="240" w:lineRule="auto"/>
+        <w:ind w:left="360"/>
+        <w:jc w:val="both"/>
+        <w:rPr>
+          <w:rFonts w:ascii="Times New Roman" w:hAnsi="Times New Roman" w:cs="Times New Roman"/>
+          <w:color w:val="000000"/>
+        </w:rPr>
+      </w:pPr>
+      <w:r>
+        <w:rPr>
+          <w:rFonts w:ascii="Times New Roman" w:hAnsi="Times New Roman" w:cs="Times New Roman"/>
+          <w:color w:val="000000"/>
+        </w:rPr>
+        <w:tab/>
+        <w:t>CMP CHAR[SI], ‘a’</w:t>
+      </w:r>
+    </w:p>
+    <w:p>
+      <w:pPr>
+        <w:autoSpaceDE w:val="0"/>
+        <w:autoSpaceDN w:val="0"/>
+        <w:adjustRightInd w:val="0"/>
+        <w:spacing w:after="0" w:line="240" w:lineRule="auto"/>
+        <w:ind w:left="360"/>
+        <w:jc w:val="both"/>
+        <w:rPr>
+          <w:rFonts w:ascii="Times New Roman" w:hAnsi="Times New Roman" w:cs="Times New Roman"/>
+          <w:color w:val="000000"/>
+        </w:rPr>
+      </w:pPr>
+      <w:r>
+        <w:rPr>
+          <w:rFonts w:ascii="Times New Roman" w:hAnsi="Times New Roman" w:cs="Times New Roman"/>
+          <w:color w:val="000000"/>
+        </w:rPr>
+        <w:tab/>
+        <w:t xml:space="preserve">JE </w:t>
+      </w:r>
+      <w:r>
+        <w:rPr>
+          <w:rFonts w:ascii="Times New Roman" w:hAnsi="Times New Roman" w:cs="Times New Roman"/>
+          <w:color w:val="000000"/>
+        </w:rPr>
+        <w:t>CA</w:t>
+      </w:r>
+    </w:p>
+    <w:p>
+      <w:pPr>
+        <w:autoSpaceDE w:val="0"/>
+        <w:autoSpaceDN w:val="0"/>
+        <w:adjustRightInd w:val="0"/>
+        <w:spacing w:after="0" w:line="240" w:lineRule="auto"/>
+        <w:ind w:left="360"/>
+        <w:jc w:val="both"/>
+        <w:rPr>
+          <w:rFonts w:ascii="Times New Roman" w:hAnsi="Times New Roman" w:cs="Times New Roman"/>
+          <w:color w:val="000000"/>
+        </w:rPr>
+      </w:pPr>
+      <w:r>
+        <w:rPr>
+          <w:rFonts w:ascii="Times New Roman" w:hAnsi="Times New Roman" w:cs="Times New Roman"/>
+          <w:color w:val="000000"/>
+        </w:rPr>
+        <w:tab/>
+        <w:t>CMP CHAR[SI], ‘e’</w:t>
+      </w:r>
+    </w:p>
+    <w:p>
+      <w:pPr>
+        <w:autoSpaceDE w:val="0"/>
+        <w:autoSpaceDN w:val="0"/>
+        <w:adjustRightInd w:val="0"/>
+        <w:spacing w:after="0" w:line="240" w:lineRule="auto"/>
+        <w:ind w:left="360"/>
+        <w:jc w:val="both"/>
+        <w:rPr>
+          <w:rFonts w:ascii="Times New Roman" w:hAnsi="Times New Roman" w:cs="Times New Roman"/>
+          <w:color w:val="000000"/>
+        </w:rPr>
+      </w:pPr>
+      <w:r>
+        <w:rPr>
+          <w:rFonts w:ascii="Times New Roman" w:hAnsi="Times New Roman" w:cs="Times New Roman"/>
+          <w:color w:val="000000"/>
+        </w:rPr>
+        <w:tab/>
+        <w:t xml:space="preserve">JE </w:t>
+      </w:r>
+      <w:r>
+        <w:rPr>
+          <w:rFonts w:ascii="Times New Roman" w:hAnsi="Times New Roman" w:cs="Times New Roman"/>
+          <w:color w:val="000000"/>
+        </w:rPr>
+        <w:t>CE</w:t>
+      </w:r>
+    </w:p>
+    <w:p>
+      <w:pPr>
+        <w:autoSpaceDE w:val="0"/>
+        <w:autoSpaceDN w:val="0"/>
+        <w:adjustRightInd w:val="0"/>
+        <w:spacing w:after="0" w:line="240" w:lineRule="auto"/>
+        <w:ind w:left="360"/>
+        <w:jc w:val="both"/>
+        <w:rPr>
+          <w:rFonts w:ascii="Times New Roman" w:hAnsi="Times New Roman" w:cs="Times New Roman"/>
+          <w:color w:val="000000"/>
+        </w:rPr>
+      </w:pPr>
+      <w:r>
+        <w:rPr>
+          <w:rFonts w:ascii="Times New Roman" w:hAnsi="Times New Roman" w:cs="Times New Roman"/>
+          <w:color w:val="000000"/>
+        </w:rPr>
+        <w:tab/>
+        <w:t>JMP CONTINUE</w:t>
+      </w:r>
+    </w:p>
+    <w:p>
+      <w:pPr>
+        <w:autoSpaceDE w:val="0"/>
+        <w:autoSpaceDN w:val="0"/>
+        <w:adjustRightInd w:val="0"/>
+        <w:spacing w:after="0" w:line="240" w:lineRule="auto"/>
+        <w:jc w:val="both"/>
+        <w:rPr>
+          <w:rFonts w:ascii="Times New Roman" w:hAnsi="Times New Roman" w:cs="Times New Roman"/>
+          <w:color w:val="000000"/>
+        </w:rPr>
+      </w:pPr>
+      <w:r>
+        <w:rPr>
+          <w:rFonts w:ascii="Times New Roman" w:hAnsi="Times New Roman" w:cs="Times New Roman"/>
+          <w:color w:val="000000"/>
+        </w:rPr>
+        <w:tab/>
+        <w:t>CA: INC countA</w:t>
+      </w:r>
+    </w:p>
+    <w:p>
+      <w:pPr>
+        <w:autoSpaceDE w:val="0"/>
+        <w:autoSpaceDN w:val="0"/>
+        <w:adjustRightInd w:val="0"/>
+        <w:spacing w:after="0" w:line="240" w:lineRule="auto"/>
+        <w:ind w:left="360"/>
+        <w:jc w:val="both"/>
+        <w:rPr>
+          <w:rFonts w:ascii="Times New Roman" w:hAnsi="Times New Roman" w:cs="Times New Roman"/>
+          <w:color w:val="000000"/>
+        </w:rPr>
+      </w:pPr>
+      <w:r>
+        <w:rPr>
+          <w:rFonts w:ascii="Times New Roman" w:hAnsi="Times New Roman" w:cs="Times New Roman"/>
+          <w:color w:val="000000"/>
+        </w:rPr>
+        <w:tab/>
+        <w:t xml:space="preserve">       JMP CONTINUE</w:t>
+      </w:r>
+    </w:p>
+    <w:p>
+      <w:pPr>
+        <w:autoSpaceDE w:val="0"/>
+        <w:autoSpaceDN w:val="0"/>
+        <w:adjustRightInd w:val="0"/>
+        <w:spacing w:after="0" w:line="240" w:lineRule="auto"/>
+        <w:ind w:left="360"/>
+        <w:jc w:val="both"/>
+        <w:rPr>
+          <w:rFonts w:ascii="Times New Roman" w:hAnsi="Times New Roman" w:cs="Times New Roman"/>
+          <w:color w:val="000000"/>
+        </w:rPr>
+      </w:pPr>
+      <w:r>
+        <w:rPr>
+          <w:rFonts w:ascii="Times New Roman" w:hAnsi="Times New Roman" w:cs="Times New Roman"/>
+          <w:color w:val="000000"/>
+        </w:rPr>
+        <w:tab/>
+        <w:t>CE: INC countE</w:t>
+      </w:r>
+    </w:p>
+    <w:p>
+      <w:pPr>
+        <w:autoSpaceDE w:val="0"/>
+        <w:autoSpaceDN w:val="0"/>
+        <w:adjustRightInd w:val="0"/>
+        <w:spacing w:after="0" w:line="240" w:lineRule="auto"/>
+        <w:ind w:left="360"/>
+        <w:jc w:val="both"/>
+        <w:rPr>
+          <w:rFonts w:ascii="Times New Roman" w:hAnsi="Times New Roman" w:cs="Times New Roman"/>
+          <w:color w:val="000000"/>
+        </w:rPr>
+      </w:pPr>
+      <w:r>
+        <w:rPr>
+          <w:rFonts w:ascii="Times New Roman" w:hAnsi="Times New Roman" w:cs="Times New Roman"/>
+          <w:color w:val="000000"/>
+        </w:rPr>
+        <w:tab/>
+        <w:t>CONTINUE:</w:t>
+      </w:r>
+    </w:p>
+    <w:p>
+      <w:pPr>
+        <w:autoSpaceDE w:val="0"/>
+        <w:autoSpaceDN w:val="0"/>
+        <w:adjustRightInd w:val="0"/>
+        <w:spacing w:after="0" w:line="240" w:lineRule="auto"/>
+        <w:ind w:left="360"/>
+        <w:jc w:val="both"/>
+        <w:rPr>
+          <w:rFonts w:ascii="Times New Roman" w:hAnsi="Times New Roman" w:cs="Times New Roman"/>
+          <w:color w:val="000000"/>
+        </w:rPr>
+      </w:pPr>
+      <w:r>
+        <w:rPr>
+          <w:rFonts w:ascii="Times New Roman" w:hAnsi="Times New Roman" w:cs="Times New Roman"/>
+          <w:color w:val="000000"/>
+        </w:rPr>
+        <w:tab/>
+      </w:r>
+      <w:r>
+        <w:rPr>
+          <w:rFonts w:ascii="Times New Roman" w:hAnsi="Times New Roman" w:cs="Times New Roman"/>
+          <w:color w:val="000000"/>
+        </w:rPr>
+        <w:tab/>
+        <w:t>LOOP L1</w:t>
+      </w:r>
+    </w:p>
+    <w:p>
+      <w:pPr>
+        <w:autoSpaceDE w:val="0"/>
+        <w:autoSpaceDN w:val="0"/>
+        <w:adjustRightInd w:val="0"/>
+        <w:spacing w:after="0" w:line="240" w:lineRule="auto"/>
+        <w:ind w:left="360"/>
+        <w:jc w:val="both"/>
+        <w:rPr>
+          <w:rFonts w:ascii="Times New Roman" w:hAnsi="Times New Roman" w:cs="Times New Roman"/>
+          <w:color w:val="000000"/>
+        </w:rPr>
+      </w:pPr>
+    </w:p>
+    <w:p>
+      <w:pPr>
+        <w:autoSpaceDE w:val="0"/>
+        <w:autoSpaceDN w:val="0"/>
+        <w:adjustRightInd w:val="0"/>
+        <w:spacing w:after="0" w:line="240" w:lineRule="auto"/>
+        <w:ind w:left="360"/>
+        <w:jc w:val="both"/>
+        <w:rPr>
+          <w:rFonts w:ascii="Times New Roman" w:hAnsi="Times New Roman" w:cs="Times New Roman"/>
+          <w:color w:val="000000"/>
+        </w:rPr>
+      </w:pPr>
+      <w:r>
+        <w:rPr>
+          <w:rFonts w:ascii="Times New Roman" w:hAnsi="Times New Roman" w:cs="Times New Roman"/>
+          <w:color w:val="000000"/>
+        </w:rPr>
+        <w:t>; After that just display</w:t>
+      </w:r>
+      <w:bookmarkStart w:id="0" w:name="_GoBack"/>
+      <w:bookmarkEnd w:id="0"/>
     </w:p>
     <w:p>
       <w:pPr>
@@ -35117,7 +36835,7 @@
     <w:p>
       <w:pPr>
         <w:tabs>
-          <w:tab w:val="left" w:pos="1788"/>
+          <w:tab w:val="left" w:pos="360"/>
         </w:tabs>
         <w:spacing w:after="0"/>
         <w:jc w:val="both"/>
@@ -35126,6 +36844,356 @@
           <w:color w:val="000000"/>
         </w:rPr>
       </w:pPr>
+      <w:r>
+        <w:rPr>
+          <w:rFonts w:ascii="Times New Roman" w:hAnsi="Times New Roman" w:cs="Times New Roman"/>
+          <w:color w:val="000000"/>
+        </w:rPr>
+        <w:tab/>
+        <w:t>NOTE: HOT Topic in Exam</w:t>
+      </w:r>
+    </w:p>
+    <w:p>
+      <w:pPr>
+        <w:tabs>
+          <w:tab w:val="left" w:pos="360"/>
+        </w:tabs>
+        <w:spacing w:after="0"/>
+        <w:jc w:val="both"/>
+        <w:rPr>
+          <w:rFonts w:ascii="Times New Roman" w:hAnsi="Times New Roman" w:cs="Times New Roman"/>
+          <w:color w:val="000000"/>
+        </w:rPr>
+      </w:pPr>
+    </w:p>
+    <w:p>
+      <w:pPr>
+        <w:tabs>
+          <w:tab w:val="left" w:pos="360"/>
+        </w:tabs>
+        <w:spacing w:after="0"/>
+        <w:jc w:val="both"/>
+        <w:rPr>
+          <w:rFonts w:ascii="Times New Roman" w:hAnsi="Times New Roman" w:cs="Times New Roman"/>
+          <w:color w:val="000000"/>
+        </w:rPr>
+      </w:pPr>
+      <w:r>
+        <w:rPr>
+          <w:rFonts w:ascii="Times New Roman" w:hAnsi="Times New Roman" w:cs="Times New Roman"/>
+          <w:color w:val="000000"/>
+        </w:rPr>
+        <w:tab/>
+        <w:t>NUM DB 7,5,9,8,2,4</w:t>
+      </w:r>
+    </w:p>
+    <w:p>
+      <w:pPr>
+        <w:tabs>
+          <w:tab w:val="left" w:pos="360"/>
+        </w:tabs>
+        <w:spacing w:after="0"/>
+        <w:jc w:val="both"/>
+        <w:rPr>
+          <w:rFonts w:ascii="Times New Roman" w:hAnsi="Times New Roman" w:cs="Times New Roman"/>
+          <w:color w:val="000000"/>
+        </w:rPr>
+      </w:pPr>
+      <w:r>
+        <w:rPr>
+          <w:rFonts w:ascii="Times New Roman" w:hAnsi="Times New Roman" w:cs="Times New Roman"/>
+          <w:color w:val="000000"/>
+        </w:rPr>
+        <w:tab/>
+        <w:t>MOV CX, 6</w:t>
+      </w:r>
+    </w:p>
+    <w:p>
+      <w:pPr>
+        <w:tabs>
+          <w:tab w:val="left" w:pos="360"/>
+        </w:tabs>
+        <w:spacing w:after="0"/>
+        <w:jc w:val="both"/>
+        <w:rPr>
+          <w:rFonts w:ascii="Times New Roman" w:hAnsi="Times New Roman" w:cs="Times New Roman"/>
+          <w:color w:val="000000"/>
+        </w:rPr>
+      </w:pPr>
+      <w:r>
+        <w:rPr>
+          <w:rFonts w:ascii="Times New Roman" w:hAnsi="Times New Roman" w:cs="Times New Roman"/>
+          <w:color w:val="000000"/>
+        </w:rPr>
+        <w:tab/>
+        <w:t>MOV SI, 0</w:t>
+      </w:r>
+    </w:p>
+    <w:p>
+      <w:pPr>
+        <w:tabs>
+          <w:tab w:val="left" w:pos="360"/>
+        </w:tabs>
+        <w:spacing w:after="0"/>
+        <w:jc w:val="both"/>
+        <w:rPr>
+          <w:rFonts w:ascii="Times New Roman" w:hAnsi="Times New Roman" w:cs="Times New Roman"/>
+          <w:color w:val="000000"/>
+        </w:rPr>
+      </w:pPr>
+      <w:r>
+        <w:rPr>
+          <w:rFonts w:ascii="Times New Roman" w:hAnsi="Times New Roman" w:cs="Times New Roman"/>
+          <w:color w:val="000000"/>
+        </w:rPr>
+        <w:tab/>
+        <w:t>L1:</w:t>
+      </w:r>
+    </w:p>
+    <w:p>
+      <w:pPr>
+        <w:tabs>
+          <w:tab w:val="left" w:pos="360"/>
+        </w:tabs>
+        <w:spacing w:after="0"/>
+        <w:jc w:val="both"/>
+        <w:rPr>
+          <w:rFonts w:ascii="Times New Roman" w:hAnsi="Times New Roman" w:cs="Times New Roman"/>
+          <w:color w:val="000000"/>
+        </w:rPr>
+      </w:pPr>
+      <w:r>
+        <w:rPr>
+          <w:rFonts w:ascii="Times New Roman" w:hAnsi="Times New Roman" w:cs="Times New Roman"/>
+          <w:color w:val="000000"/>
+        </w:rPr>
+        <w:tab/>
+      </w:r>
+      <w:r>
+        <w:rPr>
+          <w:rFonts w:ascii="Times New Roman" w:hAnsi="Times New Roman" w:cs="Times New Roman"/>
+          <w:color w:val="000000"/>
+        </w:rPr>
+        <w:tab/>
+        <w:t>CMP NUM[SI], 5</w:t>
+      </w:r>
+    </w:p>
+    <w:p>
+      <w:pPr>
+        <w:tabs>
+          <w:tab w:val="left" w:pos="360"/>
+        </w:tabs>
+        <w:spacing w:after="0"/>
+        <w:jc w:val="both"/>
+        <w:rPr>
+          <w:rFonts w:ascii="Times New Roman" w:hAnsi="Times New Roman" w:cs="Times New Roman"/>
+          <w:color w:val="000000"/>
+        </w:rPr>
+      </w:pPr>
+      <w:r>
+        <w:rPr>
+          <w:rFonts w:ascii="Times New Roman" w:hAnsi="Times New Roman" w:cs="Times New Roman"/>
+          <w:color w:val="000000"/>
+        </w:rPr>
+        <w:tab/>
+      </w:r>
+      <w:r>
+        <w:rPr>
+          <w:rFonts w:ascii="Times New Roman" w:hAnsi="Times New Roman" w:cs="Times New Roman"/>
+          <w:color w:val="000000"/>
+        </w:rPr>
+        <w:tab/>
+        <w:t>JLE L2</w:t>
+      </w:r>
+    </w:p>
+    <w:p>
+      <w:pPr>
+        <w:tabs>
+          <w:tab w:val="left" w:pos="360"/>
+        </w:tabs>
+        <w:spacing w:after="0"/>
+        <w:jc w:val="both"/>
+        <w:rPr>
+          <w:rFonts w:ascii="Times New Roman" w:hAnsi="Times New Roman" w:cs="Times New Roman"/>
+          <w:color w:val="000000"/>
+        </w:rPr>
+      </w:pPr>
+      <w:r>
+        <w:rPr>
+          <w:rFonts w:ascii="Times New Roman" w:hAnsi="Times New Roman" w:cs="Times New Roman"/>
+          <w:color w:val="000000"/>
+        </w:rPr>
+        <w:tab/>
+      </w:r>
+      <w:r>
+        <w:rPr>
+          <w:rFonts w:ascii="Times New Roman" w:hAnsi="Times New Roman" w:cs="Times New Roman"/>
+          <w:color w:val="000000"/>
+        </w:rPr>
+        <w:tab/>
+        <w:t>MOV AH, 02H</w:t>
+      </w:r>
+    </w:p>
+    <w:p>
+      <w:pPr>
+        <w:tabs>
+          <w:tab w:val="left" w:pos="360"/>
+        </w:tabs>
+        <w:spacing w:after="0"/>
+        <w:jc w:val="both"/>
+        <w:rPr>
+          <w:rFonts w:ascii="Times New Roman" w:hAnsi="Times New Roman" w:cs="Times New Roman"/>
+          <w:color w:val="000000"/>
+        </w:rPr>
+      </w:pPr>
+      <w:r>
+        <w:rPr>
+          <w:rFonts w:ascii="Times New Roman" w:hAnsi="Times New Roman" w:cs="Times New Roman"/>
+          <w:color w:val="000000"/>
+        </w:rPr>
+        <w:tab/>
+      </w:r>
+      <w:r>
+        <w:rPr>
+          <w:rFonts w:ascii="Times New Roman" w:hAnsi="Times New Roman" w:cs="Times New Roman"/>
+          <w:color w:val="000000"/>
+        </w:rPr>
+        <w:tab/>
+        <w:t>MOV DL, NUM[SI]</w:t>
+      </w:r>
+    </w:p>
+    <w:p>
+      <w:pPr>
+        <w:tabs>
+          <w:tab w:val="left" w:pos="360"/>
+        </w:tabs>
+        <w:spacing w:after="0"/>
+        <w:jc w:val="both"/>
+        <w:rPr>
+          <w:rFonts w:ascii="Times New Roman" w:hAnsi="Times New Roman" w:cs="Times New Roman"/>
+          <w:color w:val="000000"/>
+        </w:rPr>
+      </w:pPr>
+      <w:r>
+        <w:rPr>
+          <w:rFonts w:ascii="Times New Roman" w:hAnsi="Times New Roman" w:cs="Times New Roman"/>
+          <w:color w:val="000000"/>
+        </w:rPr>
+        <w:tab/>
+      </w:r>
+      <w:r>
+        <w:rPr>
+          <w:rFonts w:ascii="Times New Roman" w:hAnsi="Times New Roman" w:cs="Times New Roman"/>
+          <w:color w:val="000000"/>
+        </w:rPr>
+        <w:tab/>
+        <w:t>ADD DL, 30H</w:t>
+      </w:r>
+    </w:p>
+    <w:p>
+      <w:pPr>
+        <w:tabs>
+          <w:tab w:val="left" w:pos="360"/>
+        </w:tabs>
+        <w:spacing w:after="0"/>
+        <w:jc w:val="both"/>
+        <w:rPr>
+          <w:rFonts w:ascii="Times New Roman" w:hAnsi="Times New Roman" w:cs="Times New Roman"/>
+          <w:color w:val="000000"/>
+        </w:rPr>
+      </w:pPr>
+      <w:r>
+        <w:rPr>
+          <w:rFonts w:ascii="Times New Roman" w:hAnsi="Times New Roman" w:cs="Times New Roman"/>
+          <w:color w:val="000000"/>
+        </w:rPr>
+        <w:tab/>
+      </w:r>
+      <w:r>
+        <w:rPr>
+          <w:rFonts w:ascii="Times New Roman" w:hAnsi="Times New Roman" w:cs="Times New Roman"/>
+          <w:color w:val="000000"/>
+        </w:rPr>
+        <w:tab/>
+        <w:t>INT 21H</w:t>
+      </w:r>
+    </w:p>
+    <w:p>
+      <w:pPr>
+        <w:tabs>
+          <w:tab w:val="left" w:pos="360"/>
+        </w:tabs>
+        <w:spacing w:after="0"/>
+        <w:jc w:val="both"/>
+        <w:rPr>
+          <w:rFonts w:ascii="Times New Roman" w:hAnsi="Times New Roman" w:cs="Times New Roman"/>
+          <w:color w:val="000000"/>
+        </w:rPr>
+      </w:pPr>
+      <w:r>
+        <w:rPr>
+          <w:rFonts w:ascii="Times New Roman" w:hAnsi="Times New Roman" w:cs="Times New Roman"/>
+          <w:color w:val="000000"/>
+        </w:rPr>
+        <w:tab/>
+        <w:t>L2:</w:t>
+      </w:r>
+    </w:p>
+    <w:p>
+      <w:pPr>
+        <w:tabs>
+          <w:tab w:val="left" w:pos="360"/>
+        </w:tabs>
+        <w:spacing w:after="0"/>
+        <w:jc w:val="both"/>
+        <w:rPr>
+          <w:rFonts w:ascii="Times New Roman" w:hAnsi="Times New Roman" w:cs="Times New Roman"/>
+          <w:color w:val="000000"/>
+        </w:rPr>
+      </w:pPr>
+      <w:r>
+        <w:rPr>
+          <w:rFonts w:ascii="Times New Roman" w:hAnsi="Times New Roman" w:cs="Times New Roman"/>
+          <w:color w:val="000000"/>
+        </w:rPr>
+        <w:tab/>
+      </w:r>
+      <w:r>
+        <w:rPr>
+          <w:rFonts w:ascii="Times New Roman" w:hAnsi="Times New Roman" w:cs="Times New Roman"/>
+          <w:color w:val="000000"/>
+        </w:rPr>
+        <w:tab/>
+        <w:t>INC SI</w:t>
+      </w:r>
+    </w:p>
+    <w:p>
+      <w:pPr>
+        <w:tabs>
+          <w:tab w:val="left" w:pos="360"/>
+        </w:tabs>
+        <w:spacing w:after="0"/>
+        <w:jc w:val="both"/>
+        <w:rPr>
+          <w:rFonts w:ascii="Times New Roman" w:hAnsi="Times New Roman" w:cs="Times New Roman"/>
+          <w:color w:val="000000"/>
+        </w:rPr>
+      </w:pPr>
+      <w:r>
+        <w:rPr>
+          <w:rFonts w:ascii="Times New Roman" w:hAnsi="Times New Roman" w:cs="Times New Roman"/>
+          <w:color w:val="000000"/>
+        </w:rPr>
+        <w:tab/>
+      </w:r>
+      <w:r>
+        <w:rPr>
+          <w:rFonts w:ascii="Times New Roman" w:hAnsi="Times New Roman" w:cs="Times New Roman"/>
+          <w:color w:val="000000"/>
+        </w:rPr>
+        <w:tab/>
+        <w:t>LOOP L1</w:t>
+      </w:r>
     </w:p>
     <w:p>
       <w:pPr>
@@ -36710,7 +38778,6 @@
           <w:bCs/>
           <w:color w:val="FFFFFF" w:themeColor="background1"/>
         </w:rPr>
-        <w:lastRenderedPageBreak/>
         <w:t xml:space="preserve">TUTORIAL 10: </w:t>
       </w:r>
       <w:r>
@@ -37789,7 +39856,6 @@
           <w:rFonts w:ascii="Times New Roman" w:hAnsi="Times New Roman" w:cs="Times New Roman"/>
           <w:color w:val="000000"/>
         </w:rPr>
-        <w:lastRenderedPageBreak/>
         <w:t xml:space="preserve">Write instructions to reset cursor in the new line and at the left most position. </w:t>
       </w:r>
     </w:p>
@@ -39153,7 +41219,6 @@
           <w:bCs/>
           <w:color w:val="FFFFFF" w:themeColor="background1"/>
         </w:rPr>
-        <w:lastRenderedPageBreak/>
         <w:t xml:space="preserve">TUTORIAL 11: </w:t>
       </w:r>
       <w:r>
@@ -39658,6 +41723,7 @@
           <w:sz w:val="22"/>
           <w:szCs w:val="22"/>
         </w:rPr>
+        <w:lastRenderedPageBreak/>
         <w:t xml:space="preserve">Interrupt is a signal sent to the CPU to indicate an event that requires immediate attention. </w:t>
       </w:r>
       <w:r>
@@ -40601,7 +42667,6 @@
           <w:bCs/>
           <w:color w:val="FFFFFF" w:themeColor="background1"/>
         </w:rPr>
-        <w:lastRenderedPageBreak/>
         <w:t>TUTORIAL 12: Computer Architecture</w:t>
       </w:r>
     </w:p>
@@ -44185,7 +46250,7 @@
         <w:rFonts w:hint="default"/>
       </w:rPr>
     </w:lvl>
-    <w:lvl w:ilvl="1" w:tplc="04090019" w:tentative="1">
+    <w:lvl w:ilvl="1" w:tplc="04090019">
       <w:start w:val="1"/>
       <w:numFmt w:val="lowerLetter"/>
       <w:lvlText w:val="%2."/>
@@ -47303,7 +49368,7 @@
         <w:rFonts w:hint="default"/>
       </w:rPr>
     </w:lvl>
-    <w:lvl w:ilvl="1" w:tplc="04090019" w:tentative="1">
+    <w:lvl w:ilvl="1" w:tplc="04090019">
       <w:start w:val="1"/>
       <w:numFmt w:val="lowerLetter"/>
       <w:lvlText w:val="%2."/>
@@ -47392,7 +49457,7 @@
         <w:rFonts w:hint="default"/>
       </w:rPr>
     </w:lvl>
-    <w:lvl w:ilvl="1" w:tplc="04090019" w:tentative="1">
+    <w:lvl w:ilvl="1" w:tplc="04090019">
       <w:start w:val="1"/>
       <w:numFmt w:val="lowerLetter"/>
       <w:lvlText w:val="%2."/>
@@ -48486,7 +50551,7 @@
 </file>
 
 <file path=customXml/itemProps1.xml><?xml version="1.0" encoding="utf-8"?>
-<ds:datastoreItem xmlns:ds="http://schemas.openxmlformats.org/officeDocument/2006/customXml" ds:itemID="{F4A08819-3463-4F85-8F00-0EB345C7DEBA}">
+<ds:datastoreItem xmlns:ds="http://schemas.openxmlformats.org/officeDocument/2006/customXml" ds:itemID="{AE3866DA-723F-419E-AEE7-60D75664A10E}">
   <ds:schemaRefs>
     <ds:schemaRef ds:uri="http://schemas.openxmlformats.org/officeDocument/2006/bibliography"/>
   </ds:schemaRefs>

</xml_diff>

<commit_message>
y2s2: Week 10 Release 1.0
</commit_message>
<xml_diff>
--- a/y2s2/csa/tutorials/Answers for T5-12, T1-4 NOT included.docx
+++ b/y2s2/csa/tutorials/Answers for T5-12, T1-4 NOT included.docx
@@ -36629,8 +36629,6 @@
         </w:rPr>
         <w:t>; After that just display</w:t>
       </w:r>
-      <w:bookmarkStart w:id="0" w:name="_GoBack"/>
-      <w:bookmarkEnd w:id="0"/>
     </w:p>
     <w:p>
       <w:pPr>
@@ -38831,6 +38829,26 @@
     </w:p>
     <w:p>
       <w:pPr>
+        <w:autoSpaceDE w:val="0"/>
+        <w:autoSpaceDN w:val="0"/>
+        <w:adjustRightInd w:val="0"/>
+        <w:spacing w:after="0" w:line="240" w:lineRule="auto"/>
+        <w:jc w:val="both"/>
+        <w:rPr>
+          <w:rFonts w:ascii="Times New Roman" w:hAnsi="Times New Roman" w:cs="Times New Roman"/>
+          <w:color w:val="FF0000"/>
+        </w:rPr>
+      </w:pPr>
+      <w:r>
+        <w:rPr>
+          <w:rFonts w:ascii="Times New Roman" w:hAnsi="Times New Roman" w:cs="Times New Roman"/>
+          <w:color w:val="FF0000"/>
+        </w:rPr>
+        <w:t>Input, output, terminate program</w:t>
+      </w:r>
+    </w:p>
+    <w:p>
+      <w:pPr>
         <w:pStyle w:val="ListParagraph"/>
         <w:autoSpaceDE w:val="0"/>
         <w:autoSpaceDN w:val="0"/>
@@ -38949,6 +38967,13 @@
           <w:color w:val="000000"/>
         </w:rPr>
       </w:pPr>
+      <w:r>
+        <w:rPr>
+          <w:rFonts w:ascii="Times New Roman" w:hAnsi="Times New Roman" w:cs="Times New Roman"/>
+          <w:color w:val="000000"/>
+        </w:rPr>
+        <w:t>Set cursor</w:t>
+      </w:r>
     </w:p>
     <w:p>
       <w:pPr>
@@ -39016,6 +39041,13 @@
           <w:color w:val="000000"/>
         </w:rPr>
       </w:pPr>
+      <w:r>
+        <w:rPr>
+          <w:rFonts w:ascii="Times New Roman" w:hAnsi="Times New Roman" w:cs="Times New Roman"/>
+          <w:color w:val="000000"/>
+        </w:rPr>
+        <w:t>Scroll screen</w:t>
+      </w:r>
     </w:p>
     <w:p>
       <w:pPr>
@@ -39055,6 +39087,13 @@
           <w:color w:val="000000"/>
         </w:rPr>
       </w:pPr>
+      <w:r>
+        <w:rPr>
+          <w:rFonts w:ascii="Times New Roman" w:hAnsi="Times New Roman" w:cs="Times New Roman"/>
+          <w:color w:val="000000"/>
+        </w:rPr>
+        <w:t>Input byte</w:t>
+      </w:r>
     </w:p>
     <w:p>
       <w:pPr>
@@ -39103,6 +39142,13 @@
           <w:color w:val="000000"/>
         </w:rPr>
       </w:pPr>
+      <w:r>
+        <w:rPr>
+          <w:rFonts w:ascii="Times New Roman" w:hAnsi="Times New Roman" w:cs="Times New Roman"/>
+          <w:color w:val="000000"/>
+        </w:rPr>
+        <w:t>Output byte</w:t>
+      </w:r>
     </w:p>
     <w:p>
       <w:pPr>
@@ -39135,12 +39181,20 @@
         <w:autoSpaceDN w:val="0"/>
         <w:adjustRightInd w:val="0"/>
         <w:spacing w:after="0" w:line="240" w:lineRule="auto"/>
-        <w:jc w:val="both"/>
-        <w:rPr>
-          <w:rFonts w:ascii="Times New Roman" w:hAnsi="Times New Roman" w:cs="Times New Roman"/>
-          <w:color w:val="000000"/>
-        </w:rPr>
-      </w:pPr>
+        <w:ind w:left="720"/>
+        <w:jc w:val="both"/>
+        <w:rPr>
+          <w:rFonts w:ascii="Times New Roman" w:hAnsi="Times New Roman" w:cs="Times New Roman"/>
+          <w:color w:val="000000"/>
+        </w:rPr>
+      </w:pPr>
+      <w:r>
+        <w:rPr>
+          <w:rFonts w:ascii="Times New Roman" w:hAnsi="Times New Roman" w:cs="Times New Roman"/>
+          <w:color w:val="000000"/>
+        </w:rPr>
+        <w:t>Input byte (no echo)</w:t>
+      </w:r>
     </w:p>
     <w:p>
       <w:pPr>
@@ -39187,12 +39241,20 @@
         <w:autoSpaceDN w:val="0"/>
         <w:adjustRightInd w:val="0"/>
         <w:spacing w:after="0" w:line="240" w:lineRule="auto"/>
-        <w:jc w:val="both"/>
-        <w:rPr>
-          <w:rFonts w:ascii="Times New Roman" w:hAnsi="Times New Roman" w:cs="Times New Roman"/>
-          <w:color w:val="000000"/>
-        </w:rPr>
-      </w:pPr>
+        <w:ind w:left="720"/>
+        <w:jc w:val="both"/>
+        <w:rPr>
+          <w:rFonts w:ascii="Times New Roman" w:hAnsi="Times New Roman" w:cs="Times New Roman"/>
+          <w:color w:val="000000"/>
+        </w:rPr>
+      </w:pPr>
+      <w:r>
+        <w:rPr>
+          <w:rFonts w:ascii="Times New Roman" w:hAnsi="Times New Roman" w:cs="Times New Roman"/>
+          <w:color w:val="000000"/>
+        </w:rPr>
+        <w:t>Output string</w:t>
+      </w:r>
     </w:p>
     <w:p>
       <w:pPr>
@@ -39216,7 +39278,36 @@
           <w:rFonts w:ascii="Times New Roman" w:hAnsi="Times New Roman" w:cs="Times New Roman"/>
           <w:color w:val="000000"/>
         </w:rPr>
-        <w:t xml:space="preserve">INT 21H function 0AH </w:t>
+        <w:t>INT 21H function 0AH</w:t>
+      </w:r>
+    </w:p>
+    <w:p>
+      <w:pPr>
+        <w:pStyle w:val="ListParagraph"/>
+        <w:autoSpaceDE w:val="0"/>
+        <w:autoSpaceDN w:val="0"/>
+        <w:adjustRightInd w:val="0"/>
+        <w:spacing w:after="0" w:line="240" w:lineRule="auto"/>
+        <w:jc w:val="both"/>
+        <w:rPr>
+          <w:rFonts w:ascii="Times New Roman" w:hAnsi="Times New Roman" w:cs="Times New Roman"/>
+          <w:color w:val="000000"/>
+        </w:rPr>
+      </w:pPr>
+      <w:r>
+        <w:rPr>
+          <w:rFonts w:ascii="Times New Roman" w:hAnsi="Times New Roman" w:cs="Times New Roman"/>
+          <w:color w:val="000000"/>
+        </w:rPr>
+        <w:lastRenderedPageBreak/>
+        <w:t>Input string</w:t>
+      </w:r>
+      <w:r>
+        <w:rPr>
+          <w:rFonts w:ascii="Times New Roman" w:hAnsi="Times New Roman" w:cs="Times New Roman"/>
+          <w:color w:val="000000"/>
+        </w:rPr>
+        <w:t xml:space="preserve"> </w:t>
       </w:r>
     </w:p>
     <w:p>
@@ -39286,6 +39377,137 @@
           <w:color w:val="000000"/>
         </w:rPr>
       </w:pPr>
+      <w:r>
+        <w:rPr>
+          <w:rFonts w:ascii="Times New Roman" w:hAnsi="Times New Roman" w:cs="Times New Roman"/>
+          <w:color w:val="000000"/>
+        </w:rPr>
+        <w:t>MOV AH, 02H</w:t>
+      </w:r>
+    </w:p>
+    <w:p>
+      <w:pPr>
+        <w:pStyle w:val="ListParagraph"/>
+        <w:autoSpaceDE w:val="0"/>
+        <w:autoSpaceDN w:val="0"/>
+        <w:adjustRightInd w:val="0"/>
+        <w:spacing w:after="0" w:line="240" w:lineRule="auto"/>
+        <w:ind w:left="360"/>
+        <w:jc w:val="both"/>
+        <w:rPr>
+          <w:rFonts w:ascii="Times New Roman" w:hAnsi="Times New Roman" w:cs="Times New Roman"/>
+          <w:color w:val="000000"/>
+        </w:rPr>
+      </w:pPr>
+      <w:r>
+        <w:rPr>
+          <w:rFonts w:ascii="Times New Roman" w:hAnsi="Times New Roman" w:cs="Times New Roman"/>
+          <w:color w:val="000000"/>
+        </w:rPr>
+        <w:t>MOV BH, 00 ; page number</w:t>
+      </w:r>
+    </w:p>
+    <w:p>
+      <w:pPr>
+        <w:pStyle w:val="ListParagraph"/>
+        <w:autoSpaceDE w:val="0"/>
+        <w:autoSpaceDN w:val="0"/>
+        <w:adjustRightInd w:val="0"/>
+        <w:spacing w:after="0" w:line="240" w:lineRule="auto"/>
+        <w:ind w:left="360"/>
+        <w:jc w:val="both"/>
+        <w:rPr>
+          <w:rFonts w:ascii="Times New Roman" w:hAnsi="Times New Roman" w:cs="Times New Roman"/>
+          <w:color w:val="000000"/>
+        </w:rPr>
+      </w:pPr>
+      <w:r>
+        <w:rPr>
+          <w:rFonts w:ascii="Times New Roman" w:hAnsi="Times New Roman" w:cs="Times New Roman"/>
+          <w:color w:val="000000"/>
+        </w:rPr>
+        <w:t>MOV DH, 11 ; row</w:t>
+      </w:r>
+      <w:r>
+        <w:rPr>
+          <w:rFonts w:ascii="Times New Roman" w:hAnsi="Times New Roman" w:cs="Times New Roman"/>
+          <w:color w:val="000000"/>
+        </w:rPr>
+        <w:t xml:space="preserve"> (start from 0)</w:t>
+      </w:r>
+      <w:r>
+        <w:rPr>
+          <w:rFonts w:ascii="Times New Roman" w:hAnsi="Times New Roman" w:cs="Times New Roman"/>
+          <w:color w:val="000000"/>
+        </w:rPr>
+        <w:t xml:space="preserve"> ; MOV DX, 0B17H</w:t>
+      </w:r>
+    </w:p>
+    <w:p>
+      <w:pPr>
+        <w:pStyle w:val="ListParagraph"/>
+        <w:autoSpaceDE w:val="0"/>
+        <w:autoSpaceDN w:val="0"/>
+        <w:adjustRightInd w:val="0"/>
+        <w:spacing w:after="0" w:line="240" w:lineRule="auto"/>
+        <w:ind w:left="360"/>
+        <w:jc w:val="both"/>
+        <w:rPr>
+          <w:rFonts w:ascii="Times New Roman" w:hAnsi="Times New Roman" w:cs="Times New Roman"/>
+          <w:color w:val="000000"/>
+        </w:rPr>
+      </w:pPr>
+      <w:r>
+        <w:rPr>
+          <w:rFonts w:ascii="Times New Roman" w:hAnsi="Times New Roman" w:cs="Times New Roman"/>
+          <w:color w:val="000000"/>
+        </w:rPr>
+        <w:t>MOV DL, 23 ; column</w:t>
+      </w:r>
+      <w:r>
+        <w:rPr>
+          <w:rFonts w:ascii="Times New Roman" w:hAnsi="Times New Roman" w:cs="Times New Roman"/>
+          <w:color w:val="000000"/>
+        </w:rPr>
+        <w:t xml:space="preserve"> (start from 0)</w:t>
+      </w:r>
+    </w:p>
+    <w:p>
+      <w:pPr>
+        <w:pStyle w:val="ListParagraph"/>
+        <w:autoSpaceDE w:val="0"/>
+        <w:autoSpaceDN w:val="0"/>
+        <w:adjustRightInd w:val="0"/>
+        <w:spacing w:after="0" w:line="240" w:lineRule="auto"/>
+        <w:ind w:left="360"/>
+        <w:jc w:val="both"/>
+        <w:rPr>
+          <w:rFonts w:ascii="Times New Roman" w:hAnsi="Times New Roman" w:cs="Times New Roman"/>
+          <w:color w:val="000000"/>
+        </w:rPr>
+      </w:pPr>
+      <w:r>
+        <w:rPr>
+          <w:rFonts w:ascii="Times New Roman" w:hAnsi="Times New Roman" w:cs="Times New Roman"/>
+          <w:color w:val="000000"/>
+        </w:rPr>
+        <w:t>INT 10H</w:t>
+      </w:r>
+    </w:p>
+    <w:p>
+      <w:pPr>
+        <w:pStyle w:val="ListParagraph"/>
+        <w:autoSpaceDE w:val="0"/>
+        <w:autoSpaceDN w:val="0"/>
+        <w:adjustRightInd w:val="0"/>
+        <w:spacing w:after="0" w:line="240" w:lineRule="auto"/>
+        <w:ind w:left="360"/>
+        <w:jc w:val="both"/>
+        <w:rPr>
+          <w:rFonts w:ascii="Times New Roman" w:hAnsi="Times New Roman" w:cs="Times New Roman"/>
+          <w:color w:val="000000"/>
+        </w:rPr>
+      </w:pPr>
     </w:p>
     <w:p>
       <w:pPr>
@@ -39361,6 +39583,20 @@
         </w:rPr>
         <w:t xml:space="preserve">MOV AX , 0600H </w:t>
       </w:r>
+      <w:r>
+        <w:rPr>
+          <w:rFonts w:ascii="Times New Roman" w:hAnsi="Times New Roman" w:cs="Times New Roman"/>
+          <w:color w:val="000000"/>
+        </w:rPr>
+        <w:t>; Note: can simplify to AH, 06H</w:t>
+      </w:r>
+      <w:r>
+        <w:rPr>
+          <w:rFonts w:ascii="Times New Roman" w:hAnsi="Times New Roman" w:cs="Times New Roman"/>
+          <w:color w:val="000000"/>
+        </w:rPr>
+        <w:t xml:space="preserve"> (scroll &amp; clear screen)</w:t>
+      </w:r>
     </w:p>
     <w:p>
       <w:pPr>
@@ -39382,6 +39618,13 @@
         </w:rPr>
         <w:t xml:space="preserve">MOV BH , 71H </w:t>
       </w:r>
+      <w:r>
+        <w:rPr>
+          <w:rFonts w:ascii="Times New Roman" w:hAnsi="Times New Roman" w:cs="Times New Roman"/>
+          <w:color w:val="000000"/>
+        </w:rPr>
+        <w:t xml:space="preserve"> ; (BG)(FG)H</w:t>
+      </w:r>
     </w:p>
     <w:p>
       <w:pPr>
@@ -39403,6 +39646,13 @@
         </w:rPr>
         <w:t xml:space="preserve">MOV CX , 0000H </w:t>
       </w:r>
+      <w:r>
+        <w:rPr>
+          <w:rFonts w:ascii="Times New Roman" w:hAnsi="Times New Roman" w:cs="Times New Roman"/>
+          <w:color w:val="000000"/>
+        </w:rPr>
+        <w:t>; START, Divide into 2; (ROW)|(COL)H</w:t>
+      </w:r>
     </w:p>
     <w:p>
       <w:pPr>
@@ -39423,6 +39673,22 @@
           <w:color w:val="000000"/>
         </w:rPr>
         <w:t xml:space="preserve">MOV DX , 184FH </w:t>
+      </w:r>
+      <w:r>
+        <w:rPr>
+          <w:rFonts w:ascii="Times New Roman" w:hAnsi="Times New Roman" w:cs="Times New Roman"/>
+          <w:color w:val="000000"/>
+        </w:rPr>
+        <w:t>; END, Divide into 2; (ROW)|(COL</w:t>
+      </w:r>
+      <w:bookmarkStart w:id="0" w:name="_GoBack"/>
+      <w:bookmarkEnd w:id="0"/>
+      <w:r>
+        <w:rPr>
+          <w:rFonts w:ascii="Times New Roman" w:hAnsi="Times New Roman" w:cs="Times New Roman"/>
+          <w:color w:val="000000"/>
+        </w:rPr>
+        <w:t>)H</w:t>
       </w:r>
     </w:p>
     <w:p>
@@ -39549,6 +39815,27 @@
           <w:color w:val="000000"/>
         </w:rPr>
       </w:pPr>
+      <w:r>
+        <w:rPr>
+          <w:rFonts w:ascii="Times New Roman" w:hAnsi="Times New Roman" w:cs="Times New Roman"/>
+          <w:color w:val="000000"/>
+        </w:rPr>
+        <w:t>To indicate the end of string</w:t>
+      </w:r>
+    </w:p>
+    <w:p>
+      <w:pPr>
+        <w:pStyle w:val="ListParagraph"/>
+        <w:autoSpaceDE w:val="0"/>
+        <w:autoSpaceDN w:val="0"/>
+        <w:adjustRightInd w:val="0"/>
+        <w:spacing w:after="0" w:line="240" w:lineRule="auto"/>
+        <w:jc w:val="both"/>
+        <w:rPr>
+          <w:rFonts w:ascii="Times New Roman" w:hAnsi="Times New Roman" w:cs="Times New Roman"/>
+          <w:color w:val="000000"/>
+        </w:rPr>
+      </w:pPr>
     </w:p>
     <w:p>
       <w:pPr>
@@ -39572,7 +39859,35 @@
           <w:rFonts w:ascii="Times New Roman" w:hAnsi="Times New Roman" w:cs="Times New Roman"/>
           <w:color w:val="000000"/>
         </w:rPr>
-        <w:t xml:space="preserve">What will happen if the delimiter is missing? </w:t>
+        <w:t>What will happen if the delimiter is missing?</w:t>
+      </w:r>
+    </w:p>
+    <w:p>
+      <w:pPr>
+        <w:pStyle w:val="ListParagraph"/>
+        <w:autoSpaceDE w:val="0"/>
+        <w:autoSpaceDN w:val="0"/>
+        <w:adjustRightInd w:val="0"/>
+        <w:spacing w:after="0" w:line="240" w:lineRule="auto"/>
+        <w:jc w:val="both"/>
+        <w:rPr>
+          <w:rFonts w:ascii="Times New Roman" w:hAnsi="Times New Roman" w:cs="Times New Roman"/>
+          <w:color w:val="000000"/>
+        </w:rPr>
+      </w:pPr>
+      <w:r>
+        <w:rPr>
+          <w:rFonts w:ascii="Times New Roman" w:hAnsi="Times New Roman" w:cs="Times New Roman"/>
+          <w:color w:val="000000"/>
+        </w:rPr>
+        <w:t>The remaining data will be displayed.</w:t>
+      </w:r>
+      <w:r>
+        <w:rPr>
+          <w:rFonts w:ascii="Times New Roman" w:hAnsi="Times New Roman" w:cs="Times New Roman"/>
+          <w:color w:val="000000"/>
+        </w:rPr>
+        <w:t xml:space="preserve"> </w:t>
       </w:r>
     </w:p>
     <w:p>
@@ -39678,6 +39993,27 @@
           <w:color w:val="000000"/>
         </w:rPr>
       </w:pPr>
+      <w:r>
+        <w:rPr>
+          <w:rFonts w:ascii="Times New Roman" w:hAnsi="Times New Roman" w:cs="Times New Roman"/>
+          <w:color w:val="000000"/>
+        </w:rPr>
+        <w:t>The maximum number of bytes</w:t>
+      </w:r>
+    </w:p>
+    <w:p>
+      <w:pPr>
+        <w:pStyle w:val="ListParagraph"/>
+        <w:autoSpaceDE w:val="0"/>
+        <w:autoSpaceDN w:val="0"/>
+        <w:adjustRightInd w:val="0"/>
+        <w:spacing w:after="0" w:line="240" w:lineRule="auto"/>
+        <w:jc w:val="both"/>
+        <w:rPr>
+          <w:rFonts w:ascii="Times New Roman" w:hAnsi="Times New Roman" w:cs="Times New Roman"/>
+          <w:color w:val="000000"/>
+        </w:rPr>
+      </w:pPr>
     </w:p>
     <w:p>
       <w:pPr>
@@ -39701,7 +40037,35 @@
           <w:rFonts w:ascii="Times New Roman" w:hAnsi="Times New Roman" w:cs="Times New Roman"/>
           <w:color w:val="000000"/>
         </w:rPr>
-        <w:t xml:space="preserve">What will the second byte store? </w:t>
+        <w:t>What will the second byte store?</w:t>
+      </w:r>
+    </w:p>
+    <w:p>
+      <w:pPr>
+        <w:pStyle w:val="ListParagraph"/>
+        <w:autoSpaceDE w:val="0"/>
+        <w:autoSpaceDN w:val="0"/>
+        <w:adjustRightInd w:val="0"/>
+        <w:spacing w:after="0" w:line="240" w:lineRule="auto"/>
+        <w:jc w:val="both"/>
+        <w:rPr>
+          <w:rFonts w:ascii="Times New Roman" w:hAnsi="Times New Roman" w:cs="Times New Roman"/>
+          <w:color w:val="000000"/>
+        </w:rPr>
+      </w:pPr>
+      <w:r>
+        <w:rPr>
+          <w:rFonts w:ascii="Times New Roman" w:hAnsi="Times New Roman" w:cs="Times New Roman"/>
+          <w:color w:val="000000"/>
+        </w:rPr>
+        <w:t>The total number of bytes currently stored</w:t>
+      </w:r>
+      <w:r>
+        <w:rPr>
+          <w:rFonts w:ascii="Times New Roman" w:hAnsi="Times New Roman" w:cs="Times New Roman"/>
+          <w:color w:val="000000"/>
+        </w:rPr>
+        <w:t xml:space="preserve"> </w:t>
       </w:r>
     </w:p>
     <w:p>
@@ -39744,6 +40108,27 @@
     </w:p>
     <w:p>
       <w:pPr>
+        <w:pStyle w:val="ListParagraph"/>
+        <w:autoSpaceDE w:val="0"/>
+        <w:autoSpaceDN w:val="0"/>
+        <w:adjustRightInd w:val="0"/>
+        <w:spacing w:after="0" w:line="240" w:lineRule="auto"/>
+        <w:jc w:val="both"/>
+        <w:rPr>
+          <w:rFonts w:ascii="Times New Roman" w:hAnsi="Times New Roman" w:cs="Times New Roman"/>
+          <w:color w:val="000000"/>
+        </w:rPr>
+      </w:pPr>
+      <w:r>
+        <w:rPr>
+          <w:rFonts w:ascii="Times New Roman" w:hAnsi="Times New Roman" w:cs="Times New Roman"/>
+          <w:color w:val="000000"/>
+        </w:rPr>
+        <w:t>The actual string</w:t>
+      </w:r>
+    </w:p>
+    <w:p>
+      <w:pPr>
         <w:autoSpaceDE w:val="0"/>
         <w:autoSpaceDN w:val="0"/>
         <w:adjustRightInd w:val="0"/>
@@ -39796,6 +40181,35 @@
     </w:p>
     <w:p>
       <w:pPr>
+        <w:pStyle w:val="ListParagraph"/>
+        <w:autoSpaceDE w:val="0"/>
+        <w:autoSpaceDN w:val="0"/>
+        <w:adjustRightInd w:val="0"/>
+        <w:spacing w:after="0" w:line="240" w:lineRule="auto"/>
+        <w:ind w:left="360"/>
+        <w:jc w:val="both"/>
+        <w:rPr>
+          <w:rFonts w:ascii="Times New Roman" w:hAnsi="Times New Roman" w:cs="Times New Roman"/>
+          <w:color w:val="000000"/>
+        </w:rPr>
+      </w:pPr>
+      <w:r>
+        <w:rPr>
+          <w:rFonts w:ascii="Times New Roman" w:hAnsi="Times New Roman" w:cs="Times New Roman"/>
+          <w:color w:val="000000"/>
+        </w:rPr>
+        <w:t>AH/</w:t>
+      </w:r>
+      <w:r>
+        <w:rPr>
+          <w:rFonts w:ascii="Times New Roman" w:hAnsi="Times New Roman" w:cs="Times New Roman"/>
+          <w:color w:val="000000"/>
+        </w:rPr>
+        <w:t>AX</w:t>
+      </w:r>
+    </w:p>
+    <w:p>
+      <w:pPr>
         <w:autoSpaceDE w:val="0"/>
         <w:autoSpaceDN w:val="0"/>
         <w:adjustRightInd w:val="0"/>
@@ -39836,6 +40250,28 @@
     <w:p>
       <w:pPr>
         <w:pStyle w:val="ListParagraph"/>
+        <w:autoSpaceDE w:val="0"/>
+        <w:autoSpaceDN w:val="0"/>
+        <w:adjustRightInd w:val="0"/>
+        <w:spacing w:after="0" w:line="240" w:lineRule="auto"/>
+        <w:ind w:left="360"/>
+        <w:jc w:val="both"/>
+        <w:rPr>
+          <w:rFonts w:ascii="Times New Roman" w:hAnsi="Times New Roman" w:cs="Times New Roman"/>
+          <w:color w:val="000000"/>
+        </w:rPr>
+      </w:pPr>
+      <w:r>
+        <w:rPr>
+          <w:rFonts w:ascii="Times New Roman" w:hAnsi="Times New Roman" w:cs="Times New Roman"/>
+          <w:color w:val="000000"/>
+        </w:rPr>
+        <w:t>DL</w:t>
+      </w:r>
+    </w:p>
+    <w:p>
+      <w:pPr>
+        <w:pStyle w:val="ListParagraph"/>
         <w:numPr>
           <w:ilvl w:val="6"/>
           <w:numId w:val="26"/>
@@ -39861,17 +40297,113 @@
     </w:p>
     <w:p>
       <w:pPr>
-        <w:autoSpaceDE w:val="0"/>
-        <w:autoSpaceDN w:val="0"/>
-        <w:adjustRightInd w:val="0"/>
-        <w:spacing w:after="0" w:line="240" w:lineRule="auto"/>
-        <w:ind w:left="360" w:hanging="360"/>
-        <w:jc w:val="both"/>
-        <w:rPr>
-          <w:rFonts w:ascii="Times New Roman" w:hAnsi="Times New Roman" w:cs="Times New Roman"/>
-          <w:color w:val="000000"/>
-        </w:rPr>
-      </w:pPr>
+        <w:pStyle w:val="ListParagraph"/>
+        <w:autoSpaceDE w:val="0"/>
+        <w:autoSpaceDN w:val="0"/>
+        <w:adjustRightInd w:val="0"/>
+        <w:spacing w:after="0" w:line="240" w:lineRule="auto"/>
+        <w:ind w:left="360"/>
+        <w:jc w:val="both"/>
+        <w:rPr>
+          <w:rFonts w:ascii="Times New Roman" w:hAnsi="Times New Roman" w:cs="Times New Roman"/>
+          <w:color w:val="000000"/>
+        </w:rPr>
+      </w:pPr>
+      <w:r>
+        <w:rPr>
+          <w:rFonts w:ascii="Times New Roman" w:hAnsi="Times New Roman" w:cs="Times New Roman"/>
+          <w:color w:val="000000"/>
+        </w:rPr>
+        <w:t>MOV AH, 02H</w:t>
+      </w:r>
+    </w:p>
+    <w:p>
+      <w:pPr>
+        <w:pStyle w:val="ListParagraph"/>
+        <w:autoSpaceDE w:val="0"/>
+        <w:autoSpaceDN w:val="0"/>
+        <w:adjustRightInd w:val="0"/>
+        <w:spacing w:after="0" w:line="240" w:lineRule="auto"/>
+        <w:ind w:left="360"/>
+        <w:jc w:val="both"/>
+        <w:rPr>
+          <w:rFonts w:ascii="Times New Roman" w:hAnsi="Times New Roman" w:cs="Times New Roman"/>
+          <w:color w:val="000000"/>
+        </w:rPr>
+      </w:pPr>
+      <w:r>
+        <w:rPr>
+          <w:rFonts w:ascii="Times New Roman" w:hAnsi="Times New Roman" w:cs="Times New Roman"/>
+          <w:color w:val="000000"/>
+        </w:rPr>
+        <w:t>MOV DL, 13</w:t>
+      </w:r>
+    </w:p>
+    <w:p>
+      <w:pPr>
+        <w:pStyle w:val="ListParagraph"/>
+        <w:autoSpaceDE w:val="0"/>
+        <w:autoSpaceDN w:val="0"/>
+        <w:adjustRightInd w:val="0"/>
+        <w:spacing w:after="0" w:line="240" w:lineRule="auto"/>
+        <w:ind w:left="360"/>
+        <w:jc w:val="both"/>
+        <w:rPr>
+          <w:rFonts w:ascii="Times New Roman" w:hAnsi="Times New Roman" w:cs="Times New Roman"/>
+          <w:color w:val="000000"/>
+        </w:rPr>
+      </w:pPr>
+      <w:r>
+        <w:rPr>
+          <w:rFonts w:ascii="Times New Roman" w:hAnsi="Times New Roman" w:cs="Times New Roman"/>
+          <w:color w:val="000000"/>
+        </w:rPr>
+        <w:t>INT 21H</w:t>
+      </w:r>
+    </w:p>
+    <w:p>
+      <w:pPr>
+        <w:pStyle w:val="ListParagraph"/>
+        <w:autoSpaceDE w:val="0"/>
+        <w:autoSpaceDN w:val="0"/>
+        <w:adjustRightInd w:val="0"/>
+        <w:spacing w:after="0" w:line="240" w:lineRule="auto"/>
+        <w:ind w:left="360"/>
+        <w:jc w:val="both"/>
+        <w:rPr>
+          <w:rFonts w:ascii="Times New Roman" w:hAnsi="Times New Roman" w:cs="Times New Roman"/>
+          <w:color w:val="000000"/>
+        </w:rPr>
+      </w:pPr>
+      <w:r>
+        <w:rPr>
+          <w:rFonts w:ascii="Times New Roman" w:hAnsi="Times New Roman" w:cs="Times New Roman"/>
+          <w:color w:val="000000"/>
+        </w:rPr>
+        <w:t>MOV DL, 10</w:t>
+      </w:r>
+    </w:p>
+    <w:p>
+      <w:pPr>
+        <w:pStyle w:val="ListParagraph"/>
+        <w:autoSpaceDE w:val="0"/>
+        <w:autoSpaceDN w:val="0"/>
+        <w:adjustRightInd w:val="0"/>
+        <w:spacing w:after="0" w:line="240" w:lineRule="auto"/>
+        <w:ind w:left="360"/>
+        <w:jc w:val="both"/>
+        <w:rPr>
+          <w:rFonts w:ascii="Times New Roman" w:hAnsi="Times New Roman" w:cs="Times New Roman"/>
+          <w:color w:val="000000"/>
+        </w:rPr>
+      </w:pPr>
+      <w:r>
+        <w:rPr>
+          <w:rFonts w:ascii="Times New Roman" w:hAnsi="Times New Roman" w:cs="Times New Roman"/>
+          <w:color w:val="000000"/>
+        </w:rPr>
+        <w:t>INT 21H</w:t>
+      </w:r>
     </w:p>
     <w:p>
       <w:pPr>
@@ -39920,6 +40452,28 @@
         <w:autoSpaceDN w:val="0"/>
         <w:adjustRightInd w:val="0"/>
         <w:spacing w:after="0" w:line="240" w:lineRule="auto"/>
+        <w:ind w:left="360"/>
+        <w:jc w:val="both"/>
+        <w:rPr>
+          <w:rFonts w:ascii="Times New Roman" w:hAnsi="Times New Roman" w:cs="Times New Roman"/>
+          <w:color w:val="000000"/>
+        </w:rPr>
+      </w:pPr>
+      <w:r>
+        <w:rPr>
+          <w:rFonts w:ascii="Times New Roman" w:hAnsi="Times New Roman" w:cs="Times New Roman"/>
+          <w:color w:val="000000"/>
+        </w:rPr>
+        <w:t>DX</w:t>
+      </w:r>
+    </w:p>
+    <w:p>
+      <w:pPr>
+        <w:pStyle w:val="ListParagraph"/>
+        <w:autoSpaceDE w:val="0"/>
+        <w:autoSpaceDN w:val="0"/>
+        <w:adjustRightInd w:val="0"/>
+        <w:spacing w:after="0" w:line="240" w:lineRule="auto"/>
         <w:ind w:left="2880"/>
         <w:jc w:val="both"/>
         <w:rPr>
@@ -40081,6 +40635,79 @@
           <w:color w:val="000000"/>
         </w:rPr>
       </w:pPr>
+      <w:r>
+        <w:rPr>
+          <w:rFonts w:ascii="Times New Roman" w:hAnsi="Times New Roman" w:cs="Times New Roman"/>
+          <w:color w:val="000000"/>
+        </w:rPr>
+        <w:t>MOV AH, 02H</w:t>
+      </w:r>
+    </w:p>
+    <w:p>
+      <w:pPr>
+        <w:pStyle w:val="ListParagraph"/>
+        <w:autoSpaceDE w:val="0"/>
+        <w:autoSpaceDN w:val="0"/>
+        <w:adjustRightInd w:val="0"/>
+        <w:spacing w:after="0" w:line="240" w:lineRule="auto"/>
+        <w:ind w:left="360"/>
+        <w:jc w:val="both"/>
+        <w:rPr>
+          <w:rFonts w:ascii="Times New Roman" w:hAnsi="Times New Roman" w:cs="Times New Roman"/>
+          <w:color w:val="000000"/>
+        </w:rPr>
+      </w:pPr>
+      <w:r>
+        <w:rPr>
+          <w:rFonts w:ascii="Times New Roman" w:hAnsi="Times New Roman" w:cs="Times New Roman"/>
+          <w:color w:val="000000"/>
+        </w:rPr>
+        <w:t>MOV BH, 00</w:t>
+      </w:r>
+    </w:p>
+    <w:p>
+      <w:pPr>
+        <w:pStyle w:val="ListParagraph"/>
+        <w:autoSpaceDE w:val="0"/>
+        <w:autoSpaceDN w:val="0"/>
+        <w:adjustRightInd w:val="0"/>
+        <w:spacing w:after="0" w:line="240" w:lineRule="auto"/>
+        <w:ind w:left="360"/>
+        <w:jc w:val="both"/>
+        <w:rPr>
+          <w:rFonts w:ascii="Times New Roman" w:hAnsi="Times New Roman" w:cs="Times New Roman"/>
+          <w:color w:val="000000"/>
+        </w:rPr>
+      </w:pPr>
+      <w:r>
+        <w:rPr>
+          <w:rFonts w:ascii="Times New Roman" w:hAnsi="Times New Roman" w:cs="Times New Roman"/>
+          <w:color w:val="000000"/>
+        </w:rPr>
+        <w:t>MOV DX, 060DH</w:t>
+      </w:r>
+    </w:p>
+    <w:p>
+      <w:pPr>
+        <w:pStyle w:val="ListParagraph"/>
+        <w:autoSpaceDE w:val="0"/>
+        <w:autoSpaceDN w:val="0"/>
+        <w:adjustRightInd w:val="0"/>
+        <w:spacing w:after="0" w:line="240" w:lineRule="auto"/>
+        <w:ind w:left="360"/>
+        <w:jc w:val="both"/>
+        <w:rPr>
+          <w:rFonts w:ascii="Times New Roman" w:hAnsi="Times New Roman" w:cs="Times New Roman"/>
+          <w:color w:val="000000"/>
+        </w:rPr>
+      </w:pPr>
+      <w:r>
+        <w:rPr>
+          <w:rFonts w:ascii="Times New Roman" w:hAnsi="Times New Roman" w:cs="Times New Roman"/>
+          <w:color w:val="000000"/>
+        </w:rPr>
+        <w:t>INT 21H</w:t>
+      </w:r>
     </w:p>
     <w:p>
       <w:pPr>
@@ -41723,7 +42350,6 @@
           <w:sz w:val="22"/>
           <w:szCs w:val="22"/>
         </w:rPr>
-        <w:lastRenderedPageBreak/>
         <w:t xml:space="preserve">Interrupt is a signal sent to the CPU to indicate an event that requires immediate attention. </w:t>
       </w:r>
       <w:r>
@@ -43944,6 +44570,7 @@
           <w:noProof/>
           <w:lang w:eastAsia="en-US"/>
         </w:rPr>
+        <w:lastRenderedPageBreak/>
         <w:drawing>
           <wp:inline distT="0" distB="0" distL="0" distR="0">
             <wp:extent cx="5473411" cy="1057275"/>
@@ -44559,7 +45186,7 @@
         <w:rFonts w:hint="default"/>
       </w:rPr>
     </w:lvl>
-    <w:lvl w:ilvl="1" w:tplc="04090019" w:tentative="1">
+    <w:lvl w:ilvl="1" w:tplc="04090019">
       <w:start w:val="1"/>
       <w:numFmt w:val="lowerLetter"/>
       <w:lvlText w:val="%2."/>
@@ -44826,7 +45453,7 @@
         <w:rFonts w:hint="default"/>
       </w:rPr>
     </w:lvl>
-    <w:lvl w:ilvl="1" w:tplc="04090019" w:tentative="1">
+    <w:lvl w:ilvl="1" w:tplc="04090019">
       <w:start w:val="1"/>
       <w:numFmt w:val="lowerLetter"/>
       <w:lvlText w:val="%2."/>
@@ -44915,7 +45542,7 @@
         <w:rFonts w:hint="default"/>
       </w:rPr>
     </w:lvl>
-    <w:lvl w:ilvl="1" w:tplc="04090019" w:tentative="1">
+    <w:lvl w:ilvl="1" w:tplc="04090019">
       <w:start w:val="1"/>
       <w:numFmt w:val="lowerLetter"/>
       <w:lvlText w:val="%2."/>
@@ -50551,7 +51178,7 @@
 </file>
 
 <file path=customXml/itemProps1.xml><?xml version="1.0" encoding="utf-8"?>
-<ds:datastoreItem xmlns:ds="http://schemas.openxmlformats.org/officeDocument/2006/customXml" ds:itemID="{AE3866DA-723F-419E-AEE7-60D75664A10E}">
+<ds:datastoreItem xmlns:ds="http://schemas.openxmlformats.org/officeDocument/2006/customXml" ds:itemID="{6C1C2DEB-D09B-4BE6-AF05-D9E1986C21DB}">
   <ds:schemaRefs>
     <ds:schemaRef ds:uri="http://schemas.openxmlformats.org/officeDocument/2006/bibliography"/>
   </ds:schemaRefs>

</xml_diff>

<commit_message>
y2s2: Week 11 Release 1.0
</commit_message>
<xml_diff>
--- a/y2s2/csa/tutorials/Answers for T5-12, T1-4 NOT included.docx
+++ b/y2s2/csa/tutorials/Answers for T5-12, T1-4 NOT included.docx
@@ -22112,6 +22112,15 @@
           <w:color w:val="000000"/>
         </w:rPr>
       </w:pPr>
+      <w:r>
+        <w:rPr>
+          <w:rFonts w:ascii="Times New Roman" w:hAnsi="Times New Roman" w:cs="Times New Roman"/>
+          <w:color w:val="000000"/>
+        </w:rPr>
+        <w:t>NOTE: All in hexadecimal</w:t>
+      </w:r>
+      <w:bookmarkStart w:id="0" w:name="_GoBack"/>
+      <w:bookmarkEnd w:id="0"/>
     </w:p>
     <w:tbl>
       <w:tblPr>
@@ -22798,7 +22807,14 @@
                 <w:rFonts w:ascii="Times New Roman" w:hAnsi="Times New Roman" w:cs="Times New Roman"/>
                 <w:color w:val="000000"/>
               </w:rPr>
-              <w:t>19</w:t>
+              <w:t>1</w:t>
+            </w:r>
+            <w:r>
+              <w:rPr>
+                <w:rFonts w:ascii="Times New Roman" w:hAnsi="Times New Roman" w:cs="Times New Roman"/>
+                <w:color w:val="000000"/>
+              </w:rPr>
+              <w:t>9</w:t>
             </w:r>
           </w:p>
         </w:tc>
@@ -39679,16 +39695,7 @@
           <w:rFonts w:ascii="Times New Roman" w:hAnsi="Times New Roman" w:cs="Times New Roman"/>
           <w:color w:val="000000"/>
         </w:rPr>
-        <w:t>; END, Divide into 2; (ROW)|(COL</w:t>
-      </w:r>
-      <w:bookmarkStart w:id="0" w:name="_GoBack"/>
-      <w:bookmarkEnd w:id="0"/>
-      <w:r>
-        <w:rPr>
-          <w:rFonts w:ascii="Times New Roman" w:hAnsi="Times New Roman" w:cs="Times New Roman"/>
-          <w:color w:val="000000"/>
-        </w:rPr>
-        <w:t>)H</w:t>
+        <w:t>; END, Divide into 2; (ROW)|(COL)H</w:t>
       </w:r>
     </w:p>
     <w:p>
@@ -51178,7 +51185,7 @@
 </file>
 
 <file path=customXml/itemProps1.xml><?xml version="1.0" encoding="utf-8"?>
-<ds:datastoreItem xmlns:ds="http://schemas.openxmlformats.org/officeDocument/2006/customXml" ds:itemID="{6C1C2DEB-D09B-4BE6-AF05-D9E1986C21DB}">
+<ds:datastoreItem xmlns:ds="http://schemas.openxmlformats.org/officeDocument/2006/customXml" ds:itemID="{5E307866-2538-4956-8226-46C62C49A850}">
   <ds:schemaRefs>
     <ds:schemaRef ds:uri="http://schemas.openxmlformats.org/officeDocument/2006/bibliography"/>
   </ds:schemaRefs>

</xml_diff>

<commit_message>
Week 13 Release 0.1
</commit_message>
<xml_diff>
--- a/y2s2/csa/tutorials/Answers for T5-12, T1-4 NOT included.docx
+++ b/y2s2/csa/tutorials/Answers for T5-12, T1-4 NOT included.docx
@@ -1384,7 +1384,6 @@
           <w:sz w:val="22"/>
           <w:szCs w:val="22"/>
         </w:rPr>
-        <w:lastRenderedPageBreak/>
         <w:t>(</w:t>
       </w:r>
       <w:r>
@@ -2814,7 +2813,6 @@
           <w:bCs/>
           <w:color w:val="FFFFFF" w:themeColor="background1"/>
         </w:rPr>
-        <w:lastRenderedPageBreak/>
         <w:t>TUTORIAL 2: Numerical Data Representation</w:t>
       </w:r>
     </w:p>
@@ -4127,7 +4125,6 @@
         <w:rPr>
           <w:rFonts w:ascii="Times New Roman" w:hAnsi="Times New Roman" w:cs="Times New Roman"/>
         </w:rPr>
-        <w:lastRenderedPageBreak/>
         <w:t>Justify the validity of the answer obtained.</w:t>
       </w:r>
       <w:r>
@@ -5558,7 +5555,6 @@
         <w:rPr>
           <w:rFonts w:ascii="Times New Roman" w:hAnsi="Times New Roman" w:cs="Times New Roman"/>
         </w:rPr>
-        <w:lastRenderedPageBreak/>
         <w:t xml:space="preserve">Find the difference of these two numbers. </w:t>
       </w:r>
       <w:r>
@@ -6537,7 +6533,6 @@
           <w:bCs/>
           <w:color w:val="FFFFFF" w:themeColor="background1"/>
         </w:rPr>
-        <w:lastRenderedPageBreak/>
         <w:t>TUTORIAL 3: Addressing Data in Memory and Segment</w:t>
       </w:r>
     </w:p>
@@ -6618,6 +6613,13 @@
         </w:rPr>
         <w:t>Segment</w:t>
       </w:r>
+      <w:r>
+        <w:rPr>
+          <w:rFonts w:ascii="Times New Roman" w:hAnsi="Times New Roman" w:cs="Times New Roman"/>
+          <w:color w:val="000000"/>
+        </w:rPr>
+        <w:t>: Place to store stack information</w:t>
+      </w:r>
     </w:p>
     <w:p>
       <w:pPr>
@@ -6657,6 +6659,13 @@
         </w:rPr>
         <w:t>Offset</w:t>
       </w:r>
+      <w:r>
+        <w:rPr>
+          <w:rFonts w:ascii="Times New Roman" w:hAnsi="Times New Roman" w:cs="Times New Roman"/>
+          <w:color w:val="000000"/>
+        </w:rPr>
+        <w:t>: The relative distance from one point. Usually refers to the number of bytes away.</w:t>
+      </w:r>
     </w:p>
     <w:p>
       <w:pPr>
@@ -6689,7 +6698,14 @@
           <w:rFonts w:ascii="Times New Roman" w:hAnsi="Times New Roman" w:cs="Times New Roman"/>
           <w:color w:val="000000"/>
         </w:rPr>
-        <w:t xml:space="preserve">Register </w:t>
+        <w:t>Register</w:t>
+      </w:r>
+      <w:r>
+        <w:rPr>
+          <w:rFonts w:ascii="Times New Roman" w:hAnsi="Times New Roman" w:cs="Times New Roman"/>
+          <w:color w:val="000000"/>
+        </w:rPr>
+        <w:t>: High-speed, temporary memory.</w:t>
       </w:r>
     </w:p>
     <w:p>
@@ -6777,7 +6793,19 @@
         <w:rPr>
           <w:rFonts w:ascii="Times New Roman" w:hAnsi="Times New Roman" w:cs="Times New Roman"/>
         </w:rPr>
-        <w:t xml:space="preserve">Code segment </w:t>
+        <w:t>Code segment</w:t>
+      </w:r>
+      <w:r>
+        <w:rPr>
+          <w:rFonts w:ascii="Times New Roman" w:hAnsi="Times New Roman" w:cs="Times New Roman"/>
+        </w:rPr>
+        <w:t>: Stores machine instruction</w:t>
+      </w:r>
+      <w:r>
+        <w:rPr>
+          <w:rFonts w:ascii="Times New Roman" w:hAnsi="Times New Roman" w:cs="Times New Roman"/>
+        </w:rPr>
+        <w:t xml:space="preserve"> </w:t>
       </w:r>
       <w:r>
         <w:rPr>
@@ -6821,6 +6849,12 @@
         </w:rPr>
         <w:tab/>
         <w:t xml:space="preserve">         </w:t>
+      </w:r>
+      <w:r>
+        <w:rPr>
+          <w:rFonts w:ascii="Times New Roman" w:hAnsi="Times New Roman" w:cs="Times New Roman"/>
+        </w:rPr>
+        <w:tab/>
       </w:r>
       <w:r>
         <w:rPr>
@@ -6916,6 +6950,12 @@
         <w:rPr>
           <w:rFonts w:ascii="Times New Roman" w:hAnsi="Times New Roman" w:cs="Times New Roman"/>
         </w:rPr>
+        <w:t>: Stores the address to the code segment of the memory</w:t>
+      </w:r>
+      <w:r>
+        <w:rPr>
+          <w:rFonts w:ascii="Times New Roman" w:hAnsi="Times New Roman" w:cs="Times New Roman"/>
+        </w:rPr>
         <w:tab/>
       </w:r>
       <w:r>
@@ -6929,19 +6969,6 @@
           <w:rFonts w:ascii="Times New Roman" w:hAnsi="Times New Roman" w:cs="Times New Roman"/>
         </w:rPr>
         <w:tab/>
-      </w:r>
-      <w:r>
-        <w:rPr>
-          <w:rFonts w:ascii="Times New Roman" w:hAnsi="Times New Roman" w:cs="Times New Roman"/>
-        </w:rPr>
-        <w:tab/>
-      </w:r>
-      <w:r>
-        <w:rPr>
-          <w:rFonts w:ascii="Times New Roman" w:hAnsi="Times New Roman" w:cs="Times New Roman"/>
-        </w:rPr>
-        <w:tab/>
-        <w:t xml:space="preserve">         </w:t>
       </w:r>
       <w:r>
         <w:rPr>
@@ -7037,13 +7064,7 @@
         <w:rPr>
           <w:rFonts w:ascii="Times New Roman" w:hAnsi="Times New Roman" w:cs="Times New Roman"/>
         </w:rPr>
-        <w:tab/>
-      </w:r>
-      <w:r>
-        <w:rPr>
-          <w:rFonts w:ascii="Times New Roman" w:hAnsi="Times New Roman" w:cs="Times New Roman"/>
-        </w:rPr>
-        <w:tab/>
+        <w:t>: Points to the next instruction to be executed</w:t>
       </w:r>
       <w:r>
         <w:rPr>
@@ -7063,6 +7084,12 @@
         </w:rPr>
         <w:tab/>
         <w:t xml:space="preserve">         </w:t>
+      </w:r>
+      <w:r>
+        <w:rPr>
+          <w:rFonts w:ascii="Times New Roman" w:hAnsi="Times New Roman" w:cs="Times New Roman"/>
+        </w:rPr>
+        <w:t xml:space="preserve">    </w:t>
       </w:r>
       <w:r>
         <w:rPr>
@@ -7142,6 +7169,12 @@
         </w:rPr>
         <w:t>Accumulator (AX)</w:t>
       </w:r>
+      <w:r>
+        <w:rPr>
+          <w:rFonts w:ascii="Times New Roman" w:hAnsi="Times New Roman" w:cs="Times New Roman"/>
+        </w:rPr>
+        <w:t>: Used in input/output, and most arithmetic operations</w:t>
+      </w:r>
     </w:p>
     <w:p>
       <w:pPr>
@@ -7178,6 +7211,12 @@
         </w:rPr>
         <w:t>Count register (CX)</w:t>
       </w:r>
+      <w:r>
+        <w:rPr>
+          <w:rFonts w:ascii="Times New Roman" w:hAnsi="Times New Roman" w:cs="Times New Roman"/>
+        </w:rPr>
+        <w:t>: Used in arithmetic operations, and looping</w:t>
+      </w:r>
     </w:p>
     <w:p>
       <w:pPr>
@@ -7214,6 +7253,12 @@
         </w:rPr>
         <w:t>Parity flag (PF)</w:t>
       </w:r>
+      <w:r>
+        <w:rPr>
+          <w:rFonts w:ascii="Times New Roman" w:hAnsi="Times New Roman" w:cs="Times New Roman"/>
+        </w:rPr>
+        <w:t>: Used for checksum and error-checking</w:t>
+      </w:r>
     </w:p>
     <w:p>
       <w:pPr>
@@ -7271,7 +7316,42 @@
           <w:color w:val="000000"/>
         </w:rPr>
         <w:tab/>
-        <w:t>List and explain FOUR (4) main segment in a CPU.</w:t>
+        <w:t>List and explain FOUR (4) main segment in a CPU</w:t>
+      </w:r>
+      <w:r>
+        <w:rPr>
+          <w:rFonts w:ascii="Times New Roman" w:hAnsi="Times New Roman" w:cs="Times New Roman"/>
+          <w:color w:val="000000"/>
+        </w:rPr>
+        <w:t>:</w:t>
+      </w:r>
+      <w:r>
+        <w:rPr>
+          <w:rFonts w:ascii="Times New Roman" w:hAnsi="Times New Roman" w:cs="Times New Roman"/>
+          <w:color w:val="000000"/>
+        </w:rPr>
+        <w:tab/>
+      </w:r>
+      <w:r>
+        <w:rPr>
+          <w:rFonts w:ascii="Times New Roman" w:hAnsi="Times New Roman" w:cs="Times New Roman"/>
+          <w:color w:val="000000"/>
+        </w:rPr>
+        <w:tab/>
+      </w:r>
+      <w:r>
+        <w:rPr>
+          <w:rFonts w:ascii="Times New Roman" w:hAnsi="Times New Roman" w:cs="Times New Roman"/>
+          <w:color w:val="000000"/>
+        </w:rPr>
+        <w:tab/>
+      </w:r>
+      <w:r>
+        <w:rPr>
+          <w:rFonts w:ascii="Times New Roman" w:hAnsi="Times New Roman" w:cs="Times New Roman"/>
+          <w:color w:val="000000"/>
+        </w:rPr>
+        <w:tab/>
       </w:r>
       <w:r>
         <w:rPr>
@@ -7329,6 +7409,98 @@
           <w:rFonts w:ascii="Times New Roman" w:hAnsi="Times New Roman" w:cs="Times New Roman"/>
         </w:rPr>
         <w:t xml:space="preserve"> marks)</w:t>
+      </w:r>
+    </w:p>
+    <w:p>
+      <w:pPr>
+        <w:pStyle w:val="ListParagraph"/>
+        <w:numPr>
+          <w:ilvl w:val="1"/>
+          <w:numId w:val="18"/>
+        </w:numPr>
+        <w:autoSpaceDE w:val="0"/>
+        <w:autoSpaceDN w:val="0"/>
+        <w:adjustRightInd w:val="0"/>
+        <w:spacing w:after="0" w:line="240" w:lineRule="auto"/>
+        <w:jc w:val="both"/>
+        <w:rPr>
+          <w:rFonts w:ascii="Times New Roman" w:hAnsi="Times New Roman" w:cs="Times New Roman"/>
+        </w:rPr>
+      </w:pPr>
+      <w:r>
+        <w:rPr>
+          <w:rFonts w:ascii="Times New Roman" w:hAnsi="Times New Roman" w:cs="Times New Roman"/>
+        </w:rPr>
+        <w:t xml:space="preserve">Code segment (CS): Stores machine code </w:t>
+      </w:r>
+    </w:p>
+    <w:p>
+      <w:pPr>
+        <w:pStyle w:val="ListParagraph"/>
+        <w:numPr>
+          <w:ilvl w:val="1"/>
+          <w:numId w:val="18"/>
+        </w:numPr>
+        <w:autoSpaceDE w:val="0"/>
+        <w:autoSpaceDN w:val="0"/>
+        <w:adjustRightInd w:val="0"/>
+        <w:spacing w:after="0" w:line="240" w:lineRule="auto"/>
+        <w:jc w:val="both"/>
+        <w:rPr>
+          <w:rFonts w:ascii="Times New Roman" w:hAnsi="Times New Roman" w:cs="Times New Roman"/>
+        </w:rPr>
+      </w:pPr>
+      <w:r>
+        <w:rPr>
+          <w:rFonts w:ascii="Times New Roman" w:hAnsi="Times New Roman" w:cs="Times New Roman"/>
+        </w:rPr>
+        <w:t>Stack segment (SS): Stores defined variables and constants</w:t>
+      </w:r>
+    </w:p>
+    <w:p>
+      <w:pPr>
+        <w:pStyle w:val="ListParagraph"/>
+        <w:numPr>
+          <w:ilvl w:val="1"/>
+          <w:numId w:val="18"/>
+        </w:numPr>
+        <w:autoSpaceDE w:val="0"/>
+        <w:autoSpaceDN w:val="0"/>
+        <w:adjustRightInd w:val="0"/>
+        <w:spacing w:after="0" w:line="240" w:lineRule="auto"/>
+        <w:jc w:val="both"/>
+        <w:rPr>
+          <w:rFonts w:ascii="Times New Roman" w:hAnsi="Times New Roman" w:cs="Times New Roman"/>
+        </w:rPr>
+      </w:pPr>
+      <w:r>
+        <w:rPr>
+          <w:rFonts w:ascii="Times New Roman" w:hAnsi="Times New Roman" w:cs="Times New Roman"/>
+        </w:rPr>
+        <w:t>Data segment (DS): Stores local function variable &amp; function parameters</w:t>
+      </w:r>
+    </w:p>
+    <w:p>
+      <w:pPr>
+        <w:pStyle w:val="ListParagraph"/>
+        <w:numPr>
+          <w:ilvl w:val="1"/>
+          <w:numId w:val="18"/>
+        </w:numPr>
+        <w:autoSpaceDE w:val="0"/>
+        <w:autoSpaceDN w:val="0"/>
+        <w:adjustRightInd w:val="0"/>
+        <w:spacing w:after="0" w:line="240" w:lineRule="auto"/>
+        <w:jc w:val="both"/>
+        <w:rPr>
+          <w:rFonts w:ascii="Times New Roman" w:hAnsi="Times New Roman" w:cs="Times New Roman"/>
+        </w:rPr>
+      </w:pPr>
+      <w:r>
+        <w:rPr>
+          <w:rFonts w:ascii="Times New Roman" w:hAnsi="Times New Roman" w:cs="Times New Roman"/>
+        </w:rPr>
+        <w:t>Extra segment (ES): Spare segment, used to specify location in memory</w:t>
       </w:r>
     </w:p>
     <w:p>
@@ -7371,44 +7543,7 @@
           <w:rFonts w:ascii="Times New Roman" w:hAnsi="Times New Roman" w:cs="Times New Roman"/>
         </w:rPr>
         <w:tab/>
-        <w:t>Explain a similarity and THREE (3) differences between a register and a Random Access Memory (RAM).</w:t>
-      </w:r>
-      <w:r>
-        <w:rPr>
-          <w:rFonts w:ascii="Times New Roman" w:hAnsi="Times New Roman" w:cs="Times New Roman"/>
-        </w:rPr>
-        <w:tab/>
-      </w:r>
-      <w:r>
-        <w:rPr>
-          <w:rFonts w:ascii="Times New Roman" w:hAnsi="Times New Roman" w:cs="Times New Roman"/>
-        </w:rPr>
-        <w:tab/>
-      </w:r>
-      <w:r>
-        <w:rPr>
-          <w:rFonts w:ascii="Times New Roman" w:hAnsi="Times New Roman" w:cs="Times New Roman"/>
-        </w:rPr>
-        <w:tab/>
-      </w:r>
-      <w:r>
-        <w:rPr>
-          <w:rFonts w:ascii="Times New Roman" w:hAnsi="Times New Roman" w:cs="Times New Roman"/>
-        </w:rPr>
-        <w:tab/>
-      </w:r>
-      <w:r>
-        <w:rPr>
-          <w:rFonts w:ascii="Times New Roman" w:hAnsi="Times New Roman" w:cs="Times New Roman"/>
-        </w:rPr>
-        <w:tab/>
-      </w:r>
-      <w:r>
-        <w:rPr>
-          <w:rFonts w:ascii="Times New Roman" w:hAnsi="Times New Roman" w:cs="Times New Roman"/>
-        </w:rPr>
-        <w:tab/>
-        <w:t xml:space="preserve">        </w:t>
+        <w:t xml:space="preserve">Explain a similarity and THREE (3) differences between a register and a Random Access Memory (RAM). </w:t>
       </w:r>
       <w:r>
         <w:rPr>
@@ -7469,8 +7604,454 @@
         </w:rPr>
       </w:pPr>
     </w:p>
-    <w:p>
-      <w:pPr>
+    <w:tbl>
+      <w:tblPr>
+        <w:tblStyle w:val="TableGrid"/>
+        <w:tblW w:w="0" w:type="auto"/>
+        <w:tblInd w:w="720" w:type="dxa"/>
+        <w:tblLook w:val="04A0" w:firstRow="1" w:lastRow="0" w:firstColumn="1" w:lastColumn="0" w:noHBand="0" w:noVBand="1"/>
+      </w:tblPr>
+      <w:tblGrid>
+        <w:gridCol w:w="2750"/>
+        <w:gridCol w:w="2753"/>
+        <w:gridCol w:w="2794"/>
+      </w:tblGrid>
+      <w:tr>
+        <w:tc>
+          <w:tcPr>
+            <w:tcW w:w="3005" w:type="dxa"/>
+          </w:tcPr>
+          <w:p>
+            <w:pPr>
+              <w:pStyle w:val="ListParagraph"/>
+              <w:tabs>
+                <w:tab w:val="left" w:pos="360"/>
+              </w:tabs>
+              <w:autoSpaceDE w:val="0"/>
+              <w:autoSpaceDN w:val="0"/>
+              <w:adjustRightInd w:val="0"/>
+              <w:ind w:left="0"/>
+              <w:jc w:val="center"/>
+              <w:rPr>
+                <w:rFonts w:ascii="Times New Roman" w:hAnsi="Times New Roman" w:cs="Times New Roman"/>
+              </w:rPr>
+            </w:pPr>
+            <w:r>
+              <w:rPr>
+                <w:rFonts w:ascii="Times New Roman" w:hAnsi="Times New Roman" w:cs="Times New Roman"/>
+                <w:color w:val="1F497D" w:themeColor="text2"/>
+              </w:rPr>
+              <w:t>Registers</w:t>
+            </w:r>
+          </w:p>
+        </w:tc>
+        <w:tc>
+          <w:tcPr>
+            <w:tcW w:w="3006" w:type="dxa"/>
+          </w:tcPr>
+          <w:p>
+            <w:pPr>
+              <w:pStyle w:val="ListParagraph"/>
+              <w:tabs>
+                <w:tab w:val="left" w:pos="360"/>
+              </w:tabs>
+              <w:autoSpaceDE w:val="0"/>
+              <w:autoSpaceDN w:val="0"/>
+              <w:adjustRightInd w:val="0"/>
+              <w:ind w:left="0"/>
+              <w:jc w:val="center"/>
+              <w:rPr>
+                <w:rFonts w:ascii="Times New Roman" w:hAnsi="Times New Roman" w:cs="Times New Roman"/>
+              </w:rPr>
+            </w:pPr>
+          </w:p>
+        </w:tc>
+        <w:tc>
+          <w:tcPr>
+            <w:tcW w:w="3006" w:type="dxa"/>
+          </w:tcPr>
+          <w:p>
+            <w:pPr>
+              <w:pStyle w:val="ListParagraph"/>
+              <w:tabs>
+                <w:tab w:val="left" w:pos="360"/>
+              </w:tabs>
+              <w:autoSpaceDE w:val="0"/>
+              <w:autoSpaceDN w:val="0"/>
+              <w:adjustRightInd w:val="0"/>
+              <w:ind w:left="0"/>
+              <w:jc w:val="center"/>
+              <w:rPr>
+                <w:rFonts w:ascii="Times New Roman" w:hAnsi="Times New Roman" w:cs="Times New Roman"/>
+              </w:rPr>
+            </w:pPr>
+            <w:r>
+              <w:rPr>
+                <w:rFonts w:ascii="Times New Roman" w:hAnsi="Times New Roman" w:cs="Times New Roman"/>
+                <w:color w:val="00B050"/>
+              </w:rPr>
+              <w:t>RAM</w:t>
+            </w:r>
+          </w:p>
+        </w:tc>
+      </w:tr>
+      <w:tr>
+        <w:tc>
+          <w:tcPr>
+            <w:tcW w:w="9017" w:type="dxa"/>
+            <w:gridSpan w:val="3"/>
+          </w:tcPr>
+          <w:p>
+            <w:pPr>
+              <w:pStyle w:val="ListParagraph"/>
+              <w:tabs>
+                <w:tab w:val="left" w:pos="360"/>
+              </w:tabs>
+              <w:autoSpaceDE w:val="0"/>
+              <w:autoSpaceDN w:val="0"/>
+              <w:adjustRightInd w:val="0"/>
+              <w:ind w:left="0"/>
+              <w:jc w:val="center"/>
+              <w:rPr>
+                <w:rFonts w:ascii="Times New Roman" w:hAnsi="Times New Roman" w:cs="Times New Roman"/>
+                <w:b/>
+                <w:u w:val="single"/>
+              </w:rPr>
+            </w:pPr>
+            <w:r>
+              <w:rPr>
+                <w:rFonts w:ascii="Times New Roman" w:hAnsi="Times New Roman" w:cs="Times New Roman"/>
+                <w:b/>
+                <w:u w:val="single"/>
+              </w:rPr>
+              <w:t>Similarities</w:t>
+            </w:r>
+          </w:p>
+        </w:tc>
+      </w:tr>
+      <w:tr>
+        <w:tc>
+          <w:tcPr>
+            <w:tcW w:w="9017" w:type="dxa"/>
+            <w:gridSpan w:val="3"/>
+          </w:tcPr>
+          <w:p>
+            <w:pPr>
+              <w:pStyle w:val="ListParagraph"/>
+              <w:tabs>
+                <w:tab w:val="left" w:pos="360"/>
+              </w:tabs>
+              <w:autoSpaceDE w:val="0"/>
+              <w:autoSpaceDN w:val="0"/>
+              <w:adjustRightInd w:val="0"/>
+              <w:ind w:left="0"/>
+              <w:jc w:val="center"/>
+              <w:rPr>
+                <w:rFonts w:ascii="Times New Roman" w:hAnsi="Times New Roman" w:cs="Times New Roman"/>
+              </w:rPr>
+            </w:pPr>
+            <w:r>
+              <w:rPr>
+                <w:rFonts w:ascii="Times New Roman" w:hAnsi="Times New Roman" w:cs="Times New Roman"/>
+              </w:rPr>
+              <w:t>Both stores data used to execute programs</w:t>
+            </w:r>
+          </w:p>
+        </w:tc>
+      </w:tr>
+      <w:tr>
+        <w:tc>
+          <w:tcPr>
+            <w:tcW w:w="9017" w:type="dxa"/>
+            <w:gridSpan w:val="3"/>
+          </w:tcPr>
+          <w:p>
+            <w:pPr>
+              <w:pStyle w:val="ListParagraph"/>
+              <w:tabs>
+                <w:tab w:val="left" w:pos="360"/>
+              </w:tabs>
+              <w:autoSpaceDE w:val="0"/>
+              <w:autoSpaceDN w:val="0"/>
+              <w:adjustRightInd w:val="0"/>
+              <w:ind w:left="0"/>
+              <w:jc w:val="center"/>
+              <w:rPr>
+                <w:rFonts w:ascii="Times New Roman" w:hAnsi="Times New Roman" w:cs="Times New Roman"/>
+                <w:b/>
+                <w:u w:val="single"/>
+              </w:rPr>
+            </w:pPr>
+            <w:r>
+              <w:rPr>
+                <w:rFonts w:ascii="Times New Roman" w:hAnsi="Times New Roman" w:cs="Times New Roman"/>
+                <w:b/>
+                <w:u w:val="single"/>
+              </w:rPr>
+              <w:t>Differences</w:t>
+            </w:r>
+          </w:p>
+        </w:tc>
+      </w:tr>
+      <w:tr>
+        <w:tc>
+          <w:tcPr>
+            <w:tcW w:w="3005" w:type="dxa"/>
+          </w:tcPr>
+          <w:p>
+            <w:pPr>
+              <w:pStyle w:val="ListParagraph"/>
+              <w:tabs>
+                <w:tab w:val="left" w:pos="360"/>
+              </w:tabs>
+              <w:autoSpaceDE w:val="0"/>
+              <w:autoSpaceDN w:val="0"/>
+              <w:adjustRightInd w:val="0"/>
+              <w:ind w:left="0"/>
+              <w:jc w:val="center"/>
+              <w:rPr>
+                <w:rFonts w:ascii="Times New Roman" w:hAnsi="Times New Roman" w:cs="Times New Roman"/>
+              </w:rPr>
+            </w:pPr>
+            <w:r>
+              <w:rPr>
+                <w:rFonts w:ascii="Times New Roman" w:hAnsi="Times New Roman" w:cs="Times New Roman"/>
+              </w:rPr>
+              <w:t>Using address of register</w:t>
+            </w:r>
+          </w:p>
+        </w:tc>
+        <w:tc>
+          <w:tcPr>
+            <w:tcW w:w="3006" w:type="dxa"/>
+          </w:tcPr>
+          <w:p>
+            <w:pPr>
+              <w:pStyle w:val="ListParagraph"/>
+              <w:tabs>
+                <w:tab w:val="left" w:pos="360"/>
+              </w:tabs>
+              <w:autoSpaceDE w:val="0"/>
+              <w:autoSpaceDN w:val="0"/>
+              <w:adjustRightInd w:val="0"/>
+              <w:ind w:left="0"/>
+              <w:jc w:val="center"/>
+              <w:rPr>
+                <w:rFonts w:ascii="Times New Roman" w:hAnsi="Times New Roman" w:cs="Times New Roman"/>
+                <w:b/>
+              </w:rPr>
+            </w:pPr>
+            <w:r>
+              <w:rPr>
+                <w:rFonts w:ascii="Times New Roman" w:hAnsi="Times New Roman" w:cs="Times New Roman"/>
+                <w:b/>
+              </w:rPr>
+              <w:t>Access Method</w:t>
+            </w:r>
+          </w:p>
+        </w:tc>
+        <w:tc>
+          <w:tcPr>
+            <w:tcW w:w="3006" w:type="dxa"/>
+          </w:tcPr>
+          <w:p>
+            <w:pPr>
+              <w:pStyle w:val="ListParagraph"/>
+              <w:tabs>
+                <w:tab w:val="left" w:pos="360"/>
+              </w:tabs>
+              <w:autoSpaceDE w:val="0"/>
+              <w:autoSpaceDN w:val="0"/>
+              <w:adjustRightInd w:val="0"/>
+              <w:ind w:left="0"/>
+              <w:jc w:val="center"/>
+              <w:rPr>
+                <w:rFonts w:ascii="Times New Roman" w:hAnsi="Times New Roman" w:cs="Times New Roman"/>
+              </w:rPr>
+            </w:pPr>
+            <w:r>
+              <w:rPr>
+                <w:rFonts w:ascii="Times New Roman" w:hAnsi="Times New Roman" w:cs="Times New Roman"/>
+              </w:rPr>
+              <w:t>Using name to reference</w:t>
+            </w:r>
+          </w:p>
+        </w:tc>
+      </w:tr>
+      <w:tr>
+        <w:tc>
+          <w:tcPr>
+            <w:tcW w:w="3005" w:type="dxa"/>
+          </w:tcPr>
+          <w:p>
+            <w:pPr>
+              <w:pStyle w:val="ListParagraph"/>
+              <w:tabs>
+                <w:tab w:val="left" w:pos="360"/>
+              </w:tabs>
+              <w:autoSpaceDE w:val="0"/>
+              <w:autoSpaceDN w:val="0"/>
+              <w:adjustRightInd w:val="0"/>
+              <w:ind w:left="0"/>
+              <w:jc w:val="center"/>
+              <w:rPr>
+                <w:rFonts w:ascii="Times New Roman" w:hAnsi="Times New Roman" w:cs="Times New Roman"/>
+              </w:rPr>
+            </w:pPr>
+            <w:r>
+              <w:rPr>
+                <w:rFonts w:ascii="Times New Roman" w:hAnsi="Times New Roman" w:cs="Times New Roman"/>
+              </w:rPr>
+              <w:t>In CPU</w:t>
+            </w:r>
+          </w:p>
+        </w:tc>
+        <w:tc>
+          <w:tcPr>
+            <w:tcW w:w="3006" w:type="dxa"/>
+          </w:tcPr>
+          <w:p>
+            <w:pPr>
+              <w:pStyle w:val="ListParagraph"/>
+              <w:tabs>
+                <w:tab w:val="left" w:pos="360"/>
+              </w:tabs>
+              <w:autoSpaceDE w:val="0"/>
+              <w:autoSpaceDN w:val="0"/>
+              <w:adjustRightInd w:val="0"/>
+              <w:ind w:left="0"/>
+              <w:jc w:val="center"/>
+              <w:rPr>
+                <w:rFonts w:ascii="Times New Roman" w:hAnsi="Times New Roman" w:cs="Times New Roman"/>
+                <w:b/>
+              </w:rPr>
+            </w:pPr>
+            <w:r>
+              <w:rPr>
+                <w:rFonts w:ascii="Times New Roman" w:hAnsi="Times New Roman" w:cs="Times New Roman"/>
+                <w:b/>
+              </w:rPr>
+              <w:t>Location</w:t>
+            </w:r>
+          </w:p>
+        </w:tc>
+        <w:tc>
+          <w:tcPr>
+            <w:tcW w:w="3006" w:type="dxa"/>
+          </w:tcPr>
+          <w:p>
+            <w:pPr>
+              <w:pStyle w:val="ListParagraph"/>
+              <w:tabs>
+                <w:tab w:val="left" w:pos="360"/>
+              </w:tabs>
+              <w:autoSpaceDE w:val="0"/>
+              <w:autoSpaceDN w:val="0"/>
+              <w:adjustRightInd w:val="0"/>
+              <w:ind w:left="0"/>
+              <w:jc w:val="center"/>
+              <w:rPr>
+                <w:rFonts w:ascii="Times New Roman" w:hAnsi="Times New Roman" w:cs="Times New Roman"/>
+              </w:rPr>
+            </w:pPr>
+            <w:r>
+              <w:rPr>
+                <w:rFonts w:ascii="Times New Roman" w:hAnsi="Times New Roman" w:cs="Times New Roman"/>
+              </w:rPr>
+              <w:t>On Motherboard</w:t>
+            </w:r>
+          </w:p>
+        </w:tc>
+      </w:tr>
+      <w:tr>
+        <w:tc>
+          <w:tcPr>
+            <w:tcW w:w="3005" w:type="dxa"/>
+          </w:tcPr>
+          <w:p>
+            <w:pPr>
+              <w:pStyle w:val="ListParagraph"/>
+              <w:tabs>
+                <w:tab w:val="left" w:pos="360"/>
+              </w:tabs>
+              <w:autoSpaceDE w:val="0"/>
+              <w:autoSpaceDN w:val="0"/>
+              <w:adjustRightInd w:val="0"/>
+              <w:ind w:left="0"/>
+              <w:jc w:val="center"/>
+              <w:rPr>
+                <w:rFonts w:ascii="Times New Roman" w:hAnsi="Times New Roman" w:cs="Times New Roman"/>
+              </w:rPr>
+            </w:pPr>
+            <w:r>
+              <w:rPr>
+                <w:rFonts w:ascii="Times New Roman" w:hAnsi="Times New Roman" w:cs="Times New Roman"/>
+              </w:rPr>
+              <w:t>In sequence</w:t>
+            </w:r>
+          </w:p>
+        </w:tc>
+        <w:tc>
+          <w:tcPr>
+            <w:tcW w:w="3006" w:type="dxa"/>
+          </w:tcPr>
+          <w:p>
+            <w:pPr>
+              <w:pStyle w:val="ListParagraph"/>
+              <w:tabs>
+                <w:tab w:val="left" w:pos="360"/>
+              </w:tabs>
+              <w:autoSpaceDE w:val="0"/>
+              <w:autoSpaceDN w:val="0"/>
+              <w:adjustRightInd w:val="0"/>
+              <w:ind w:left="0"/>
+              <w:jc w:val="center"/>
+              <w:rPr>
+                <w:rFonts w:ascii="Times New Roman" w:hAnsi="Times New Roman" w:cs="Times New Roman"/>
+                <w:b/>
+              </w:rPr>
+            </w:pPr>
+            <w:r>
+              <w:rPr>
+                <w:rFonts w:ascii="Times New Roman" w:hAnsi="Times New Roman" w:cs="Times New Roman"/>
+                <w:b/>
+              </w:rPr>
+              <w:t>Content order</w:t>
+            </w:r>
+          </w:p>
+        </w:tc>
+        <w:tc>
+          <w:tcPr>
+            <w:tcW w:w="3006" w:type="dxa"/>
+          </w:tcPr>
+          <w:p>
+            <w:pPr>
+              <w:pStyle w:val="ListParagraph"/>
+              <w:tabs>
+                <w:tab w:val="left" w:pos="360"/>
+              </w:tabs>
+              <w:autoSpaceDE w:val="0"/>
+              <w:autoSpaceDN w:val="0"/>
+              <w:adjustRightInd w:val="0"/>
+              <w:ind w:left="0"/>
+              <w:jc w:val="center"/>
+              <w:rPr>
+                <w:rFonts w:ascii="Times New Roman" w:hAnsi="Times New Roman" w:cs="Times New Roman"/>
+              </w:rPr>
+            </w:pPr>
+            <w:r>
+              <w:rPr>
+                <w:rFonts w:ascii="Times New Roman" w:hAnsi="Times New Roman" w:cs="Times New Roman"/>
+              </w:rPr>
+              <w:t>May not be in sequence</w:t>
+            </w:r>
+          </w:p>
+        </w:tc>
+      </w:tr>
+    </w:tbl>
+    <w:p>
+      <w:pPr>
+        <w:pStyle w:val="ListParagraph"/>
         <w:tabs>
           <w:tab w:val="left" w:pos="360"/>
         </w:tabs>
@@ -7478,19 +8059,134 @@
         <w:autoSpaceDN w:val="0"/>
         <w:adjustRightInd w:val="0"/>
         <w:spacing w:after="0" w:line="240" w:lineRule="auto"/>
+        <w:jc w:val="both"/>
+        <w:rPr>
+          <w:rFonts w:ascii="Times New Roman" w:hAnsi="Times New Roman" w:cs="Times New Roman"/>
+        </w:rPr>
+      </w:pPr>
+    </w:p>
+    <w:p>
+      <w:pPr>
+        <w:tabs>
+          <w:tab w:val="left" w:pos="360"/>
+        </w:tabs>
+        <w:autoSpaceDE w:val="0"/>
+        <w:autoSpaceDN w:val="0"/>
+        <w:adjustRightInd w:val="0"/>
+        <w:spacing w:after="0" w:line="240" w:lineRule="auto"/>
         <w:ind w:left="720" w:hanging="720"/>
         <w:jc w:val="both"/>
         <w:rPr>
           <w:rFonts w:ascii="Times New Roman" w:hAnsi="Times New Roman" w:cs="Times New Roman"/>
-          <w:color w:val="000000"/>
-        </w:rPr>
-      </w:pPr>
-      <w:r>
-        <w:rPr>
-          <w:rFonts w:ascii="Times New Roman" w:hAnsi="Times New Roman" w:cs="Times New Roman"/>
-        </w:rPr>
-        <w:tab/>
-        <w:t xml:space="preserve">(c) Differentiate between a segment:offset address and an absolute address. </w:t>
+        </w:rPr>
+      </w:pPr>
+    </w:p>
+    <w:p>
+      <w:pPr>
+        <w:pStyle w:val="ListParagraph"/>
+        <w:numPr>
+          <w:ilvl w:val="0"/>
+          <w:numId w:val="19"/>
+        </w:numPr>
+        <w:tabs>
+          <w:tab w:val="left" w:pos="360"/>
+        </w:tabs>
+        <w:autoSpaceDE w:val="0"/>
+        <w:autoSpaceDN w:val="0"/>
+        <w:adjustRightInd w:val="0"/>
+        <w:spacing w:after="0" w:line="240" w:lineRule="auto"/>
+        <w:jc w:val="both"/>
+        <w:rPr>
+          <w:rFonts w:ascii="Times New Roman" w:hAnsi="Times New Roman" w:cs="Times New Roman"/>
+        </w:rPr>
+      </w:pPr>
+      <w:r>
+        <w:rPr>
+          <w:rFonts w:ascii="Times New Roman" w:hAnsi="Times New Roman" w:cs="Times New Roman"/>
+        </w:rPr>
+        <w:t xml:space="preserve">Differentiate between a segment:offset address and an absolute address. </w:t>
+      </w:r>
+    </w:p>
+    <w:p>
+      <w:pPr>
+        <w:pStyle w:val="ListParagraph"/>
+        <w:numPr>
+          <w:ilvl w:val="1"/>
+          <w:numId w:val="19"/>
+        </w:numPr>
+        <w:tabs>
+          <w:tab w:val="left" w:pos="360"/>
+        </w:tabs>
+        <w:autoSpaceDE w:val="0"/>
+        <w:autoSpaceDN w:val="0"/>
+        <w:adjustRightInd w:val="0"/>
+        <w:spacing w:after="0" w:line="240" w:lineRule="auto"/>
+        <w:jc w:val="both"/>
+        <w:rPr>
+          <w:rFonts w:ascii="Times New Roman" w:hAnsi="Times New Roman" w:cs="Times New Roman"/>
+          <w:b/>
+          <w:color w:val="000000"/>
+        </w:rPr>
+      </w:pPr>
+      <w:r>
+        <w:rPr>
+          <w:rFonts w:ascii="Times New Roman" w:hAnsi="Times New Roman" w:cs="Times New Roman"/>
+          <w:b/>
+          <w:color w:val="000000"/>
+        </w:rPr>
+        <w:t>Absolute address</w:t>
+      </w:r>
+      <w:r>
+        <w:rPr>
+          <w:rFonts w:ascii="Times New Roman" w:hAnsi="Times New Roman" w:cs="Times New Roman"/>
+          <w:b/>
+          <w:color w:val="000000"/>
+        </w:rPr>
+        <w:t xml:space="preserve"> </w:t>
+      </w:r>
+      <w:r>
+        <w:rPr>
+          <w:rFonts w:ascii="Times New Roman" w:hAnsi="Times New Roman" w:cs="Times New Roman"/>
+          <w:color w:val="000000"/>
+        </w:rPr>
+        <w:t>directly refers to a particular location.</w:t>
+      </w:r>
+    </w:p>
+    <w:p>
+      <w:pPr>
+        <w:pStyle w:val="ListParagraph"/>
+        <w:numPr>
+          <w:ilvl w:val="1"/>
+          <w:numId w:val="19"/>
+        </w:numPr>
+        <w:tabs>
+          <w:tab w:val="left" w:pos="360"/>
+        </w:tabs>
+        <w:autoSpaceDE w:val="0"/>
+        <w:autoSpaceDN w:val="0"/>
+        <w:adjustRightInd w:val="0"/>
+        <w:spacing w:after="0" w:line="240" w:lineRule="auto"/>
+        <w:jc w:val="both"/>
+        <w:rPr>
+          <w:rFonts w:ascii="Times New Roman" w:hAnsi="Times New Roman" w:cs="Times New Roman"/>
+          <w:b/>
+          <w:color w:val="000000"/>
+        </w:rPr>
+      </w:pPr>
+      <w:r>
+        <w:rPr>
+          <w:rFonts w:ascii="Times New Roman" w:hAnsi="Times New Roman" w:cs="Times New Roman"/>
+          <w:b/>
+          <w:color w:val="000000"/>
+        </w:rPr>
+        <w:t>Segment:offset</w:t>
+      </w:r>
+      <w:r>
+        <w:rPr>
+          <w:rFonts w:ascii="Times New Roman" w:hAnsi="Times New Roman" w:cs="Times New Roman"/>
+          <w:color w:val="000000"/>
+        </w:rPr>
+        <w:t xml:space="preserve"> address needs to be calculated to find the location intended.</w:t>
       </w:r>
     </w:p>
     <w:p>
@@ -7688,6 +8384,260 @@
     <w:p>
       <w:pPr>
         <w:pStyle w:val="ListParagraph"/>
+        <w:numPr>
+          <w:ilvl w:val="1"/>
+          <w:numId w:val="22"/>
+        </w:numPr>
+        <w:autoSpaceDE w:val="0"/>
+        <w:autoSpaceDN w:val="0"/>
+        <w:adjustRightInd w:val="0"/>
+        <w:spacing w:after="0" w:line="240" w:lineRule="auto"/>
+        <w:jc w:val="both"/>
+        <w:rPr>
+          <w:rFonts w:ascii="Times New Roman" w:hAnsi="Times New Roman" w:cs="Times New Roman"/>
+        </w:rPr>
+      </w:pPr>
+      <w:r>
+        <w:rPr>
+          <w:rFonts w:ascii="Times New Roman" w:hAnsi="Times New Roman" w:cs="Times New Roman"/>
+        </w:rPr>
+        <w:t>120</w:t>
+      </w:r>
+      <w:r>
+        <w:rPr>
+          <w:rFonts w:ascii="Times New Roman" w:hAnsi="Times New Roman" w:cs="Times New Roman"/>
+          <w:vertAlign w:val="subscript"/>
+        </w:rPr>
+        <w:t>8</w:t>
+      </w:r>
+    </w:p>
+    <w:p>
+      <w:pPr>
+        <w:pStyle w:val="ListParagraph"/>
+        <w:numPr>
+          <w:ilvl w:val="1"/>
+          <w:numId w:val="22"/>
+        </w:numPr>
+        <w:autoSpaceDE w:val="0"/>
+        <w:autoSpaceDN w:val="0"/>
+        <w:adjustRightInd w:val="0"/>
+        <w:spacing w:after="0" w:line="240" w:lineRule="auto"/>
+        <w:jc w:val="both"/>
+        <w:rPr>
+          <w:rFonts w:ascii="Times New Roman" w:hAnsi="Times New Roman" w:cs="Times New Roman"/>
+        </w:rPr>
+      </w:pPr>
+      <w:r>
+        <w:rPr>
+          <w:rFonts w:ascii="Times New Roman" w:hAnsi="Times New Roman" w:cs="Times New Roman"/>
+        </w:rPr>
+        <w:t>To binary: 0 0101 0000</w:t>
+      </w:r>
+    </w:p>
+    <w:p>
+      <w:pPr>
+        <w:pStyle w:val="ListParagraph"/>
+        <w:numPr>
+          <w:ilvl w:val="1"/>
+          <w:numId w:val="22"/>
+        </w:numPr>
+        <w:autoSpaceDE w:val="0"/>
+        <w:autoSpaceDN w:val="0"/>
+        <w:adjustRightInd w:val="0"/>
+        <w:spacing w:after="0" w:line="240" w:lineRule="auto"/>
+        <w:jc w:val="both"/>
+        <w:rPr>
+          <w:rFonts w:ascii="Times New Roman" w:hAnsi="Times New Roman" w:cs="Times New Roman"/>
+        </w:rPr>
+      </w:pPr>
+      <w:r>
+        <w:rPr>
+          <w:rFonts w:ascii="Times New Roman" w:hAnsi="Times New Roman" w:cs="Times New Roman"/>
+        </w:rPr>
+        <w:t xml:space="preserve">In Hex: </w:t>
+      </w:r>
+      <w:r>
+        <w:rPr>
+          <w:rFonts w:ascii="Times New Roman" w:hAnsi="Times New Roman" w:cs="Times New Roman"/>
+        </w:rPr>
+        <w:softHyphen/>
+        <w:t>50</w:t>
+      </w:r>
+      <w:r>
+        <w:rPr>
+          <w:rFonts w:ascii="Times New Roman" w:hAnsi="Times New Roman" w:cs="Times New Roman"/>
+          <w:vertAlign w:val="subscript"/>
+        </w:rPr>
+        <w:t>16</w:t>
+      </w:r>
+    </w:p>
+    <w:p>
+      <w:pPr>
+        <w:pStyle w:val="ListParagraph"/>
+        <w:numPr>
+          <w:ilvl w:val="1"/>
+          <w:numId w:val="22"/>
+        </w:numPr>
+        <w:autoSpaceDE w:val="0"/>
+        <w:autoSpaceDN w:val="0"/>
+        <w:adjustRightInd w:val="0"/>
+        <w:spacing w:after="0" w:line="240" w:lineRule="auto"/>
+        <w:jc w:val="both"/>
+        <w:rPr>
+          <w:rFonts w:ascii="Times New Roman" w:hAnsi="Times New Roman" w:cs="Times New Roman"/>
+        </w:rPr>
+      </w:pPr>
+      <w:r>
+        <w:rPr>
+          <w:rFonts w:ascii="Times New Roman" w:hAnsi="Times New Roman" w:cs="Times New Roman"/>
+        </w:rPr>
+        <w:t xml:space="preserve">Stored in AX: </w:t>
+      </w:r>
+    </w:p>
+    <w:tbl>
+      <w:tblPr>
+        <w:tblStyle w:val="TableGrid"/>
+        <w:tblW w:w="0" w:type="auto"/>
+        <w:tblInd w:w="2160" w:type="dxa"/>
+        <w:tblLook w:val="04A0" w:firstRow="1" w:lastRow="0" w:firstColumn="1" w:lastColumn="0" w:noHBand="0" w:noVBand="1"/>
+      </w:tblPr>
+      <w:tblGrid>
+        <w:gridCol w:w="3005"/>
+        <w:gridCol w:w="3006"/>
+      </w:tblGrid>
+      <w:tr>
+        <w:tc>
+          <w:tcPr>
+            <w:tcW w:w="6011" w:type="dxa"/>
+            <w:gridSpan w:val="2"/>
+          </w:tcPr>
+          <w:p>
+            <w:pPr>
+              <w:autoSpaceDE w:val="0"/>
+              <w:autoSpaceDN w:val="0"/>
+              <w:adjustRightInd w:val="0"/>
+              <w:jc w:val="center"/>
+              <w:rPr>
+                <w:rFonts w:ascii="Times New Roman" w:hAnsi="Times New Roman" w:cs="Times New Roman"/>
+              </w:rPr>
+            </w:pPr>
+            <w:r>
+              <w:rPr>
+                <w:rFonts w:ascii="Times New Roman" w:hAnsi="Times New Roman" w:cs="Times New Roman"/>
+              </w:rPr>
+              <w:t>AX</w:t>
+            </w:r>
+          </w:p>
+        </w:tc>
+      </w:tr>
+      <w:tr>
+        <w:tc>
+          <w:tcPr>
+            <w:tcW w:w="3005" w:type="dxa"/>
+          </w:tcPr>
+          <w:p>
+            <w:pPr>
+              <w:autoSpaceDE w:val="0"/>
+              <w:autoSpaceDN w:val="0"/>
+              <w:adjustRightInd w:val="0"/>
+              <w:jc w:val="center"/>
+              <w:rPr>
+                <w:rFonts w:ascii="Times New Roman" w:hAnsi="Times New Roman" w:cs="Times New Roman"/>
+              </w:rPr>
+            </w:pPr>
+            <w:r>
+              <w:rPr>
+                <w:rFonts w:ascii="Times New Roman" w:hAnsi="Times New Roman" w:cs="Times New Roman"/>
+              </w:rPr>
+              <w:t>AH</w:t>
+            </w:r>
+          </w:p>
+        </w:tc>
+        <w:tc>
+          <w:tcPr>
+            <w:tcW w:w="3006" w:type="dxa"/>
+          </w:tcPr>
+          <w:p>
+            <w:pPr>
+              <w:autoSpaceDE w:val="0"/>
+              <w:autoSpaceDN w:val="0"/>
+              <w:adjustRightInd w:val="0"/>
+              <w:jc w:val="center"/>
+              <w:rPr>
+                <w:rFonts w:ascii="Times New Roman" w:hAnsi="Times New Roman" w:cs="Times New Roman"/>
+              </w:rPr>
+            </w:pPr>
+            <w:r>
+              <w:rPr>
+                <w:rFonts w:ascii="Times New Roman" w:hAnsi="Times New Roman" w:cs="Times New Roman"/>
+              </w:rPr>
+              <w:t>AL</w:t>
+            </w:r>
+          </w:p>
+        </w:tc>
+      </w:tr>
+      <w:tr>
+        <w:tc>
+          <w:tcPr>
+            <w:tcW w:w="3005" w:type="dxa"/>
+          </w:tcPr>
+          <w:p>
+            <w:pPr>
+              <w:autoSpaceDE w:val="0"/>
+              <w:autoSpaceDN w:val="0"/>
+              <w:adjustRightInd w:val="0"/>
+              <w:jc w:val="center"/>
+              <w:rPr>
+                <w:rFonts w:ascii="Times New Roman" w:hAnsi="Times New Roman" w:cs="Times New Roman"/>
+              </w:rPr>
+            </w:pPr>
+            <w:r>
+              <w:rPr>
+                <w:rFonts w:ascii="Times New Roman" w:hAnsi="Times New Roman" w:cs="Times New Roman"/>
+              </w:rPr>
+              <w:t>00</w:t>
+            </w:r>
+          </w:p>
+        </w:tc>
+        <w:tc>
+          <w:tcPr>
+            <w:tcW w:w="3006" w:type="dxa"/>
+          </w:tcPr>
+          <w:p>
+            <w:pPr>
+              <w:autoSpaceDE w:val="0"/>
+              <w:autoSpaceDN w:val="0"/>
+              <w:adjustRightInd w:val="0"/>
+              <w:jc w:val="center"/>
+              <w:rPr>
+                <w:rFonts w:ascii="Times New Roman" w:hAnsi="Times New Roman" w:cs="Times New Roman"/>
+              </w:rPr>
+            </w:pPr>
+            <w:r>
+              <w:rPr>
+                <w:rFonts w:ascii="Times New Roman" w:hAnsi="Times New Roman" w:cs="Times New Roman"/>
+              </w:rPr>
+              <w:t>50</w:t>
+            </w:r>
+          </w:p>
+        </w:tc>
+      </w:tr>
+    </w:tbl>
+    <w:p>
+      <w:pPr>
+        <w:autoSpaceDE w:val="0"/>
+        <w:autoSpaceDN w:val="0"/>
+        <w:adjustRightInd w:val="0"/>
+        <w:spacing w:after="0" w:line="240" w:lineRule="auto"/>
+        <w:jc w:val="both"/>
+        <w:rPr>
+          <w:rFonts w:ascii="Times New Roman" w:hAnsi="Times New Roman" w:cs="Times New Roman"/>
+        </w:rPr>
+      </w:pPr>
+    </w:p>
+    <w:p>
+      <w:pPr>
+        <w:pStyle w:val="ListParagraph"/>
         <w:autoSpaceDE w:val="0"/>
         <w:autoSpaceDN w:val="0"/>
         <w:adjustRightInd w:val="0"/>
@@ -7844,6 +8794,217 @@
         </w:rPr>
         <w:t xml:space="preserve"> marks)</w:t>
       </w:r>
+    </w:p>
+    <w:p>
+      <w:pPr>
+        <w:pStyle w:val="ListParagraph"/>
+        <w:numPr>
+          <w:ilvl w:val="1"/>
+          <w:numId w:val="22"/>
+        </w:numPr>
+        <w:autoSpaceDE w:val="0"/>
+        <w:autoSpaceDN w:val="0"/>
+        <w:adjustRightInd w:val="0"/>
+        <w:spacing w:after="0" w:line="240" w:lineRule="auto"/>
+        <w:jc w:val="both"/>
+        <w:rPr>
+          <w:rFonts w:ascii="Times New Roman" w:hAnsi="Times New Roman" w:cs="Times New Roman"/>
+        </w:rPr>
+      </w:pPr>
+      <w:r>
+        <w:rPr>
+          <w:rFonts w:ascii="Times New Roman" w:hAnsi="Times New Roman" w:cs="Times New Roman"/>
+        </w:rPr>
+        <w:t>Decimal: 15 * 7 * 3 = 525</w:t>
+      </w:r>
+    </w:p>
+    <w:p>
+      <w:pPr>
+        <w:pStyle w:val="ListParagraph"/>
+        <w:numPr>
+          <w:ilvl w:val="1"/>
+          <w:numId w:val="22"/>
+        </w:numPr>
+        <w:autoSpaceDE w:val="0"/>
+        <w:autoSpaceDN w:val="0"/>
+        <w:adjustRightInd w:val="0"/>
+        <w:spacing w:after="0" w:line="240" w:lineRule="auto"/>
+        <w:jc w:val="both"/>
+        <w:rPr>
+          <w:rFonts w:ascii="Times New Roman" w:hAnsi="Times New Roman" w:cs="Times New Roman"/>
+        </w:rPr>
+      </w:pPr>
+      <w:r>
+        <w:rPr>
+          <w:rFonts w:ascii="Times New Roman" w:hAnsi="Times New Roman" w:cs="Times New Roman"/>
+        </w:rPr>
+        <w:t>Hex: 20D</w:t>
+      </w:r>
+    </w:p>
+    <w:p>
+      <w:pPr>
+        <w:pStyle w:val="ListParagraph"/>
+        <w:numPr>
+          <w:ilvl w:val="1"/>
+          <w:numId w:val="22"/>
+        </w:numPr>
+        <w:autoSpaceDE w:val="0"/>
+        <w:autoSpaceDN w:val="0"/>
+        <w:adjustRightInd w:val="0"/>
+        <w:spacing w:after="0" w:line="240" w:lineRule="auto"/>
+        <w:jc w:val="both"/>
+        <w:rPr>
+          <w:rFonts w:ascii="Times New Roman" w:hAnsi="Times New Roman" w:cs="Times New Roman"/>
+        </w:rPr>
+      </w:pPr>
+      <w:r>
+        <w:rPr>
+          <w:rFonts w:ascii="Times New Roman" w:hAnsi="Times New Roman" w:cs="Times New Roman"/>
+        </w:rPr>
+        <w:t>Stored in AX:</w:t>
+      </w:r>
+    </w:p>
+    <w:tbl>
+      <w:tblPr>
+        <w:tblStyle w:val="TableGrid"/>
+        <w:tblW w:w="0" w:type="auto"/>
+        <w:tblInd w:w="2160" w:type="dxa"/>
+        <w:tblLook w:val="04A0" w:firstRow="1" w:lastRow="0" w:firstColumn="1" w:lastColumn="0" w:noHBand="0" w:noVBand="1"/>
+      </w:tblPr>
+      <w:tblGrid>
+        <w:gridCol w:w="3005"/>
+        <w:gridCol w:w="3006"/>
+      </w:tblGrid>
+      <w:tr>
+        <w:tc>
+          <w:tcPr>
+            <w:tcW w:w="6011" w:type="dxa"/>
+            <w:gridSpan w:val="2"/>
+          </w:tcPr>
+          <w:p>
+            <w:pPr>
+              <w:autoSpaceDE w:val="0"/>
+              <w:autoSpaceDN w:val="0"/>
+              <w:adjustRightInd w:val="0"/>
+              <w:jc w:val="center"/>
+              <w:rPr>
+                <w:rFonts w:ascii="Times New Roman" w:hAnsi="Times New Roman" w:cs="Times New Roman"/>
+              </w:rPr>
+            </w:pPr>
+            <w:r>
+              <w:rPr>
+                <w:rFonts w:ascii="Times New Roman" w:hAnsi="Times New Roman" w:cs="Times New Roman"/>
+              </w:rPr>
+              <w:t>AX</w:t>
+            </w:r>
+          </w:p>
+        </w:tc>
+      </w:tr>
+      <w:tr>
+        <w:tc>
+          <w:tcPr>
+            <w:tcW w:w="3005" w:type="dxa"/>
+          </w:tcPr>
+          <w:p>
+            <w:pPr>
+              <w:autoSpaceDE w:val="0"/>
+              <w:autoSpaceDN w:val="0"/>
+              <w:adjustRightInd w:val="0"/>
+              <w:jc w:val="center"/>
+              <w:rPr>
+                <w:rFonts w:ascii="Times New Roman" w:hAnsi="Times New Roman" w:cs="Times New Roman"/>
+              </w:rPr>
+            </w:pPr>
+            <w:r>
+              <w:rPr>
+                <w:rFonts w:ascii="Times New Roman" w:hAnsi="Times New Roman" w:cs="Times New Roman"/>
+              </w:rPr>
+              <w:t>AH</w:t>
+            </w:r>
+          </w:p>
+        </w:tc>
+        <w:tc>
+          <w:tcPr>
+            <w:tcW w:w="3006" w:type="dxa"/>
+          </w:tcPr>
+          <w:p>
+            <w:pPr>
+              <w:autoSpaceDE w:val="0"/>
+              <w:autoSpaceDN w:val="0"/>
+              <w:adjustRightInd w:val="0"/>
+              <w:jc w:val="center"/>
+              <w:rPr>
+                <w:rFonts w:ascii="Times New Roman" w:hAnsi="Times New Roman" w:cs="Times New Roman"/>
+              </w:rPr>
+            </w:pPr>
+            <w:r>
+              <w:rPr>
+                <w:rFonts w:ascii="Times New Roman" w:hAnsi="Times New Roman" w:cs="Times New Roman"/>
+              </w:rPr>
+              <w:t>AL</w:t>
+            </w:r>
+          </w:p>
+        </w:tc>
+      </w:tr>
+      <w:tr>
+        <w:tc>
+          <w:tcPr>
+            <w:tcW w:w="3005" w:type="dxa"/>
+          </w:tcPr>
+          <w:p>
+            <w:pPr>
+              <w:autoSpaceDE w:val="0"/>
+              <w:autoSpaceDN w:val="0"/>
+              <w:adjustRightInd w:val="0"/>
+              <w:jc w:val="center"/>
+              <w:rPr>
+                <w:rFonts w:ascii="Times New Roman" w:hAnsi="Times New Roman" w:cs="Times New Roman"/>
+              </w:rPr>
+            </w:pPr>
+            <w:r>
+              <w:rPr>
+                <w:rFonts w:ascii="Times New Roman" w:hAnsi="Times New Roman" w:cs="Times New Roman"/>
+              </w:rPr>
+              <w:t>2</w:t>
+            </w:r>
+          </w:p>
+        </w:tc>
+        <w:tc>
+          <w:tcPr>
+            <w:tcW w:w="3006" w:type="dxa"/>
+          </w:tcPr>
+          <w:p>
+            <w:pPr>
+              <w:autoSpaceDE w:val="0"/>
+              <w:autoSpaceDN w:val="0"/>
+              <w:adjustRightInd w:val="0"/>
+              <w:jc w:val="center"/>
+              <w:rPr>
+                <w:rFonts w:ascii="Times New Roman" w:hAnsi="Times New Roman" w:cs="Times New Roman"/>
+              </w:rPr>
+            </w:pPr>
+            <w:r>
+              <w:rPr>
+                <w:rFonts w:ascii="Times New Roman" w:hAnsi="Times New Roman" w:cs="Times New Roman"/>
+              </w:rPr>
+              <w:t>0D</w:t>
+            </w:r>
+          </w:p>
+        </w:tc>
+      </w:tr>
+    </w:tbl>
+    <w:p>
+      <w:pPr>
+        <w:autoSpaceDE w:val="0"/>
+        <w:autoSpaceDN w:val="0"/>
+        <w:adjustRightInd w:val="0"/>
+        <w:spacing w:after="0" w:line="240" w:lineRule="auto"/>
+        <w:ind w:left="1980"/>
+        <w:jc w:val="both"/>
+        <w:rPr>
+          <w:rFonts w:ascii="Times New Roman" w:hAnsi="Times New Roman" w:cs="Times New Roman"/>
+        </w:rPr>
+      </w:pPr>
     </w:p>
     <w:p>
       <w:pPr>
@@ -8114,6 +9275,64 @@
     <w:p>
       <w:pPr>
         <w:pStyle w:val="ListParagraph"/>
+        <w:numPr>
+          <w:ilvl w:val="1"/>
+          <w:numId w:val="21"/>
+        </w:numPr>
+        <w:autoSpaceDE w:val="0"/>
+        <w:autoSpaceDN w:val="0"/>
+        <w:adjustRightInd w:val="0"/>
+        <w:spacing w:after="0" w:line="240" w:lineRule="auto"/>
+        <w:jc w:val="both"/>
+        <w:rPr>
+          <w:rFonts w:ascii="Times New Roman" w:hAnsi="Times New Roman" w:cs="Times New Roman"/>
+        </w:rPr>
+      </w:pPr>
+      <w:r>
+        <w:rPr>
+          <w:rFonts w:ascii="Times New Roman" w:hAnsi="Times New Roman" w:cs="Times New Roman"/>
+        </w:rPr>
+        <w:t>CS:IP</w:t>
+      </w:r>
+    </w:p>
+    <w:p>
+      <w:pPr>
+        <w:pStyle w:val="ListParagraph"/>
+        <w:numPr>
+          <w:ilvl w:val="1"/>
+          <w:numId w:val="21"/>
+        </w:numPr>
+        <w:autoSpaceDE w:val="0"/>
+        <w:autoSpaceDN w:val="0"/>
+        <w:adjustRightInd w:val="0"/>
+        <w:spacing w:after="0" w:line="240" w:lineRule="auto"/>
+        <w:jc w:val="both"/>
+        <w:rPr>
+          <w:rFonts w:ascii="Times New Roman" w:hAnsi="Times New Roman" w:cs="Times New Roman"/>
+        </w:rPr>
+      </w:pPr>
+      <w:r>
+        <w:rPr>
+          <w:rFonts w:ascii="Times New Roman" w:hAnsi="Times New Roman" w:cs="Times New Roman"/>
+        </w:rPr>
+        <w:t xml:space="preserve">Next: 02B3 * 10H + 25H = </w:t>
+      </w:r>
+      <w:r>
+        <w:rPr>
+          <w:rFonts w:ascii="Times New Roman" w:hAnsi="Times New Roman" w:cs="Times New Roman"/>
+        </w:rPr>
+        <w:t>0</w:t>
+      </w:r>
+      <w:r>
+        <w:rPr>
+          <w:rFonts w:ascii="Times New Roman" w:hAnsi="Times New Roman" w:cs="Times New Roman"/>
+        </w:rPr>
+        <w:t>2B55H</w:t>
+      </w:r>
+    </w:p>
+    <w:p>
+      <w:pPr>
+        <w:pStyle w:val="ListParagraph"/>
         <w:autoSpaceDE w:val="0"/>
         <w:autoSpaceDN w:val="0"/>
         <w:adjustRightInd w:val="0"/>
@@ -8156,6 +9375,41 @@
     <w:p>
       <w:pPr>
         <w:pStyle w:val="ListParagraph"/>
+        <w:numPr>
+          <w:ilvl w:val="1"/>
+          <w:numId w:val="21"/>
+        </w:numPr>
+        <w:autoSpaceDE w:val="0"/>
+        <w:autoSpaceDN w:val="0"/>
+        <w:adjustRightInd w:val="0"/>
+        <w:spacing w:after="0" w:line="240" w:lineRule="auto"/>
+        <w:jc w:val="both"/>
+        <w:rPr>
+          <w:rFonts w:ascii="Times New Roman" w:hAnsi="Times New Roman" w:cs="Times New Roman"/>
+        </w:rPr>
+      </w:pPr>
+      <w:r>
+        <w:rPr>
+          <w:rFonts w:ascii="Times New Roman" w:hAnsi="Times New Roman" w:cs="Times New Roman"/>
+        </w:rPr>
+        <w:t xml:space="preserve">09AF * 10H + 94H = 9AF0H + 94H = </w:t>
+      </w:r>
+      <w:r>
+        <w:rPr>
+          <w:rFonts w:ascii="Times New Roman" w:hAnsi="Times New Roman" w:cs="Times New Roman"/>
+        </w:rPr>
+        <w:t>0</w:t>
+      </w:r>
+      <w:r>
+        <w:rPr>
+          <w:rFonts w:ascii="Times New Roman" w:hAnsi="Times New Roman" w:cs="Times New Roman"/>
+        </w:rPr>
+        <w:t>9B84H</w:t>
+      </w:r>
+    </w:p>
+    <w:p>
+      <w:pPr>
+        <w:pStyle w:val="ListParagraph"/>
         <w:autoSpaceDE w:val="0"/>
         <w:autoSpaceDN w:val="0"/>
         <w:adjustRightInd w:val="0"/>
@@ -8251,7 +9505,6 @@
           <w:rFonts w:ascii="Times New Roman" w:hAnsi="Times New Roman" w:cs="Times New Roman"/>
           <w:color w:val="000000"/>
         </w:rPr>
-        <w:lastRenderedPageBreak/>
         <w:t>Given a 16-bit CS register consists of the hexadecimal value 12AB and the 16-bit IP register consists of the hexadecimal value 0020. Find the absolute address of the instruction and show the answer in 20-bit binary format.</w:t>
       </w:r>
       <w:r>
@@ -8331,6 +9584,54 @@
           <w:rFonts w:ascii="Times New Roman" w:hAnsi="Times New Roman" w:cs="Times New Roman"/>
         </w:rPr>
         <w:t xml:space="preserve"> marks)</w:t>
+      </w:r>
+    </w:p>
+    <w:p>
+      <w:pPr>
+        <w:pStyle w:val="ListParagraph"/>
+        <w:numPr>
+          <w:ilvl w:val="1"/>
+          <w:numId w:val="18"/>
+        </w:numPr>
+        <w:autoSpaceDE w:val="0"/>
+        <w:autoSpaceDN w:val="0"/>
+        <w:adjustRightInd w:val="0"/>
+        <w:spacing w:after="0" w:line="240" w:lineRule="auto"/>
+        <w:jc w:val="both"/>
+        <w:rPr>
+          <w:rFonts w:ascii="Times New Roman" w:hAnsi="Times New Roman" w:cs="Times New Roman"/>
+          <w:color w:val="000000"/>
+        </w:rPr>
+      </w:pPr>
+      <w:r>
+        <w:rPr>
+          <w:rFonts w:ascii="Times New Roman" w:hAnsi="Times New Roman" w:cs="Times New Roman"/>
+        </w:rPr>
+        <w:t>12AB * 10H + 0020H = 12AB0 + 0020 = 12AD0H</w:t>
+      </w:r>
+    </w:p>
+    <w:p>
+      <w:pPr>
+        <w:pStyle w:val="ListParagraph"/>
+        <w:numPr>
+          <w:ilvl w:val="1"/>
+          <w:numId w:val="18"/>
+        </w:numPr>
+        <w:autoSpaceDE w:val="0"/>
+        <w:autoSpaceDN w:val="0"/>
+        <w:adjustRightInd w:val="0"/>
+        <w:spacing w:after="0" w:line="240" w:lineRule="auto"/>
+        <w:jc w:val="both"/>
+        <w:rPr>
+          <w:rFonts w:ascii="Times New Roman" w:hAnsi="Times New Roman" w:cs="Times New Roman"/>
+          <w:color w:val="000000"/>
+        </w:rPr>
+      </w:pPr>
+      <w:r>
+        <w:rPr>
+          <w:rFonts w:ascii="Times New Roman" w:hAnsi="Times New Roman" w:cs="Times New Roman"/>
+        </w:rPr>
+        <w:t>20-bit binary: 01 0010 1010 1100 0000</w:t>
       </w:r>
     </w:p>
     <w:p>
@@ -8482,7 +9783,7 @@
                 <w:rFonts w:ascii="Times New Roman" w:hAnsi="Times New Roman" w:cs="Times New Roman"/>
                 <w:color w:val="000000"/>
               </w:rPr>
-              <w:t>High speed stor loc in cpu</w:t>
+              <w:t>High speed, temporary, data storage location inside CPU</w:t>
             </w:r>
           </w:p>
           <w:p>
@@ -8565,28 +9866,7 @@
                 <w:rFonts w:ascii="Times New Roman" w:hAnsi="Times New Roman" w:cs="Times New Roman"/>
                 <w:color w:val="000000"/>
               </w:rPr>
-              <w:t>Used to loc info temp</w:t>
-            </w:r>
-          </w:p>
-          <w:p>
-            <w:pPr>
-              <w:pStyle w:val="ListParagraph"/>
-              <w:autoSpaceDE w:val="0"/>
-              <w:autoSpaceDN w:val="0"/>
-              <w:adjustRightInd w:val="0"/>
-              <w:ind w:left="359"/>
-              <w:jc w:val="both"/>
-              <w:rPr>
-                <w:rFonts w:ascii="Times New Roman" w:hAnsi="Times New Roman" w:cs="Times New Roman"/>
-                <w:color w:val="000000"/>
-              </w:rPr>
-            </w:pPr>
-            <w:r>
-              <w:rPr>
-                <w:rFonts w:ascii="Times New Roman" w:hAnsi="Times New Roman" w:cs="Times New Roman"/>
-                <w:color w:val="000000"/>
-              </w:rPr>
-              <w:t xml:space="preserve"> </w:t>
+              <w:t>Temporary, small, fast.</w:t>
             </w:r>
           </w:p>
         </w:tc>
@@ -8604,12 +9884,14 @@
               <w:jc w:val="both"/>
               <w:rPr>
                 <w:rFonts w:ascii="Times New Roman" w:hAnsi="Times New Roman" w:cs="Times New Roman"/>
+                <w:b/>
                 <w:color w:val="000000"/>
               </w:rPr>
             </w:pPr>
             <w:r>
               <w:rPr>
                 <w:rFonts w:ascii="Times New Roman" w:hAnsi="Times New Roman" w:cs="Times New Roman"/>
+                <w:b/>
                 <w:color w:val="000000"/>
               </w:rPr>
               <w:t xml:space="preserve">Types of register </w:t>
@@ -8628,12 +9910,14 @@
               <w:jc w:val="both"/>
               <w:rPr>
                 <w:rFonts w:ascii="Times New Roman" w:hAnsi="Times New Roman" w:cs="Times New Roman"/>
+                <w:b/>
                 <w:color w:val="000000"/>
               </w:rPr>
             </w:pPr>
             <w:r>
               <w:rPr>
                 <w:rFonts w:ascii="Times New Roman" w:hAnsi="Times New Roman" w:cs="Times New Roman"/>
+                <w:b/>
                 <w:color w:val="000000"/>
               </w:rPr>
               <w:t xml:space="preserve">General purpose </w:t>
@@ -8652,12 +9936,14 @@
               <w:jc w:val="both"/>
               <w:rPr>
                 <w:rFonts w:ascii="Times New Roman" w:hAnsi="Times New Roman" w:cs="Times New Roman"/>
+                <w:b/>
                 <w:color w:val="000000"/>
               </w:rPr>
             </w:pPr>
             <w:r>
               <w:rPr>
                 <w:rFonts w:ascii="Times New Roman" w:hAnsi="Times New Roman" w:cs="Times New Roman"/>
+                <w:b/>
                 <w:color w:val="000000"/>
               </w:rPr>
               <w:t xml:space="preserve">Address </w:t>
@@ -8676,12 +9962,14 @@
               <w:jc w:val="both"/>
               <w:rPr>
                 <w:rFonts w:ascii="Times New Roman" w:hAnsi="Times New Roman" w:cs="Times New Roman"/>
+                <w:b/>
                 <w:color w:val="000000"/>
               </w:rPr>
             </w:pPr>
             <w:r>
               <w:rPr>
                 <w:rFonts w:ascii="Times New Roman" w:hAnsi="Times New Roman" w:cs="Times New Roman"/>
+                <w:b/>
                 <w:color w:val="000000"/>
               </w:rPr>
               <w:t xml:space="preserve">Status </w:t>
@@ -8702,12 +9990,14 @@
               <w:jc w:val="both"/>
               <w:rPr>
                 <w:rFonts w:ascii="Times New Roman" w:hAnsi="Times New Roman" w:cs="Times New Roman"/>
+                <w:b/>
                 <w:color w:val="000000"/>
               </w:rPr>
             </w:pPr>
             <w:r>
               <w:rPr>
                 <w:rFonts w:ascii="Times New Roman" w:hAnsi="Times New Roman" w:cs="Times New Roman"/>
+                <w:b/>
                 <w:color w:val="000000"/>
               </w:rPr>
               <w:t xml:space="preserve">Aim </w:t>
@@ -8734,7 +10024,28 @@
                 <w:rFonts w:ascii="Times New Roman" w:hAnsi="Times New Roman" w:cs="Times New Roman"/>
                 <w:color w:val="000000"/>
               </w:rPr>
-              <w:t>Arithmetic data mov</w:t>
+              <w:t>Arithmetic</w:t>
+            </w:r>
+            <w:r>
+              <w:rPr>
+                <w:rFonts w:ascii="Times New Roman" w:hAnsi="Times New Roman" w:cs="Times New Roman"/>
+                <w:color w:val="000000"/>
+              </w:rPr>
+              <w:t>,</w:t>
+            </w:r>
+            <w:r>
+              <w:rPr>
+                <w:rFonts w:ascii="Times New Roman" w:hAnsi="Times New Roman" w:cs="Times New Roman"/>
+                <w:color w:val="000000"/>
+              </w:rPr>
+              <w:t xml:space="preserve"> </w:t>
+            </w:r>
+            <w:r>
+              <w:rPr>
+                <w:rFonts w:ascii="Times New Roman" w:hAnsi="Times New Roman" w:cs="Times New Roman"/>
+                <w:color w:val="000000"/>
+              </w:rPr>
+              <w:t>data storing &amp; movement.</w:t>
             </w:r>
           </w:p>
         </w:tc>
@@ -8800,12 +10111,14 @@
               <w:jc w:val="both"/>
               <w:rPr>
                 <w:rFonts w:ascii="Times New Roman" w:hAnsi="Times New Roman" w:cs="Times New Roman"/>
+                <w:b/>
                 <w:color w:val="000000"/>
               </w:rPr>
             </w:pPr>
             <w:r>
               <w:rPr>
                 <w:rFonts w:ascii="Times New Roman" w:hAnsi="Times New Roman" w:cs="Times New Roman"/>
+                <w:b/>
                 <w:color w:val="000000"/>
               </w:rPr>
               <w:t xml:space="preserve">Size </w:t>
@@ -8898,12 +10211,14 @@
               <w:jc w:val="both"/>
               <w:rPr>
                 <w:rFonts w:ascii="Times New Roman" w:hAnsi="Times New Roman" w:cs="Times New Roman"/>
+                <w:b/>
                 <w:color w:val="000000"/>
               </w:rPr>
             </w:pPr>
             <w:r>
               <w:rPr>
                 <w:rFonts w:ascii="Times New Roman" w:hAnsi="Times New Roman" w:cs="Times New Roman"/>
+                <w:b/>
                 <w:color w:val="000000"/>
               </w:rPr>
               <w:t xml:space="preserve">Examples </w:t>
@@ -9490,6 +10805,24 @@
         </w:rPr>
         <w:t>MOV  AX, 6120H</w:t>
       </w:r>
+      <w:r>
+        <w:rPr>
+          <w:rFonts w:ascii="Times New Roman" w:hAnsi="Times New Roman" w:cs="Times New Roman"/>
+        </w:rPr>
+        <w:t xml:space="preserve">     NC, P</w:t>
+      </w:r>
+      <w:r>
+        <w:rPr>
+          <w:rFonts w:ascii="Times New Roman" w:hAnsi="Times New Roman" w:cs="Times New Roman"/>
+        </w:rPr>
+        <w:t>L</w:t>
+      </w:r>
+      <w:r>
+        <w:rPr>
+          <w:rFonts w:ascii="Times New Roman" w:hAnsi="Times New Roman" w:cs="Times New Roman"/>
+        </w:rPr>
+        <w:t>, NZ, NV</w:t>
+      </w:r>
     </w:p>
     <w:p>
       <w:pPr>
@@ -9509,6 +10842,18 @@
         </w:rPr>
         <w:t>ADD  AL,  AAH</w:t>
       </w:r>
+      <w:r>
+        <w:rPr>
+          <w:rFonts w:ascii="Times New Roman" w:hAnsi="Times New Roman" w:cs="Times New Roman"/>
+        </w:rPr>
+        <w:t xml:space="preserve">        </w:t>
+      </w:r>
+      <w:r>
+        <w:rPr>
+          <w:rFonts w:ascii="Times New Roman" w:hAnsi="Times New Roman" w:cs="Times New Roman"/>
+        </w:rPr>
+        <w:t>AX = 61CA ; NC, PL, NZ, NV</w:t>
+      </w:r>
     </w:p>
     <w:p>
       <w:pPr>
@@ -9528,6 +10873,12 @@
         </w:rPr>
         <w:t>ADD  AH,  FFH</w:t>
       </w:r>
+      <w:r>
+        <w:rPr>
+          <w:rFonts w:ascii="Times New Roman" w:hAnsi="Times New Roman" w:cs="Times New Roman"/>
+        </w:rPr>
+        <w:t xml:space="preserve">         AX = 1(60CA) ; CY, PL, NZ, NV </w:t>
+      </w:r>
     </w:p>
     <w:p>
       <w:pPr>
@@ -9546,6 +10897,13 @@
           <w:rFonts w:ascii="Times New Roman" w:hAnsi="Times New Roman" w:cs="Times New Roman"/>
         </w:rPr>
         <w:t>ADD  AX,  2</w:t>
+      </w:r>
+      <w:r>
+        <w:rPr>
+          <w:rFonts w:ascii="Times New Roman" w:hAnsi="Times New Roman" w:cs="Times New Roman"/>
+        </w:rPr>
+        <w:tab/>
+        <w:t>AX = 60CC; CY, PL, NZ, NV</w:t>
       </w:r>
     </w:p>
     <w:p>
@@ -9850,6 +11208,12 @@
                 <w:rFonts w:ascii="Times New Roman" w:hAnsi="Times New Roman" w:cs="Times New Roman"/>
               </w:rPr>
             </w:pPr>
+            <w:r>
+              <w:rPr>
+                <w:rFonts w:ascii="Times New Roman" w:hAnsi="Times New Roman" w:cs="Times New Roman"/>
+              </w:rPr>
+              <w:t>DN</w:t>
+            </w:r>
           </w:p>
         </w:tc>
         <w:tc>
@@ -9888,6 +11252,12 @@
                 <w:rFonts w:ascii="Times New Roman" w:hAnsi="Times New Roman" w:cs="Times New Roman"/>
               </w:rPr>
             </w:pPr>
+            <w:r>
+              <w:rPr>
+                <w:rFonts w:ascii="Times New Roman" w:hAnsi="Times New Roman" w:cs="Times New Roman"/>
+              </w:rPr>
+              <w:t>DU</w:t>
+            </w:r>
           </w:p>
         </w:tc>
       </w:tr>
@@ -9928,6 +11298,12 @@
                 <w:rFonts w:ascii="Times New Roman" w:hAnsi="Times New Roman" w:cs="Times New Roman"/>
               </w:rPr>
             </w:pPr>
+            <w:r>
+              <w:rPr>
+                <w:rFonts w:ascii="Times New Roman" w:hAnsi="Times New Roman" w:cs="Times New Roman"/>
+              </w:rPr>
+              <w:t>EI</w:t>
+            </w:r>
           </w:p>
         </w:tc>
         <w:tc>
@@ -9966,6 +11342,12 @@
                 <w:rFonts w:ascii="Times New Roman" w:hAnsi="Times New Roman" w:cs="Times New Roman"/>
               </w:rPr>
             </w:pPr>
+            <w:r>
+              <w:rPr>
+                <w:rFonts w:ascii="Times New Roman" w:hAnsi="Times New Roman" w:cs="Times New Roman"/>
+              </w:rPr>
+              <w:t>DI</w:t>
+            </w:r>
           </w:p>
         </w:tc>
       </w:tr>
@@ -10006,6 +11388,12 @@
                 <w:rFonts w:ascii="Times New Roman" w:hAnsi="Times New Roman" w:cs="Times New Roman"/>
               </w:rPr>
             </w:pPr>
+            <w:r>
+              <w:rPr>
+                <w:rFonts w:ascii="Times New Roman" w:hAnsi="Times New Roman" w:cs="Times New Roman"/>
+              </w:rPr>
+              <w:t>NG</w:t>
+            </w:r>
           </w:p>
         </w:tc>
         <w:tc>
@@ -10044,6 +11432,12 @@
                 <w:rFonts w:ascii="Times New Roman" w:hAnsi="Times New Roman" w:cs="Times New Roman"/>
               </w:rPr>
             </w:pPr>
+            <w:r>
+              <w:rPr>
+                <w:rFonts w:ascii="Times New Roman" w:hAnsi="Times New Roman" w:cs="Times New Roman"/>
+              </w:rPr>
+              <w:t>PL</w:t>
+            </w:r>
           </w:p>
         </w:tc>
       </w:tr>
@@ -10084,6 +11478,12 @@
                 <w:rFonts w:ascii="Times New Roman" w:hAnsi="Times New Roman" w:cs="Times New Roman"/>
               </w:rPr>
             </w:pPr>
+            <w:r>
+              <w:rPr>
+                <w:rFonts w:ascii="Times New Roman" w:hAnsi="Times New Roman" w:cs="Times New Roman"/>
+              </w:rPr>
+              <w:t>ZR</w:t>
+            </w:r>
           </w:p>
         </w:tc>
         <w:tc>
@@ -10122,6 +11522,12 @@
                 <w:rFonts w:ascii="Times New Roman" w:hAnsi="Times New Roman" w:cs="Times New Roman"/>
               </w:rPr>
             </w:pPr>
+            <w:r>
+              <w:rPr>
+                <w:rFonts w:ascii="Times New Roman" w:hAnsi="Times New Roman" w:cs="Times New Roman"/>
+              </w:rPr>
+              <w:t>NZ</w:t>
+            </w:r>
           </w:p>
         </w:tc>
       </w:tr>
@@ -10162,6 +11568,12 @@
                 <w:rFonts w:ascii="Times New Roman" w:hAnsi="Times New Roman" w:cs="Times New Roman"/>
               </w:rPr>
             </w:pPr>
+            <w:r>
+              <w:rPr>
+                <w:rFonts w:ascii="Times New Roman" w:hAnsi="Times New Roman" w:cs="Times New Roman"/>
+              </w:rPr>
+              <w:t>AC</w:t>
+            </w:r>
           </w:p>
         </w:tc>
         <w:tc>
@@ -10200,6 +11612,12 @@
                 <w:rFonts w:ascii="Times New Roman" w:hAnsi="Times New Roman" w:cs="Times New Roman"/>
               </w:rPr>
             </w:pPr>
+            <w:r>
+              <w:rPr>
+                <w:rFonts w:ascii="Times New Roman" w:hAnsi="Times New Roman" w:cs="Times New Roman"/>
+              </w:rPr>
+              <w:t>NA</w:t>
+            </w:r>
           </w:p>
         </w:tc>
       </w:tr>
@@ -10240,6 +11658,12 @@
                 <w:rFonts w:ascii="Times New Roman" w:hAnsi="Times New Roman" w:cs="Times New Roman"/>
               </w:rPr>
             </w:pPr>
+            <w:r>
+              <w:rPr>
+                <w:rFonts w:ascii="Times New Roman" w:hAnsi="Times New Roman" w:cs="Times New Roman"/>
+              </w:rPr>
+              <w:t>PO</w:t>
+            </w:r>
           </w:p>
         </w:tc>
         <w:tc>
@@ -10278,6 +11702,12 @@
                 <w:rFonts w:ascii="Times New Roman" w:hAnsi="Times New Roman" w:cs="Times New Roman"/>
               </w:rPr>
             </w:pPr>
+            <w:r>
+              <w:rPr>
+                <w:rFonts w:ascii="Times New Roman" w:hAnsi="Times New Roman" w:cs="Times New Roman"/>
+              </w:rPr>
+              <w:t>PE</w:t>
+            </w:r>
           </w:p>
         </w:tc>
       </w:tr>
@@ -10300,7 +11730,6 @@
               <w:rPr>
                 <w:rFonts w:ascii="Times New Roman" w:hAnsi="Times New Roman" w:cs="Times New Roman"/>
               </w:rPr>
-              <w:lastRenderedPageBreak/>
               <w:t>carry</w:t>
             </w:r>
           </w:p>
@@ -10319,6 +11748,12 @@
                 <w:rFonts w:ascii="Times New Roman" w:hAnsi="Times New Roman" w:cs="Times New Roman"/>
               </w:rPr>
             </w:pPr>
+            <w:r>
+              <w:rPr>
+                <w:rFonts w:ascii="Times New Roman" w:hAnsi="Times New Roman" w:cs="Times New Roman"/>
+              </w:rPr>
+              <w:t>CY</w:t>
+            </w:r>
           </w:p>
         </w:tc>
         <w:tc>
@@ -10357,6 +11792,14 @@
                 <w:rFonts w:ascii="Times New Roman" w:hAnsi="Times New Roman" w:cs="Times New Roman"/>
               </w:rPr>
             </w:pPr>
+            <w:r>
+              <w:rPr>
+                <w:rFonts w:ascii="Times New Roman" w:hAnsi="Times New Roman" w:cs="Times New Roman"/>
+              </w:rPr>
+              <w:t>NC</w:t>
+            </w:r>
+            <w:bookmarkStart w:id="0" w:name="_GoBack"/>
+            <w:bookmarkEnd w:id="0"/>
           </w:p>
         </w:tc>
       </w:tr>
@@ -11316,7 +12759,6 @@
           <w:sz w:val="22"/>
           <w:szCs w:val="22"/>
         </w:rPr>
-        <w:lastRenderedPageBreak/>
         <w:t>Explain how memory Address Register (MAR) and Memory Data Register (MDR) involved in the CPU-RAM communication.</w:t>
       </w:r>
       <w:r>
@@ -12552,7 +13994,6 @@
         <w:rPr>
           <w:rFonts w:ascii="Times New Roman" w:hAnsi="Times New Roman" w:cs="Times New Roman"/>
         </w:rPr>
-        <w:lastRenderedPageBreak/>
         <w:t>What is the computer architecture mentioned?</w:t>
       </w:r>
       <w:r>
@@ -12740,7 +14181,6 @@
           <w:bCs/>
           <w:color w:val="FFFFFF" w:themeColor="background1"/>
         </w:rPr>
-        <w:lastRenderedPageBreak/>
         <w:t xml:space="preserve">TUTORIAL 5: Machine Execution </w:t>
       </w:r>
     </w:p>
@@ -14422,7 +15862,6 @@
           <w:rFonts w:ascii="Times New Roman" w:hAnsi="Times New Roman" w:cs="Times New Roman"/>
           <w:color w:val="000000"/>
         </w:rPr>
-        <w:lastRenderedPageBreak/>
         <w:t>Assemble the code SUB BL,42 into CS offset 200.</w:t>
       </w:r>
     </w:p>
@@ -16341,7 +17780,6 @@
                 <w:rFonts w:ascii="Times New Roman" w:hAnsi="Times New Roman" w:cs="Times New Roman"/>
                 <w:color w:val="000000"/>
               </w:rPr>
-              <w:lastRenderedPageBreak/>
               <w:t>R</w:t>
             </w:r>
           </w:p>
@@ -17644,7 +19082,6 @@
           <w:rFonts w:ascii="Times New Roman" w:hAnsi="Times New Roman" w:cs="Times New Roman"/>
           <w:color w:val="000000"/>
         </w:rPr>
-        <w:lastRenderedPageBreak/>
         <w:t>Illustrate the process of editing, assembling, linking and executing assembly language programs in an appropriate diagram</w:t>
       </w:r>
     </w:p>
@@ -18710,7 +20147,6 @@
           <w:bCs/>
           <w:color w:val="FFFFFF" w:themeColor="background1"/>
         </w:rPr>
-        <w:lastRenderedPageBreak/>
         <w:t xml:space="preserve">TUTORIAL 7: </w:t>
       </w:r>
       <w:r>
@@ -19839,7 +21275,6 @@
               <w:rPr>
                 <w:rFonts w:ascii="Times New Roman" w:hAnsi="Times New Roman" w:cs="Times New Roman"/>
               </w:rPr>
-              <w:lastRenderedPageBreak/>
               <w:t>Line 10</w:t>
             </w:r>
           </w:p>
@@ -19981,7 +21416,6 @@
               <w:rPr>
                 <w:rFonts w:ascii="Times New Roman" w:hAnsi="Times New Roman" w:cs="Times New Roman"/>
               </w:rPr>
-              <w:lastRenderedPageBreak/>
               <w:t>. MODEL  SMALL</w:t>
             </w:r>
           </w:p>
@@ -20135,7 +21569,6 @@
               <w:rPr>
                 <w:rFonts w:ascii="Times New Roman" w:hAnsi="Times New Roman" w:cs="Times New Roman"/>
               </w:rPr>
-              <w:lastRenderedPageBreak/>
               <w:t xml:space="preserve">         MOV  DS, AX</w:t>
             </w:r>
           </w:p>
@@ -20279,7 +21712,6 @@
               <w:rPr>
                 <w:rFonts w:ascii="Times New Roman" w:hAnsi="Times New Roman" w:cs="Times New Roman"/>
               </w:rPr>
-              <w:lastRenderedPageBreak/>
               <w:t>Errors:</w:t>
             </w:r>
           </w:p>
@@ -21919,7 +23351,6 @@
               <w:rPr>
                 <w:rFonts w:ascii="Times New Roman" w:hAnsi="Times New Roman" w:cs="Times New Roman"/>
               </w:rPr>
-              <w:lastRenderedPageBreak/>
               <w:t xml:space="preserve">     MOV BX, 0000H  </w:t>
             </w:r>
           </w:p>
@@ -22119,8 +23550,6 @@
         </w:rPr>
         <w:t>NOTE: All in hexadecimal</w:t>
       </w:r>
-      <w:bookmarkStart w:id="0" w:name="_GoBack"/>
-      <w:bookmarkEnd w:id="0"/>
     </w:p>
     <w:tbl>
       <w:tblPr>
@@ -24006,7 +25435,6 @@
                 <w:rFonts w:ascii="Times New Roman" w:hAnsi="Times New Roman" w:cs="Times New Roman"/>
                 <w:color w:val="000000"/>
               </w:rPr>
-              <w:lastRenderedPageBreak/>
               <w:t>Requirements</w:t>
             </w:r>
           </w:p>
@@ -24977,7 +26405,6 @@
           <w:bCs/>
           <w:color w:val="FFFFFF" w:themeColor="background1"/>
         </w:rPr>
-        <w:lastRenderedPageBreak/>
         <w:t xml:space="preserve">TUTORIAL 8: </w:t>
       </w:r>
       <w:r>
@@ -26579,7 +28006,6 @@
               <w:rPr>
                 <w:rFonts w:ascii="Times New Roman" w:hAnsi="Times New Roman" w:cs="Times New Roman"/>
               </w:rPr>
-              <w:lastRenderedPageBreak/>
               <w:t>Line 10</w:t>
             </w:r>
           </w:p>
@@ -26742,7 +28168,6 @@
                 <w:rFonts w:ascii="Times New Roman" w:hAnsi="Times New Roman" w:cs="Times New Roman"/>
                 <w:color w:val="000000"/>
               </w:rPr>
-              <w:lastRenderedPageBreak/>
               <w:t>. MODEL   SMALL</w:t>
             </w:r>
           </w:p>
@@ -26974,7 +28399,6 @@
                 <w:rFonts w:ascii="Times New Roman" w:hAnsi="Times New Roman" w:cs="Times New Roman"/>
                 <w:color w:val="000000"/>
               </w:rPr>
-              <w:lastRenderedPageBreak/>
               <w:t xml:space="preserve">          MOV     DX,  AX</w:t>
             </w:r>
             <w:r>
@@ -28486,7 +29910,6 @@
                 <w:rFonts w:ascii="Times New Roman" w:hAnsi="Times New Roman" w:cs="Times New Roman"/>
                 <w:color w:val="000000"/>
               </w:rPr>
-              <w:lastRenderedPageBreak/>
               <w:t>AL</w:t>
             </w:r>
           </w:p>
@@ -31889,7 +33312,6 @@
                 <w:rFonts w:ascii="Times New Roman" w:hAnsi="Times New Roman" w:cs="Times New Roman"/>
                 <w:color w:val="000000"/>
               </w:rPr>
-              <w:lastRenderedPageBreak/>
               <w:t>Sample output :</w:t>
             </w:r>
           </w:p>
@@ -32971,7 +34393,6 @@
           <w:rFonts w:ascii="Times New Roman" w:hAnsi="Times New Roman" w:cs="Times New Roman"/>
           <w:lang w:val="en-MY"/>
         </w:rPr>
-        <w:lastRenderedPageBreak/>
         <w:t>.STACK 100</w:t>
       </w:r>
     </w:p>
@@ -33891,7 +35312,6 @@
           <w:bCs/>
           <w:color w:val="FFFFFF" w:themeColor="background1"/>
         </w:rPr>
-        <w:lastRenderedPageBreak/>
         <w:t xml:space="preserve">TUTORIAL 9: </w:t>
       </w:r>
       <w:r>
@@ -39315,7 +40735,6 @@
           <w:rFonts w:ascii="Times New Roman" w:hAnsi="Times New Roman" w:cs="Times New Roman"/>
           <w:color w:val="000000"/>
         </w:rPr>
-        <w:lastRenderedPageBreak/>
         <w:t>Input string</w:t>
       </w:r>
       <w:r>
@@ -44577,7 +45996,6 @@
           <w:noProof/>
           <w:lang w:eastAsia="en-US"/>
         </w:rPr>
-        <w:lastRenderedPageBreak/>
         <w:drawing>
           <wp:inline distT="0" distB="0" distL="0" distR="0">
             <wp:extent cx="5473411" cy="1057275"/>
@@ -45104,7 +46522,7 @@
         <w:rFonts w:hint="default"/>
       </w:rPr>
     </w:lvl>
-    <w:lvl w:ilvl="1" w:tplc="04090019" w:tentative="1">
+    <w:lvl w:ilvl="1" w:tplc="04090019">
       <w:start w:val="1"/>
       <w:numFmt w:val="lowerLetter"/>
       <w:lvlText w:val="%2."/>
@@ -46795,7 +48213,7 @@
         <w:rFonts w:hint="default"/>
       </w:rPr>
     </w:lvl>
-    <w:lvl w:ilvl="1" w:tplc="04090019" w:tentative="1">
+    <w:lvl w:ilvl="1" w:tplc="04090019">
       <w:start w:val="1"/>
       <w:numFmt w:val="lowerLetter"/>
       <w:lvlText w:val="%2."/>
@@ -46804,7 +48222,7 @@
         <w:ind w:left="1440" w:hanging="360"/>
       </w:pPr>
     </w:lvl>
-    <w:lvl w:ilvl="2" w:tplc="0409001B" w:tentative="1">
+    <w:lvl w:ilvl="2" w:tplc="0409001B">
       <w:start w:val="1"/>
       <w:numFmt w:val="lowerRoman"/>
       <w:lvlText w:val="%3."/>
@@ -46813,7 +48231,7 @@
         <w:ind w:left="2160" w:hanging="180"/>
       </w:pPr>
     </w:lvl>
-    <w:lvl w:ilvl="3" w:tplc="0409000F" w:tentative="1">
+    <w:lvl w:ilvl="3" w:tplc="0409000F">
       <w:start w:val="1"/>
       <w:numFmt w:val="decimal"/>
       <w:lvlText w:val="%4."/>
@@ -47136,6 +48554,119 @@
     </w:lvl>
   </w:abstractNum>
   <w:abstractNum w:abstractNumId="26" w15:restartNumberingAfterBreak="0">
+    <w:nsid w:val="3B486C5D"/>
+    <w:multiLevelType w:val="hybridMultilevel"/>
+    <w:tmpl w:val="CF1AC68C"/>
+    <w:lvl w:ilvl="0" w:tplc="8E98E528">
+      <w:start w:val="2"/>
+      <w:numFmt w:val="bullet"/>
+      <w:lvlText w:val="-"/>
+      <w:lvlJc w:val="left"/>
+      <w:pPr>
+        <w:ind w:left="720" w:hanging="360"/>
+      </w:pPr>
+      <w:rPr>
+        <w:rFonts w:ascii="Times New Roman" w:eastAsiaTheme="minorEastAsia" w:hAnsi="Times New Roman" w:cs="Times New Roman" w:hint="default"/>
+      </w:rPr>
+    </w:lvl>
+    <w:lvl w:ilvl="1" w:tplc="44090003" w:tentative="1">
+      <w:start w:val="1"/>
+      <w:numFmt w:val="bullet"/>
+      <w:lvlText w:val="o"/>
+      <w:lvlJc w:val="left"/>
+      <w:pPr>
+        <w:ind w:left="1440" w:hanging="360"/>
+      </w:pPr>
+      <w:rPr>
+        <w:rFonts w:ascii="Courier New" w:hAnsi="Courier New" w:cs="Courier New" w:hint="default"/>
+      </w:rPr>
+    </w:lvl>
+    <w:lvl w:ilvl="2" w:tplc="44090005" w:tentative="1">
+      <w:start w:val="1"/>
+      <w:numFmt w:val="bullet"/>
+      <w:lvlText w:val=""/>
+      <w:lvlJc w:val="left"/>
+      <w:pPr>
+        <w:ind w:left="2160" w:hanging="360"/>
+      </w:pPr>
+      <w:rPr>
+        <w:rFonts w:ascii="Wingdings" w:hAnsi="Wingdings" w:hint="default"/>
+      </w:rPr>
+    </w:lvl>
+    <w:lvl w:ilvl="3" w:tplc="44090001" w:tentative="1">
+      <w:start w:val="1"/>
+      <w:numFmt w:val="bullet"/>
+      <w:lvlText w:val=""/>
+      <w:lvlJc w:val="left"/>
+      <w:pPr>
+        <w:ind w:left="2880" w:hanging="360"/>
+      </w:pPr>
+      <w:rPr>
+        <w:rFonts w:ascii="Symbol" w:hAnsi="Symbol" w:hint="default"/>
+      </w:rPr>
+    </w:lvl>
+    <w:lvl w:ilvl="4" w:tplc="44090003" w:tentative="1">
+      <w:start w:val="1"/>
+      <w:numFmt w:val="bullet"/>
+      <w:lvlText w:val="o"/>
+      <w:lvlJc w:val="left"/>
+      <w:pPr>
+        <w:ind w:left="3600" w:hanging="360"/>
+      </w:pPr>
+      <w:rPr>
+        <w:rFonts w:ascii="Courier New" w:hAnsi="Courier New" w:cs="Courier New" w:hint="default"/>
+      </w:rPr>
+    </w:lvl>
+    <w:lvl w:ilvl="5" w:tplc="44090005" w:tentative="1">
+      <w:start w:val="1"/>
+      <w:numFmt w:val="bullet"/>
+      <w:lvlText w:val=""/>
+      <w:lvlJc w:val="left"/>
+      <w:pPr>
+        <w:ind w:left="4320" w:hanging="360"/>
+      </w:pPr>
+      <w:rPr>
+        <w:rFonts w:ascii="Wingdings" w:hAnsi="Wingdings" w:hint="default"/>
+      </w:rPr>
+    </w:lvl>
+    <w:lvl w:ilvl="6" w:tplc="44090001" w:tentative="1">
+      <w:start w:val="1"/>
+      <w:numFmt w:val="bullet"/>
+      <w:lvlText w:val=""/>
+      <w:lvlJc w:val="left"/>
+      <w:pPr>
+        <w:ind w:left="5040" w:hanging="360"/>
+      </w:pPr>
+      <w:rPr>
+        <w:rFonts w:ascii="Symbol" w:hAnsi="Symbol" w:hint="default"/>
+      </w:rPr>
+    </w:lvl>
+    <w:lvl w:ilvl="7" w:tplc="44090003" w:tentative="1">
+      <w:start w:val="1"/>
+      <w:numFmt w:val="bullet"/>
+      <w:lvlText w:val="o"/>
+      <w:lvlJc w:val="left"/>
+      <w:pPr>
+        <w:ind w:left="5760" w:hanging="360"/>
+      </w:pPr>
+      <w:rPr>
+        <w:rFonts w:ascii="Courier New" w:hAnsi="Courier New" w:cs="Courier New" w:hint="default"/>
+      </w:rPr>
+    </w:lvl>
+    <w:lvl w:ilvl="8" w:tplc="44090005" w:tentative="1">
+      <w:start w:val="1"/>
+      <w:numFmt w:val="bullet"/>
+      <w:lvlText w:val=""/>
+      <w:lvlJc w:val="left"/>
+      <w:pPr>
+        <w:ind w:left="6480" w:hanging="360"/>
+      </w:pPr>
+      <w:rPr>
+        <w:rFonts w:ascii="Wingdings" w:hAnsi="Wingdings" w:hint="default"/>
+      </w:rPr>
+    </w:lvl>
+  </w:abstractNum>
+  <w:abstractNum w:abstractNumId="27" w15:restartNumberingAfterBreak="0">
     <w:nsid w:val="3F1A76FD"/>
     <w:multiLevelType w:val="hybridMultilevel"/>
     <w:tmpl w:val="13C24B9E"/>
@@ -47151,7 +48682,7 @@
         <w:rFonts w:hint="default"/>
       </w:rPr>
     </w:lvl>
-    <w:lvl w:ilvl="1" w:tplc="04090019" w:tentative="1">
+    <w:lvl w:ilvl="1" w:tplc="04090019">
       <w:start w:val="1"/>
       <w:numFmt w:val="lowerLetter"/>
       <w:lvlText w:val="%2."/>
@@ -47224,7 +48755,7 @@
       </w:pPr>
     </w:lvl>
   </w:abstractNum>
-  <w:abstractNum w:abstractNumId="27" w15:restartNumberingAfterBreak="0">
+  <w:abstractNum w:abstractNumId="28" w15:restartNumberingAfterBreak="0">
     <w:nsid w:val="40CB7010"/>
     <w:multiLevelType w:val="hybridMultilevel"/>
     <w:tmpl w:val="B1326A20"/>
@@ -47313,7 +48844,7 @@
       </w:pPr>
     </w:lvl>
   </w:abstractNum>
-  <w:abstractNum w:abstractNumId="28" w15:restartNumberingAfterBreak="0">
+  <w:abstractNum w:abstractNumId="29" w15:restartNumberingAfterBreak="0">
     <w:nsid w:val="421679A3"/>
     <w:multiLevelType w:val="hybridMultilevel"/>
     <w:tmpl w:val="A6464354"/>
@@ -47402,7 +48933,7 @@
       </w:pPr>
     </w:lvl>
   </w:abstractNum>
-  <w:abstractNum w:abstractNumId="29" w15:restartNumberingAfterBreak="0">
+  <w:abstractNum w:abstractNumId="30" w15:restartNumberingAfterBreak="0">
     <w:nsid w:val="424A5E19"/>
     <w:multiLevelType w:val="hybridMultilevel"/>
     <w:tmpl w:val="64AA66D4"/>
@@ -47491,7 +49022,7 @@
       </w:pPr>
     </w:lvl>
   </w:abstractNum>
-  <w:abstractNum w:abstractNumId="30" w15:restartNumberingAfterBreak="0">
+  <w:abstractNum w:abstractNumId="31" w15:restartNumberingAfterBreak="0">
     <w:nsid w:val="45022397"/>
     <w:multiLevelType w:val="hybridMultilevel"/>
     <w:tmpl w:val="CAF84640"/>
@@ -47580,7 +49111,7 @@
       </w:pPr>
     </w:lvl>
   </w:abstractNum>
-  <w:abstractNum w:abstractNumId="31" w15:restartNumberingAfterBreak="0">
+  <w:abstractNum w:abstractNumId="32" w15:restartNumberingAfterBreak="0">
     <w:nsid w:val="4F2A3667"/>
     <w:multiLevelType w:val="hybridMultilevel"/>
     <w:tmpl w:val="E24E5762"/>
@@ -47669,7 +49200,7 @@
       </w:pPr>
     </w:lvl>
   </w:abstractNum>
-  <w:abstractNum w:abstractNumId="32" w15:restartNumberingAfterBreak="0">
+  <w:abstractNum w:abstractNumId="33" w15:restartNumberingAfterBreak="0">
     <w:nsid w:val="50633340"/>
     <w:multiLevelType w:val="hybridMultilevel"/>
     <w:tmpl w:val="1AC2DD3A"/>
@@ -47758,7 +49289,7 @@
       </w:pPr>
     </w:lvl>
   </w:abstractNum>
-  <w:abstractNum w:abstractNumId="33" w15:restartNumberingAfterBreak="0">
+  <w:abstractNum w:abstractNumId="34" w15:restartNumberingAfterBreak="0">
     <w:nsid w:val="50EB1609"/>
     <w:multiLevelType w:val="hybridMultilevel"/>
     <w:tmpl w:val="5C908FB0"/>
@@ -47847,7 +49378,7 @@
       </w:pPr>
     </w:lvl>
   </w:abstractNum>
-  <w:abstractNum w:abstractNumId="34" w15:restartNumberingAfterBreak="0">
+  <w:abstractNum w:abstractNumId="35" w15:restartNumberingAfterBreak="0">
     <w:nsid w:val="511F603F"/>
     <w:multiLevelType w:val="hybridMultilevel"/>
     <w:tmpl w:val="19AE8CD2"/>
@@ -47936,7 +49467,7 @@
       </w:pPr>
     </w:lvl>
   </w:abstractNum>
-  <w:abstractNum w:abstractNumId="35" w15:restartNumberingAfterBreak="0">
+  <w:abstractNum w:abstractNumId="36" w15:restartNumberingAfterBreak="0">
     <w:nsid w:val="51EE6354"/>
     <w:multiLevelType w:val="hybridMultilevel"/>
     <w:tmpl w:val="FB0819AC"/>
@@ -48025,7 +49556,7 @@
       </w:pPr>
     </w:lvl>
   </w:abstractNum>
-  <w:abstractNum w:abstractNumId="36" w15:restartNumberingAfterBreak="0">
+  <w:abstractNum w:abstractNumId="37" w15:restartNumberingAfterBreak="0">
     <w:nsid w:val="522805BB"/>
     <w:multiLevelType w:val="hybridMultilevel"/>
     <w:tmpl w:val="69BA9BF6"/>
@@ -48114,7 +49645,7 @@
       </w:pPr>
     </w:lvl>
   </w:abstractNum>
-  <w:abstractNum w:abstractNumId="37" w15:restartNumberingAfterBreak="0">
+  <w:abstractNum w:abstractNumId="38" w15:restartNumberingAfterBreak="0">
     <w:nsid w:val="52682C2F"/>
     <w:multiLevelType w:val="hybridMultilevel"/>
     <w:tmpl w:val="D346C83A"/>
@@ -48203,7 +49734,7 @@
       </w:pPr>
     </w:lvl>
   </w:abstractNum>
-  <w:abstractNum w:abstractNumId="38" w15:restartNumberingAfterBreak="0">
+  <w:abstractNum w:abstractNumId="39" w15:restartNumberingAfterBreak="0">
     <w:nsid w:val="53AF15D4"/>
     <w:multiLevelType w:val="hybridMultilevel"/>
     <w:tmpl w:val="FE04827A"/>
@@ -48292,7 +49823,7 @@
       </w:pPr>
     </w:lvl>
   </w:abstractNum>
-  <w:abstractNum w:abstractNumId="39" w15:restartNumberingAfterBreak="0">
+  <w:abstractNum w:abstractNumId="40" w15:restartNumberingAfterBreak="0">
     <w:nsid w:val="555B4970"/>
     <w:multiLevelType w:val="hybridMultilevel"/>
     <w:tmpl w:val="524CB6F0"/>
@@ -48381,7 +49912,7 @@
       </w:pPr>
     </w:lvl>
   </w:abstractNum>
-  <w:abstractNum w:abstractNumId="40" w15:restartNumberingAfterBreak="0">
+  <w:abstractNum w:abstractNumId="41" w15:restartNumberingAfterBreak="0">
     <w:nsid w:val="55850A53"/>
     <w:multiLevelType w:val="hybridMultilevel"/>
     <w:tmpl w:val="F3DA74B2"/>
@@ -48470,7 +50001,7 @@
       </w:pPr>
     </w:lvl>
   </w:abstractNum>
-  <w:abstractNum w:abstractNumId="41" w15:restartNumberingAfterBreak="0">
+  <w:abstractNum w:abstractNumId="42" w15:restartNumberingAfterBreak="0">
     <w:nsid w:val="55C94CF8"/>
     <w:multiLevelType w:val="hybridMultilevel"/>
     <w:tmpl w:val="5874C8A4"/>
@@ -48559,7 +50090,7 @@
       </w:pPr>
     </w:lvl>
   </w:abstractNum>
-  <w:abstractNum w:abstractNumId="42" w15:restartNumberingAfterBreak="0">
+  <w:abstractNum w:abstractNumId="43" w15:restartNumberingAfterBreak="0">
     <w:nsid w:val="569C6CF2"/>
     <w:multiLevelType w:val="hybridMultilevel"/>
     <w:tmpl w:val="62D866AE"/>
@@ -48648,7 +50179,7 @@
       </w:pPr>
     </w:lvl>
   </w:abstractNum>
-  <w:abstractNum w:abstractNumId="43" w15:restartNumberingAfterBreak="0">
+  <w:abstractNum w:abstractNumId="44" w15:restartNumberingAfterBreak="0">
     <w:nsid w:val="571B7ED9"/>
     <w:multiLevelType w:val="hybridMultilevel"/>
     <w:tmpl w:val="9258CBCC"/>
@@ -48739,7 +50270,7 @@
       </w:pPr>
     </w:lvl>
   </w:abstractNum>
-  <w:abstractNum w:abstractNumId="44" w15:restartNumberingAfterBreak="0">
+  <w:abstractNum w:abstractNumId="45" w15:restartNumberingAfterBreak="0">
     <w:nsid w:val="5E645B7D"/>
     <w:multiLevelType w:val="hybridMultilevel"/>
     <w:tmpl w:val="AF5AC5B8"/>
@@ -48828,7 +50359,7 @@
       </w:pPr>
     </w:lvl>
   </w:abstractNum>
-  <w:abstractNum w:abstractNumId="45" w15:restartNumberingAfterBreak="0">
+  <w:abstractNum w:abstractNumId="46" w15:restartNumberingAfterBreak="0">
     <w:nsid w:val="60D510A1"/>
     <w:multiLevelType w:val="hybridMultilevel"/>
     <w:tmpl w:val="13388FAE"/>
@@ -48917,7 +50448,7 @@
       </w:pPr>
     </w:lvl>
   </w:abstractNum>
-  <w:abstractNum w:abstractNumId="46" w15:restartNumberingAfterBreak="0">
+  <w:abstractNum w:abstractNumId="47" w15:restartNumberingAfterBreak="0">
     <w:nsid w:val="61A41878"/>
     <w:multiLevelType w:val="hybridMultilevel"/>
     <w:tmpl w:val="022A4BA6"/>
@@ -49006,7 +50537,7 @@
       </w:pPr>
     </w:lvl>
   </w:abstractNum>
-  <w:abstractNum w:abstractNumId="47" w15:restartNumberingAfterBreak="0">
+  <w:abstractNum w:abstractNumId="48" w15:restartNumberingAfterBreak="0">
     <w:nsid w:val="61EB52F9"/>
     <w:multiLevelType w:val="hybridMultilevel"/>
     <w:tmpl w:val="91C22A9C"/>
@@ -49095,7 +50626,7 @@
       </w:pPr>
     </w:lvl>
   </w:abstractNum>
-  <w:abstractNum w:abstractNumId="48" w15:restartNumberingAfterBreak="0">
+  <w:abstractNum w:abstractNumId="49" w15:restartNumberingAfterBreak="0">
     <w:nsid w:val="65D5732E"/>
     <w:multiLevelType w:val="hybridMultilevel"/>
     <w:tmpl w:val="07F6BD4E"/>
@@ -49184,7 +50715,7 @@
       </w:pPr>
     </w:lvl>
   </w:abstractNum>
-  <w:abstractNum w:abstractNumId="49" w15:restartNumberingAfterBreak="0">
+  <w:abstractNum w:abstractNumId="50" w15:restartNumberingAfterBreak="0">
     <w:nsid w:val="66494534"/>
     <w:multiLevelType w:val="hybridMultilevel"/>
     <w:tmpl w:val="52D66A28"/>
@@ -49273,7 +50804,7 @@
       </w:pPr>
     </w:lvl>
   </w:abstractNum>
-  <w:abstractNum w:abstractNumId="50" w15:restartNumberingAfterBreak="0">
+  <w:abstractNum w:abstractNumId="51" w15:restartNumberingAfterBreak="0">
     <w:nsid w:val="67B255BF"/>
     <w:multiLevelType w:val="hybridMultilevel"/>
     <w:tmpl w:val="63BA6198"/>
@@ -49362,7 +50893,7 @@
       </w:pPr>
     </w:lvl>
   </w:abstractNum>
-  <w:abstractNum w:abstractNumId="51" w15:restartNumberingAfterBreak="0">
+  <w:abstractNum w:abstractNumId="52" w15:restartNumberingAfterBreak="0">
     <w:nsid w:val="6B4B6ED1"/>
     <w:multiLevelType w:val="hybridMultilevel"/>
     <w:tmpl w:val="D9D69318"/>
@@ -49451,7 +50982,7 @@
       </w:pPr>
     </w:lvl>
   </w:abstractNum>
-  <w:abstractNum w:abstractNumId="52" w15:restartNumberingAfterBreak="0">
+  <w:abstractNum w:abstractNumId="53" w15:restartNumberingAfterBreak="0">
     <w:nsid w:val="6B793F42"/>
     <w:multiLevelType w:val="hybridMultilevel"/>
     <w:tmpl w:val="575CEBB0"/>
@@ -49468,7 +50999,7 @@
         <w:color w:val="000000"/>
       </w:rPr>
     </w:lvl>
-    <w:lvl w:ilvl="1" w:tplc="04090019" w:tentative="1">
+    <w:lvl w:ilvl="1" w:tplc="04090019">
       <w:start w:val="1"/>
       <w:numFmt w:val="lowerLetter"/>
       <w:lvlText w:val="%2."/>
@@ -49477,7 +51008,7 @@
         <w:ind w:left="1440" w:hanging="360"/>
       </w:pPr>
     </w:lvl>
-    <w:lvl w:ilvl="2" w:tplc="0409001B" w:tentative="1">
+    <w:lvl w:ilvl="2" w:tplc="0409001B">
       <w:start w:val="1"/>
       <w:numFmt w:val="lowerRoman"/>
       <w:lvlText w:val="%3."/>
@@ -49541,7 +51072,7 @@
       </w:pPr>
     </w:lvl>
   </w:abstractNum>
-  <w:abstractNum w:abstractNumId="53" w15:restartNumberingAfterBreak="0">
+  <w:abstractNum w:abstractNumId="54" w15:restartNumberingAfterBreak="0">
     <w:nsid w:val="6F4F046A"/>
     <w:multiLevelType w:val="hybridMultilevel"/>
     <w:tmpl w:val="BBF08028"/>
@@ -49630,7 +51161,7 @@
       </w:pPr>
     </w:lvl>
   </w:abstractNum>
-  <w:abstractNum w:abstractNumId="54" w15:restartNumberingAfterBreak="0">
+  <w:abstractNum w:abstractNumId="55" w15:restartNumberingAfterBreak="0">
     <w:nsid w:val="72310C8C"/>
     <w:multiLevelType w:val="hybridMultilevel"/>
     <w:tmpl w:val="7BAAB5C4"/>
@@ -49719,7 +51250,7 @@
       </w:pPr>
     </w:lvl>
   </w:abstractNum>
-  <w:abstractNum w:abstractNumId="55" w15:restartNumberingAfterBreak="0">
+  <w:abstractNum w:abstractNumId="56" w15:restartNumberingAfterBreak="0">
     <w:nsid w:val="736C41B9"/>
     <w:multiLevelType w:val="hybridMultilevel"/>
     <w:tmpl w:val="117AD32A"/>
@@ -49808,7 +51339,7 @@
       </w:pPr>
     </w:lvl>
   </w:abstractNum>
-  <w:abstractNum w:abstractNumId="56" w15:restartNumberingAfterBreak="0">
+  <w:abstractNum w:abstractNumId="57" w15:restartNumberingAfterBreak="0">
     <w:nsid w:val="78924385"/>
     <w:multiLevelType w:val="hybridMultilevel"/>
     <w:tmpl w:val="273A6804"/>
@@ -49897,7 +51428,7 @@
       </w:pPr>
     </w:lvl>
   </w:abstractNum>
-  <w:abstractNum w:abstractNumId="57" w15:restartNumberingAfterBreak="0">
+  <w:abstractNum w:abstractNumId="58" w15:restartNumberingAfterBreak="0">
     <w:nsid w:val="7BF665F9"/>
     <w:multiLevelType w:val="hybridMultilevel"/>
     <w:tmpl w:val="C14C12CC"/>
@@ -49913,7 +51444,7 @@
         <w:rFonts w:hint="default"/>
       </w:rPr>
     </w:lvl>
-    <w:lvl w:ilvl="1" w:tplc="04090019" w:tentative="1">
+    <w:lvl w:ilvl="1" w:tplc="04090019">
       <w:start w:val="1"/>
       <w:numFmt w:val="lowerLetter"/>
       <w:lvlText w:val="%2."/>
@@ -49986,7 +51517,7 @@
       </w:pPr>
     </w:lvl>
   </w:abstractNum>
-  <w:abstractNum w:abstractNumId="58" w15:restartNumberingAfterBreak="0">
+  <w:abstractNum w:abstractNumId="59" w15:restartNumberingAfterBreak="0">
     <w:nsid w:val="7C3969B9"/>
     <w:multiLevelType w:val="hybridMultilevel"/>
     <w:tmpl w:val="67386880"/>
@@ -50075,7 +51606,7 @@
       </w:pPr>
     </w:lvl>
   </w:abstractNum>
-  <w:abstractNum w:abstractNumId="59" w15:restartNumberingAfterBreak="0">
+  <w:abstractNum w:abstractNumId="60" w15:restartNumberingAfterBreak="0">
     <w:nsid w:val="7F1E026B"/>
     <w:multiLevelType w:val="hybridMultilevel"/>
     <w:tmpl w:val="5D18E090"/>
@@ -50168,40 +51699,40 @@
     <w:abstractNumId w:val="11"/>
   </w:num>
   <w:num w:numId="2">
+    <w:abstractNumId w:val="37"/>
+  </w:num>
+  <w:num w:numId="3">
+    <w:abstractNumId w:val="47"/>
+  </w:num>
+  <w:num w:numId="4">
     <w:abstractNumId w:val="36"/>
   </w:num>
-  <w:num w:numId="3">
-    <w:abstractNumId w:val="46"/>
-  </w:num>
-  <w:num w:numId="4">
-    <w:abstractNumId w:val="35"/>
-  </w:num>
   <w:num w:numId="5">
-    <w:abstractNumId w:val="50"/>
+    <w:abstractNumId w:val="51"/>
   </w:num>
   <w:num w:numId="6">
-    <w:abstractNumId w:val="38"/>
+    <w:abstractNumId w:val="39"/>
   </w:num>
   <w:num w:numId="7">
     <w:abstractNumId w:val="15"/>
   </w:num>
   <w:num w:numId="8">
-    <w:abstractNumId w:val="47"/>
+    <w:abstractNumId w:val="48"/>
   </w:num>
   <w:num w:numId="9">
-    <w:abstractNumId w:val="40"/>
+    <w:abstractNumId w:val="41"/>
   </w:num>
   <w:num w:numId="10">
-    <w:abstractNumId w:val="49"/>
+    <w:abstractNumId w:val="50"/>
   </w:num>
   <w:num w:numId="11">
-    <w:abstractNumId w:val="51"/>
+    <w:abstractNumId w:val="52"/>
   </w:num>
   <w:num w:numId="12">
     <w:abstractNumId w:val="21"/>
   </w:num>
   <w:num w:numId="13">
-    <w:abstractNumId w:val="32"/>
+    <w:abstractNumId w:val="33"/>
   </w:num>
   <w:num w:numId="14">
     <w:abstractNumId w:val="0"/>
@@ -50210,13 +51741,13 @@
     <w:abstractNumId w:val="12"/>
   </w:num>
   <w:num w:numId="16">
-    <w:abstractNumId w:val="48"/>
+    <w:abstractNumId w:val="49"/>
   </w:num>
   <w:num w:numId="17">
-    <w:abstractNumId w:val="57"/>
+    <w:abstractNumId w:val="58"/>
   </w:num>
   <w:num w:numId="18">
-    <w:abstractNumId w:val="26"/>
+    <w:abstractNumId w:val="27"/>
   </w:num>
   <w:num w:numId="19">
     <w:abstractNumId w:val="3"/>
@@ -50225,22 +51756,22 @@
     <w:abstractNumId w:val="14"/>
   </w:num>
   <w:num w:numId="21">
-    <w:abstractNumId w:val="52"/>
+    <w:abstractNumId w:val="53"/>
   </w:num>
   <w:num w:numId="22">
     <w:abstractNumId w:val="22"/>
   </w:num>
   <w:num w:numId="23">
-    <w:abstractNumId w:val="56"/>
+    <w:abstractNumId w:val="57"/>
   </w:num>
   <w:num w:numId="24">
-    <w:abstractNumId w:val="34"/>
+    <w:abstractNumId w:val="35"/>
   </w:num>
   <w:num w:numId="25">
-    <w:abstractNumId w:val="43"/>
+    <w:abstractNumId w:val="44"/>
   </w:num>
   <w:num w:numId="26">
-    <w:abstractNumId w:val="53"/>
+    <w:abstractNumId w:val="54"/>
   </w:num>
   <w:num w:numId="27">
     <w:abstractNumId w:val="25"/>
@@ -50249,7 +51780,7 @@
     <w:abstractNumId w:val="16"/>
   </w:num>
   <w:num w:numId="29">
-    <w:abstractNumId w:val="30"/>
+    <w:abstractNumId w:val="31"/>
   </w:num>
   <w:num w:numId="30">
     <w:abstractNumId w:val="2"/>
@@ -50261,13 +51792,13 @@
     <w:abstractNumId w:val="5"/>
   </w:num>
   <w:num w:numId="33">
-    <w:abstractNumId w:val="27"/>
+    <w:abstractNumId w:val="28"/>
   </w:num>
   <w:num w:numId="34">
-    <w:abstractNumId w:val="28"/>
+    <w:abstractNumId w:val="29"/>
   </w:num>
   <w:num w:numId="35">
-    <w:abstractNumId w:val="31"/>
+    <w:abstractNumId w:val="32"/>
   </w:num>
   <w:num w:numId="36">
     <w:abstractNumId w:val="1"/>
@@ -50276,40 +51807,40 @@
     <w:abstractNumId w:val="10"/>
   </w:num>
   <w:num w:numId="38">
-    <w:abstractNumId w:val="41"/>
+    <w:abstractNumId w:val="42"/>
   </w:num>
   <w:num w:numId="39">
-    <w:abstractNumId w:val="55"/>
+    <w:abstractNumId w:val="56"/>
   </w:num>
   <w:num w:numId="40">
-    <w:abstractNumId w:val="29"/>
+    <w:abstractNumId w:val="30"/>
   </w:num>
   <w:num w:numId="41">
-    <w:abstractNumId w:val="37"/>
+    <w:abstractNumId w:val="38"/>
   </w:num>
   <w:num w:numId="42">
-    <w:abstractNumId w:val="44"/>
+    <w:abstractNumId w:val="45"/>
   </w:num>
   <w:num w:numId="43">
-    <w:abstractNumId w:val="33"/>
+    <w:abstractNumId w:val="34"/>
   </w:num>
   <w:num w:numId="44">
-    <w:abstractNumId w:val="58"/>
+    <w:abstractNumId w:val="59"/>
   </w:num>
   <w:num w:numId="45">
-    <w:abstractNumId w:val="59"/>
+    <w:abstractNumId w:val="60"/>
   </w:num>
   <w:num w:numId="46">
     <w:abstractNumId w:val="23"/>
   </w:num>
   <w:num w:numId="47">
-    <w:abstractNumId w:val="39"/>
+    <w:abstractNumId w:val="40"/>
   </w:num>
   <w:num w:numId="48">
-    <w:abstractNumId w:val="45"/>
+    <w:abstractNumId w:val="46"/>
   </w:num>
   <w:num w:numId="49">
-    <w:abstractNumId w:val="54"/>
+    <w:abstractNumId w:val="55"/>
   </w:num>
   <w:num w:numId="50">
     <w:abstractNumId w:val="4"/>
@@ -50333,7 +51864,7 @@
     <w:abstractNumId w:val="24"/>
   </w:num>
   <w:num w:numId="57">
-    <w:abstractNumId w:val="42"/>
+    <w:abstractNumId w:val="43"/>
   </w:num>
   <w:num w:numId="58">
     <w:abstractNumId w:val="9"/>
@@ -50343,6 +51874,9 @@
   </w:num>
   <w:num w:numId="60">
     <w:abstractNumId w:val="6"/>
+  </w:num>
+  <w:num w:numId="61">
+    <w:abstractNumId w:val="26"/>
   </w:num>
   <w:numIdMacAtCleanup w:val="59"/>
 </w:numbering>
@@ -50745,7 +52279,7 @@
   <w:style w:type="paragraph" w:default="1" w:styleId="Normal">
     <w:name w:val="Normal"/>
     <w:qFormat/>
-    <w:rsid w:val="00DF595F"/>
+    <w:rsid w:val="00F17D2C"/>
   </w:style>
   <w:style w:type="character" w:default="1" w:styleId="DefaultParagraphFont">
     <w:name w:val="Default Paragraph Font"/>
@@ -51185,7 +52719,7 @@
 </file>
 
 <file path=customXml/itemProps1.xml><?xml version="1.0" encoding="utf-8"?>
-<ds:datastoreItem xmlns:ds="http://schemas.openxmlformats.org/officeDocument/2006/customXml" ds:itemID="{5E307866-2538-4956-8226-46C62C49A850}">
+<ds:datastoreItem xmlns:ds="http://schemas.openxmlformats.org/officeDocument/2006/customXml" ds:itemID="{C4018B8A-186E-4F1F-9535-F90D8FF217C4}">
   <ds:schemaRefs>
     <ds:schemaRef ds:uri="http://schemas.openxmlformats.org/officeDocument/2006/bibliography"/>
   </ds:schemaRefs>

</xml_diff>

<commit_message>
y2s2: Week 14 release 0.3
</commit_message>
<xml_diff>
--- a/y2s2/csa/tutorials/Answers for T5-12, T1-4 NOT included.docx
+++ b/y2s2/csa/tutorials/Answers for T5-12, T1-4 NOT included.docx
@@ -11798,8 +11798,6 @@
               </w:rPr>
               <w:t>NC</w:t>
             </w:r>
-            <w:bookmarkStart w:id="0" w:name="_GoBack"/>
-            <w:bookmarkEnd w:id="0"/>
           </w:p>
         </w:tc>
       </w:tr>
@@ -13571,19 +13569,11 @@
         <w:jc w:val="both"/>
         <w:rPr>
           <w:rFonts w:ascii="Times New Roman" w:hAnsi="Times New Roman" w:cs="Times New Roman"/>
-          <w:sz w:val="22"/>
-          <w:szCs w:val="22"/>
-        </w:rPr>
-      </w:pPr>
-      <w:r>
-        <w:rPr>
-          <w:rFonts w:ascii="Times New Roman" w:hAnsi="Times New Roman" w:cs="Times New Roman"/>
           <w:color w:val="auto"/>
           <w:sz w:val="22"/>
           <w:szCs w:val="22"/>
         </w:rPr>
-        <w:t xml:space="preserve">Show the changes of contents in IR, PC, MAR, MDR and A during </w:t>
-      </w:r>
+      </w:pPr>
       <w:r>
         <w:rPr>
           <w:rFonts w:ascii="Times New Roman" w:hAnsi="Times New Roman" w:cs="Times New Roman"/>
@@ -13591,7 +13581,7 @@
           <w:sz w:val="22"/>
           <w:szCs w:val="22"/>
         </w:rPr>
-        <w:t xml:space="preserve">the execution of Instruction 20, </w:t>
+        <w:t xml:space="preserve">Show the changes of contents in IR, PC, MAR, MDR and A during </w:t>
       </w:r>
       <w:r>
         <w:rPr>
@@ -13600,7 +13590,7 @@
           <w:sz w:val="22"/>
           <w:szCs w:val="22"/>
         </w:rPr>
-        <w:t>21</w:t>
+        <w:t xml:space="preserve">the execution of Instruction 20, </w:t>
       </w:r>
       <w:r>
         <w:rPr>
@@ -13609,7 +13599,7 @@
           <w:sz w:val="22"/>
           <w:szCs w:val="22"/>
         </w:rPr>
-        <w:t xml:space="preserve"> and 22</w:t>
+        <w:t>21</w:t>
       </w:r>
       <w:r>
         <w:rPr>
@@ -13618,8 +13608,1333 @@
           <w:sz w:val="22"/>
           <w:szCs w:val="22"/>
         </w:rPr>
+        <w:t xml:space="preserve"> and 22</w:t>
+      </w:r>
+      <w:r>
+        <w:rPr>
+          <w:rFonts w:ascii="Times New Roman" w:hAnsi="Times New Roman" w:cs="Times New Roman"/>
+          <w:color w:val="auto"/>
+          <w:sz w:val="22"/>
+          <w:szCs w:val="22"/>
+        </w:rPr>
         <w:t>.</w:t>
       </w:r>
+    </w:p>
+    <w:p>
+      <w:pPr>
+        <w:pStyle w:val="Default"/>
+        <w:tabs>
+          <w:tab w:val="left" w:pos="6840"/>
+        </w:tabs>
+        <w:ind w:left="360"/>
+        <w:jc w:val="both"/>
+        <w:rPr>
+          <w:rFonts w:ascii="Times New Roman" w:hAnsi="Times New Roman" w:cs="Times New Roman"/>
+          <w:color w:val="auto"/>
+          <w:sz w:val="22"/>
+          <w:szCs w:val="22"/>
+        </w:rPr>
+      </w:pPr>
+    </w:p>
+    <w:p>
+      <w:pPr>
+        <w:pStyle w:val="Default"/>
+        <w:tabs>
+          <w:tab w:val="left" w:pos="6840"/>
+        </w:tabs>
+        <w:ind w:left="360"/>
+        <w:jc w:val="both"/>
+        <w:rPr>
+          <w:rFonts w:ascii="Times New Roman" w:hAnsi="Times New Roman" w:cs="Times New Roman"/>
+          <w:color w:val="auto"/>
+          <w:sz w:val="22"/>
+          <w:szCs w:val="22"/>
+        </w:rPr>
+      </w:pPr>
+      <w:r>
+        <w:rPr>
+          <w:rFonts w:ascii="Times New Roman" w:hAnsi="Times New Roman" w:cs="Times New Roman"/>
+          <w:color w:val="auto"/>
+          <w:sz w:val="22"/>
+          <w:szCs w:val="22"/>
+        </w:rPr>
+        <w:t>Assume: decimal system is used. NOT HEX.</w:t>
+      </w:r>
+    </w:p>
+    <w:p>
+      <w:pPr>
+        <w:pStyle w:val="Default"/>
+        <w:tabs>
+          <w:tab w:val="left" w:pos="6840"/>
+        </w:tabs>
+        <w:ind w:left="360"/>
+        <w:jc w:val="both"/>
+        <w:rPr>
+          <w:rFonts w:ascii="Times New Roman" w:hAnsi="Times New Roman" w:cs="Times New Roman"/>
+          <w:color w:val="auto"/>
+          <w:sz w:val="22"/>
+          <w:szCs w:val="22"/>
+        </w:rPr>
+      </w:pPr>
+    </w:p>
+    <w:tbl>
+      <w:tblPr>
+        <w:tblStyle w:val="TableGrid"/>
+        <w:tblW w:w="0" w:type="auto"/>
+        <w:tblInd w:w="360" w:type="dxa"/>
+        <w:tblLook w:val="04A0" w:firstRow="1" w:lastRow="0" w:firstColumn="1" w:lastColumn="0" w:noHBand="0" w:noVBand="1"/>
+      </w:tblPr>
+      <w:tblGrid>
+        <w:gridCol w:w="4340"/>
+        <w:gridCol w:w="4317"/>
+      </w:tblGrid>
+      <w:tr>
+        <w:tc>
+          <w:tcPr>
+            <w:tcW w:w="4508" w:type="dxa"/>
+          </w:tcPr>
+          <w:p>
+            <w:pPr>
+              <w:pStyle w:val="Default"/>
+              <w:tabs>
+                <w:tab w:val="left" w:pos="6840"/>
+              </w:tabs>
+              <w:jc w:val="both"/>
+              <w:rPr>
+                <w:rFonts w:ascii="Times New Roman" w:hAnsi="Times New Roman" w:cs="Times New Roman"/>
+                <w:sz w:val="22"/>
+                <w:szCs w:val="22"/>
+              </w:rPr>
+            </w:pPr>
+            <w:r>
+              <w:rPr>
+                <w:rFonts w:ascii="Times New Roman" w:hAnsi="Times New Roman" w:cs="Times New Roman"/>
+                <w:sz w:val="22"/>
+                <w:szCs w:val="22"/>
+              </w:rPr>
+              <w:t>Steps</w:t>
+            </w:r>
+          </w:p>
+        </w:tc>
+        <w:tc>
+          <w:tcPr>
+            <w:tcW w:w="4509" w:type="dxa"/>
+          </w:tcPr>
+          <w:p>
+            <w:pPr>
+              <w:pStyle w:val="Default"/>
+              <w:tabs>
+                <w:tab w:val="left" w:pos="6840"/>
+              </w:tabs>
+              <w:jc w:val="both"/>
+              <w:rPr>
+                <w:rFonts w:ascii="Times New Roman" w:hAnsi="Times New Roman" w:cs="Times New Roman"/>
+                <w:sz w:val="22"/>
+                <w:szCs w:val="22"/>
+              </w:rPr>
+            </w:pPr>
+            <w:r>
+              <w:rPr>
+                <w:rFonts w:ascii="Times New Roman" w:hAnsi="Times New Roman" w:cs="Times New Roman"/>
+                <w:sz w:val="22"/>
+                <w:szCs w:val="22"/>
+              </w:rPr>
+              <w:t>Results</w:t>
+            </w:r>
+          </w:p>
+        </w:tc>
+      </w:tr>
+      <w:tr>
+        <w:tc>
+          <w:tcPr>
+            <w:tcW w:w="4508" w:type="dxa"/>
+          </w:tcPr>
+          <w:p>
+            <w:pPr>
+              <w:pStyle w:val="Default"/>
+              <w:tabs>
+                <w:tab w:val="left" w:pos="6840"/>
+              </w:tabs>
+              <w:jc w:val="both"/>
+              <w:rPr>
+                <w:rFonts w:ascii="Times New Roman" w:hAnsi="Times New Roman" w:cs="Times New Roman"/>
+                <w:sz w:val="22"/>
+                <w:szCs w:val="22"/>
+              </w:rPr>
+            </w:pPr>
+            <w:r>
+              <w:rPr>
+                <w:rFonts w:ascii="Times New Roman" w:hAnsi="Times New Roman" w:cs="Times New Roman"/>
+                <w:sz w:val="22"/>
+                <w:szCs w:val="22"/>
+              </w:rPr>
+              <w:t>550 (LOAD)</w:t>
+            </w:r>
+          </w:p>
+        </w:tc>
+        <w:tc>
+          <w:tcPr>
+            <w:tcW w:w="4509" w:type="dxa"/>
+          </w:tcPr>
+          <w:p>
+            <w:pPr>
+              <w:pStyle w:val="Default"/>
+              <w:tabs>
+                <w:tab w:val="left" w:pos="6840"/>
+              </w:tabs>
+              <w:jc w:val="both"/>
+              <w:rPr>
+                <w:rFonts w:ascii="Times New Roman" w:hAnsi="Times New Roman" w:cs="Times New Roman"/>
+                <w:sz w:val="22"/>
+                <w:szCs w:val="22"/>
+              </w:rPr>
+            </w:pPr>
+          </w:p>
+        </w:tc>
+      </w:tr>
+      <w:tr>
+        <w:tc>
+          <w:tcPr>
+            <w:tcW w:w="4508" w:type="dxa"/>
+          </w:tcPr>
+          <w:p>
+            <w:pPr>
+              <w:pStyle w:val="Default"/>
+              <w:tabs>
+                <w:tab w:val="left" w:pos="6840"/>
+              </w:tabs>
+              <w:jc w:val="both"/>
+              <w:rPr>
+                <w:rFonts w:ascii="Times New Roman" w:hAnsi="Times New Roman" w:cs="Times New Roman"/>
+                <w:sz w:val="22"/>
+                <w:szCs w:val="22"/>
+              </w:rPr>
+            </w:pPr>
+            <w:r>
+              <w:rPr>
+                <w:rFonts w:ascii="Times New Roman" w:hAnsi="Times New Roman" w:cs="Times New Roman"/>
+                <w:sz w:val="22"/>
+                <w:szCs w:val="22"/>
+              </w:rPr>
+              <w:t xml:space="preserve">PC </w:t>
+            </w:r>
+            <w:r>
+              <w:rPr>
+                <w:rFonts w:ascii="Times New Roman" w:hAnsi="Times New Roman" w:cs="Times New Roman"/>
+                <w:sz w:val="22"/>
+                <w:szCs w:val="22"/>
+              </w:rPr>
+              <w:sym w:font="Wingdings" w:char="F0E0"/>
+            </w:r>
+            <w:r>
+              <w:rPr>
+                <w:rFonts w:ascii="Times New Roman" w:hAnsi="Times New Roman" w:cs="Times New Roman"/>
+                <w:sz w:val="22"/>
+                <w:szCs w:val="22"/>
+              </w:rPr>
+              <w:t>MAR</w:t>
+            </w:r>
+          </w:p>
+        </w:tc>
+        <w:tc>
+          <w:tcPr>
+            <w:tcW w:w="4509" w:type="dxa"/>
+          </w:tcPr>
+          <w:p>
+            <w:pPr>
+              <w:pStyle w:val="Default"/>
+              <w:tabs>
+                <w:tab w:val="left" w:pos="6840"/>
+              </w:tabs>
+              <w:jc w:val="both"/>
+              <w:rPr>
+                <w:rFonts w:ascii="Times New Roman" w:hAnsi="Times New Roman" w:cs="Times New Roman"/>
+                <w:sz w:val="22"/>
+                <w:szCs w:val="22"/>
+              </w:rPr>
+            </w:pPr>
+            <w:r>
+              <w:rPr>
+                <w:rFonts w:ascii="Times New Roman" w:hAnsi="Times New Roman" w:cs="Times New Roman"/>
+                <w:sz w:val="22"/>
+                <w:szCs w:val="22"/>
+              </w:rPr>
+              <w:t>MAR = 20</w:t>
+            </w:r>
+          </w:p>
+        </w:tc>
+      </w:tr>
+      <w:tr>
+        <w:tc>
+          <w:tcPr>
+            <w:tcW w:w="4508" w:type="dxa"/>
+          </w:tcPr>
+          <w:p>
+            <w:pPr>
+              <w:pStyle w:val="Default"/>
+              <w:tabs>
+                <w:tab w:val="left" w:pos="6840"/>
+              </w:tabs>
+              <w:jc w:val="both"/>
+              <w:rPr>
+                <w:rFonts w:ascii="Times New Roman" w:hAnsi="Times New Roman" w:cs="Times New Roman"/>
+                <w:sz w:val="22"/>
+                <w:szCs w:val="22"/>
+              </w:rPr>
+            </w:pPr>
+            <w:r>
+              <w:rPr>
+                <w:rFonts w:ascii="Times New Roman" w:hAnsi="Times New Roman" w:cs="Times New Roman"/>
+                <w:sz w:val="22"/>
+                <w:szCs w:val="22"/>
+              </w:rPr>
+              <w:t xml:space="preserve">MDR </w:t>
+            </w:r>
+            <w:r>
+              <w:rPr>
+                <w:rFonts w:ascii="Times New Roman" w:hAnsi="Times New Roman" w:cs="Times New Roman"/>
+                <w:sz w:val="22"/>
+                <w:szCs w:val="22"/>
+              </w:rPr>
+              <w:sym w:font="Wingdings" w:char="F0E0"/>
+            </w:r>
+            <w:r>
+              <w:rPr>
+                <w:rFonts w:ascii="Times New Roman" w:hAnsi="Times New Roman" w:cs="Times New Roman"/>
+                <w:sz w:val="22"/>
+                <w:szCs w:val="22"/>
+              </w:rPr>
+              <w:t xml:space="preserve"> IR</w:t>
+            </w:r>
+          </w:p>
+        </w:tc>
+        <w:tc>
+          <w:tcPr>
+            <w:tcW w:w="4509" w:type="dxa"/>
+          </w:tcPr>
+          <w:p>
+            <w:pPr>
+              <w:pStyle w:val="Default"/>
+              <w:tabs>
+                <w:tab w:val="left" w:pos="6840"/>
+              </w:tabs>
+              <w:jc w:val="both"/>
+              <w:rPr>
+                <w:rFonts w:ascii="Times New Roman" w:hAnsi="Times New Roman" w:cs="Times New Roman"/>
+                <w:sz w:val="22"/>
+                <w:szCs w:val="22"/>
+              </w:rPr>
+            </w:pPr>
+            <w:r>
+              <w:rPr>
+                <w:rFonts w:ascii="Times New Roman" w:hAnsi="Times New Roman" w:cs="Times New Roman"/>
+                <w:sz w:val="22"/>
+                <w:szCs w:val="22"/>
+              </w:rPr>
+              <w:t>IR = 550</w:t>
+            </w:r>
+          </w:p>
+        </w:tc>
+      </w:tr>
+      <w:tr>
+        <w:tc>
+          <w:tcPr>
+            <w:tcW w:w="4508" w:type="dxa"/>
+          </w:tcPr>
+          <w:p>
+            <w:pPr>
+              <w:pStyle w:val="Default"/>
+              <w:tabs>
+                <w:tab w:val="left" w:pos="6840"/>
+              </w:tabs>
+              <w:jc w:val="both"/>
+              <w:rPr>
+                <w:rFonts w:ascii="Times New Roman" w:hAnsi="Times New Roman" w:cs="Times New Roman"/>
+                <w:sz w:val="22"/>
+                <w:szCs w:val="22"/>
+              </w:rPr>
+            </w:pPr>
+            <w:r>
+              <w:rPr>
+                <w:rFonts w:ascii="Times New Roman" w:hAnsi="Times New Roman" w:cs="Times New Roman"/>
+                <w:sz w:val="22"/>
+                <w:szCs w:val="22"/>
+              </w:rPr>
+              <w:t xml:space="preserve">IR[Address] </w:t>
+            </w:r>
+            <w:r>
+              <w:rPr>
+                <w:rFonts w:ascii="Times New Roman" w:hAnsi="Times New Roman" w:cs="Times New Roman"/>
+                <w:sz w:val="22"/>
+                <w:szCs w:val="22"/>
+              </w:rPr>
+              <w:sym w:font="Wingdings" w:char="F0E0"/>
+            </w:r>
+            <w:r>
+              <w:rPr>
+                <w:rFonts w:ascii="Times New Roman" w:hAnsi="Times New Roman" w:cs="Times New Roman"/>
+                <w:sz w:val="22"/>
+                <w:szCs w:val="22"/>
+              </w:rPr>
+              <w:t xml:space="preserve"> MAR</w:t>
+            </w:r>
+          </w:p>
+        </w:tc>
+        <w:tc>
+          <w:tcPr>
+            <w:tcW w:w="4509" w:type="dxa"/>
+          </w:tcPr>
+          <w:p>
+            <w:pPr>
+              <w:pStyle w:val="Default"/>
+              <w:tabs>
+                <w:tab w:val="left" w:pos="6840"/>
+              </w:tabs>
+              <w:jc w:val="both"/>
+              <w:rPr>
+                <w:rFonts w:ascii="Times New Roman" w:hAnsi="Times New Roman" w:cs="Times New Roman"/>
+                <w:sz w:val="22"/>
+                <w:szCs w:val="22"/>
+              </w:rPr>
+            </w:pPr>
+            <w:r>
+              <w:rPr>
+                <w:rFonts w:ascii="Times New Roman" w:hAnsi="Times New Roman" w:cs="Times New Roman"/>
+                <w:sz w:val="22"/>
+                <w:szCs w:val="22"/>
+              </w:rPr>
+              <w:t>MAR = 50</w:t>
+            </w:r>
+          </w:p>
+        </w:tc>
+      </w:tr>
+      <w:tr>
+        <w:tc>
+          <w:tcPr>
+            <w:tcW w:w="4508" w:type="dxa"/>
+          </w:tcPr>
+          <w:p>
+            <w:pPr>
+              <w:pStyle w:val="Default"/>
+              <w:tabs>
+                <w:tab w:val="left" w:pos="6840"/>
+              </w:tabs>
+              <w:jc w:val="both"/>
+              <w:rPr>
+                <w:rFonts w:ascii="Times New Roman" w:hAnsi="Times New Roman" w:cs="Times New Roman"/>
+                <w:sz w:val="22"/>
+                <w:szCs w:val="22"/>
+              </w:rPr>
+            </w:pPr>
+            <w:r>
+              <w:rPr>
+                <w:rFonts w:ascii="Times New Roman" w:hAnsi="Times New Roman" w:cs="Times New Roman"/>
+                <w:sz w:val="22"/>
+                <w:szCs w:val="22"/>
+              </w:rPr>
+              <w:t xml:space="preserve">MDR </w:t>
+            </w:r>
+            <w:r>
+              <w:rPr>
+                <w:rFonts w:ascii="Times New Roman" w:hAnsi="Times New Roman" w:cs="Times New Roman"/>
+                <w:sz w:val="22"/>
+                <w:szCs w:val="22"/>
+              </w:rPr>
+              <w:sym w:font="Wingdings" w:char="F0E0"/>
+            </w:r>
+            <w:r>
+              <w:rPr>
+                <w:rFonts w:ascii="Times New Roman" w:hAnsi="Times New Roman" w:cs="Times New Roman"/>
+                <w:sz w:val="22"/>
+                <w:szCs w:val="22"/>
+              </w:rPr>
+              <w:t xml:space="preserve"> A</w:t>
+            </w:r>
+          </w:p>
+        </w:tc>
+        <w:tc>
+          <w:tcPr>
+            <w:tcW w:w="4509" w:type="dxa"/>
+          </w:tcPr>
+          <w:p>
+            <w:pPr>
+              <w:pStyle w:val="Default"/>
+              <w:tabs>
+                <w:tab w:val="left" w:pos="6840"/>
+              </w:tabs>
+              <w:jc w:val="both"/>
+              <w:rPr>
+                <w:rFonts w:ascii="Times New Roman" w:hAnsi="Times New Roman" w:cs="Times New Roman"/>
+                <w:sz w:val="22"/>
+                <w:szCs w:val="22"/>
+              </w:rPr>
+            </w:pPr>
+            <w:r>
+              <w:rPr>
+                <w:rFonts w:ascii="Times New Roman" w:hAnsi="Times New Roman" w:cs="Times New Roman"/>
+                <w:sz w:val="22"/>
+                <w:szCs w:val="22"/>
+              </w:rPr>
+              <w:t>A = 422</w:t>
+            </w:r>
+          </w:p>
+        </w:tc>
+      </w:tr>
+      <w:tr>
+        <w:tc>
+          <w:tcPr>
+            <w:tcW w:w="4508" w:type="dxa"/>
+          </w:tcPr>
+          <w:p>
+            <w:pPr>
+              <w:pStyle w:val="Default"/>
+              <w:tabs>
+                <w:tab w:val="left" w:pos="6840"/>
+              </w:tabs>
+              <w:jc w:val="both"/>
+              <w:rPr>
+                <w:rFonts w:ascii="Times New Roman" w:hAnsi="Times New Roman" w:cs="Times New Roman"/>
+                <w:sz w:val="22"/>
+                <w:szCs w:val="22"/>
+              </w:rPr>
+            </w:pPr>
+            <w:r>
+              <w:rPr>
+                <w:rFonts w:ascii="Times New Roman" w:hAnsi="Times New Roman" w:cs="Times New Roman"/>
+                <w:sz w:val="22"/>
+                <w:szCs w:val="22"/>
+              </w:rPr>
+              <w:t>PC = PC + 1</w:t>
+            </w:r>
+          </w:p>
+        </w:tc>
+        <w:tc>
+          <w:tcPr>
+            <w:tcW w:w="4509" w:type="dxa"/>
+          </w:tcPr>
+          <w:p>
+            <w:pPr>
+              <w:pStyle w:val="Default"/>
+              <w:tabs>
+                <w:tab w:val="left" w:pos="6840"/>
+              </w:tabs>
+              <w:jc w:val="both"/>
+              <w:rPr>
+                <w:rFonts w:ascii="Times New Roman" w:hAnsi="Times New Roman" w:cs="Times New Roman"/>
+                <w:sz w:val="22"/>
+                <w:szCs w:val="22"/>
+              </w:rPr>
+            </w:pPr>
+            <w:r>
+              <w:rPr>
+                <w:rFonts w:ascii="Times New Roman" w:hAnsi="Times New Roman" w:cs="Times New Roman"/>
+                <w:sz w:val="22"/>
+                <w:szCs w:val="22"/>
+              </w:rPr>
+              <w:t>PC = 21</w:t>
+            </w:r>
+          </w:p>
+        </w:tc>
+      </w:tr>
+      <w:tr>
+        <w:tc>
+          <w:tcPr>
+            <w:tcW w:w="4508" w:type="dxa"/>
+          </w:tcPr>
+          <w:p>
+            <w:pPr>
+              <w:pStyle w:val="Default"/>
+              <w:tabs>
+                <w:tab w:val="left" w:pos="6840"/>
+              </w:tabs>
+              <w:jc w:val="both"/>
+              <w:rPr>
+                <w:rFonts w:ascii="Times New Roman" w:hAnsi="Times New Roman" w:cs="Times New Roman"/>
+                <w:sz w:val="22"/>
+                <w:szCs w:val="22"/>
+              </w:rPr>
+            </w:pPr>
+            <w:r>
+              <w:rPr>
+                <w:rFonts w:ascii="Times New Roman" w:hAnsi="Times New Roman" w:cs="Times New Roman"/>
+                <w:sz w:val="22"/>
+                <w:szCs w:val="22"/>
+              </w:rPr>
+              <w:t>151 (ADD)</w:t>
+            </w:r>
+          </w:p>
+        </w:tc>
+        <w:tc>
+          <w:tcPr>
+            <w:tcW w:w="4509" w:type="dxa"/>
+          </w:tcPr>
+          <w:p>
+            <w:pPr>
+              <w:pStyle w:val="Default"/>
+              <w:tabs>
+                <w:tab w:val="left" w:pos="6840"/>
+              </w:tabs>
+              <w:jc w:val="both"/>
+              <w:rPr>
+                <w:rFonts w:ascii="Times New Roman" w:hAnsi="Times New Roman" w:cs="Times New Roman"/>
+                <w:sz w:val="22"/>
+                <w:szCs w:val="22"/>
+              </w:rPr>
+            </w:pPr>
+          </w:p>
+        </w:tc>
+      </w:tr>
+      <w:tr>
+        <w:tc>
+          <w:tcPr>
+            <w:tcW w:w="4508" w:type="dxa"/>
+          </w:tcPr>
+          <w:p>
+            <w:pPr>
+              <w:pStyle w:val="Default"/>
+              <w:tabs>
+                <w:tab w:val="left" w:pos="6840"/>
+              </w:tabs>
+              <w:jc w:val="both"/>
+              <w:rPr>
+                <w:rFonts w:ascii="Times New Roman" w:hAnsi="Times New Roman" w:cs="Times New Roman"/>
+                <w:sz w:val="22"/>
+                <w:szCs w:val="22"/>
+              </w:rPr>
+            </w:pPr>
+            <w:r>
+              <w:rPr>
+                <w:rFonts w:ascii="Times New Roman" w:hAnsi="Times New Roman" w:cs="Times New Roman"/>
+                <w:sz w:val="22"/>
+                <w:szCs w:val="22"/>
+              </w:rPr>
+              <w:t xml:space="preserve">PC </w:t>
+            </w:r>
+            <w:r>
+              <w:rPr>
+                <w:rFonts w:ascii="Times New Roman" w:hAnsi="Times New Roman" w:cs="Times New Roman"/>
+                <w:sz w:val="22"/>
+                <w:szCs w:val="22"/>
+              </w:rPr>
+              <w:sym w:font="Wingdings" w:char="F0E0"/>
+            </w:r>
+            <w:r>
+              <w:rPr>
+                <w:rFonts w:ascii="Times New Roman" w:hAnsi="Times New Roman" w:cs="Times New Roman"/>
+                <w:sz w:val="22"/>
+                <w:szCs w:val="22"/>
+              </w:rPr>
+              <w:t xml:space="preserve"> MAR</w:t>
+            </w:r>
+          </w:p>
+        </w:tc>
+        <w:tc>
+          <w:tcPr>
+            <w:tcW w:w="4509" w:type="dxa"/>
+          </w:tcPr>
+          <w:p>
+            <w:pPr>
+              <w:pStyle w:val="Default"/>
+              <w:tabs>
+                <w:tab w:val="left" w:pos="6840"/>
+              </w:tabs>
+              <w:jc w:val="both"/>
+              <w:rPr>
+                <w:rFonts w:ascii="Times New Roman" w:hAnsi="Times New Roman" w:cs="Times New Roman"/>
+                <w:sz w:val="22"/>
+                <w:szCs w:val="22"/>
+              </w:rPr>
+            </w:pPr>
+            <w:r>
+              <w:rPr>
+                <w:rFonts w:ascii="Times New Roman" w:hAnsi="Times New Roman" w:cs="Times New Roman"/>
+                <w:sz w:val="22"/>
+                <w:szCs w:val="22"/>
+              </w:rPr>
+              <w:t>MAR = 21</w:t>
+            </w:r>
+          </w:p>
+        </w:tc>
+      </w:tr>
+      <w:tr>
+        <w:tc>
+          <w:tcPr>
+            <w:tcW w:w="4508" w:type="dxa"/>
+          </w:tcPr>
+          <w:p>
+            <w:pPr>
+              <w:pStyle w:val="Default"/>
+              <w:tabs>
+                <w:tab w:val="left" w:pos="6840"/>
+              </w:tabs>
+              <w:jc w:val="both"/>
+              <w:rPr>
+                <w:rFonts w:ascii="Times New Roman" w:hAnsi="Times New Roman" w:cs="Times New Roman"/>
+                <w:sz w:val="22"/>
+                <w:szCs w:val="22"/>
+              </w:rPr>
+            </w:pPr>
+            <w:r>
+              <w:rPr>
+                <w:rFonts w:ascii="Times New Roman" w:hAnsi="Times New Roman" w:cs="Times New Roman"/>
+                <w:sz w:val="22"/>
+                <w:szCs w:val="22"/>
+              </w:rPr>
+              <w:t xml:space="preserve">MDR </w:t>
+            </w:r>
+            <w:r>
+              <w:rPr>
+                <w:rFonts w:ascii="Times New Roman" w:hAnsi="Times New Roman" w:cs="Times New Roman"/>
+                <w:sz w:val="22"/>
+                <w:szCs w:val="22"/>
+              </w:rPr>
+              <w:sym w:font="Wingdings" w:char="F0E0"/>
+            </w:r>
+            <w:r>
+              <w:rPr>
+                <w:rFonts w:ascii="Times New Roman" w:hAnsi="Times New Roman" w:cs="Times New Roman"/>
+                <w:sz w:val="22"/>
+                <w:szCs w:val="22"/>
+              </w:rPr>
+              <w:t xml:space="preserve"> IR</w:t>
+            </w:r>
+          </w:p>
+        </w:tc>
+        <w:tc>
+          <w:tcPr>
+            <w:tcW w:w="4509" w:type="dxa"/>
+          </w:tcPr>
+          <w:p>
+            <w:pPr>
+              <w:pStyle w:val="Default"/>
+              <w:tabs>
+                <w:tab w:val="left" w:pos="6840"/>
+              </w:tabs>
+              <w:jc w:val="both"/>
+              <w:rPr>
+                <w:rFonts w:ascii="Times New Roman" w:hAnsi="Times New Roman" w:cs="Times New Roman"/>
+                <w:sz w:val="22"/>
+                <w:szCs w:val="22"/>
+              </w:rPr>
+            </w:pPr>
+            <w:r>
+              <w:rPr>
+                <w:rFonts w:ascii="Times New Roman" w:hAnsi="Times New Roman" w:cs="Times New Roman"/>
+                <w:sz w:val="22"/>
+                <w:szCs w:val="22"/>
+              </w:rPr>
+              <w:t>IR = 151</w:t>
+            </w:r>
+          </w:p>
+        </w:tc>
+      </w:tr>
+      <w:tr>
+        <w:tc>
+          <w:tcPr>
+            <w:tcW w:w="4508" w:type="dxa"/>
+          </w:tcPr>
+          <w:p>
+            <w:pPr>
+              <w:pStyle w:val="Default"/>
+              <w:tabs>
+                <w:tab w:val="left" w:pos="6840"/>
+              </w:tabs>
+              <w:jc w:val="both"/>
+              <w:rPr>
+                <w:rFonts w:ascii="Times New Roman" w:hAnsi="Times New Roman" w:cs="Times New Roman"/>
+                <w:sz w:val="22"/>
+                <w:szCs w:val="22"/>
+              </w:rPr>
+            </w:pPr>
+            <w:r>
+              <w:rPr>
+                <w:rFonts w:ascii="Times New Roman" w:hAnsi="Times New Roman" w:cs="Times New Roman"/>
+                <w:sz w:val="22"/>
+                <w:szCs w:val="22"/>
+              </w:rPr>
+              <w:t xml:space="preserve">IR[Address] </w:t>
+            </w:r>
+            <w:r>
+              <w:rPr>
+                <w:rFonts w:ascii="Times New Roman" w:hAnsi="Times New Roman" w:cs="Times New Roman"/>
+                <w:sz w:val="22"/>
+                <w:szCs w:val="22"/>
+              </w:rPr>
+              <w:sym w:font="Wingdings" w:char="F0E0"/>
+            </w:r>
+            <w:r>
+              <w:rPr>
+                <w:rFonts w:ascii="Times New Roman" w:hAnsi="Times New Roman" w:cs="Times New Roman"/>
+                <w:sz w:val="22"/>
+                <w:szCs w:val="22"/>
+              </w:rPr>
+              <w:t xml:space="preserve"> MAR</w:t>
+            </w:r>
+          </w:p>
+        </w:tc>
+        <w:tc>
+          <w:tcPr>
+            <w:tcW w:w="4509" w:type="dxa"/>
+          </w:tcPr>
+          <w:p>
+            <w:pPr>
+              <w:pStyle w:val="Default"/>
+              <w:tabs>
+                <w:tab w:val="left" w:pos="6840"/>
+              </w:tabs>
+              <w:jc w:val="both"/>
+              <w:rPr>
+                <w:rFonts w:ascii="Times New Roman" w:hAnsi="Times New Roman" w:cs="Times New Roman"/>
+                <w:sz w:val="22"/>
+                <w:szCs w:val="22"/>
+              </w:rPr>
+            </w:pPr>
+            <w:r>
+              <w:rPr>
+                <w:rFonts w:ascii="Times New Roman" w:hAnsi="Times New Roman" w:cs="Times New Roman"/>
+                <w:sz w:val="22"/>
+                <w:szCs w:val="22"/>
+              </w:rPr>
+              <w:t>MAR = 51</w:t>
+            </w:r>
+          </w:p>
+        </w:tc>
+      </w:tr>
+      <w:tr>
+        <w:tc>
+          <w:tcPr>
+            <w:tcW w:w="4508" w:type="dxa"/>
+          </w:tcPr>
+          <w:p>
+            <w:pPr>
+              <w:pStyle w:val="Default"/>
+              <w:tabs>
+                <w:tab w:val="left" w:pos="6840"/>
+              </w:tabs>
+              <w:jc w:val="both"/>
+              <w:rPr>
+                <w:rFonts w:ascii="Times New Roman" w:hAnsi="Times New Roman" w:cs="Times New Roman"/>
+                <w:sz w:val="22"/>
+                <w:szCs w:val="22"/>
+              </w:rPr>
+            </w:pPr>
+            <w:r>
+              <w:rPr>
+                <w:rFonts w:ascii="Times New Roman" w:hAnsi="Times New Roman" w:cs="Times New Roman"/>
+                <w:sz w:val="22"/>
+                <w:szCs w:val="22"/>
+              </w:rPr>
+              <w:t xml:space="preserve">MDR + A </w:t>
+            </w:r>
+            <w:r>
+              <w:rPr>
+                <w:rFonts w:ascii="Times New Roman" w:hAnsi="Times New Roman" w:cs="Times New Roman"/>
+                <w:sz w:val="22"/>
+                <w:szCs w:val="22"/>
+              </w:rPr>
+              <w:sym w:font="Wingdings" w:char="F0E0"/>
+            </w:r>
+            <w:r>
+              <w:rPr>
+                <w:rFonts w:ascii="Times New Roman" w:hAnsi="Times New Roman" w:cs="Times New Roman"/>
+                <w:sz w:val="22"/>
+                <w:szCs w:val="22"/>
+              </w:rPr>
+              <w:t xml:space="preserve"> A</w:t>
+            </w:r>
+          </w:p>
+        </w:tc>
+        <w:tc>
+          <w:tcPr>
+            <w:tcW w:w="4509" w:type="dxa"/>
+          </w:tcPr>
+          <w:p>
+            <w:pPr>
+              <w:pStyle w:val="Default"/>
+              <w:tabs>
+                <w:tab w:val="left" w:pos="6840"/>
+              </w:tabs>
+              <w:jc w:val="both"/>
+              <w:rPr>
+                <w:rFonts w:ascii="Times New Roman" w:hAnsi="Times New Roman" w:cs="Times New Roman"/>
+                <w:sz w:val="22"/>
+                <w:szCs w:val="22"/>
+              </w:rPr>
+            </w:pPr>
+            <w:r>
+              <w:rPr>
+                <w:rFonts w:ascii="Times New Roman" w:hAnsi="Times New Roman" w:cs="Times New Roman"/>
+                <w:sz w:val="22"/>
+                <w:szCs w:val="22"/>
+              </w:rPr>
+              <w:t>A = 422 + 008 = 430</w:t>
+            </w:r>
+          </w:p>
+        </w:tc>
+      </w:tr>
+      <w:tr>
+        <w:tc>
+          <w:tcPr>
+            <w:tcW w:w="4508" w:type="dxa"/>
+          </w:tcPr>
+          <w:p>
+            <w:pPr>
+              <w:pStyle w:val="Default"/>
+              <w:tabs>
+                <w:tab w:val="left" w:pos="6840"/>
+              </w:tabs>
+              <w:jc w:val="both"/>
+              <w:rPr>
+                <w:rFonts w:ascii="Times New Roman" w:hAnsi="Times New Roman" w:cs="Times New Roman"/>
+                <w:sz w:val="22"/>
+                <w:szCs w:val="22"/>
+              </w:rPr>
+            </w:pPr>
+            <w:r>
+              <w:rPr>
+                <w:rFonts w:ascii="Times New Roman" w:hAnsi="Times New Roman" w:cs="Times New Roman"/>
+                <w:sz w:val="22"/>
+                <w:szCs w:val="22"/>
+              </w:rPr>
+              <w:t>PC = PC + 1</w:t>
+            </w:r>
+          </w:p>
+        </w:tc>
+        <w:tc>
+          <w:tcPr>
+            <w:tcW w:w="4509" w:type="dxa"/>
+          </w:tcPr>
+          <w:p>
+            <w:pPr>
+              <w:pStyle w:val="Default"/>
+              <w:tabs>
+                <w:tab w:val="left" w:pos="6840"/>
+              </w:tabs>
+              <w:jc w:val="both"/>
+              <w:rPr>
+                <w:rFonts w:ascii="Times New Roman" w:hAnsi="Times New Roman" w:cs="Times New Roman"/>
+                <w:sz w:val="22"/>
+                <w:szCs w:val="22"/>
+              </w:rPr>
+            </w:pPr>
+            <w:r>
+              <w:rPr>
+                <w:rFonts w:ascii="Times New Roman" w:hAnsi="Times New Roman" w:cs="Times New Roman"/>
+                <w:sz w:val="22"/>
+                <w:szCs w:val="22"/>
+              </w:rPr>
+              <w:t>PC = 22</w:t>
+            </w:r>
+          </w:p>
+        </w:tc>
+      </w:tr>
+      <w:tr>
+        <w:tc>
+          <w:tcPr>
+            <w:tcW w:w="4508" w:type="dxa"/>
+          </w:tcPr>
+          <w:p>
+            <w:pPr>
+              <w:pStyle w:val="Default"/>
+              <w:tabs>
+                <w:tab w:val="left" w:pos="6840"/>
+              </w:tabs>
+              <w:jc w:val="both"/>
+              <w:rPr>
+                <w:rFonts w:ascii="Times New Roman" w:hAnsi="Times New Roman" w:cs="Times New Roman"/>
+                <w:sz w:val="22"/>
+                <w:szCs w:val="22"/>
+              </w:rPr>
+            </w:pPr>
+            <w:r>
+              <w:rPr>
+                <w:rFonts w:ascii="Times New Roman" w:hAnsi="Times New Roman" w:cs="Times New Roman"/>
+                <w:sz w:val="22"/>
+                <w:szCs w:val="22"/>
+              </w:rPr>
+              <w:t>350 (STORE)</w:t>
+            </w:r>
+          </w:p>
+        </w:tc>
+        <w:tc>
+          <w:tcPr>
+            <w:tcW w:w="4509" w:type="dxa"/>
+          </w:tcPr>
+          <w:p>
+            <w:pPr>
+              <w:pStyle w:val="Default"/>
+              <w:tabs>
+                <w:tab w:val="left" w:pos="6840"/>
+              </w:tabs>
+              <w:jc w:val="both"/>
+              <w:rPr>
+                <w:rFonts w:ascii="Times New Roman" w:hAnsi="Times New Roman" w:cs="Times New Roman"/>
+                <w:sz w:val="22"/>
+                <w:szCs w:val="22"/>
+              </w:rPr>
+            </w:pPr>
+          </w:p>
+        </w:tc>
+      </w:tr>
+      <w:tr>
+        <w:tc>
+          <w:tcPr>
+            <w:tcW w:w="4508" w:type="dxa"/>
+          </w:tcPr>
+          <w:p>
+            <w:pPr>
+              <w:pStyle w:val="Default"/>
+              <w:tabs>
+                <w:tab w:val="left" w:pos="6840"/>
+              </w:tabs>
+              <w:jc w:val="both"/>
+              <w:rPr>
+                <w:rFonts w:ascii="Times New Roman" w:hAnsi="Times New Roman" w:cs="Times New Roman"/>
+                <w:sz w:val="22"/>
+                <w:szCs w:val="22"/>
+              </w:rPr>
+            </w:pPr>
+            <w:r>
+              <w:rPr>
+                <w:rFonts w:ascii="Times New Roman" w:hAnsi="Times New Roman" w:cs="Times New Roman"/>
+                <w:sz w:val="22"/>
+                <w:szCs w:val="22"/>
+              </w:rPr>
+              <w:t xml:space="preserve">PC </w:t>
+            </w:r>
+            <w:r>
+              <w:rPr>
+                <w:rFonts w:ascii="Times New Roman" w:hAnsi="Times New Roman" w:cs="Times New Roman"/>
+                <w:sz w:val="22"/>
+                <w:szCs w:val="22"/>
+              </w:rPr>
+              <w:sym w:font="Wingdings" w:char="F0E0"/>
+            </w:r>
+            <w:r>
+              <w:rPr>
+                <w:rFonts w:ascii="Times New Roman" w:hAnsi="Times New Roman" w:cs="Times New Roman"/>
+                <w:sz w:val="22"/>
+                <w:szCs w:val="22"/>
+              </w:rPr>
+              <w:t xml:space="preserve"> MAR</w:t>
+            </w:r>
+          </w:p>
+        </w:tc>
+        <w:tc>
+          <w:tcPr>
+            <w:tcW w:w="4509" w:type="dxa"/>
+          </w:tcPr>
+          <w:p>
+            <w:pPr>
+              <w:pStyle w:val="Default"/>
+              <w:tabs>
+                <w:tab w:val="left" w:pos="6840"/>
+              </w:tabs>
+              <w:jc w:val="both"/>
+              <w:rPr>
+                <w:rFonts w:ascii="Times New Roman" w:hAnsi="Times New Roman" w:cs="Times New Roman"/>
+                <w:sz w:val="22"/>
+                <w:szCs w:val="22"/>
+              </w:rPr>
+            </w:pPr>
+            <w:r>
+              <w:rPr>
+                <w:rFonts w:ascii="Times New Roman" w:hAnsi="Times New Roman" w:cs="Times New Roman"/>
+                <w:sz w:val="22"/>
+                <w:szCs w:val="22"/>
+              </w:rPr>
+              <w:t>MAR = 22</w:t>
+            </w:r>
+          </w:p>
+        </w:tc>
+      </w:tr>
+      <w:tr>
+        <w:tc>
+          <w:tcPr>
+            <w:tcW w:w="4508" w:type="dxa"/>
+          </w:tcPr>
+          <w:p>
+            <w:pPr>
+              <w:pStyle w:val="Default"/>
+              <w:tabs>
+                <w:tab w:val="left" w:pos="6840"/>
+              </w:tabs>
+              <w:jc w:val="both"/>
+              <w:rPr>
+                <w:rFonts w:ascii="Times New Roman" w:hAnsi="Times New Roman" w:cs="Times New Roman"/>
+                <w:sz w:val="22"/>
+                <w:szCs w:val="22"/>
+              </w:rPr>
+            </w:pPr>
+            <w:r>
+              <w:rPr>
+                <w:rFonts w:ascii="Times New Roman" w:hAnsi="Times New Roman" w:cs="Times New Roman"/>
+                <w:sz w:val="22"/>
+                <w:szCs w:val="22"/>
+              </w:rPr>
+              <w:t xml:space="preserve">MDR </w:t>
+            </w:r>
+            <w:r>
+              <w:rPr>
+                <w:rFonts w:ascii="Times New Roman" w:hAnsi="Times New Roman" w:cs="Times New Roman"/>
+                <w:sz w:val="22"/>
+                <w:szCs w:val="22"/>
+              </w:rPr>
+              <w:sym w:font="Wingdings" w:char="F0E0"/>
+            </w:r>
+            <w:r>
+              <w:rPr>
+                <w:rFonts w:ascii="Times New Roman" w:hAnsi="Times New Roman" w:cs="Times New Roman"/>
+                <w:sz w:val="22"/>
+                <w:szCs w:val="22"/>
+              </w:rPr>
+              <w:t xml:space="preserve"> IR</w:t>
+            </w:r>
+          </w:p>
+        </w:tc>
+        <w:tc>
+          <w:tcPr>
+            <w:tcW w:w="4509" w:type="dxa"/>
+          </w:tcPr>
+          <w:p>
+            <w:pPr>
+              <w:pStyle w:val="Default"/>
+              <w:tabs>
+                <w:tab w:val="left" w:pos="6840"/>
+              </w:tabs>
+              <w:jc w:val="both"/>
+              <w:rPr>
+                <w:rFonts w:ascii="Times New Roman" w:hAnsi="Times New Roman" w:cs="Times New Roman"/>
+                <w:sz w:val="22"/>
+                <w:szCs w:val="22"/>
+              </w:rPr>
+            </w:pPr>
+            <w:r>
+              <w:rPr>
+                <w:rFonts w:ascii="Times New Roman" w:hAnsi="Times New Roman" w:cs="Times New Roman"/>
+                <w:sz w:val="22"/>
+                <w:szCs w:val="22"/>
+              </w:rPr>
+              <w:t>IR = 350</w:t>
+            </w:r>
+          </w:p>
+        </w:tc>
+      </w:tr>
+      <w:tr>
+        <w:tc>
+          <w:tcPr>
+            <w:tcW w:w="4508" w:type="dxa"/>
+          </w:tcPr>
+          <w:p>
+            <w:pPr>
+              <w:pStyle w:val="Default"/>
+              <w:tabs>
+                <w:tab w:val="left" w:pos="6840"/>
+              </w:tabs>
+              <w:jc w:val="both"/>
+              <w:rPr>
+                <w:rFonts w:ascii="Times New Roman" w:hAnsi="Times New Roman" w:cs="Times New Roman"/>
+                <w:sz w:val="22"/>
+                <w:szCs w:val="22"/>
+              </w:rPr>
+            </w:pPr>
+            <w:r>
+              <w:rPr>
+                <w:rFonts w:ascii="Times New Roman" w:hAnsi="Times New Roman" w:cs="Times New Roman"/>
+                <w:sz w:val="22"/>
+                <w:szCs w:val="22"/>
+              </w:rPr>
+              <w:t xml:space="preserve">IR[Address] </w:t>
+            </w:r>
+            <w:r>
+              <w:rPr>
+                <w:rFonts w:ascii="Times New Roman" w:hAnsi="Times New Roman" w:cs="Times New Roman"/>
+                <w:sz w:val="22"/>
+                <w:szCs w:val="22"/>
+              </w:rPr>
+              <w:sym w:font="Wingdings" w:char="F0E0"/>
+            </w:r>
+            <w:r>
+              <w:rPr>
+                <w:rFonts w:ascii="Times New Roman" w:hAnsi="Times New Roman" w:cs="Times New Roman"/>
+                <w:sz w:val="22"/>
+                <w:szCs w:val="22"/>
+              </w:rPr>
+              <w:t xml:space="preserve"> MAR</w:t>
+            </w:r>
+          </w:p>
+        </w:tc>
+        <w:tc>
+          <w:tcPr>
+            <w:tcW w:w="4509" w:type="dxa"/>
+          </w:tcPr>
+          <w:p>
+            <w:pPr>
+              <w:pStyle w:val="Default"/>
+              <w:tabs>
+                <w:tab w:val="left" w:pos="6840"/>
+              </w:tabs>
+              <w:jc w:val="both"/>
+              <w:rPr>
+                <w:rFonts w:ascii="Times New Roman" w:hAnsi="Times New Roman" w:cs="Times New Roman"/>
+                <w:sz w:val="22"/>
+                <w:szCs w:val="22"/>
+              </w:rPr>
+            </w:pPr>
+            <w:r>
+              <w:rPr>
+                <w:rFonts w:ascii="Times New Roman" w:hAnsi="Times New Roman" w:cs="Times New Roman"/>
+                <w:sz w:val="22"/>
+                <w:szCs w:val="22"/>
+              </w:rPr>
+              <w:t>MAR = 50</w:t>
+            </w:r>
+          </w:p>
+        </w:tc>
+      </w:tr>
+      <w:tr>
+        <w:tc>
+          <w:tcPr>
+            <w:tcW w:w="4508" w:type="dxa"/>
+          </w:tcPr>
+          <w:p>
+            <w:pPr>
+              <w:pStyle w:val="Default"/>
+              <w:tabs>
+                <w:tab w:val="left" w:pos="6840"/>
+              </w:tabs>
+              <w:jc w:val="both"/>
+              <w:rPr>
+                <w:rFonts w:ascii="Times New Roman" w:hAnsi="Times New Roman" w:cs="Times New Roman"/>
+                <w:sz w:val="22"/>
+                <w:szCs w:val="22"/>
+              </w:rPr>
+            </w:pPr>
+            <w:r>
+              <w:rPr>
+                <w:rFonts w:ascii="Times New Roman" w:hAnsi="Times New Roman" w:cs="Times New Roman"/>
+                <w:sz w:val="22"/>
+                <w:szCs w:val="22"/>
+              </w:rPr>
+              <w:t xml:space="preserve">A </w:t>
+            </w:r>
+            <w:r>
+              <w:rPr>
+                <w:rFonts w:ascii="Times New Roman" w:hAnsi="Times New Roman" w:cs="Times New Roman"/>
+                <w:sz w:val="22"/>
+                <w:szCs w:val="22"/>
+              </w:rPr>
+              <w:sym w:font="Wingdings" w:char="F0E0"/>
+            </w:r>
+            <w:r>
+              <w:rPr>
+                <w:rFonts w:ascii="Times New Roman" w:hAnsi="Times New Roman" w:cs="Times New Roman"/>
+                <w:sz w:val="22"/>
+                <w:szCs w:val="22"/>
+              </w:rPr>
+              <w:t xml:space="preserve"> MDR</w:t>
+            </w:r>
+          </w:p>
+        </w:tc>
+        <w:tc>
+          <w:tcPr>
+            <w:tcW w:w="4509" w:type="dxa"/>
+          </w:tcPr>
+          <w:p>
+            <w:pPr>
+              <w:pStyle w:val="Default"/>
+              <w:tabs>
+                <w:tab w:val="left" w:pos="6840"/>
+              </w:tabs>
+              <w:jc w:val="both"/>
+              <w:rPr>
+                <w:rFonts w:ascii="Times New Roman" w:hAnsi="Times New Roman" w:cs="Times New Roman"/>
+                <w:sz w:val="22"/>
+                <w:szCs w:val="22"/>
+              </w:rPr>
+            </w:pPr>
+            <w:r>
+              <w:rPr>
+                <w:rFonts w:ascii="Times New Roman" w:hAnsi="Times New Roman" w:cs="Times New Roman"/>
+                <w:sz w:val="22"/>
+                <w:szCs w:val="22"/>
+              </w:rPr>
+              <w:t>MDR = 430</w:t>
+            </w:r>
+          </w:p>
+        </w:tc>
+      </w:tr>
+      <w:tr>
+        <w:tc>
+          <w:tcPr>
+            <w:tcW w:w="4508" w:type="dxa"/>
+          </w:tcPr>
+          <w:p>
+            <w:pPr>
+              <w:pStyle w:val="Default"/>
+              <w:tabs>
+                <w:tab w:val="left" w:pos="6840"/>
+              </w:tabs>
+              <w:jc w:val="both"/>
+              <w:rPr>
+                <w:rFonts w:ascii="Times New Roman" w:hAnsi="Times New Roman" w:cs="Times New Roman"/>
+                <w:sz w:val="22"/>
+                <w:szCs w:val="22"/>
+              </w:rPr>
+            </w:pPr>
+            <w:r>
+              <w:rPr>
+                <w:rFonts w:ascii="Times New Roman" w:hAnsi="Times New Roman" w:cs="Times New Roman"/>
+                <w:sz w:val="22"/>
+                <w:szCs w:val="22"/>
+              </w:rPr>
+              <w:t>PC = PC + 1</w:t>
+            </w:r>
+          </w:p>
+        </w:tc>
+        <w:tc>
+          <w:tcPr>
+            <w:tcW w:w="4509" w:type="dxa"/>
+          </w:tcPr>
+          <w:p>
+            <w:pPr>
+              <w:pStyle w:val="Default"/>
+              <w:tabs>
+                <w:tab w:val="left" w:pos="6840"/>
+              </w:tabs>
+              <w:jc w:val="both"/>
+              <w:rPr>
+                <w:rFonts w:ascii="Times New Roman" w:hAnsi="Times New Roman" w:cs="Times New Roman"/>
+                <w:sz w:val="22"/>
+                <w:szCs w:val="22"/>
+              </w:rPr>
+            </w:pPr>
+            <w:r>
+              <w:rPr>
+                <w:rFonts w:ascii="Times New Roman" w:hAnsi="Times New Roman" w:cs="Times New Roman"/>
+                <w:sz w:val="22"/>
+                <w:szCs w:val="22"/>
+              </w:rPr>
+              <w:t>PC = 23</w:t>
+            </w:r>
+          </w:p>
+        </w:tc>
+      </w:tr>
+    </w:tbl>
+    <w:p>
+      <w:pPr>
+        <w:pStyle w:val="Default"/>
+        <w:tabs>
+          <w:tab w:val="left" w:pos="6840"/>
+        </w:tabs>
+        <w:ind w:left="360"/>
+        <w:jc w:val="both"/>
+        <w:rPr>
+          <w:rFonts w:ascii="Times New Roman" w:hAnsi="Times New Roman" w:cs="Times New Roman"/>
+          <w:sz w:val="22"/>
+          <w:szCs w:val="22"/>
+        </w:rPr>
+      </w:pPr>
     </w:p>
     <w:p>
       <w:pPr>
@@ -13905,6 +15220,869 @@
         </w:rPr>
         <w:t xml:space="preserve"> </w:t>
       </w:r>
+    </w:p>
+    <w:p>
+      <w:pPr>
+        <w:pStyle w:val="Default"/>
+        <w:ind w:left="360"/>
+        <w:jc w:val="both"/>
+        <w:rPr>
+          <w:rFonts w:ascii="Times New Roman" w:hAnsi="Times New Roman" w:cs="Times New Roman"/>
+          <w:sz w:val="22"/>
+          <w:szCs w:val="22"/>
+        </w:rPr>
+      </w:pPr>
+    </w:p>
+    <w:tbl>
+      <w:tblPr>
+        <w:tblStyle w:val="TableGrid"/>
+        <w:tblW w:w="0" w:type="auto"/>
+        <w:tblInd w:w="360" w:type="dxa"/>
+        <w:tblLook w:val="04A0" w:firstRow="1" w:lastRow="0" w:firstColumn="1" w:lastColumn="0" w:noHBand="0" w:noVBand="1"/>
+      </w:tblPr>
+      <w:tblGrid>
+        <w:gridCol w:w="4466"/>
+        <w:gridCol w:w="4191"/>
+      </w:tblGrid>
+      <w:tr>
+        <w:tc>
+          <w:tcPr>
+            <w:tcW w:w="4508" w:type="dxa"/>
+          </w:tcPr>
+          <w:p>
+            <w:pPr>
+              <w:pStyle w:val="Default"/>
+              <w:tabs>
+                <w:tab w:val="right" w:pos="4292"/>
+              </w:tabs>
+              <w:jc w:val="both"/>
+              <w:rPr>
+                <w:rFonts w:ascii="Times New Roman" w:hAnsi="Times New Roman" w:cs="Times New Roman"/>
+                <w:sz w:val="22"/>
+                <w:szCs w:val="22"/>
+              </w:rPr>
+            </w:pPr>
+            <w:r>
+              <w:rPr>
+                <w:rFonts w:ascii="Times New Roman" w:hAnsi="Times New Roman" w:cs="Times New Roman"/>
+                <w:sz w:val="22"/>
+                <w:szCs w:val="22"/>
+              </w:rPr>
+              <w:t>Steps</w:t>
+            </w:r>
+            <w:r>
+              <w:rPr>
+                <w:rFonts w:ascii="Times New Roman" w:hAnsi="Times New Roman" w:cs="Times New Roman"/>
+                <w:sz w:val="22"/>
+                <w:szCs w:val="22"/>
+              </w:rPr>
+              <w:tab/>
+            </w:r>
+          </w:p>
+        </w:tc>
+        <w:tc>
+          <w:tcPr>
+            <w:tcW w:w="4509" w:type="dxa"/>
+          </w:tcPr>
+          <w:p>
+            <w:pPr>
+              <w:pStyle w:val="Default"/>
+              <w:jc w:val="both"/>
+              <w:rPr>
+                <w:rFonts w:ascii="Times New Roman" w:hAnsi="Times New Roman" w:cs="Times New Roman"/>
+                <w:sz w:val="22"/>
+                <w:szCs w:val="22"/>
+              </w:rPr>
+            </w:pPr>
+            <w:r>
+              <w:rPr>
+                <w:rFonts w:ascii="Times New Roman" w:hAnsi="Times New Roman" w:cs="Times New Roman"/>
+                <w:sz w:val="22"/>
+                <w:szCs w:val="22"/>
+              </w:rPr>
+              <w:t>Result</w:t>
+            </w:r>
+          </w:p>
+        </w:tc>
+      </w:tr>
+      <w:tr>
+        <w:tc>
+          <w:tcPr>
+            <w:tcW w:w="4508" w:type="dxa"/>
+          </w:tcPr>
+          <w:p>
+            <w:pPr>
+              <w:pStyle w:val="Default"/>
+              <w:jc w:val="both"/>
+              <w:rPr>
+                <w:rFonts w:ascii="Times New Roman" w:hAnsi="Times New Roman" w:cs="Times New Roman"/>
+                <w:sz w:val="22"/>
+                <w:szCs w:val="22"/>
+              </w:rPr>
+            </w:pPr>
+            <w:r>
+              <w:rPr>
+                <w:rFonts w:ascii="Times New Roman" w:hAnsi="Times New Roman" w:cs="Times New Roman"/>
+                <w:sz w:val="22"/>
+                <w:szCs w:val="22"/>
+              </w:rPr>
+              <w:t>20, 550 (LOAD)</w:t>
+            </w:r>
+          </w:p>
+        </w:tc>
+        <w:tc>
+          <w:tcPr>
+            <w:tcW w:w="4509" w:type="dxa"/>
+          </w:tcPr>
+          <w:p>
+            <w:pPr>
+              <w:pStyle w:val="Default"/>
+              <w:jc w:val="both"/>
+              <w:rPr>
+                <w:rFonts w:ascii="Times New Roman" w:hAnsi="Times New Roman" w:cs="Times New Roman"/>
+                <w:sz w:val="22"/>
+                <w:szCs w:val="22"/>
+              </w:rPr>
+            </w:pPr>
+          </w:p>
+        </w:tc>
+      </w:tr>
+      <w:tr>
+        <w:tc>
+          <w:tcPr>
+            <w:tcW w:w="4508" w:type="dxa"/>
+          </w:tcPr>
+          <w:p>
+            <w:pPr>
+              <w:pStyle w:val="Default"/>
+              <w:jc w:val="both"/>
+              <w:rPr>
+                <w:rFonts w:ascii="Times New Roman" w:hAnsi="Times New Roman" w:cs="Times New Roman"/>
+                <w:sz w:val="22"/>
+                <w:szCs w:val="22"/>
+              </w:rPr>
+            </w:pPr>
+            <w:r>
+              <w:rPr>
+                <w:rFonts w:ascii="Times New Roman" w:hAnsi="Times New Roman" w:cs="Times New Roman"/>
+                <w:sz w:val="22"/>
+                <w:szCs w:val="22"/>
+              </w:rPr>
+              <w:t xml:space="preserve">PC </w:t>
+            </w:r>
+            <w:r>
+              <w:rPr>
+                <w:rFonts w:ascii="Times New Roman" w:hAnsi="Times New Roman" w:cs="Times New Roman"/>
+                <w:sz w:val="22"/>
+                <w:szCs w:val="22"/>
+              </w:rPr>
+              <w:sym w:font="Wingdings" w:char="F0E0"/>
+            </w:r>
+            <w:r>
+              <w:rPr>
+                <w:rFonts w:ascii="Times New Roman" w:hAnsi="Times New Roman" w:cs="Times New Roman"/>
+                <w:sz w:val="22"/>
+                <w:szCs w:val="22"/>
+              </w:rPr>
+              <w:t xml:space="preserve"> MAR</w:t>
+            </w:r>
+          </w:p>
+        </w:tc>
+        <w:tc>
+          <w:tcPr>
+            <w:tcW w:w="4509" w:type="dxa"/>
+          </w:tcPr>
+          <w:p>
+            <w:pPr>
+              <w:pStyle w:val="Default"/>
+              <w:jc w:val="both"/>
+              <w:rPr>
+                <w:rFonts w:ascii="Times New Roman" w:hAnsi="Times New Roman" w:cs="Times New Roman"/>
+                <w:sz w:val="22"/>
+                <w:szCs w:val="22"/>
+              </w:rPr>
+            </w:pPr>
+            <w:r>
+              <w:rPr>
+                <w:rFonts w:ascii="Times New Roman" w:hAnsi="Times New Roman" w:cs="Times New Roman"/>
+                <w:sz w:val="22"/>
+                <w:szCs w:val="22"/>
+              </w:rPr>
+              <w:t>MAR: 20</w:t>
+            </w:r>
+          </w:p>
+        </w:tc>
+      </w:tr>
+      <w:tr>
+        <w:tc>
+          <w:tcPr>
+            <w:tcW w:w="4508" w:type="dxa"/>
+          </w:tcPr>
+          <w:p>
+            <w:pPr>
+              <w:pStyle w:val="Default"/>
+              <w:jc w:val="both"/>
+              <w:rPr>
+                <w:rFonts w:ascii="Times New Roman" w:hAnsi="Times New Roman" w:cs="Times New Roman"/>
+                <w:sz w:val="22"/>
+                <w:szCs w:val="22"/>
+              </w:rPr>
+            </w:pPr>
+            <w:r>
+              <w:rPr>
+                <w:rFonts w:ascii="Times New Roman" w:hAnsi="Times New Roman" w:cs="Times New Roman"/>
+                <w:sz w:val="22"/>
+                <w:szCs w:val="22"/>
+              </w:rPr>
+              <w:t xml:space="preserve">MDR </w:t>
+            </w:r>
+            <w:r>
+              <w:rPr>
+                <w:rFonts w:ascii="Times New Roman" w:hAnsi="Times New Roman" w:cs="Times New Roman"/>
+                <w:sz w:val="22"/>
+                <w:szCs w:val="22"/>
+              </w:rPr>
+              <w:sym w:font="Wingdings" w:char="F0E0"/>
+            </w:r>
+            <w:r>
+              <w:rPr>
+                <w:rFonts w:ascii="Times New Roman" w:hAnsi="Times New Roman" w:cs="Times New Roman"/>
+                <w:sz w:val="22"/>
+                <w:szCs w:val="22"/>
+              </w:rPr>
+              <w:t xml:space="preserve"> IR</w:t>
+            </w:r>
+          </w:p>
+        </w:tc>
+        <w:tc>
+          <w:tcPr>
+            <w:tcW w:w="4509" w:type="dxa"/>
+          </w:tcPr>
+          <w:p>
+            <w:pPr>
+              <w:pStyle w:val="Default"/>
+              <w:jc w:val="both"/>
+              <w:rPr>
+                <w:rFonts w:ascii="Times New Roman" w:hAnsi="Times New Roman" w:cs="Times New Roman"/>
+                <w:sz w:val="22"/>
+                <w:szCs w:val="22"/>
+              </w:rPr>
+            </w:pPr>
+            <w:r>
+              <w:rPr>
+                <w:rFonts w:ascii="Times New Roman" w:hAnsi="Times New Roman" w:cs="Times New Roman"/>
+                <w:sz w:val="22"/>
+                <w:szCs w:val="22"/>
+              </w:rPr>
+              <w:t>IR: 550</w:t>
+            </w:r>
+          </w:p>
+        </w:tc>
+      </w:tr>
+      <w:tr>
+        <w:tc>
+          <w:tcPr>
+            <w:tcW w:w="4508" w:type="dxa"/>
+          </w:tcPr>
+          <w:p>
+            <w:pPr>
+              <w:pStyle w:val="Default"/>
+              <w:jc w:val="both"/>
+              <w:rPr>
+                <w:rFonts w:ascii="Times New Roman" w:hAnsi="Times New Roman" w:cs="Times New Roman"/>
+                <w:sz w:val="22"/>
+                <w:szCs w:val="22"/>
+              </w:rPr>
+            </w:pPr>
+            <w:r>
+              <w:rPr>
+                <w:rFonts w:ascii="Times New Roman" w:hAnsi="Times New Roman" w:cs="Times New Roman"/>
+                <w:sz w:val="22"/>
+                <w:szCs w:val="22"/>
+              </w:rPr>
+              <w:t xml:space="preserve">IR[Address] </w:t>
+            </w:r>
+            <w:r>
+              <w:rPr>
+                <w:rFonts w:ascii="Times New Roman" w:hAnsi="Times New Roman" w:cs="Times New Roman"/>
+                <w:sz w:val="22"/>
+                <w:szCs w:val="22"/>
+              </w:rPr>
+              <w:sym w:font="Wingdings" w:char="F0E0"/>
+            </w:r>
+            <w:r>
+              <w:rPr>
+                <w:rFonts w:ascii="Times New Roman" w:hAnsi="Times New Roman" w:cs="Times New Roman"/>
+                <w:sz w:val="22"/>
+                <w:szCs w:val="22"/>
+              </w:rPr>
+              <w:t xml:space="preserve"> MAR</w:t>
+            </w:r>
+          </w:p>
+        </w:tc>
+        <w:tc>
+          <w:tcPr>
+            <w:tcW w:w="4509" w:type="dxa"/>
+          </w:tcPr>
+          <w:p>
+            <w:pPr>
+              <w:pStyle w:val="Default"/>
+              <w:jc w:val="both"/>
+              <w:rPr>
+                <w:rFonts w:ascii="Times New Roman" w:hAnsi="Times New Roman" w:cs="Times New Roman"/>
+                <w:sz w:val="22"/>
+                <w:szCs w:val="22"/>
+              </w:rPr>
+            </w:pPr>
+            <w:r>
+              <w:rPr>
+                <w:rFonts w:ascii="Times New Roman" w:hAnsi="Times New Roman" w:cs="Times New Roman"/>
+                <w:sz w:val="22"/>
+                <w:szCs w:val="22"/>
+              </w:rPr>
+              <w:t>MAR: 50</w:t>
+            </w:r>
+          </w:p>
+        </w:tc>
+      </w:tr>
+      <w:tr>
+        <w:tc>
+          <w:tcPr>
+            <w:tcW w:w="4508" w:type="dxa"/>
+          </w:tcPr>
+          <w:p>
+            <w:pPr>
+              <w:pStyle w:val="Default"/>
+              <w:jc w:val="both"/>
+              <w:rPr>
+                <w:rFonts w:ascii="Times New Roman" w:hAnsi="Times New Roman" w:cs="Times New Roman"/>
+                <w:sz w:val="22"/>
+                <w:szCs w:val="22"/>
+              </w:rPr>
+            </w:pPr>
+            <w:r>
+              <w:rPr>
+                <w:rFonts w:ascii="Times New Roman" w:hAnsi="Times New Roman" w:cs="Times New Roman"/>
+                <w:sz w:val="22"/>
+                <w:szCs w:val="22"/>
+              </w:rPr>
+              <w:t xml:space="preserve">MDR </w:t>
+            </w:r>
+            <w:r>
+              <w:rPr>
+                <w:rFonts w:ascii="Times New Roman" w:hAnsi="Times New Roman" w:cs="Times New Roman"/>
+                <w:sz w:val="22"/>
+                <w:szCs w:val="22"/>
+              </w:rPr>
+              <w:sym w:font="Wingdings" w:char="F0E0"/>
+            </w:r>
+            <w:r>
+              <w:rPr>
+                <w:rFonts w:ascii="Times New Roman" w:hAnsi="Times New Roman" w:cs="Times New Roman"/>
+                <w:sz w:val="22"/>
+                <w:szCs w:val="22"/>
+              </w:rPr>
+              <w:t xml:space="preserve"> A</w:t>
+            </w:r>
+          </w:p>
+        </w:tc>
+        <w:tc>
+          <w:tcPr>
+            <w:tcW w:w="4509" w:type="dxa"/>
+          </w:tcPr>
+          <w:p>
+            <w:pPr>
+              <w:pStyle w:val="Default"/>
+              <w:jc w:val="both"/>
+              <w:rPr>
+                <w:rFonts w:ascii="Times New Roman" w:hAnsi="Times New Roman" w:cs="Times New Roman"/>
+                <w:sz w:val="22"/>
+                <w:szCs w:val="22"/>
+              </w:rPr>
+            </w:pPr>
+            <w:r>
+              <w:rPr>
+                <w:rFonts w:ascii="Times New Roman" w:hAnsi="Times New Roman" w:cs="Times New Roman"/>
+                <w:sz w:val="22"/>
+                <w:szCs w:val="22"/>
+              </w:rPr>
+              <w:t>A: 23</w:t>
+            </w:r>
+            <w:r>
+              <w:rPr>
+                <w:rFonts w:ascii="Times New Roman" w:hAnsi="Times New Roman" w:cs="Times New Roman"/>
+                <w:sz w:val="22"/>
+                <w:szCs w:val="22"/>
+                <w:vertAlign w:val="subscript"/>
+              </w:rPr>
+              <w:t>16</w:t>
+            </w:r>
+          </w:p>
+        </w:tc>
+      </w:tr>
+      <w:tr>
+        <w:tc>
+          <w:tcPr>
+            <w:tcW w:w="4508" w:type="dxa"/>
+          </w:tcPr>
+          <w:p>
+            <w:pPr>
+              <w:pStyle w:val="Default"/>
+              <w:jc w:val="both"/>
+              <w:rPr>
+                <w:rFonts w:ascii="Times New Roman" w:hAnsi="Times New Roman" w:cs="Times New Roman"/>
+                <w:sz w:val="22"/>
+                <w:szCs w:val="22"/>
+              </w:rPr>
+            </w:pPr>
+            <w:r>
+              <w:rPr>
+                <w:rFonts w:ascii="Times New Roman" w:hAnsi="Times New Roman" w:cs="Times New Roman"/>
+                <w:sz w:val="22"/>
+                <w:szCs w:val="22"/>
+              </w:rPr>
+              <w:t>PC = PC + 1</w:t>
+            </w:r>
+          </w:p>
+        </w:tc>
+        <w:tc>
+          <w:tcPr>
+            <w:tcW w:w="4509" w:type="dxa"/>
+          </w:tcPr>
+          <w:p>
+            <w:pPr>
+              <w:pStyle w:val="Default"/>
+              <w:jc w:val="both"/>
+              <w:rPr>
+                <w:rFonts w:ascii="Times New Roman" w:hAnsi="Times New Roman" w:cs="Times New Roman"/>
+                <w:sz w:val="22"/>
+                <w:szCs w:val="22"/>
+              </w:rPr>
+            </w:pPr>
+            <w:r>
+              <w:rPr>
+                <w:rFonts w:ascii="Times New Roman" w:hAnsi="Times New Roman" w:cs="Times New Roman"/>
+                <w:sz w:val="22"/>
+                <w:szCs w:val="22"/>
+              </w:rPr>
+              <w:t>PC = 21</w:t>
+            </w:r>
+          </w:p>
+        </w:tc>
+      </w:tr>
+      <w:tr>
+        <w:tc>
+          <w:tcPr>
+            <w:tcW w:w="4508" w:type="dxa"/>
+          </w:tcPr>
+          <w:p>
+            <w:pPr>
+              <w:pStyle w:val="Default"/>
+              <w:jc w:val="both"/>
+              <w:rPr>
+                <w:rFonts w:ascii="Times New Roman" w:hAnsi="Times New Roman" w:cs="Times New Roman"/>
+                <w:sz w:val="22"/>
+                <w:szCs w:val="22"/>
+              </w:rPr>
+            </w:pPr>
+            <w:r>
+              <w:rPr>
+                <w:rFonts w:ascii="Times New Roman" w:hAnsi="Times New Roman" w:cs="Times New Roman"/>
+                <w:sz w:val="22"/>
+                <w:szCs w:val="22"/>
+              </w:rPr>
+              <w:t>21,151 (MUL)</w:t>
+            </w:r>
+          </w:p>
+        </w:tc>
+        <w:tc>
+          <w:tcPr>
+            <w:tcW w:w="4509" w:type="dxa"/>
+          </w:tcPr>
+          <w:p>
+            <w:pPr>
+              <w:pStyle w:val="Default"/>
+              <w:jc w:val="both"/>
+              <w:rPr>
+                <w:rFonts w:ascii="Times New Roman" w:hAnsi="Times New Roman" w:cs="Times New Roman"/>
+                <w:sz w:val="22"/>
+                <w:szCs w:val="22"/>
+              </w:rPr>
+            </w:pPr>
+          </w:p>
+        </w:tc>
+      </w:tr>
+      <w:tr>
+        <w:tc>
+          <w:tcPr>
+            <w:tcW w:w="4508" w:type="dxa"/>
+          </w:tcPr>
+          <w:p>
+            <w:pPr>
+              <w:pStyle w:val="Default"/>
+              <w:jc w:val="both"/>
+              <w:rPr>
+                <w:rFonts w:ascii="Times New Roman" w:hAnsi="Times New Roman" w:cs="Times New Roman"/>
+                <w:sz w:val="22"/>
+                <w:szCs w:val="22"/>
+              </w:rPr>
+            </w:pPr>
+            <w:r>
+              <w:rPr>
+                <w:rFonts w:ascii="Times New Roman" w:hAnsi="Times New Roman" w:cs="Times New Roman"/>
+                <w:sz w:val="22"/>
+                <w:szCs w:val="22"/>
+              </w:rPr>
+              <w:t xml:space="preserve">PC </w:t>
+            </w:r>
+            <w:r>
+              <w:rPr>
+                <w:rFonts w:ascii="Times New Roman" w:hAnsi="Times New Roman" w:cs="Times New Roman"/>
+                <w:sz w:val="22"/>
+                <w:szCs w:val="22"/>
+              </w:rPr>
+              <w:sym w:font="Wingdings" w:char="F0E0"/>
+            </w:r>
+            <w:r>
+              <w:rPr>
+                <w:rFonts w:ascii="Times New Roman" w:hAnsi="Times New Roman" w:cs="Times New Roman"/>
+                <w:sz w:val="22"/>
+                <w:szCs w:val="22"/>
+              </w:rPr>
+              <w:t xml:space="preserve"> MAR</w:t>
+            </w:r>
+          </w:p>
+        </w:tc>
+        <w:tc>
+          <w:tcPr>
+            <w:tcW w:w="4509" w:type="dxa"/>
+          </w:tcPr>
+          <w:p>
+            <w:pPr>
+              <w:pStyle w:val="Default"/>
+              <w:jc w:val="both"/>
+              <w:rPr>
+                <w:rFonts w:ascii="Times New Roman" w:hAnsi="Times New Roman" w:cs="Times New Roman"/>
+                <w:sz w:val="22"/>
+                <w:szCs w:val="22"/>
+              </w:rPr>
+            </w:pPr>
+            <w:r>
+              <w:rPr>
+                <w:rFonts w:ascii="Times New Roman" w:hAnsi="Times New Roman" w:cs="Times New Roman"/>
+                <w:sz w:val="22"/>
+                <w:szCs w:val="22"/>
+              </w:rPr>
+              <w:t>MAR: 21</w:t>
+            </w:r>
+          </w:p>
+        </w:tc>
+      </w:tr>
+      <w:tr>
+        <w:tc>
+          <w:tcPr>
+            <w:tcW w:w="4508" w:type="dxa"/>
+          </w:tcPr>
+          <w:p>
+            <w:pPr>
+              <w:pStyle w:val="Default"/>
+              <w:jc w:val="both"/>
+              <w:rPr>
+                <w:rFonts w:ascii="Times New Roman" w:hAnsi="Times New Roman" w:cs="Times New Roman"/>
+                <w:sz w:val="22"/>
+                <w:szCs w:val="22"/>
+              </w:rPr>
+            </w:pPr>
+            <w:r>
+              <w:rPr>
+                <w:rFonts w:ascii="Times New Roman" w:hAnsi="Times New Roman" w:cs="Times New Roman"/>
+                <w:sz w:val="22"/>
+                <w:szCs w:val="22"/>
+              </w:rPr>
+              <w:t xml:space="preserve">MDR </w:t>
+            </w:r>
+            <w:r>
+              <w:rPr>
+                <w:rFonts w:ascii="Times New Roman" w:hAnsi="Times New Roman" w:cs="Times New Roman"/>
+                <w:sz w:val="22"/>
+                <w:szCs w:val="22"/>
+              </w:rPr>
+              <w:sym w:font="Wingdings" w:char="F0E0"/>
+            </w:r>
+            <w:r>
+              <w:rPr>
+                <w:rFonts w:ascii="Times New Roman" w:hAnsi="Times New Roman" w:cs="Times New Roman"/>
+                <w:sz w:val="22"/>
+                <w:szCs w:val="22"/>
+              </w:rPr>
+              <w:t xml:space="preserve"> IR</w:t>
+            </w:r>
+          </w:p>
+        </w:tc>
+        <w:tc>
+          <w:tcPr>
+            <w:tcW w:w="4509" w:type="dxa"/>
+          </w:tcPr>
+          <w:p>
+            <w:pPr>
+              <w:pStyle w:val="Default"/>
+              <w:jc w:val="both"/>
+              <w:rPr>
+                <w:rFonts w:ascii="Times New Roman" w:hAnsi="Times New Roman" w:cs="Times New Roman"/>
+                <w:sz w:val="22"/>
+                <w:szCs w:val="22"/>
+              </w:rPr>
+            </w:pPr>
+            <w:r>
+              <w:rPr>
+                <w:rFonts w:ascii="Times New Roman" w:hAnsi="Times New Roman" w:cs="Times New Roman"/>
+                <w:sz w:val="22"/>
+                <w:szCs w:val="22"/>
+              </w:rPr>
+              <w:t>IR: 151</w:t>
+            </w:r>
+          </w:p>
+        </w:tc>
+      </w:tr>
+      <w:tr>
+        <w:tc>
+          <w:tcPr>
+            <w:tcW w:w="4508" w:type="dxa"/>
+          </w:tcPr>
+          <w:p>
+            <w:pPr>
+              <w:pStyle w:val="Default"/>
+              <w:jc w:val="both"/>
+              <w:rPr>
+                <w:rFonts w:ascii="Times New Roman" w:hAnsi="Times New Roman" w:cs="Times New Roman"/>
+                <w:sz w:val="22"/>
+                <w:szCs w:val="22"/>
+              </w:rPr>
+            </w:pPr>
+            <w:r>
+              <w:rPr>
+                <w:rFonts w:ascii="Times New Roman" w:hAnsi="Times New Roman" w:cs="Times New Roman"/>
+                <w:sz w:val="22"/>
+                <w:szCs w:val="22"/>
+              </w:rPr>
+              <w:t xml:space="preserve">IR[Address] </w:t>
+            </w:r>
+            <w:r>
+              <w:rPr>
+                <w:rFonts w:ascii="Times New Roman" w:hAnsi="Times New Roman" w:cs="Times New Roman"/>
+                <w:sz w:val="22"/>
+                <w:szCs w:val="22"/>
+              </w:rPr>
+              <w:sym w:font="Wingdings" w:char="F0E0"/>
+            </w:r>
+            <w:r>
+              <w:rPr>
+                <w:rFonts w:ascii="Times New Roman" w:hAnsi="Times New Roman" w:cs="Times New Roman"/>
+                <w:sz w:val="22"/>
+                <w:szCs w:val="22"/>
+              </w:rPr>
+              <w:t xml:space="preserve"> MAR</w:t>
+            </w:r>
+          </w:p>
+        </w:tc>
+        <w:tc>
+          <w:tcPr>
+            <w:tcW w:w="4509" w:type="dxa"/>
+          </w:tcPr>
+          <w:p>
+            <w:pPr>
+              <w:pStyle w:val="Default"/>
+              <w:jc w:val="both"/>
+              <w:rPr>
+                <w:rFonts w:ascii="Times New Roman" w:hAnsi="Times New Roman" w:cs="Times New Roman"/>
+                <w:sz w:val="22"/>
+                <w:szCs w:val="22"/>
+              </w:rPr>
+            </w:pPr>
+            <w:r>
+              <w:rPr>
+                <w:rFonts w:ascii="Times New Roman" w:hAnsi="Times New Roman" w:cs="Times New Roman"/>
+                <w:sz w:val="22"/>
+                <w:szCs w:val="22"/>
+              </w:rPr>
+              <w:t>MAR: 51</w:t>
+            </w:r>
+          </w:p>
+        </w:tc>
+      </w:tr>
+      <w:tr>
+        <w:tc>
+          <w:tcPr>
+            <w:tcW w:w="4508" w:type="dxa"/>
+          </w:tcPr>
+          <w:p>
+            <w:pPr>
+              <w:pStyle w:val="Default"/>
+              <w:jc w:val="both"/>
+              <w:rPr>
+                <w:rFonts w:ascii="Times New Roman" w:hAnsi="Times New Roman" w:cs="Times New Roman"/>
+                <w:sz w:val="22"/>
+                <w:szCs w:val="22"/>
+              </w:rPr>
+            </w:pPr>
+            <w:r>
+              <w:rPr>
+                <w:rFonts w:ascii="Times New Roman" w:hAnsi="Times New Roman" w:cs="Times New Roman"/>
+                <w:sz w:val="22"/>
+                <w:szCs w:val="22"/>
+              </w:rPr>
+              <w:t xml:space="preserve">A * MDR </w:t>
+            </w:r>
+            <w:r>
+              <w:rPr>
+                <w:rFonts w:ascii="Times New Roman" w:hAnsi="Times New Roman" w:cs="Times New Roman"/>
+                <w:sz w:val="22"/>
+                <w:szCs w:val="22"/>
+              </w:rPr>
+              <w:sym w:font="Wingdings" w:char="F0E0"/>
+            </w:r>
+            <w:r>
+              <w:rPr>
+                <w:rFonts w:ascii="Times New Roman" w:hAnsi="Times New Roman" w:cs="Times New Roman"/>
+                <w:sz w:val="22"/>
+                <w:szCs w:val="22"/>
+              </w:rPr>
+              <w:t xml:space="preserve"> A</w:t>
+            </w:r>
+          </w:p>
+        </w:tc>
+        <w:tc>
+          <w:tcPr>
+            <w:tcW w:w="4509" w:type="dxa"/>
+          </w:tcPr>
+          <w:p>
+            <w:pPr>
+              <w:pStyle w:val="Default"/>
+              <w:jc w:val="both"/>
+              <w:rPr>
+                <w:rFonts w:ascii="Times New Roman" w:hAnsi="Times New Roman" w:cs="Times New Roman"/>
+                <w:sz w:val="22"/>
+                <w:szCs w:val="22"/>
+              </w:rPr>
+            </w:pPr>
+            <w:r>
+              <w:rPr>
+                <w:rFonts w:ascii="Times New Roman" w:hAnsi="Times New Roman" w:cs="Times New Roman"/>
+                <w:sz w:val="22"/>
+                <w:szCs w:val="22"/>
+              </w:rPr>
+              <w:t>A: 5</w:t>
+            </w:r>
+            <w:r>
+              <w:rPr>
+                <w:rFonts w:ascii="Times New Roman" w:hAnsi="Times New Roman" w:cs="Times New Roman"/>
+                <w:sz w:val="22"/>
+                <w:szCs w:val="22"/>
+                <w:vertAlign w:val="subscript"/>
+              </w:rPr>
+              <w:t>16</w:t>
+            </w:r>
+            <w:r>
+              <w:rPr>
+                <w:rFonts w:ascii="Times New Roman" w:hAnsi="Times New Roman" w:cs="Times New Roman"/>
+                <w:sz w:val="22"/>
+                <w:szCs w:val="22"/>
+              </w:rPr>
+              <w:t>*23</w:t>
+            </w:r>
+            <w:r>
+              <w:rPr>
+                <w:rFonts w:ascii="Times New Roman" w:hAnsi="Times New Roman" w:cs="Times New Roman"/>
+                <w:sz w:val="22"/>
+                <w:szCs w:val="22"/>
+                <w:vertAlign w:val="subscript"/>
+              </w:rPr>
+              <w:t>16</w:t>
+            </w:r>
+            <w:r>
+              <w:rPr>
+                <w:rFonts w:ascii="Times New Roman" w:hAnsi="Times New Roman" w:cs="Times New Roman"/>
+                <w:sz w:val="22"/>
+                <w:szCs w:val="22"/>
+              </w:rPr>
+              <w:t xml:space="preserve"> = AF</w:t>
+            </w:r>
+            <w:r>
+              <w:rPr>
+                <w:rFonts w:ascii="Times New Roman" w:hAnsi="Times New Roman" w:cs="Times New Roman"/>
+                <w:sz w:val="22"/>
+                <w:szCs w:val="22"/>
+                <w:vertAlign w:val="subscript"/>
+              </w:rPr>
+              <w:t>16</w:t>
+            </w:r>
+          </w:p>
+        </w:tc>
+      </w:tr>
+      <w:tr>
+        <w:tc>
+          <w:tcPr>
+            <w:tcW w:w="4508" w:type="dxa"/>
+          </w:tcPr>
+          <w:p>
+            <w:pPr>
+              <w:pStyle w:val="Default"/>
+              <w:jc w:val="both"/>
+              <w:rPr>
+                <w:rFonts w:ascii="Times New Roman" w:hAnsi="Times New Roman" w:cs="Times New Roman"/>
+                <w:sz w:val="22"/>
+                <w:szCs w:val="22"/>
+              </w:rPr>
+            </w:pPr>
+            <w:r>
+              <w:rPr>
+                <w:rFonts w:ascii="Times New Roman" w:hAnsi="Times New Roman" w:cs="Times New Roman"/>
+                <w:sz w:val="22"/>
+                <w:szCs w:val="22"/>
+              </w:rPr>
+              <w:t>PC = PC + 1</w:t>
+            </w:r>
+          </w:p>
+        </w:tc>
+        <w:tc>
+          <w:tcPr>
+            <w:tcW w:w="4509" w:type="dxa"/>
+          </w:tcPr>
+          <w:p>
+            <w:pPr>
+              <w:pStyle w:val="Default"/>
+              <w:jc w:val="both"/>
+              <w:rPr>
+                <w:rFonts w:ascii="Times New Roman" w:hAnsi="Times New Roman" w:cs="Times New Roman"/>
+                <w:sz w:val="22"/>
+                <w:szCs w:val="22"/>
+              </w:rPr>
+            </w:pPr>
+            <w:r>
+              <w:rPr>
+                <w:rFonts w:ascii="Times New Roman" w:hAnsi="Times New Roman" w:cs="Times New Roman"/>
+                <w:sz w:val="22"/>
+                <w:szCs w:val="22"/>
+              </w:rPr>
+              <w:t>PC = 22</w:t>
+            </w:r>
+            <w:bookmarkStart w:id="0" w:name="_GoBack"/>
+            <w:bookmarkEnd w:id="0"/>
+          </w:p>
+        </w:tc>
+      </w:tr>
+    </w:tbl>
+    <w:p>
+      <w:pPr>
+        <w:pStyle w:val="Default"/>
+        <w:ind w:left="360"/>
+        <w:jc w:val="both"/>
+        <w:rPr>
+          <w:rFonts w:ascii="Times New Roman" w:hAnsi="Times New Roman" w:cs="Times New Roman"/>
+          <w:sz w:val="22"/>
+          <w:szCs w:val="22"/>
+        </w:rPr>
+      </w:pPr>
     </w:p>
     <w:p>
       <w:pPr>
@@ -52719,7 +54897,7 @@
 </file>
 
 <file path=customXml/itemProps1.xml><?xml version="1.0" encoding="utf-8"?>
-<ds:datastoreItem xmlns:ds="http://schemas.openxmlformats.org/officeDocument/2006/customXml" ds:itemID="{C4018B8A-186E-4F1F-9535-F90D8FF217C4}">
+<ds:datastoreItem xmlns:ds="http://schemas.openxmlformats.org/officeDocument/2006/customXml" ds:itemID="{7B0ECFCE-7F44-4AB5-8C05-62DB6881CA4E}">
   <ds:schemaRefs>
     <ds:schemaRef ds:uri="http://schemas.openxmlformats.org/officeDocument/2006/bibliography"/>
   </ds:schemaRefs>

</xml_diff>

<commit_message>
y2s2: Week 15 release 0.1
</commit_message>
<xml_diff>
--- a/y2s2/csa/tutorials/Answers for T5-12, T1-4 NOT included.docx
+++ b/y2s2/csa/tutorials/Answers for T5-12, T1-4 NOT included.docx
@@ -1384,6 +1384,7 @@
           <w:sz w:val="22"/>
           <w:szCs w:val="22"/>
         </w:rPr>
+        <w:lastRenderedPageBreak/>
         <w:t>(</w:t>
       </w:r>
       <w:r>
@@ -2813,6 +2814,7 @@
           <w:bCs/>
           <w:color w:val="FFFFFF" w:themeColor="background1"/>
         </w:rPr>
+        <w:lastRenderedPageBreak/>
         <w:t>TUTORIAL 2: Numerical Data Representation</w:t>
       </w:r>
     </w:p>
@@ -4125,6 +4127,7 @@
         <w:rPr>
           <w:rFonts w:ascii="Times New Roman" w:hAnsi="Times New Roman" w:cs="Times New Roman"/>
         </w:rPr>
+        <w:lastRenderedPageBreak/>
         <w:t>Justify the validity of the answer obtained.</w:t>
       </w:r>
       <w:r>
@@ -5555,6 +5558,7 @@
         <w:rPr>
           <w:rFonts w:ascii="Times New Roman" w:hAnsi="Times New Roman" w:cs="Times New Roman"/>
         </w:rPr>
+        <w:lastRenderedPageBreak/>
         <w:t xml:space="preserve">Find the difference of these two numbers. </w:t>
       </w:r>
       <w:r>
@@ -6533,6 +6537,7 @@
           <w:bCs/>
           <w:color w:val="FFFFFF" w:themeColor="background1"/>
         </w:rPr>
+        <w:lastRenderedPageBreak/>
         <w:t>TUTORIAL 3: Addressing Data in Memory and Segment</w:t>
       </w:r>
     </w:p>
@@ -8236,6 +8241,7 @@
         <w:rPr>
           <w:rFonts w:ascii="Times New Roman" w:hAnsi="Times New Roman" w:cs="Times New Roman"/>
         </w:rPr>
+        <w:lastRenderedPageBreak/>
         <w:t>Perform the following calculations and show your answers in hexadecimal format. Draw a diagram for each of them to indicate how the respective answer would store in the AX register. You are required to show your working steps clearly.</w:t>
       </w:r>
     </w:p>
@@ -10264,6 +10270,7 @@
                 <w:rFonts w:ascii="Times New Roman" w:hAnsi="Times New Roman" w:cs="Times New Roman"/>
                 <w:color w:val="000000"/>
               </w:rPr>
+              <w:lastRenderedPageBreak/>
               <w:t>8 hl</w:t>
             </w:r>
           </w:p>
@@ -10288,6 +10295,7 @@
                 <w:rFonts w:ascii="Times New Roman" w:hAnsi="Times New Roman" w:cs="Times New Roman"/>
                 <w:color w:val="000000"/>
               </w:rPr>
+              <w:lastRenderedPageBreak/>
               <w:t>Seg: cs</w:t>
             </w:r>
           </w:p>
@@ -11952,6 +11960,7 @@
           <w:noProof/>
           <w:lang w:eastAsia="en-US"/>
         </w:rPr>
+        <w:lastRenderedPageBreak/>
         <w:drawing>
           <wp:inline distT="0" distB="0" distL="0" distR="0" wp14:anchorId="6DD51292" wp14:editId="69A76D64">
             <wp:extent cx="4067175" cy="1943100"/>
@@ -14990,6 +14999,7 @@
           <w:sz w:val="22"/>
           <w:szCs w:val="22"/>
         </w:rPr>
+        <w:lastRenderedPageBreak/>
         <w:t>Show the changes of contents in IR, PC, MAR, MDR and A during the execution of Instruction 20 and Instruction 21.</w:t>
       </w:r>
       <w:r>
@@ -16066,8 +16076,6 @@
               </w:rPr>
               <w:t>PC = 22</w:t>
             </w:r>
-            <w:bookmarkStart w:id="0" w:name="_GoBack"/>
-            <w:bookmarkEnd w:id="0"/>
           </w:p>
         </w:tc>
       </w:tr>
@@ -16359,6 +16367,7 @@
           <w:bCs/>
           <w:color w:val="FFFFFF" w:themeColor="background1"/>
         </w:rPr>
+        <w:lastRenderedPageBreak/>
         <w:t xml:space="preserve">TUTORIAL 5: Machine Execution </w:t>
       </w:r>
     </w:p>
@@ -18040,6 +18049,7 @@
           <w:rFonts w:ascii="Times New Roman" w:hAnsi="Times New Roman" w:cs="Times New Roman"/>
           <w:color w:val="000000"/>
         </w:rPr>
+        <w:lastRenderedPageBreak/>
         <w:t>Assemble the code SUB BL,42 into CS offset 200.</w:t>
       </w:r>
     </w:p>
@@ -19958,6 +19968,7 @@
                 <w:rFonts w:ascii="Times New Roman" w:hAnsi="Times New Roman" w:cs="Times New Roman"/>
                 <w:color w:val="000000"/>
               </w:rPr>
+              <w:lastRenderedPageBreak/>
               <w:t>R</w:t>
             </w:r>
           </w:p>
@@ -21260,6 +21271,7 @@
           <w:rFonts w:ascii="Times New Roman" w:hAnsi="Times New Roman" w:cs="Times New Roman"/>
           <w:color w:val="000000"/>
         </w:rPr>
+        <w:lastRenderedPageBreak/>
         <w:t>Illustrate the process of editing, assembling, linking and executing assembly language programs in an appropriate diagram</w:t>
       </w:r>
     </w:p>
@@ -22325,6 +22337,7 @@
           <w:bCs/>
           <w:color w:val="FFFFFF" w:themeColor="background1"/>
         </w:rPr>
+        <w:lastRenderedPageBreak/>
         <w:t xml:space="preserve">TUTORIAL 7: </w:t>
       </w:r>
       <w:r>
@@ -23453,6 +23466,7 @@
               <w:rPr>
                 <w:rFonts w:ascii="Times New Roman" w:hAnsi="Times New Roman" w:cs="Times New Roman"/>
               </w:rPr>
+              <w:lastRenderedPageBreak/>
               <w:t>Line 10</w:t>
             </w:r>
           </w:p>
@@ -23594,6 +23608,7 @@
               <w:rPr>
                 <w:rFonts w:ascii="Times New Roman" w:hAnsi="Times New Roman" w:cs="Times New Roman"/>
               </w:rPr>
+              <w:lastRenderedPageBreak/>
               <w:t>. MODEL  SMALL</w:t>
             </w:r>
           </w:p>
@@ -23747,6 +23762,7 @@
               <w:rPr>
                 <w:rFonts w:ascii="Times New Roman" w:hAnsi="Times New Roman" w:cs="Times New Roman"/>
               </w:rPr>
+              <w:lastRenderedPageBreak/>
               <w:t xml:space="preserve">         MOV  DS, AX</w:t>
             </w:r>
           </w:p>
@@ -23890,6 +23906,7 @@
               <w:rPr>
                 <w:rFonts w:ascii="Times New Roman" w:hAnsi="Times New Roman" w:cs="Times New Roman"/>
               </w:rPr>
+              <w:lastRenderedPageBreak/>
               <w:t>Errors:</w:t>
             </w:r>
           </w:p>
@@ -25529,6 +25546,7 @@
               <w:rPr>
                 <w:rFonts w:ascii="Times New Roman" w:hAnsi="Times New Roman" w:cs="Times New Roman"/>
               </w:rPr>
+              <w:lastRenderedPageBreak/>
               <w:t xml:space="preserve">     MOV BX, 0000H  </w:t>
             </w:r>
           </w:p>
@@ -27613,6 +27631,7 @@
                 <w:rFonts w:ascii="Times New Roman" w:hAnsi="Times New Roman" w:cs="Times New Roman"/>
                 <w:color w:val="000000"/>
               </w:rPr>
+              <w:lastRenderedPageBreak/>
               <w:t>Requirements</w:t>
             </w:r>
           </w:p>
@@ -28583,6 +28602,7 @@
           <w:bCs/>
           <w:color w:val="FFFFFF" w:themeColor="background1"/>
         </w:rPr>
+        <w:lastRenderedPageBreak/>
         <w:t xml:space="preserve">TUTORIAL 8: </w:t>
       </w:r>
       <w:r>
@@ -30184,6 +30204,7 @@
               <w:rPr>
                 <w:rFonts w:ascii="Times New Roman" w:hAnsi="Times New Roman" w:cs="Times New Roman"/>
               </w:rPr>
+              <w:lastRenderedPageBreak/>
               <w:t>Line 10</w:t>
             </w:r>
           </w:p>
@@ -30346,6 +30367,7 @@
                 <w:rFonts w:ascii="Times New Roman" w:hAnsi="Times New Roman" w:cs="Times New Roman"/>
                 <w:color w:val="000000"/>
               </w:rPr>
+              <w:lastRenderedPageBreak/>
               <w:t>. MODEL   SMALL</w:t>
             </w:r>
           </w:p>
@@ -30577,6 +30599,7 @@
                 <w:rFonts w:ascii="Times New Roman" w:hAnsi="Times New Roman" w:cs="Times New Roman"/>
                 <w:color w:val="000000"/>
               </w:rPr>
+              <w:lastRenderedPageBreak/>
               <w:t xml:space="preserve">          MOV     DX,  AX</w:t>
             </w:r>
             <w:r>
@@ -31387,7 +31410,6 @@
         <w:jc w:val="both"/>
         <w:rPr>
           <w:rFonts w:ascii="Times New Roman" w:hAnsi="Times New Roman" w:cs="Times New Roman"/>
-          <w:color w:val="000000"/>
         </w:rPr>
       </w:pPr>
       <w:r>
@@ -31484,6 +31506,252 @@
         </w:rPr>
         <w:t>s)</w:t>
       </w:r>
+    </w:p>
+    <w:p>
+      <w:pPr>
+        <w:autoSpaceDE w:val="0"/>
+        <w:autoSpaceDN w:val="0"/>
+        <w:adjustRightInd w:val="0"/>
+        <w:spacing w:after="0" w:line="240" w:lineRule="auto"/>
+        <w:ind w:left="360"/>
+        <w:jc w:val="both"/>
+        <w:rPr>
+          <w:rFonts w:ascii="Times New Roman" w:hAnsi="Times New Roman" w:cs="Times New Roman"/>
+          <w:color w:val="000000"/>
+        </w:rPr>
+      </w:pPr>
+      <w:r>
+        <w:rPr>
+          <w:rFonts w:ascii="Times New Roman" w:hAnsi="Times New Roman" w:cs="Times New Roman"/>
+          <w:color w:val="000000"/>
+        </w:rPr>
+        <w:t xml:space="preserve">    </w:t>
+      </w:r>
+    </w:p>
+    <w:p>
+      <w:pPr>
+        <w:autoSpaceDE w:val="0"/>
+        <w:autoSpaceDN w:val="0"/>
+        <w:adjustRightInd w:val="0"/>
+        <w:spacing w:after="0" w:line="240" w:lineRule="auto"/>
+        <w:ind w:left="360"/>
+        <w:jc w:val="both"/>
+        <w:rPr>
+          <w:rFonts w:ascii="Times New Roman" w:hAnsi="Times New Roman" w:cs="Times New Roman"/>
+          <w:color w:val="000000"/>
+        </w:rPr>
+      </w:pPr>
+      <w:r>
+        <w:rPr>
+          <w:rFonts w:ascii="Times New Roman" w:hAnsi="Times New Roman" w:cs="Times New Roman"/>
+          <w:color w:val="000000"/>
+        </w:rPr>
+        <w:t xml:space="preserve">    MOV DI, 0</w:t>
+      </w:r>
+    </w:p>
+    <w:p>
+      <w:pPr>
+        <w:autoSpaceDE w:val="0"/>
+        <w:autoSpaceDN w:val="0"/>
+        <w:adjustRightInd w:val="0"/>
+        <w:spacing w:after="0" w:line="240" w:lineRule="auto"/>
+        <w:ind w:left="360"/>
+        <w:jc w:val="both"/>
+        <w:rPr>
+          <w:rFonts w:ascii="Times New Roman" w:hAnsi="Times New Roman" w:cs="Times New Roman"/>
+          <w:color w:val="000000"/>
+        </w:rPr>
+      </w:pPr>
+      <w:r>
+        <w:rPr>
+          <w:rFonts w:ascii="Times New Roman" w:hAnsi="Times New Roman" w:cs="Times New Roman"/>
+          <w:color w:val="000000"/>
+        </w:rPr>
+        <w:t xml:space="preserve">    MOV CX, 4</w:t>
+      </w:r>
+    </w:p>
+    <w:p>
+      <w:pPr>
+        <w:autoSpaceDE w:val="0"/>
+        <w:autoSpaceDN w:val="0"/>
+        <w:adjustRightInd w:val="0"/>
+        <w:spacing w:after="0" w:line="240" w:lineRule="auto"/>
+        <w:ind w:left="360"/>
+        <w:jc w:val="both"/>
+        <w:rPr>
+          <w:rFonts w:ascii="Times New Roman" w:hAnsi="Times New Roman" w:cs="Times New Roman"/>
+          <w:color w:val="000000"/>
+        </w:rPr>
+      </w:pPr>
+      <w:r>
+        <w:rPr>
+          <w:rFonts w:ascii="Times New Roman" w:hAnsi="Times New Roman" w:cs="Times New Roman"/>
+          <w:color w:val="000000"/>
+        </w:rPr>
+        <w:t xml:space="preserve">    </w:t>
+      </w:r>
+    </w:p>
+    <w:p>
+      <w:pPr>
+        <w:autoSpaceDE w:val="0"/>
+        <w:autoSpaceDN w:val="0"/>
+        <w:adjustRightInd w:val="0"/>
+        <w:spacing w:after="0" w:line="240" w:lineRule="auto"/>
+        <w:ind w:left="360"/>
+        <w:jc w:val="both"/>
+        <w:rPr>
+          <w:rFonts w:ascii="Times New Roman" w:hAnsi="Times New Roman" w:cs="Times New Roman"/>
+          <w:color w:val="000000"/>
+        </w:rPr>
+      </w:pPr>
+      <w:r>
+        <w:rPr>
+          <w:rFonts w:ascii="Times New Roman" w:hAnsi="Times New Roman" w:cs="Times New Roman"/>
+          <w:color w:val="000000"/>
+        </w:rPr>
+        <w:t xml:space="preserve">    LOOPn:</w:t>
+      </w:r>
+    </w:p>
+    <w:p>
+      <w:pPr>
+        <w:autoSpaceDE w:val="0"/>
+        <w:autoSpaceDN w:val="0"/>
+        <w:adjustRightInd w:val="0"/>
+        <w:spacing w:after="0" w:line="240" w:lineRule="auto"/>
+        <w:ind w:left="360"/>
+        <w:jc w:val="both"/>
+        <w:rPr>
+          <w:rFonts w:ascii="Times New Roman" w:hAnsi="Times New Roman" w:cs="Times New Roman"/>
+          <w:color w:val="000000"/>
+        </w:rPr>
+      </w:pPr>
+      <w:r>
+        <w:rPr>
+          <w:rFonts w:ascii="Times New Roman" w:hAnsi="Times New Roman" w:cs="Times New Roman"/>
+          <w:color w:val="000000"/>
+        </w:rPr>
+        <w:t xml:space="preserve">        MOV AH, 02H</w:t>
+      </w:r>
+    </w:p>
+    <w:p>
+      <w:pPr>
+        <w:autoSpaceDE w:val="0"/>
+        <w:autoSpaceDN w:val="0"/>
+        <w:adjustRightInd w:val="0"/>
+        <w:spacing w:after="0" w:line="240" w:lineRule="auto"/>
+        <w:ind w:left="360"/>
+        <w:jc w:val="both"/>
+        <w:rPr>
+          <w:rFonts w:ascii="Times New Roman" w:hAnsi="Times New Roman" w:cs="Times New Roman"/>
+          <w:color w:val="000000"/>
+        </w:rPr>
+      </w:pPr>
+      <w:r>
+        <w:rPr>
+          <w:rFonts w:ascii="Times New Roman" w:hAnsi="Times New Roman" w:cs="Times New Roman"/>
+          <w:color w:val="000000"/>
+        </w:rPr>
+        <w:t xml:space="preserve">        MOV DL, VAR1[DI]</w:t>
+      </w:r>
+    </w:p>
+    <w:p>
+      <w:pPr>
+        <w:autoSpaceDE w:val="0"/>
+        <w:autoSpaceDN w:val="0"/>
+        <w:adjustRightInd w:val="0"/>
+        <w:spacing w:after="0" w:line="240" w:lineRule="auto"/>
+        <w:ind w:left="360"/>
+        <w:jc w:val="both"/>
+        <w:rPr>
+          <w:rFonts w:ascii="Times New Roman" w:hAnsi="Times New Roman" w:cs="Times New Roman"/>
+          <w:color w:val="000000"/>
+        </w:rPr>
+      </w:pPr>
+      <w:r>
+        <w:rPr>
+          <w:rFonts w:ascii="Times New Roman" w:hAnsi="Times New Roman" w:cs="Times New Roman"/>
+          <w:color w:val="000000"/>
+        </w:rPr>
+        <w:t xml:space="preserve">        ADD DL, '0'</w:t>
+      </w:r>
+    </w:p>
+    <w:p>
+      <w:pPr>
+        <w:autoSpaceDE w:val="0"/>
+        <w:autoSpaceDN w:val="0"/>
+        <w:adjustRightInd w:val="0"/>
+        <w:spacing w:after="0" w:line="240" w:lineRule="auto"/>
+        <w:ind w:left="360"/>
+        <w:jc w:val="both"/>
+        <w:rPr>
+          <w:rFonts w:ascii="Times New Roman" w:hAnsi="Times New Roman" w:cs="Times New Roman"/>
+          <w:color w:val="000000"/>
+        </w:rPr>
+      </w:pPr>
+      <w:r>
+        <w:rPr>
+          <w:rFonts w:ascii="Times New Roman" w:hAnsi="Times New Roman" w:cs="Times New Roman"/>
+          <w:color w:val="000000"/>
+        </w:rPr>
+        <w:t xml:space="preserve">        INT 21H</w:t>
+      </w:r>
+    </w:p>
+    <w:p>
+      <w:pPr>
+        <w:autoSpaceDE w:val="0"/>
+        <w:autoSpaceDN w:val="0"/>
+        <w:adjustRightInd w:val="0"/>
+        <w:spacing w:after="0" w:line="240" w:lineRule="auto"/>
+        <w:ind w:left="360"/>
+        <w:jc w:val="both"/>
+        <w:rPr>
+          <w:rFonts w:ascii="Times New Roman" w:hAnsi="Times New Roman" w:cs="Times New Roman"/>
+          <w:color w:val="000000"/>
+        </w:rPr>
+      </w:pPr>
+      <w:r>
+        <w:rPr>
+          <w:rFonts w:ascii="Times New Roman" w:hAnsi="Times New Roman" w:cs="Times New Roman"/>
+          <w:color w:val="000000"/>
+        </w:rPr>
+        <w:t xml:space="preserve">        INC DI</w:t>
+      </w:r>
+    </w:p>
+    <w:p>
+      <w:pPr>
+        <w:autoSpaceDE w:val="0"/>
+        <w:autoSpaceDN w:val="0"/>
+        <w:adjustRightInd w:val="0"/>
+        <w:spacing w:after="0" w:line="240" w:lineRule="auto"/>
+        <w:ind w:left="360"/>
+        <w:jc w:val="both"/>
+        <w:rPr>
+          <w:rFonts w:ascii="Times New Roman" w:hAnsi="Times New Roman" w:cs="Times New Roman"/>
+          <w:color w:val="000000"/>
+        </w:rPr>
+      </w:pPr>
+      <w:r>
+        <w:rPr>
+          <w:rFonts w:ascii="Times New Roman" w:hAnsi="Times New Roman" w:cs="Times New Roman"/>
+          <w:color w:val="000000"/>
+        </w:rPr>
+        <w:t xml:space="preserve">        LOOP LOOPn</w:t>
+      </w:r>
+    </w:p>
+    <w:p>
+      <w:pPr>
+        <w:pStyle w:val="ListParagraph"/>
+        <w:autoSpaceDE w:val="0"/>
+        <w:autoSpaceDN w:val="0"/>
+        <w:adjustRightInd w:val="0"/>
+        <w:spacing w:after="0" w:line="240" w:lineRule="auto"/>
+        <w:ind w:left="360"/>
+        <w:jc w:val="both"/>
+        <w:rPr>
+          <w:rFonts w:ascii="Times New Roman" w:hAnsi="Times New Roman" w:cs="Times New Roman"/>
+          <w:color w:val="000000"/>
+        </w:rPr>
+      </w:pPr>
     </w:p>
     <w:p>
       <w:pPr>
@@ -31830,6 +32098,7 @@
           <w:rFonts w:ascii="Times New Roman" w:hAnsi="Times New Roman" w:cs="Times New Roman"/>
           <w:color w:val="000000"/>
         </w:rPr>
+        <w:lastRenderedPageBreak/>
         <w:t xml:space="preserve">L3 : </w:t>
       </w:r>
     </w:p>
@@ -34012,28 +34281,36 @@
           <w:color w:val="000000"/>
           <w:shd w:val="pct15" w:color="auto" w:fill="FFFFFF"/>
         </w:rPr>
-        <w:t xml:space="preserve">    LEA DI, char_string</w:t>
-      </w:r>
-    </w:p>
-    <w:p>
-      <w:pPr>
-        <w:autoSpaceDE w:val="0"/>
-        <w:autoSpaceDN w:val="0"/>
-        <w:adjustRightInd w:val="0"/>
-        <w:spacing w:after="0" w:line="240" w:lineRule="auto"/>
-        <w:jc w:val="both"/>
+        <w:t xml:space="preserve">    </w:t>
+      </w:r>
+      <w:r>
         <w:rPr>
           <w:rFonts w:ascii="Times New Roman" w:hAnsi="Times New Roman" w:cs="Times New Roman"/>
           <w:color w:val="000000"/>
           <w:shd w:val="pct15" w:color="auto" w:fill="FFFFFF"/>
         </w:rPr>
-      </w:pPr>
-      <w:r>
+        <w:t>LEA DI, CHAR_STRING</w:t>
+      </w:r>
+    </w:p>
+    <w:p>
+      <w:pPr>
+        <w:autoSpaceDE w:val="0"/>
+        <w:autoSpaceDN w:val="0"/>
+        <w:adjustRightInd w:val="0"/>
+        <w:spacing w:after="0" w:line="240" w:lineRule="auto"/>
+        <w:jc w:val="both"/>
         <w:rPr>
           <w:rFonts w:ascii="Times New Roman" w:hAnsi="Times New Roman" w:cs="Times New Roman"/>
           <w:color w:val="000000"/>
           <w:shd w:val="pct15" w:color="auto" w:fill="FFFFFF"/>
         </w:rPr>
+      </w:pPr>
+      <w:r>
+        <w:rPr>
+          <w:rFonts w:ascii="Times New Roman" w:hAnsi="Times New Roman" w:cs="Times New Roman"/>
+          <w:color w:val="000000"/>
+          <w:shd w:val="pct15" w:color="auto" w:fill="FFFFFF"/>
+        </w:rPr>
         <w:t xml:space="preserve">    </w:t>
       </w:r>
     </w:p>
@@ -34100,7 +34377,7 @@
           <w:color w:val="000000"/>
           <w:shd w:val="pct15" w:color="auto" w:fill="FFFFFF"/>
         </w:rPr>
-        <w:t xml:space="preserve">    ; loop</w:t>
+        <w:t xml:space="preserve">        MOV DL, [DI]</w:t>
       </w:r>
     </w:p>
     <w:p>
@@ -34122,7 +34399,8 @@
           <w:color w:val="000000"/>
           <w:shd w:val="pct15" w:color="auto" w:fill="FFFFFF"/>
         </w:rPr>
-        <w:t xml:space="preserve">        MOV BL, [DI]</w:t>
+        <w:lastRenderedPageBreak/>
+        <w:t xml:space="preserve">        ADD DL, 20H</w:t>
       </w:r>
     </w:p>
     <w:p>
@@ -34144,7 +34422,7 @@
           <w:color w:val="000000"/>
           <w:shd w:val="pct15" w:color="auto" w:fill="FFFFFF"/>
         </w:rPr>
-        <w:t xml:space="preserve">        ADD BL, 20h</w:t>
+        <w:t xml:space="preserve">        MOV [DI], DL</w:t>
       </w:r>
     </w:p>
     <w:p>
@@ -34166,7 +34444,7 @@
           <w:color w:val="000000"/>
           <w:shd w:val="pct15" w:color="auto" w:fill="FFFFFF"/>
         </w:rPr>
-        <w:t xml:space="preserve">        MOV [DI], BL</w:t>
+        <w:t xml:space="preserve">        </w:t>
       </w:r>
     </w:p>
     <w:p>
@@ -34210,28 +34488,14 @@
           <w:color w:val="000000"/>
           <w:shd w:val="pct15" w:color="auto" w:fill="FFFFFF"/>
         </w:rPr>
-        <w:t xml:space="preserve">        LOOP l1</w:t>
-      </w:r>
-    </w:p>
-    <w:p>
-      <w:pPr>
-        <w:autoSpaceDE w:val="0"/>
-        <w:autoSpaceDN w:val="0"/>
-        <w:adjustRightInd w:val="0"/>
-        <w:spacing w:after="0" w:line="240" w:lineRule="auto"/>
-        <w:jc w:val="both"/>
+        <w:t xml:space="preserve">        LOOP</w:t>
+      </w:r>
+      <w:r>
         <w:rPr>
           <w:rFonts w:ascii="Times New Roman" w:hAnsi="Times New Roman" w:cs="Times New Roman"/>
           <w:color w:val="000000"/>
           <w:shd w:val="pct15" w:color="auto" w:fill="FFFFFF"/>
         </w:rPr>
-      </w:pPr>
-      <w:r>
-        <w:rPr>
-          <w:rFonts w:ascii="Times New Roman" w:hAnsi="Times New Roman" w:cs="Times New Roman"/>
-          <w:color w:val="000000"/>
-          <w:shd w:val="pct15" w:color="auto" w:fill="FFFFFF"/>
-        </w:rPr>
         <w:t xml:space="preserve">        </w:t>
       </w:r>
     </w:p>
@@ -34317,6 +34581,8 @@
         </w:rPr>
         <w:t xml:space="preserve">… </w:t>
       </w:r>
+      <w:bookmarkStart w:id="0" w:name="_GoBack"/>
+      <w:bookmarkEnd w:id="0"/>
     </w:p>
     <w:p>
       <w:pPr>
@@ -35270,6 +35536,7 @@
           <w:rFonts w:ascii="Times New Roman" w:hAnsi="Times New Roman" w:cs="Times New Roman"/>
           <w:color w:val="000000"/>
         </w:rPr>
+        <w:lastRenderedPageBreak/>
         <w:t xml:space="preserve">        MOV CX, tmp</w:t>
       </w:r>
     </w:p>
@@ -37331,6 +37598,7 @@
           <w:rFonts w:ascii="Times New Roman" w:hAnsi="Times New Roman" w:cs="Times New Roman"/>
           <w:lang w:val="en-MY"/>
         </w:rPr>
+        <w:lastRenderedPageBreak/>
         <w:t xml:space="preserve">        </w:t>
       </w:r>
     </w:p>
@@ -37490,6 +37758,7 @@
           <w:bCs/>
           <w:color w:val="FFFFFF" w:themeColor="background1"/>
         </w:rPr>
+        <w:lastRenderedPageBreak/>
         <w:t xml:space="preserve">TUTORIAL 9: </w:t>
       </w:r>
       <w:r>
@@ -42913,6 +43182,7 @@
           <w:rFonts w:ascii="Times New Roman" w:hAnsi="Times New Roman" w:cs="Times New Roman"/>
           <w:color w:val="000000"/>
         </w:rPr>
+        <w:lastRenderedPageBreak/>
         <w:t>Input string</w:t>
       </w:r>
       <w:r>
@@ -48174,6 +48444,7 @@
           <w:noProof/>
           <w:lang w:eastAsia="en-US"/>
         </w:rPr>
+        <w:lastRenderedPageBreak/>
         <w:drawing>
           <wp:inline distT="0" distB="0" distL="0" distR="0">
             <wp:extent cx="5473411" cy="1057275"/>
@@ -54077,7 +54348,7 @@
       </w:pPr>
     </w:pPrDefault>
   </w:docDefaults>
-  <w:latentStyles w:defLockedState="0" w:defUIPriority="99" w:defSemiHidden="0" w:defUnhideWhenUsed="0" w:defQFormat="0" w:count="375">
+  <w:latentStyles w:defLockedState="0" w:defUIPriority="99" w:defSemiHidden="0" w:defUnhideWhenUsed="0" w:defQFormat="0" w:count="377">
     <w:lsdException w:name="Normal" w:uiPriority="0" w:qFormat="1"/>
     <w:lsdException w:name="heading 1" w:uiPriority="9" w:qFormat="1"/>
     <w:lsdException w:name="heading 2" w:semiHidden="1" w:uiPriority="9" w:unhideWhenUsed="1" w:qFormat="1"/>
@@ -54183,7 +54454,6 @@
     <w:lsdException w:name="HTML Sample" w:semiHidden="1" w:unhideWhenUsed="1"/>
     <w:lsdException w:name="HTML Typewriter" w:semiHidden="1" w:unhideWhenUsed="1"/>
     <w:lsdException w:name="HTML Variable" w:semiHidden="1" w:unhideWhenUsed="1"/>
-    <w:lsdException w:name="Normal Table" w:semiHidden="1" w:unhideWhenUsed="1"/>
     <w:lsdException w:name="annotation subject" w:semiHidden="1" w:unhideWhenUsed="1"/>
     <w:lsdException w:name="No List" w:semiHidden="1" w:unhideWhenUsed="1"/>
     <w:lsdException w:name="Outline List 1" w:semiHidden="1" w:unhideWhenUsed="1"/>
@@ -54229,11 +54499,9 @@
     <w:lsdException w:name="Table Subtle 1" w:semiHidden="1" w:unhideWhenUsed="1"/>
     <w:lsdException w:name="Table Subtle 2" w:semiHidden="1" w:unhideWhenUsed="1"/>
     <w:lsdException w:name="Table Web 1" w:semiHidden="1" w:unhideWhenUsed="1"/>
-    <w:lsdException w:name="Table Web 2" w:semiHidden="1" w:unhideWhenUsed="1"/>
     <w:lsdException w:name="Table Web 3" w:semiHidden="1" w:unhideWhenUsed="1"/>
     <w:lsdException w:name="Balloon Text" w:semiHidden="1" w:unhideWhenUsed="1"/>
     <w:lsdException w:name="Table Grid" w:uiPriority="59"/>
-    <w:lsdException w:name="Table Theme" w:semiHidden="1" w:unhideWhenUsed="1"/>
     <w:lsdException w:name="Placeholder Text" w:semiHidden="1"/>
     <w:lsdException w:name="No Spacing" w:uiPriority="1" w:qFormat="1"/>
     <w:lsdException w:name="Light Shading" w:uiPriority="60"/>
@@ -54453,6 +54721,8 @@
     <w:lsdException w:name="Smart Hyperlink" w:semiHidden="1" w:unhideWhenUsed="1"/>
     <w:lsdException w:name="Hashtag" w:semiHidden="1" w:unhideWhenUsed="1"/>
     <w:lsdException w:name="Unresolved Mention" w:semiHidden="1" w:unhideWhenUsed="1"/>
+    <w:lsdException w:name="Smart Link" w:semiHidden="1" w:unhideWhenUsed="1"/>
+    <w:lsdException w:name="Smart Link Error" w:semiHidden="1" w:unhideWhenUsed="1"/>
   </w:latentStyles>
   <w:style w:type="paragraph" w:default="1" w:styleId="Normal">
     <w:name w:val="Normal"/>
@@ -54897,7 +55167,7 @@
 </file>
 
 <file path=customXml/itemProps1.xml><?xml version="1.0" encoding="utf-8"?>
-<ds:datastoreItem xmlns:ds="http://schemas.openxmlformats.org/officeDocument/2006/customXml" ds:itemID="{7B0ECFCE-7F44-4AB5-8C05-62DB6881CA4E}">
+<ds:datastoreItem xmlns:ds="http://schemas.openxmlformats.org/officeDocument/2006/customXml" ds:itemID="{2691AD1C-8AFB-4D48-850E-852EACBA9DCE}">
   <ds:schemaRefs>
     <ds:schemaRef ds:uri="http://schemas.openxmlformats.org/officeDocument/2006/bibliography"/>
   </ds:schemaRefs>

</xml_diff>

<commit_message>
y2s2:Week 16 release 0.1
</commit_message>
<xml_diff>
--- a/y2s2/csa/tutorials/Answers for T5-12, T1-4 NOT included.docx
+++ b/y2s2/csa/tutorials/Answers for T5-12, T1-4 NOT included.docx
@@ -34581,8 +34581,6 @@
         </w:rPr>
         <w:t xml:space="preserve">… </w:t>
       </w:r>
-      <w:bookmarkStart w:id="0" w:name="_GoBack"/>
-      <w:bookmarkEnd w:id="0"/>
     </w:p>
     <w:p>
       <w:pPr>
@@ -40142,109 +40140,528 @@
     </w:p>
     <w:p>
       <w:pPr>
-        <w:autoSpaceDE w:val="0"/>
-        <w:autoSpaceDN w:val="0"/>
-        <w:adjustRightInd w:val="0"/>
-        <w:spacing w:after="0" w:line="240" w:lineRule="auto"/>
-        <w:ind w:left="360"/>
-        <w:jc w:val="both"/>
-        <w:rPr>
-          <w:rFonts w:ascii="Times New Roman" w:hAnsi="Times New Roman" w:cs="Times New Roman"/>
-          <w:color w:val="000000"/>
-        </w:rPr>
-      </w:pPr>
-      <w:r>
-        <w:rPr>
-          <w:rFonts w:ascii="Times New Roman" w:hAnsi="Times New Roman" w:cs="Times New Roman"/>
-          <w:color w:val="000000"/>
-        </w:rPr>
-        <w:t>CHAR DB “This is my favorite”</w:t>
-      </w:r>
-    </w:p>
-    <w:p>
-      <w:pPr>
-        <w:autoSpaceDE w:val="0"/>
-        <w:autoSpaceDN w:val="0"/>
-        <w:adjustRightInd w:val="0"/>
-        <w:spacing w:after="0" w:line="240" w:lineRule="auto"/>
-        <w:ind w:left="360"/>
-        <w:jc w:val="both"/>
-        <w:rPr>
-          <w:rFonts w:ascii="Times New Roman" w:hAnsi="Times New Roman" w:cs="Times New Roman"/>
-          <w:color w:val="000000"/>
-        </w:rPr>
-      </w:pPr>
-    </w:p>
-    <w:p>
-      <w:pPr>
-        <w:autoSpaceDE w:val="0"/>
-        <w:autoSpaceDN w:val="0"/>
-        <w:adjustRightInd w:val="0"/>
-        <w:spacing w:after="0" w:line="240" w:lineRule="auto"/>
-        <w:ind w:left="360"/>
-        <w:jc w:val="both"/>
-        <w:rPr>
-          <w:rFonts w:ascii="Times New Roman" w:hAnsi="Times New Roman" w:cs="Times New Roman"/>
-          <w:color w:val="000000"/>
-        </w:rPr>
-      </w:pPr>
-      <w:r>
-        <w:rPr>
-          <w:rFonts w:ascii="Times New Roman" w:hAnsi="Times New Roman" w:cs="Times New Roman"/>
-          <w:color w:val="000000"/>
-        </w:rPr>
+        <w:tabs>
+          <w:tab w:val="left" w:pos="1788"/>
+        </w:tabs>
+        <w:spacing w:after="0"/>
+        <w:jc w:val="both"/>
+        <w:rPr>
+          <w:rFonts w:ascii="Times New Roman" w:hAnsi="Times New Roman" w:cs="Times New Roman"/>
+          <w:color w:val="000000"/>
+        </w:rPr>
+      </w:pPr>
+      <w:r>
+        <w:rPr>
+          <w:rFonts w:ascii="Times New Roman" w:hAnsi="Times New Roman" w:cs="Times New Roman"/>
+          <w:color w:val="000000"/>
+        </w:rPr>
+        <w:t>.MODEL SMALL</w:t>
+      </w:r>
+    </w:p>
+    <w:p>
+      <w:pPr>
+        <w:tabs>
+          <w:tab w:val="left" w:pos="1788"/>
+        </w:tabs>
+        <w:spacing w:after="0"/>
+        <w:jc w:val="both"/>
+        <w:rPr>
+          <w:rFonts w:ascii="Times New Roman" w:hAnsi="Times New Roman" w:cs="Times New Roman"/>
+          <w:color w:val="000000"/>
+        </w:rPr>
+      </w:pPr>
+      <w:r>
+        <w:rPr>
+          <w:rFonts w:ascii="Times New Roman" w:hAnsi="Times New Roman" w:cs="Times New Roman"/>
+          <w:color w:val="000000"/>
+        </w:rPr>
+        <w:t>.STACK 100</w:t>
+      </w:r>
+    </w:p>
+    <w:p>
+      <w:pPr>
+        <w:tabs>
+          <w:tab w:val="left" w:pos="1788"/>
+        </w:tabs>
+        <w:spacing w:after="0"/>
+        <w:jc w:val="both"/>
+        <w:rPr>
+          <w:rFonts w:ascii="Times New Roman" w:hAnsi="Times New Roman" w:cs="Times New Roman"/>
+          <w:color w:val="000000"/>
+        </w:rPr>
+      </w:pPr>
+      <w:r>
+        <w:rPr>
+          <w:rFonts w:ascii="Times New Roman" w:hAnsi="Times New Roman" w:cs="Times New Roman"/>
+          <w:color w:val="000000"/>
+        </w:rPr>
+        <w:t>.DATA</w:t>
+      </w:r>
+      <w:bookmarkStart w:id="0" w:name="_GoBack"/>
+      <w:bookmarkEnd w:id="0"/>
+    </w:p>
+    <w:p>
+      <w:pPr>
+        <w:tabs>
+          <w:tab w:val="left" w:pos="1788"/>
+        </w:tabs>
+        <w:spacing w:after="0"/>
+        <w:jc w:val="both"/>
+        <w:rPr>
+          <w:rFonts w:ascii="Times New Roman" w:hAnsi="Times New Roman" w:cs="Times New Roman"/>
+          <w:color w:val="000000"/>
+        </w:rPr>
+      </w:pPr>
+      <w:r>
+        <w:rPr>
+          <w:rFonts w:ascii="Times New Roman" w:hAnsi="Times New Roman" w:cs="Times New Roman"/>
+          <w:color w:val="000000"/>
+        </w:rPr>
+        <w:tab/>
+        <w:t>CHAR</w:t>
+      </w:r>
+      <w:r>
+        <w:rPr>
+          <w:rFonts w:ascii="Times New Roman" w:hAnsi="Times New Roman" w:cs="Times New Roman"/>
+          <w:color w:val="000000"/>
+        </w:rPr>
+        <w:tab/>
+        <w:t>DB</w:t>
+      </w:r>
+      <w:r>
+        <w:rPr>
+          <w:rFonts w:ascii="Times New Roman" w:hAnsi="Times New Roman" w:cs="Times New Roman"/>
+          <w:color w:val="000000"/>
+        </w:rPr>
+        <w:tab/>
+        <w:t>"This is my favorite"</w:t>
+      </w:r>
+    </w:p>
+    <w:p>
+      <w:pPr>
+        <w:tabs>
+          <w:tab w:val="left" w:pos="1788"/>
+        </w:tabs>
+        <w:spacing w:after="0"/>
+        <w:jc w:val="both"/>
+        <w:rPr>
+          <w:rFonts w:ascii="Times New Roman" w:hAnsi="Times New Roman" w:cs="Times New Roman"/>
+          <w:color w:val="000000"/>
+        </w:rPr>
+      </w:pPr>
+      <w:r>
+        <w:rPr>
+          <w:rFonts w:ascii="Times New Roman" w:hAnsi="Times New Roman" w:cs="Times New Roman"/>
+          <w:color w:val="000000"/>
+        </w:rPr>
+        <w:tab/>
+        <w:t>txtA</w:t>
+      </w:r>
+      <w:r>
+        <w:rPr>
+          <w:rFonts w:ascii="Times New Roman" w:hAnsi="Times New Roman" w:cs="Times New Roman"/>
+          <w:color w:val="000000"/>
+        </w:rPr>
+        <w:tab/>
+        <w:t>DB</w:t>
+      </w:r>
+      <w:r>
+        <w:rPr>
+          <w:rFonts w:ascii="Times New Roman" w:hAnsi="Times New Roman" w:cs="Times New Roman"/>
+          <w:color w:val="000000"/>
+        </w:rPr>
+        <w:tab/>
+        <w:t>"a count:"</w:t>
+      </w:r>
+    </w:p>
+    <w:p>
+      <w:pPr>
+        <w:tabs>
+          <w:tab w:val="left" w:pos="1788"/>
+        </w:tabs>
+        <w:spacing w:after="0"/>
+        <w:jc w:val="both"/>
+        <w:rPr>
+          <w:rFonts w:ascii="Times New Roman" w:hAnsi="Times New Roman" w:cs="Times New Roman"/>
+          <w:color w:val="000000"/>
+        </w:rPr>
+      </w:pPr>
+      <w:r>
+        <w:rPr>
+          <w:rFonts w:ascii="Times New Roman" w:hAnsi="Times New Roman" w:cs="Times New Roman"/>
+          <w:color w:val="000000"/>
+        </w:rPr>
+        <w:tab/>
+        <w:t>countA</w:t>
+      </w:r>
+      <w:r>
+        <w:rPr>
+          <w:rFonts w:ascii="Times New Roman" w:hAnsi="Times New Roman" w:cs="Times New Roman"/>
+          <w:color w:val="000000"/>
+        </w:rPr>
+        <w:tab/>
+        <w:t>DB</w:t>
+      </w:r>
+      <w:r>
+        <w:rPr>
+          <w:rFonts w:ascii="Times New Roman" w:hAnsi="Times New Roman" w:cs="Times New Roman"/>
+          <w:color w:val="000000"/>
+        </w:rPr>
+        <w:tab/>
+        <w:t>'0'</w:t>
+      </w:r>
+    </w:p>
+    <w:p>
+      <w:pPr>
+        <w:tabs>
+          <w:tab w:val="left" w:pos="1788"/>
+        </w:tabs>
+        <w:spacing w:after="0"/>
+        <w:jc w:val="both"/>
+        <w:rPr>
+          <w:rFonts w:ascii="Times New Roman" w:hAnsi="Times New Roman" w:cs="Times New Roman"/>
+          <w:color w:val="000000"/>
+        </w:rPr>
+      </w:pPr>
+      <w:r>
+        <w:rPr>
+          <w:rFonts w:ascii="Times New Roman" w:hAnsi="Times New Roman" w:cs="Times New Roman"/>
+          <w:color w:val="000000"/>
+        </w:rPr>
+        <w:tab/>
+        <w:t>...</w:t>
+      </w:r>
+    </w:p>
+    <w:p>
+      <w:pPr>
+        <w:tabs>
+          <w:tab w:val="left" w:pos="1788"/>
+        </w:tabs>
+        <w:spacing w:after="0"/>
+        <w:jc w:val="both"/>
+        <w:rPr>
+          <w:rFonts w:ascii="Times New Roman" w:hAnsi="Times New Roman" w:cs="Times New Roman"/>
+          <w:color w:val="000000"/>
+        </w:rPr>
+      </w:pPr>
+      <w:r>
+        <w:rPr>
+          <w:rFonts w:ascii="Times New Roman" w:hAnsi="Times New Roman" w:cs="Times New Roman"/>
+          <w:color w:val="000000"/>
+        </w:rPr>
+        <w:tab/>
+        <w:t>txtE</w:t>
+      </w:r>
+      <w:r>
+        <w:rPr>
+          <w:rFonts w:ascii="Times New Roman" w:hAnsi="Times New Roman" w:cs="Times New Roman"/>
+          <w:color w:val="000000"/>
+        </w:rPr>
+        <w:tab/>
+        <w:t>DB</w:t>
+      </w:r>
+      <w:r>
+        <w:rPr>
+          <w:rFonts w:ascii="Times New Roman" w:hAnsi="Times New Roman" w:cs="Times New Roman"/>
+          <w:color w:val="000000"/>
+        </w:rPr>
+        <w:tab/>
+        <w:t>"e count:"</w:t>
+      </w:r>
+    </w:p>
+    <w:p>
+      <w:pPr>
+        <w:tabs>
+          <w:tab w:val="left" w:pos="1788"/>
+        </w:tabs>
+        <w:spacing w:after="0"/>
+        <w:jc w:val="both"/>
+        <w:rPr>
+          <w:rFonts w:ascii="Times New Roman" w:hAnsi="Times New Roman" w:cs="Times New Roman"/>
+          <w:color w:val="000000"/>
+        </w:rPr>
+      </w:pPr>
+      <w:r>
+        <w:rPr>
+          <w:rFonts w:ascii="Times New Roman" w:hAnsi="Times New Roman" w:cs="Times New Roman"/>
+          <w:color w:val="000000"/>
+        </w:rPr>
+        <w:tab/>
+        <w:t>countE</w:t>
+      </w:r>
+      <w:r>
+        <w:rPr>
+          <w:rFonts w:ascii="Times New Roman" w:hAnsi="Times New Roman" w:cs="Times New Roman"/>
+          <w:color w:val="000000"/>
+        </w:rPr>
+        <w:tab/>
+        <w:t>DB</w:t>
+      </w:r>
+      <w:r>
+        <w:rPr>
+          <w:rFonts w:ascii="Times New Roman" w:hAnsi="Times New Roman" w:cs="Times New Roman"/>
+          <w:color w:val="000000"/>
+        </w:rPr>
+        <w:tab/>
+        <w:t>'0'</w:t>
+      </w:r>
+    </w:p>
+    <w:p>
+      <w:pPr>
+        <w:tabs>
+          <w:tab w:val="left" w:pos="1788"/>
+        </w:tabs>
+        <w:spacing w:after="0"/>
+        <w:jc w:val="both"/>
+        <w:rPr>
+          <w:rFonts w:ascii="Times New Roman" w:hAnsi="Times New Roman" w:cs="Times New Roman"/>
+          <w:color w:val="000000"/>
+        </w:rPr>
+      </w:pPr>
+      <w:r>
+        <w:rPr>
+          <w:rFonts w:ascii="Times New Roman" w:hAnsi="Times New Roman" w:cs="Times New Roman"/>
+          <w:color w:val="000000"/>
+        </w:rPr>
+        <w:tab/>
+      </w:r>
+    </w:p>
+    <w:p>
+      <w:pPr>
+        <w:tabs>
+          <w:tab w:val="left" w:pos="1788"/>
+        </w:tabs>
+        <w:spacing w:after="0"/>
+        <w:jc w:val="both"/>
+        <w:rPr>
+          <w:rFonts w:ascii="Times New Roman" w:hAnsi="Times New Roman" w:cs="Times New Roman"/>
+          <w:color w:val="000000"/>
+        </w:rPr>
+      </w:pPr>
+      <w:r>
+        <w:rPr>
+          <w:rFonts w:ascii="Times New Roman" w:hAnsi="Times New Roman" w:cs="Times New Roman"/>
+          <w:color w:val="000000"/>
+        </w:rPr>
+        <w:tab/>
+        <w:t>NL</w:t>
+      </w:r>
+      <w:r>
+        <w:rPr>
+          <w:rFonts w:ascii="Times New Roman" w:hAnsi="Times New Roman" w:cs="Times New Roman"/>
+          <w:color w:val="000000"/>
+        </w:rPr>
+        <w:tab/>
+      </w:r>
+      <w:r>
+        <w:rPr>
+          <w:rFonts w:ascii="Times New Roman" w:hAnsi="Times New Roman" w:cs="Times New Roman"/>
+          <w:color w:val="000000"/>
+        </w:rPr>
+        <w:tab/>
+        <w:t>DB</w:t>
+      </w:r>
+      <w:r>
+        <w:rPr>
+          <w:rFonts w:ascii="Times New Roman" w:hAnsi="Times New Roman" w:cs="Times New Roman"/>
+          <w:color w:val="000000"/>
+        </w:rPr>
+        <w:tab/>
+        <w:t>13,10,'$'</w:t>
+      </w:r>
+    </w:p>
+    <w:p>
+      <w:pPr>
+        <w:tabs>
+          <w:tab w:val="left" w:pos="1788"/>
+        </w:tabs>
+        <w:spacing w:after="0"/>
+        <w:jc w:val="both"/>
+        <w:rPr>
+          <w:rFonts w:ascii="Times New Roman" w:hAnsi="Times New Roman" w:cs="Times New Roman"/>
+          <w:color w:val="000000"/>
+        </w:rPr>
+      </w:pPr>
+      <w:r>
+        <w:rPr>
+          <w:rFonts w:ascii="Times New Roman" w:hAnsi="Times New Roman" w:cs="Times New Roman"/>
+          <w:color w:val="000000"/>
+        </w:rPr>
+        <w:t>.CODE</w:t>
+      </w:r>
+    </w:p>
+    <w:p>
+      <w:pPr>
+        <w:tabs>
+          <w:tab w:val="left" w:pos="1788"/>
+        </w:tabs>
+        <w:spacing w:after="0"/>
+        <w:jc w:val="both"/>
+        <w:rPr>
+          <w:rFonts w:ascii="Times New Roman" w:hAnsi="Times New Roman" w:cs="Times New Roman"/>
+          <w:color w:val="000000"/>
+        </w:rPr>
+      </w:pPr>
+      <w:r>
+        <w:rPr>
+          <w:rFonts w:ascii="Times New Roman" w:hAnsi="Times New Roman" w:cs="Times New Roman"/>
+          <w:color w:val="000000"/>
+        </w:rPr>
+        <w:t>MAIN PROC</w:t>
+      </w:r>
+    </w:p>
+    <w:p>
+      <w:pPr>
+        <w:tabs>
+          <w:tab w:val="left" w:pos="1788"/>
+        </w:tabs>
+        <w:spacing w:after="0"/>
+        <w:jc w:val="both"/>
+        <w:rPr>
+          <w:rFonts w:ascii="Times New Roman" w:hAnsi="Times New Roman" w:cs="Times New Roman"/>
+          <w:color w:val="000000"/>
+        </w:rPr>
+      </w:pPr>
+      <w:r>
+        <w:rPr>
+          <w:rFonts w:ascii="Times New Roman" w:hAnsi="Times New Roman" w:cs="Times New Roman"/>
+          <w:color w:val="000000"/>
+        </w:rPr>
+        <w:tab/>
+        <w:t>MOV AX, @DATA</w:t>
+      </w:r>
+    </w:p>
+    <w:p>
+      <w:pPr>
+        <w:tabs>
+          <w:tab w:val="left" w:pos="1788"/>
+        </w:tabs>
+        <w:spacing w:after="0"/>
+        <w:jc w:val="both"/>
+        <w:rPr>
+          <w:rFonts w:ascii="Times New Roman" w:hAnsi="Times New Roman" w:cs="Times New Roman"/>
+          <w:color w:val="000000"/>
+        </w:rPr>
+      </w:pPr>
+      <w:r>
+        <w:rPr>
+          <w:rFonts w:ascii="Times New Roman" w:hAnsi="Times New Roman" w:cs="Times New Roman"/>
+          <w:color w:val="000000"/>
+        </w:rPr>
+        <w:tab/>
+        <w:t>MOV DS, AX</w:t>
+      </w:r>
+    </w:p>
+    <w:p>
+      <w:pPr>
+        <w:tabs>
+          <w:tab w:val="left" w:pos="1788"/>
+        </w:tabs>
+        <w:spacing w:after="0"/>
+        <w:jc w:val="both"/>
+        <w:rPr>
+          <w:rFonts w:ascii="Times New Roman" w:hAnsi="Times New Roman" w:cs="Times New Roman"/>
+          <w:color w:val="000000"/>
+        </w:rPr>
+      </w:pPr>
+      <w:r>
+        <w:rPr>
+          <w:rFonts w:ascii="Times New Roman" w:hAnsi="Times New Roman" w:cs="Times New Roman"/>
+          <w:color w:val="000000"/>
+        </w:rPr>
+        <w:tab/>
+      </w:r>
+    </w:p>
+    <w:p>
+      <w:pPr>
+        <w:tabs>
+          <w:tab w:val="left" w:pos="1788"/>
+        </w:tabs>
+        <w:spacing w:after="0"/>
+        <w:jc w:val="both"/>
+        <w:rPr>
+          <w:rFonts w:ascii="Times New Roman" w:hAnsi="Times New Roman" w:cs="Times New Roman"/>
+          <w:color w:val="000000"/>
+        </w:rPr>
+      </w:pPr>
+      <w:r>
+        <w:rPr>
+          <w:rFonts w:ascii="Times New Roman" w:hAnsi="Times New Roman" w:cs="Times New Roman"/>
+          <w:color w:val="000000"/>
+        </w:rPr>
+        <w:tab/>
+        <w:t>; COUNTING VOWELS</w:t>
+      </w:r>
+    </w:p>
+    <w:p>
+      <w:pPr>
+        <w:tabs>
+          <w:tab w:val="left" w:pos="1788"/>
+        </w:tabs>
+        <w:spacing w:after="0"/>
+        <w:jc w:val="both"/>
+        <w:rPr>
+          <w:rFonts w:ascii="Times New Roman" w:hAnsi="Times New Roman" w:cs="Times New Roman"/>
+          <w:color w:val="000000"/>
+        </w:rPr>
+      </w:pPr>
+      <w:r>
+        <w:rPr>
+          <w:rFonts w:ascii="Times New Roman" w:hAnsi="Times New Roman" w:cs="Times New Roman"/>
+          <w:color w:val="000000"/>
+        </w:rPr>
+        <w:tab/>
         <w:t>MOV CX, 19</w:t>
       </w:r>
     </w:p>
     <w:p>
       <w:pPr>
-        <w:autoSpaceDE w:val="0"/>
-        <w:autoSpaceDN w:val="0"/>
-        <w:adjustRightInd w:val="0"/>
-        <w:spacing w:after="0" w:line="240" w:lineRule="auto"/>
-        <w:ind w:left="360"/>
-        <w:jc w:val="both"/>
-        <w:rPr>
-          <w:rFonts w:ascii="Times New Roman" w:hAnsi="Times New Roman" w:cs="Times New Roman"/>
-          <w:color w:val="000000"/>
-        </w:rPr>
-      </w:pPr>
-      <w:r>
-        <w:rPr>
-          <w:rFonts w:ascii="Times New Roman" w:hAnsi="Times New Roman" w:cs="Times New Roman"/>
-          <w:color w:val="000000"/>
-        </w:rPr>
+        <w:tabs>
+          <w:tab w:val="left" w:pos="1788"/>
+        </w:tabs>
+        <w:spacing w:after="0"/>
+        <w:jc w:val="both"/>
+        <w:rPr>
+          <w:rFonts w:ascii="Times New Roman" w:hAnsi="Times New Roman" w:cs="Times New Roman"/>
+          <w:color w:val="000000"/>
+        </w:rPr>
+      </w:pPr>
+      <w:r>
+        <w:rPr>
+          <w:rFonts w:ascii="Times New Roman" w:hAnsi="Times New Roman" w:cs="Times New Roman"/>
+          <w:color w:val="000000"/>
+        </w:rPr>
+        <w:tab/>
         <w:t>MOV SI, 0</w:t>
       </w:r>
     </w:p>
     <w:p>
       <w:pPr>
-        <w:autoSpaceDE w:val="0"/>
-        <w:autoSpaceDN w:val="0"/>
-        <w:adjustRightInd w:val="0"/>
-        <w:spacing w:after="0" w:line="240" w:lineRule="auto"/>
-        <w:ind w:left="360"/>
-        <w:jc w:val="both"/>
-        <w:rPr>
-          <w:rFonts w:ascii="Times New Roman" w:hAnsi="Times New Roman" w:cs="Times New Roman"/>
-          <w:color w:val="000000"/>
-        </w:rPr>
-      </w:pPr>
-      <w:r>
-        <w:rPr>
-          <w:rFonts w:ascii="Times New Roman" w:hAnsi="Times New Roman" w:cs="Times New Roman"/>
-          <w:color w:val="000000"/>
-        </w:rPr>
+        <w:tabs>
+          <w:tab w:val="left" w:pos="1788"/>
+        </w:tabs>
+        <w:spacing w:after="0"/>
+        <w:jc w:val="both"/>
+        <w:rPr>
+          <w:rFonts w:ascii="Times New Roman" w:hAnsi="Times New Roman" w:cs="Times New Roman"/>
+          <w:color w:val="000000"/>
+        </w:rPr>
+      </w:pPr>
+      <w:r>
+        <w:rPr>
+          <w:rFonts w:ascii="Times New Roman" w:hAnsi="Times New Roman" w:cs="Times New Roman"/>
+          <w:color w:val="000000"/>
+        </w:rPr>
+        <w:tab/>
         <w:t>L1:</w:t>
       </w:r>
     </w:p>
     <w:p>
       <w:pPr>
-        <w:autoSpaceDE w:val="0"/>
-        <w:autoSpaceDN w:val="0"/>
-        <w:adjustRightInd w:val="0"/>
-        <w:spacing w:after="0" w:line="240" w:lineRule="auto"/>
-        <w:ind w:left="360"/>
+        <w:tabs>
+          <w:tab w:val="left" w:pos="1788"/>
+        </w:tabs>
+        <w:spacing w:after="0"/>
         <w:jc w:val="both"/>
         <w:rPr>
           <w:rFonts w:ascii="Times New Roman" w:hAnsi="Times New Roman" w:cs="Times New Roman"/>
@@ -40257,45 +40674,22 @@
           <w:color w:val="000000"/>
         </w:rPr>
         <w:tab/>
-        <w:t>CMP CHAR[SI], ‘a’</w:t>
-      </w:r>
-    </w:p>
-    <w:p>
-      <w:pPr>
-        <w:autoSpaceDE w:val="0"/>
-        <w:autoSpaceDN w:val="0"/>
-        <w:adjustRightInd w:val="0"/>
-        <w:spacing w:after="0" w:line="240" w:lineRule="auto"/>
-        <w:ind w:left="360"/>
-        <w:jc w:val="both"/>
-        <w:rPr>
-          <w:rFonts w:ascii="Times New Roman" w:hAnsi="Times New Roman" w:cs="Times New Roman"/>
-          <w:color w:val="000000"/>
-        </w:rPr>
-      </w:pPr>
+      </w:r>
       <w:r>
         <w:rPr>
           <w:rFonts w:ascii="Times New Roman" w:hAnsi="Times New Roman" w:cs="Times New Roman"/>
           <w:color w:val="000000"/>
         </w:rPr>
         <w:tab/>
-        <w:t xml:space="preserve">JE </w:t>
-      </w:r>
-      <w:r>
-        <w:rPr>
-          <w:rFonts w:ascii="Times New Roman" w:hAnsi="Times New Roman" w:cs="Times New Roman"/>
-          <w:color w:val="000000"/>
-        </w:rPr>
-        <w:t>CA</w:t>
-      </w:r>
-    </w:p>
-    <w:p>
-      <w:pPr>
-        <w:autoSpaceDE w:val="0"/>
-        <w:autoSpaceDN w:val="0"/>
-        <w:adjustRightInd w:val="0"/>
-        <w:spacing w:after="0" w:line="240" w:lineRule="auto"/>
-        <w:ind w:left="360"/>
+        <w:t>CMP CHAR[SI], 'a'</w:t>
+      </w:r>
+    </w:p>
+    <w:p>
+      <w:pPr>
+        <w:tabs>
+          <w:tab w:val="left" w:pos="1788"/>
+        </w:tabs>
+        <w:spacing w:after="0"/>
         <w:jc w:val="both"/>
         <w:rPr>
           <w:rFonts w:ascii="Times New Roman" w:hAnsi="Times New Roman" w:cs="Times New Roman"/>
@@ -40308,51 +40702,127 @@
           <w:color w:val="000000"/>
         </w:rPr>
         <w:tab/>
-        <w:t>CMP CHAR[SI], ‘e’</w:t>
-      </w:r>
-    </w:p>
-    <w:p>
-      <w:pPr>
-        <w:autoSpaceDE w:val="0"/>
-        <w:autoSpaceDN w:val="0"/>
-        <w:adjustRightInd w:val="0"/>
-        <w:spacing w:after="0" w:line="240" w:lineRule="auto"/>
-        <w:ind w:left="360"/>
-        <w:jc w:val="both"/>
-        <w:rPr>
-          <w:rFonts w:ascii="Times New Roman" w:hAnsi="Times New Roman" w:cs="Times New Roman"/>
-          <w:color w:val="000000"/>
-        </w:rPr>
-      </w:pPr>
+      </w:r>
       <w:r>
         <w:rPr>
           <w:rFonts w:ascii="Times New Roman" w:hAnsi="Times New Roman" w:cs="Times New Roman"/>
           <w:color w:val="000000"/>
         </w:rPr>
         <w:tab/>
-        <w:t xml:space="preserve">JE </w:t>
-      </w:r>
-      <w:r>
-        <w:rPr>
-          <w:rFonts w:ascii="Times New Roman" w:hAnsi="Times New Roman" w:cs="Times New Roman"/>
-          <w:color w:val="000000"/>
-        </w:rPr>
+        <w:t>JMP CA</w:t>
+      </w:r>
+    </w:p>
+    <w:p>
+      <w:pPr>
+        <w:tabs>
+          <w:tab w:val="left" w:pos="1788"/>
+        </w:tabs>
+        <w:spacing w:after="0"/>
+        <w:jc w:val="both"/>
+        <w:rPr>
+          <w:rFonts w:ascii="Times New Roman" w:hAnsi="Times New Roman" w:cs="Times New Roman"/>
+          <w:color w:val="000000"/>
+        </w:rPr>
+      </w:pPr>
+      <w:r>
+        <w:rPr>
+          <w:rFonts w:ascii="Times New Roman" w:hAnsi="Times New Roman" w:cs="Times New Roman"/>
+          <w:color w:val="000000"/>
+        </w:rPr>
+        <w:tab/>
+      </w:r>
+      <w:r>
+        <w:rPr>
+          <w:rFonts w:ascii="Times New Roman" w:hAnsi="Times New Roman" w:cs="Times New Roman"/>
+          <w:color w:val="000000"/>
+        </w:rPr>
+        <w:tab/>
+        <w:t>CMP CHAR[SI], 'e'</w:t>
+      </w:r>
+    </w:p>
+    <w:p>
+      <w:pPr>
+        <w:tabs>
+          <w:tab w:val="left" w:pos="1788"/>
+        </w:tabs>
+        <w:spacing w:after="0"/>
+        <w:jc w:val="both"/>
+        <w:rPr>
+          <w:rFonts w:ascii="Times New Roman" w:hAnsi="Times New Roman" w:cs="Times New Roman"/>
+          <w:color w:val="000000"/>
+        </w:rPr>
+      </w:pPr>
+      <w:r>
+        <w:rPr>
+          <w:rFonts w:ascii="Times New Roman" w:hAnsi="Times New Roman" w:cs="Times New Roman"/>
+          <w:color w:val="000000"/>
+        </w:rPr>
+        <w:tab/>
+      </w:r>
+      <w:r>
+        <w:rPr>
+          <w:rFonts w:ascii="Times New Roman" w:hAnsi="Times New Roman" w:cs="Times New Roman"/>
+          <w:color w:val="000000"/>
+        </w:rPr>
+        <w:tab/>
+        <w:t>JE</w:t>
+      </w:r>
+      <w:r>
+        <w:rPr>
+          <w:rFonts w:ascii="Times New Roman" w:hAnsi="Times New Roman" w:cs="Times New Roman"/>
+          <w:color w:val="000000"/>
+        </w:rPr>
+        <w:tab/>
         <w:t>CE</w:t>
       </w:r>
     </w:p>
     <w:p>
       <w:pPr>
-        <w:autoSpaceDE w:val="0"/>
-        <w:autoSpaceDN w:val="0"/>
-        <w:adjustRightInd w:val="0"/>
-        <w:spacing w:after="0" w:line="240" w:lineRule="auto"/>
-        <w:ind w:left="360"/>
-        <w:jc w:val="both"/>
-        <w:rPr>
-          <w:rFonts w:ascii="Times New Roman" w:hAnsi="Times New Roman" w:cs="Times New Roman"/>
-          <w:color w:val="000000"/>
-        </w:rPr>
-      </w:pPr>
+        <w:tabs>
+          <w:tab w:val="left" w:pos="1788"/>
+        </w:tabs>
+        <w:spacing w:after="0"/>
+        <w:jc w:val="both"/>
+        <w:rPr>
+          <w:rFonts w:ascii="Times New Roman" w:hAnsi="Times New Roman" w:cs="Times New Roman"/>
+          <w:color w:val="000000"/>
+        </w:rPr>
+      </w:pPr>
+      <w:r>
+        <w:rPr>
+          <w:rFonts w:ascii="Times New Roman" w:hAnsi="Times New Roman" w:cs="Times New Roman"/>
+          <w:color w:val="000000"/>
+        </w:rPr>
+        <w:tab/>
+      </w:r>
+      <w:r>
+        <w:rPr>
+          <w:rFonts w:ascii="Times New Roman" w:hAnsi="Times New Roman" w:cs="Times New Roman"/>
+          <w:color w:val="000000"/>
+        </w:rPr>
+        <w:tab/>
+        <w:t>...</w:t>
+      </w:r>
+    </w:p>
+    <w:p>
+      <w:pPr>
+        <w:tabs>
+          <w:tab w:val="left" w:pos="1788"/>
+        </w:tabs>
+        <w:spacing w:after="0"/>
+        <w:jc w:val="both"/>
+        <w:rPr>
+          <w:rFonts w:ascii="Times New Roman" w:hAnsi="Times New Roman" w:cs="Times New Roman"/>
+          <w:color w:val="000000"/>
+        </w:rPr>
+      </w:pPr>
+      <w:r>
+        <w:rPr>
+          <w:rFonts w:ascii="Times New Roman" w:hAnsi="Times New Roman" w:cs="Times New Roman"/>
+          <w:color w:val="000000"/>
+        </w:rPr>
+        <w:tab/>
+      </w:r>
       <w:r>
         <w:rPr>
           <w:rFonts w:ascii="Times New Roman" w:hAnsi="Times New Roman" w:cs="Times New Roman"/>
@@ -40364,172 +40834,8 @@
     </w:p>
     <w:p>
       <w:pPr>
-        <w:autoSpaceDE w:val="0"/>
-        <w:autoSpaceDN w:val="0"/>
-        <w:adjustRightInd w:val="0"/>
-        <w:spacing w:after="0" w:line="240" w:lineRule="auto"/>
-        <w:jc w:val="both"/>
-        <w:rPr>
-          <w:rFonts w:ascii="Times New Roman" w:hAnsi="Times New Roman" w:cs="Times New Roman"/>
-          <w:color w:val="000000"/>
-        </w:rPr>
-      </w:pPr>
-      <w:r>
-        <w:rPr>
-          <w:rFonts w:ascii="Times New Roman" w:hAnsi="Times New Roman" w:cs="Times New Roman"/>
-          <w:color w:val="000000"/>
-        </w:rPr>
-        <w:tab/>
-        <w:t>CA: INC countA</w:t>
-      </w:r>
-    </w:p>
-    <w:p>
-      <w:pPr>
-        <w:autoSpaceDE w:val="0"/>
-        <w:autoSpaceDN w:val="0"/>
-        <w:adjustRightInd w:val="0"/>
-        <w:spacing w:after="0" w:line="240" w:lineRule="auto"/>
-        <w:ind w:left="360"/>
-        <w:jc w:val="both"/>
-        <w:rPr>
-          <w:rFonts w:ascii="Times New Roman" w:hAnsi="Times New Roman" w:cs="Times New Roman"/>
-          <w:color w:val="000000"/>
-        </w:rPr>
-      </w:pPr>
-      <w:r>
-        <w:rPr>
-          <w:rFonts w:ascii="Times New Roman" w:hAnsi="Times New Roman" w:cs="Times New Roman"/>
-          <w:color w:val="000000"/>
-        </w:rPr>
-        <w:tab/>
-        <w:t xml:space="preserve">       JMP CONTINUE</w:t>
-      </w:r>
-    </w:p>
-    <w:p>
-      <w:pPr>
-        <w:autoSpaceDE w:val="0"/>
-        <w:autoSpaceDN w:val="0"/>
-        <w:adjustRightInd w:val="0"/>
-        <w:spacing w:after="0" w:line="240" w:lineRule="auto"/>
-        <w:ind w:left="360"/>
-        <w:jc w:val="both"/>
-        <w:rPr>
-          <w:rFonts w:ascii="Times New Roman" w:hAnsi="Times New Roman" w:cs="Times New Roman"/>
-          <w:color w:val="000000"/>
-        </w:rPr>
-      </w:pPr>
-      <w:r>
-        <w:rPr>
-          <w:rFonts w:ascii="Times New Roman" w:hAnsi="Times New Roman" w:cs="Times New Roman"/>
-          <w:color w:val="000000"/>
-        </w:rPr>
-        <w:tab/>
-        <w:t>CE: INC countE</w:t>
-      </w:r>
-    </w:p>
-    <w:p>
-      <w:pPr>
-        <w:autoSpaceDE w:val="0"/>
-        <w:autoSpaceDN w:val="0"/>
-        <w:adjustRightInd w:val="0"/>
-        <w:spacing w:after="0" w:line="240" w:lineRule="auto"/>
-        <w:ind w:left="360"/>
-        <w:jc w:val="both"/>
-        <w:rPr>
-          <w:rFonts w:ascii="Times New Roman" w:hAnsi="Times New Roman" w:cs="Times New Roman"/>
-          <w:color w:val="000000"/>
-        </w:rPr>
-      </w:pPr>
-      <w:r>
-        <w:rPr>
-          <w:rFonts w:ascii="Times New Roman" w:hAnsi="Times New Roman" w:cs="Times New Roman"/>
-          <w:color w:val="000000"/>
-        </w:rPr>
-        <w:tab/>
-        <w:t>CONTINUE:</w:t>
-      </w:r>
-    </w:p>
-    <w:p>
-      <w:pPr>
-        <w:autoSpaceDE w:val="0"/>
-        <w:autoSpaceDN w:val="0"/>
-        <w:adjustRightInd w:val="0"/>
-        <w:spacing w:after="0" w:line="240" w:lineRule="auto"/>
-        <w:ind w:left="360"/>
-        <w:jc w:val="both"/>
-        <w:rPr>
-          <w:rFonts w:ascii="Times New Roman" w:hAnsi="Times New Roman" w:cs="Times New Roman"/>
-          <w:color w:val="000000"/>
-        </w:rPr>
-      </w:pPr>
-      <w:r>
-        <w:rPr>
-          <w:rFonts w:ascii="Times New Roman" w:hAnsi="Times New Roman" w:cs="Times New Roman"/>
-          <w:color w:val="000000"/>
-        </w:rPr>
-        <w:tab/>
-      </w:r>
-      <w:r>
-        <w:rPr>
-          <w:rFonts w:ascii="Times New Roman" w:hAnsi="Times New Roman" w:cs="Times New Roman"/>
-          <w:color w:val="000000"/>
-        </w:rPr>
-        <w:tab/>
-        <w:t>LOOP L1</w:t>
-      </w:r>
-    </w:p>
-    <w:p>
-      <w:pPr>
-        <w:autoSpaceDE w:val="0"/>
-        <w:autoSpaceDN w:val="0"/>
-        <w:adjustRightInd w:val="0"/>
-        <w:spacing w:after="0" w:line="240" w:lineRule="auto"/>
-        <w:ind w:left="360"/>
-        <w:jc w:val="both"/>
-        <w:rPr>
-          <w:rFonts w:ascii="Times New Roman" w:hAnsi="Times New Roman" w:cs="Times New Roman"/>
-          <w:color w:val="000000"/>
-        </w:rPr>
-      </w:pPr>
-    </w:p>
-    <w:p>
-      <w:pPr>
-        <w:autoSpaceDE w:val="0"/>
-        <w:autoSpaceDN w:val="0"/>
-        <w:adjustRightInd w:val="0"/>
-        <w:spacing w:after="0" w:line="240" w:lineRule="auto"/>
-        <w:ind w:left="360"/>
-        <w:jc w:val="both"/>
-        <w:rPr>
-          <w:rFonts w:ascii="Times New Roman" w:hAnsi="Times New Roman" w:cs="Times New Roman"/>
-          <w:color w:val="000000"/>
-        </w:rPr>
-      </w:pPr>
-      <w:r>
-        <w:rPr>
-          <w:rFonts w:ascii="Times New Roman" w:hAnsi="Times New Roman" w:cs="Times New Roman"/>
-          <w:color w:val="000000"/>
-        </w:rPr>
-        <w:t>; After that just display</w:t>
-      </w:r>
-    </w:p>
-    <w:p>
-      <w:pPr>
-        <w:autoSpaceDE w:val="0"/>
-        <w:autoSpaceDN w:val="0"/>
-        <w:adjustRightInd w:val="0"/>
-        <w:spacing w:after="0" w:line="240" w:lineRule="auto"/>
-        <w:jc w:val="both"/>
-        <w:rPr>
-          <w:rFonts w:ascii="Times New Roman" w:hAnsi="Times New Roman" w:cs="Times New Roman"/>
-          <w:color w:val="000000"/>
-        </w:rPr>
-      </w:pPr>
-    </w:p>
-    <w:p>
-      <w:pPr>
         <w:tabs>
-          <w:tab w:val="left" w:pos="360"/>
+          <w:tab w:val="left" w:pos="1788"/>
         </w:tabs>
         <w:spacing w:after="0"/>
         <w:jc w:val="both"/>
@@ -40550,13 +40856,14 @@
           <w:rFonts w:ascii="Times New Roman" w:hAnsi="Times New Roman" w:cs="Times New Roman"/>
           <w:color w:val="000000"/>
         </w:rPr>
-        <w:t xml:space="preserve">Sample output: </w:t>
+        <w:tab/>
+        <w:t>CA:</w:t>
       </w:r>
     </w:p>
     <w:p>
       <w:pPr>
         <w:tabs>
-          <w:tab w:val="left" w:pos="360"/>
+          <w:tab w:val="left" w:pos="1788"/>
         </w:tabs>
         <w:spacing w:after="0"/>
         <w:jc w:val="both"/>
@@ -40577,62 +40884,6 @@
           <w:rFonts w:ascii="Times New Roman" w:hAnsi="Times New Roman" w:cs="Times New Roman"/>
           <w:color w:val="000000"/>
         </w:rPr>
-        <w:t xml:space="preserve">a </w:t>
-      </w:r>
-      <w:r>
-        <w:rPr>
-          <w:rFonts w:ascii="Times New Roman" w:hAnsi="Times New Roman" w:cs="Times New Roman"/>
-          <w:color w:val="000000"/>
-        </w:rPr>
-        <w:t>=</w:t>
-      </w:r>
-      <w:r>
-        <w:rPr>
-          <w:rFonts w:ascii="Times New Roman" w:hAnsi="Times New Roman" w:cs="Times New Roman"/>
-          <w:color w:val="000000"/>
-        </w:rPr>
-        <w:t xml:space="preserve">1 </w:t>
-      </w:r>
-      <w:r>
-        <w:rPr>
-          <w:rFonts w:ascii="Times New Roman" w:hAnsi="Times New Roman" w:cs="Times New Roman"/>
-          <w:color w:val="000000"/>
-        </w:rPr>
-        <w:t>;</w:t>
-      </w:r>
-      <w:r>
-        <w:rPr>
-          <w:rFonts w:ascii="Times New Roman" w:hAnsi="Times New Roman" w:cs="Times New Roman"/>
-          <w:color w:val="000000"/>
-        </w:rPr>
-        <w:t xml:space="preserve">e </w:t>
-      </w:r>
-      <w:r>
-        <w:rPr>
-          <w:rFonts w:ascii="Times New Roman" w:hAnsi="Times New Roman" w:cs="Times New Roman"/>
-          <w:color w:val="000000"/>
-        </w:rPr>
-        <w:t>=</w:t>
-      </w:r>
-      <w:r>
-        <w:rPr>
-          <w:rFonts w:ascii="Times New Roman" w:hAnsi="Times New Roman" w:cs="Times New Roman"/>
-          <w:color w:val="000000"/>
-        </w:rPr>
-        <w:t xml:space="preserve"> 1 </w:t>
-      </w:r>
-      <w:r>
-        <w:rPr>
-          <w:rFonts w:ascii="Times New Roman" w:hAnsi="Times New Roman" w:cs="Times New Roman"/>
-          <w:color w:val="000000"/>
-        </w:rPr>
-        <w:t>;</w:t>
-      </w:r>
-      <w:r>
-        <w:rPr>
-          <w:rFonts w:ascii="Times New Roman" w:hAnsi="Times New Roman" w:cs="Times New Roman"/>
-          <w:color w:val="000000"/>
-        </w:rPr>
         <w:tab/>
       </w:r>
       <w:r>
@@ -40640,83 +40891,14 @@
           <w:rFonts w:ascii="Times New Roman" w:hAnsi="Times New Roman" w:cs="Times New Roman"/>
           <w:color w:val="000000"/>
         </w:rPr>
-        <w:t xml:space="preserve">i </w:t>
-      </w:r>
-      <w:r>
-        <w:rPr>
-          <w:rFonts w:ascii="Times New Roman" w:hAnsi="Times New Roman" w:cs="Times New Roman"/>
-          <w:color w:val="000000"/>
-        </w:rPr>
-        <w:t>=</w:t>
-      </w:r>
-      <w:r>
-        <w:rPr>
-          <w:rFonts w:ascii="Times New Roman" w:hAnsi="Times New Roman" w:cs="Times New Roman"/>
-          <w:color w:val="000000"/>
-        </w:rPr>
-        <w:t xml:space="preserve"> 3 </w:t>
-      </w:r>
-      <w:r>
-        <w:rPr>
-          <w:rFonts w:ascii="Times New Roman" w:hAnsi="Times New Roman" w:cs="Times New Roman"/>
-          <w:color w:val="000000"/>
-        </w:rPr>
-        <w:t xml:space="preserve">; </w:t>
-      </w:r>
-      <w:r>
-        <w:rPr>
-          <w:rFonts w:ascii="Times New Roman" w:hAnsi="Times New Roman" w:cs="Times New Roman"/>
-          <w:color w:val="000000"/>
-        </w:rPr>
-        <w:t xml:space="preserve">o </w:t>
-      </w:r>
-      <w:r>
-        <w:rPr>
-          <w:rFonts w:ascii="Times New Roman" w:hAnsi="Times New Roman" w:cs="Times New Roman"/>
-          <w:color w:val="000000"/>
-        </w:rPr>
-        <w:t>=</w:t>
-      </w:r>
-      <w:r>
-        <w:rPr>
-          <w:rFonts w:ascii="Times New Roman" w:hAnsi="Times New Roman" w:cs="Times New Roman"/>
-          <w:color w:val="000000"/>
-        </w:rPr>
-        <w:t xml:space="preserve"> 1 </w:t>
-      </w:r>
-      <w:r>
-        <w:rPr>
-          <w:rFonts w:ascii="Times New Roman" w:hAnsi="Times New Roman" w:cs="Times New Roman"/>
-          <w:color w:val="000000"/>
-        </w:rPr>
-        <w:t xml:space="preserve">; </w:t>
-      </w:r>
-      <w:r>
-        <w:rPr>
-          <w:rFonts w:ascii="Times New Roman" w:hAnsi="Times New Roman" w:cs="Times New Roman"/>
-          <w:color w:val="000000"/>
-        </w:rPr>
-        <w:t xml:space="preserve">u </w:t>
-      </w:r>
-      <w:r>
-        <w:rPr>
-          <w:rFonts w:ascii="Times New Roman" w:hAnsi="Times New Roman" w:cs="Times New Roman"/>
-          <w:color w:val="000000"/>
-        </w:rPr>
-        <w:t>=</w:t>
-      </w:r>
-      <w:r>
-        <w:rPr>
-          <w:rFonts w:ascii="Times New Roman" w:hAnsi="Times New Roman" w:cs="Times New Roman"/>
-          <w:color w:val="000000"/>
-        </w:rPr>
-        <w:t xml:space="preserve"> 0</w:t>
+        <w:tab/>
+        <w:t>INC countA</w:t>
       </w:r>
     </w:p>
     <w:p>
       <w:pPr>
         <w:tabs>
-          <w:tab w:val="left" w:pos="360"/>
+          <w:tab w:val="left" w:pos="1788"/>
         </w:tabs>
         <w:spacing w:after="0"/>
         <w:jc w:val="both"/>
@@ -40731,13 +40913,27 @@
           <w:color w:val="000000"/>
         </w:rPr>
         <w:tab/>
-        <w:t>NOTE: HOT Topic in Exam</w:t>
+      </w:r>
+      <w:r>
+        <w:rPr>
+          <w:rFonts w:ascii="Times New Roman" w:hAnsi="Times New Roman" w:cs="Times New Roman"/>
+          <w:color w:val="000000"/>
+        </w:rPr>
+        <w:tab/>
+      </w:r>
+      <w:r>
+        <w:rPr>
+          <w:rFonts w:ascii="Times New Roman" w:hAnsi="Times New Roman" w:cs="Times New Roman"/>
+          <w:color w:val="000000"/>
+        </w:rPr>
+        <w:tab/>
+        <w:t>JMP CONTINUE</w:t>
       </w:r>
     </w:p>
     <w:p>
       <w:pPr>
         <w:tabs>
-          <w:tab w:val="left" w:pos="360"/>
+          <w:tab w:val="left" w:pos="1788"/>
         </w:tabs>
         <w:spacing w:after="0"/>
         <w:jc w:val="both"/>
@@ -40746,11 +40942,26 @@
           <w:color w:val="000000"/>
         </w:rPr>
       </w:pPr>
+      <w:r>
+        <w:rPr>
+          <w:rFonts w:ascii="Times New Roman" w:hAnsi="Times New Roman" w:cs="Times New Roman"/>
+          <w:color w:val="000000"/>
+        </w:rPr>
+        <w:tab/>
+      </w:r>
+      <w:r>
+        <w:rPr>
+          <w:rFonts w:ascii="Times New Roman" w:hAnsi="Times New Roman" w:cs="Times New Roman"/>
+          <w:color w:val="000000"/>
+        </w:rPr>
+        <w:tab/>
+        <w:t>...</w:t>
+      </w:r>
     </w:p>
     <w:p>
       <w:pPr>
         <w:tabs>
-          <w:tab w:val="left" w:pos="360"/>
+          <w:tab w:val="left" w:pos="1788"/>
         </w:tabs>
         <w:spacing w:after="0"/>
         <w:jc w:val="both"/>
@@ -40765,13 +40976,20 @@
           <w:color w:val="000000"/>
         </w:rPr>
         <w:tab/>
-        <w:t>NUM DB 7,5,9,8,2,4</w:t>
+      </w:r>
+      <w:r>
+        <w:rPr>
+          <w:rFonts w:ascii="Times New Roman" w:hAnsi="Times New Roman" w:cs="Times New Roman"/>
+          <w:color w:val="000000"/>
+        </w:rPr>
+        <w:tab/>
+        <w:t>CE:</w:t>
       </w:r>
     </w:p>
     <w:p>
       <w:pPr>
         <w:tabs>
-          <w:tab w:val="left" w:pos="360"/>
+          <w:tab w:val="left" w:pos="1788"/>
         </w:tabs>
         <w:spacing w:after="0"/>
         <w:jc w:val="both"/>
@@ -40786,13 +41004,27 @@
           <w:color w:val="000000"/>
         </w:rPr>
         <w:tab/>
-        <w:t>MOV CX, 6</w:t>
+      </w:r>
+      <w:r>
+        <w:rPr>
+          <w:rFonts w:ascii="Times New Roman" w:hAnsi="Times New Roman" w:cs="Times New Roman"/>
+          <w:color w:val="000000"/>
+        </w:rPr>
+        <w:tab/>
+      </w:r>
+      <w:r>
+        <w:rPr>
+          <w:rFonts w:ascii="Times New Roman" w:hAnsi="Times New Roman" w:cs="Times New Roman"/>
+          <w:color w:val="000000"/>
+        </w:rPr>
+        <w:tab/>
+        <w:t>INC countE</w:t>
       </w:r>
     </w:p>
     <w:p>
       <w:pPr>
         <w:tabs>
-          <w:tab w:val="left" w:pos="360"/>
+          <w:tab w:val="left" w:pos="1788"/>
         </w:tabs>
         <w:spacing w:after="0"/>
         <w:jc w:val="both"/>
@@ -40807,13 +41039,27 @@
           <w:color w:val="000000"/>
         </w:rPr>
         <w:tab/>
-        <w:t>MOV SI, 0</w:t>
+      </w:r>
+      <w:r>
+        <w:rPr>
+          <w:rFonts w:ascii="Times New Roman" w:hAnsi="Times New Roman" w:cs="Times New Roman"/>
+          <w:color w:val="000000"/>
+        </w:rPr>
+        <w:tab/>
+      </w:r>
+      <w:r>
+        <w:rPr>
+          <w:rFonts w:ascii="Times New Roman" w:hAnsi="Times New Roman" w:cs="Times New Roman"/>
+          <w:color w:val="000000"/>
+        </w:rPr>
+        <w:tab/>
+        <w:t>JMP CONTINUE</w:t>
       </w:r>
     </w:p>
     <w:p>
       <w:pPr>
         <w:tabs>
-          <w:tab w:val="left" w:pos="360"/>
+          <w:tab w:val="left" w:pos="1788"/>
         </w:tabs>
         <w:spacing w:after="0"/>
         <w:jc w:val="both"/>
@@ -40828,13 +41074,20 @@
           <w:color w:val="000000"/>
         </w:rPr>
         <w:tab/>
-        <w:t>L1:</w:t>
+      </w:r>
+      <w:r>
+        <w:rPr>
+          <w:rFonts w:ascii="Times New Roman" w:hAnsi="Times New Roman" w:cs="Times New Roman"/>
+          <w:color w:val="000000"/>
+        </w:rPr>
+        <w:tab/>
+        <w:t>LOOP 1</w:t>
       </w:r>
     </w:p>
     <w:p>
       <w:pPr>
         <w:tabs>
-          <w:tab w:val="left" w:pos="360"/>
+          <w:tab w:val="left" w:pos="1788"/>
         </w:tabs>
         <w:spacing w:after="0"/>
         <w:jc w:val="both"/>
@@ -40850,19 +41103,11 @@
         </w:rPr>
         <w:tab/>
       </w:r>
-      <w:r>
-        <w:rPr>
-          <w:rFonts w:ascii="Times New Roman" w:hAnsi="Times New Roman" w:cs="Times New Roman"/>
-          <w:color w:val="000000"/>
-        </w:rPr>
-        <w:tab/>
-        <w:t>CMP NUM[SI], 5</w:t>
-      </w:r>
     </w:p>
     <w:p>
       <w:pPr>
         <w:tabs>
-          <w:tab w:val="left" w:pos="360"/>
+          <w:tab w:val="left" w:pos="1788"/>
         </w:tabs>
         <w:spacing w:after="0"/>
         <w:jc w:val="both"/>
@@ -40877,20 +41122,13 @@
           <w:color w:val="000000"/>
         </w:rPr>
         <w:tab/>
-      </w:r>
-      <w:r>
-        <w:rPr>
-          <w:rFonts w:ascii="Times New Roman" w:hAnsi="Times New Roman" w:cs="Times New Roman"/>
-          <w:color w:val="000000"/>
-        </w:rPr>
-        <w:tab/>
-        <w:t>JLE L2</w:t>
+        <w:t>; DISPLAY VOWELS</w:t>
       </w:r>
     </w:p>
     <w:p>
       <w:pPr>
         <w:tabs>
-          <w:tab w:val="left" w:pos="360"/>
+          <w:tab w:val="left" w:pos="1788"/>
         </w:tabs>
         <w:spacing w:after="0"/>
         <w:jc w:val="both"/>
@@ -40905,7 +41143,83 @@
           <w:color w:val="000000"/>
         </w:rPr>
         <w:tab/>
-      </w:r>
+        <w:t>MOV AH, 09H</w:t>
+      </w:r>
+    </w:p>
+    <w:p>
+      <w:pPr>
+        <w:tabs>
+          <w:tab w:val="left" w:pos="1788"/>
+        </w:tabs>
+        <w:spacing w:after="0"/>
+        <w:jc w:val="both"/>
+        <w:rPr>
+          <w:rFonts w:ascii="Times New Roman" w:hAnsi="Times New Roman" w:cs="Times New Roman"/>
+          <w:color w:val="000000"/>
+        </w:rPr>
+      </w:pPr>
+      <w:r>
+        <w:rPr>
+          <w:rFonts w:ascii="Times New Roman" w:hAnsi="Times New Roman" w:cs="Times New Roman"/>
+          <w:color w:val="000000"/>
+        </w:rPr>
+        <w:tab/>
+        <w:t>LEA DX, txtA</w:t>
+      </w:r>
+    </w:p>
+    <w:p>
+      <w:pPr>
+        <w:tabs>
+          <w:tab w:val="left" w:pos="1788"/>
+        </w:tabs>
+        <w:spacing w:after="0"/>
+        <w:jc w:val="both"/>
+        <w:rPr>
+          <w:rFonts w:ascii="Times New Roman" w:hAnsi="Times New Roman" w:cs="Times New Roman"/>
+          <w:color w:val="000000"/>
+        </w:rPr>
+      </w:pPr>
+      <w:r>
+        <w:rPr>
+          <w:rFonts w:ascii="Times New Roman" w:hAnsi="Times New Roman" w:cs="Times New Roman"/>
+          <w:color w:val="000000"/>
+        </w:rPr>
+        <w:tab/>
+        <w:t>INT 21H</w:t>
+      </w:r>
+    </w:p>
+    <w:p>
+      <w:pPr>
+        <w:tabs>
+          <w:tab w:val="left" w:pos="1788"/>
+        </w:tabs>
+        <w:spacing w:after="0"/>
+        <w:jc w:val="both"/>
+        <w:rPr>
+          <w:rFonts w:ascii="Times New Roman" w:hAnsi="Times New Roman" w:cs="Times New Roman"/>
+          <w:color w:val="000000"/>
+        </w:rPr>
+      </w:pPr>
+      <w:r>
+        <w:rPr>
+          <w:rFonts w:ascii="Times New Roman" w:hAnsi="Times New Roman" w:cs="Times New Roman"/>
+          <w:color w:val="000000"/>
+        </w:rPr>
+        <w:tab/>
+      </w:r>
+    </w:p>
+    <w:p>
+      <w:pPr>
+        <w:tabs>
+          <w:tab w:val="left" w:pos="1788"/>
+        </w:tabs>
+        <w:spacing w:after="0"/>
+        <w:jc w:val="both"/>
+        <w:rPr>
+          <w:rFonts w:ascii="Times New Roman" w:hAnsi="Times New Roman" w:cs="Times New Roman"/>
+          <w:color w:val="000000"/>
+        </w:rPr>
+      </w:pPr>
       <w:r>
         <w:rPr>
           <w:rFonts w:ascii="Times New Roman" w:hAnsi="Times New Roman" w:cs="Times New Roman"/>
@@ -40918,7 +41232,7 @@
     <w:p>
       <w:pPr>
         <w:tabs>
-          <w:tab w:val="left" w:pos="360"/>
+          <w:tab w:val="left" w:pos="1788"/>
         </w:tabs>
         <w:spacing w:after="0"/>
         <w:jc w:val="both"/>
@@ -40933,20 +41247,13 @@
           <w:color w:val="000000"/>
         </w:rPr>
         <w:tab/>
-      </w:r>
-      <w:r>
-        <w:rPr>
-          <w:rFonts w:ascii="Times New Roman" w:hAnsi="Times New Roman" w:cs="Times New Roman"/>
-          <w:color w:val="000000"/>
-        </w:rPr>
-        <w:tab/>
-        <w:t>MOV DL, NUM[SI]</w:t>
+        <w:t>MOV DL, countA</w:t>
       </w:r>
     </w:p>
     <w:p>
       <w:pPr>
         <w:tabs>
-          <w:tab w:val="left" w:pos="360"/>
+          <w:tab w:val="left" w:pos="1788"/>
         </w:tabs>
         <w:spacing w:after="0"/>
         <w:jc w:val="both"/>
@@ -40961,20 +41268,13 @@
           <w:color w:val="000000"/>
         </w:rPr>
         <w:tab/>
-      </w:r>
-      <w:r>
-        <w:rPr>
-          <w:rFonts w:ascii="Times New Roman" w:hAnsi="Times New Roman" w:cs="Times New Roman"/>
-          <w:color w:val="000000"/>
-        </w:rPr>
-        <w:tab/>
-        <w:t>ADD DL, 30H</w:t>
+        <w:t>INT 21H</w:t>
       </w:r>
     </w:p>
     <w:p>
       <w:pPr>
         <w:tabs>
-          <w:tab w:val="left" w:pos="360"/>
+          <w:tab w:val="left" w:pos="1788"/>
         </w:tabs>
         <w:spacing w:after="0"/>
         <w:jc w:val="both"/>
@@ -40990,6 +41290,62 @@
         </w:rPr>
         <w:tab/>
       </w:r>
+    </w:p>
+    <w:p>
+      <w:pPr>
+        <w:tabs>
+          <w:tab w:val="left" w:pos="1788"/>
+        </w:tabs>
+        <w:spacing w:after="0"/>
+        <w:jc w:val="both"/>
+        <w:rPr>
+          <w:rFonts w:ascii="Times New Roman" w:hAnsi="Times New Roman" w:cs="Times New Roman"/>
+          <w:color w:val="000000"/>
+        </w:rPr>
+      </w:pPr>
+      <w:r>
+        <w:rPr>
+          <w:rFonts w:ascii="Times New Roman" w:hAnsi="Times New Roman" w:cs="Times New Roman"/>
+          <w:color w:val="000000"/>
+        </w:rPr>
+        <w:lastRenderedPageBreak/>
+        <w:tab/>
+        <w:t>MOV AH, 09H</w:t>
+      </w:r>
+    </w:p>
+    <w:p>
+      <w:pPr>
+        <w:tabs>
+          <w:tab w:val="left" w:pos="1788"/>
+        </w:tabs>
+        <w:spacing w:after="0"/>
+        <w:jc w:val="both"/>
+        <w:rPr>
+          <w:rFonts w:ascii="Times New Roman" w:hAnsi="Times New Roman" w:cs="Times New Roman"/>
+          <w:color w:val="000000"/>
+        </w:rPr>
+      </w:pPr>
+      <w:r>
+        <w:rPr>
+          <w:rFonts w:ascii="Times New Roman" w:hAnsi="Times New Roman" w:cs="Times New Roman"/>
+          <w:color w:val="000000"/>
+        </w:rPr>
+        <w:tab/>
+        <w:t>LEA DX, NL</w:t>
+      </w:r>
+    </w:p>
+    <w:p>
+      <w:pPr>
+        <w:tabs>
+          <w:tab w:val="left" w:pos="1788"/>
+        </w:tabs>
+        <w:spacing w:after="0"/>
+        <w:jc w:val="both"/>
+        <w:rPr>
+          <w:rFonts w:ascii="Times New Roman" w:hAnsi="Times New Roman" w:cs="Times New Roman"/>
+          <w:color w:val="000000"/>
+        </w:rPr>
+      </w:pPr>
       <w:r>
         <w:rPr>
           <w:rFonts w:ascii="Times New Roman" w:hAnsi="Times New Roman" w:cs="Times New Roman"/>
@@ -41002,7 +41358,7 @@
     <w:p>
       <w:pPr>
         <w:tabs>
-          <w:tab w:val="left" w:pos="360"/>
+          <w:tab w:val="left" w:pos="1788"/>
         </w:tabs>
         <w:spacing w:after="0"/>
         <w:jc w:val="both"/>
@@ -41017,13 +41373,12 @@
           <w:color w:val="000000"/>
         </w:rPr>
         <w:tab/>
-        <w:t>L2:</w:t>
       </w:r>
     </w:p>
     <w:p>
       <w:pPr>
         <w:tabs>
-          <w:tab w:val="left" w:pos="360"/>
+          <w:tab w:val="left" w:pos="1788"/>
         </w:tabs>
         <w:spacing w:after="0"/>
         <w:jc w:val="both"/>
@@ -41038,20 +41393,13 @@
           <w:color w:val="000000"/>
         </w:rPr>
         <w:tab/>
-      </w:r>
-      <w:r>
-        <w:rPr>
-          <w:rFonts w:ascii="Times New Roman" w:hAnsi="Times New Roman" w:cs="Times New Roman"/>
-          <w:color w:val="000000"/>
-        </w:rPr>
-        <w:tab/>
-        <w:t>INC SI</w:t>
+        <w:t>...</w:t>
       </w:r>
     </w:p>
     <w:p>
       <w:pPr>
         <w:tabs>
-          <w:tab w:val="left" w:pos="360"/>
+          <w:tab w:val="left" w:pos="1788"/>
         </w:tabs>
         <w:spacing w:after="0"/>
         <w:jc w:val="both"/>
@@ -41067,13 +41415,336 @@
         </w:rPr>
         <w:tab/>
       </w:r>
+    </w:p>
+    <w:p>
+      <w:pPr>
+        <w:tabs>
+          <w:tab w:val="left" w:pos="1788"/>
+        </w:tabs>
+        <w:spacing w:after="0"/>
+        <w:jc w:val="both"/>
+        <w:rPr>
+          <w:rFonts w:ascii="Times New Roman" w:hAnsi="Times New Roman" w:cs="Times New Roman"/>
+          <w:color w:val="000000"/>
+        </w:rPr>
+      </w:pPr>
       <w:r>
         <w:rPr>
           <w:rFonts w:ascii="Times New Roman" w:hAnsi="Times New Roman" w:cs="Times New Roman"/>
           <w:color w:val="000000"/>
         </w:rPr>
         <w:tab/>
-        <w:t>LOOP L1</w:t>
+        <w:t>MOV AH, 09H</w:t>
+      </w:r>
+    </w:p>
+    <w:p>
+      <w:pPr>
+        <w:tabs>
+          <w:tab w:val="left" w:pos="1788"/>
+        </w:tabs>
+        <w:spacing w:after="0"/>
+        <w:jc w:val="both"/>
+        <w:rPr>
+          <w:rFonts w:ascii="Times New Roman" w:hAnsi="Times New Roman" w:cs="Times New Roman"/>
+          <w:color w:val="000000"/>
+        </w:rPr>
+      </w:pPr>
+      <w:r>
+        <w:rPr>
+          <w:rFonts w:ascii="Times New Roman" w:hAnsi="Times New Roman" w:cs="Times New Roman"/>
+          <w:color w:val="000000"/>
+        </w:rPr>
+        <w:tab/>
+        <w:t>LEA DX, txtE</w:t>
+      </w:r>
+    </w:p>
+    <w:p>
+      <w:pPr>
+        <w:tabs>
+          <w:tab w:val="left" w:pos="1788"/>
+        </w:tabs>
+        <w:spacing w:after="0"/>
+        <w:jc w:val="both"/>
+        <w:rPr>
+          <w:rFonts w:ascii="Times New Roman" w:hAnsi="Times New Roman" w:cs="Times New Roman"/>
+          <w:color w:val="000000"/>
+        </w:rPr>
+      </w:pPr>
+      <w:r>
+        <w:rPr>
+          <w:rFonts w:ascii="Times New Roman" w:hAnsi="Times New Roman" w:cs="Times New Roman"/>
+          <w:color w:val="000000"/>
+        </w:rPr>
+        <w:tab/>
+        <w:t>INT 21H</w:t>
+      </w:r>
+    </w:p>
+    <w:p>
+      <w:pPr>
+        <w:tabs>
+          <w:tab w:val="left" w:pos="1788"/>
+        </w:tabs>
+        <w:spacing w:after="0"/>
+        <w:jc w:val="both"/>
+        <w:rPr>
+          <w:rFonts w:ascii="Times New Roman" w:hAnsi="Times New Roman" w:cs="Times New Roman"/>
+          <w:color w:val="000000"/>
+        </w:rPr>
+      </w:pPr>
+      <w:r>
+        <w:rPr>
+          <w:rFonts w:ascii="Times New Roman" w:hAnsi="Times New Roman" w:cs="Times New Roman"/>
+          <w:color w:val="000000"/>
+        </w:rPr>
+        <w:tab/>
+      </w:r>
+    </w:p>
+    <w:p>
+      <w:pPr>
+        <w:tabs>
+          <w:tab w:val="left" w:pos="1788"/>
+        </w:tabs>
+        <w:spacing w:after="0"/>
+        <w:jc w:val="both"/>
+        <w:rPr>
+          <w:rFonts w:ascii="Times New Roman" w:hAnsi="Times New Roman" w:cs="Times New Roman"/>
+          <w:color w:val="000000"/>
+        </w:rPr>
+      </w:pPr>
+      <w:r>
+        <w:rPr>
+          <w:rFonts w:ascii="Times New Roman" w:hAnsi="Times New Roman" w:cs="Times New Roman"/>
+          <w:color w:val="000000"/>
+        </w:rPr>
+        <w:tab/>
+        <w:t>MOV AH, 02H</w:t>
+      </w:r>
+    </w:p>
+    <w:p>
+      <w:pPr>
+        <w:tabs>
+          <w:tab w:val="left" w:pos="1788"/>
+        </w:tabs>
+        <w:spacing w:after="0"/>
+        <w:jc w:val="both"/>
+        <w:rPr>
+          <w:rFonts w:ascii="Times New Roman" w:hAnsi="Times New Roman" w:cs="Times New Roman"/>
+          <w:color w:val="000000"/>
+        </w:rPr>
+      </w:pPr>
+      <w:r>
+        <w:rPr>
+          <w:rFonts w:ascii="Times New Roman" w:hAnsi="Times New Roman" w:cs="Times New Roman"/>
+          <w:color w:val="000000"/>
+        </w:rPr>
+        <w:tab/>
+        <w:t>MOV DL, countE</w:t>
+      </w:r>
+    </w:p>
+    <w:p>
+      <w:pPr>
+        <w:tabs>
+          <w:tab w:val="left" w:pos="1788"/>
+        </w:tabs>
+        <w:spacing w:after="0"/>
+        <w:jc w:val="both"/>
+        <w:rPr>
+          <w:rFonts w:ascii="Times New Roman" w:hAnsi="Times New Roman" w:cs="Times New Roman"/>
+          <w:color w:val="000000"/>
+        </w:rPr>
+      </w:pPr>
+      <w:r>
+        <w:rPr>
+          <w:rFonts w:ascii="Times New Roman" w:hAnsi="Times New Roman" w:cs="Times New Roman"/>
+          <w:color w:val="000000"/>
+        </w:rPr>
+        <w:tab/>
+        <w:t>INT 21H</w:t>
+      </w:r>
+    </w:p>
+    <w:p>
+      <w:pPr>
+        <w:tabs>
+          <w:tab w:val="left" w:pos="1788"/>
+        </w:tabs>
+        <w:spacing w:after="0"/>
+        <w:jc w:val="both"/>
+        <w:rPr>
+          <w:rFonts w:ascii="Times New Roman" w:hAnsi="Times New Roman" w:cs="Times New Roman"/>
+          <w:color w:val="000000"/>
+        </w:rPr>
+      </w:pPr>
+      <w:r>
+        <w:rPr>
+          <w:rFonts w:ascii="Times New Roman" w:hAnsi="Times New Roman" w:cs="Times New Roman"/>
+          <w:color w:val="000000"/>
+        </w:rPr>
+        <w:tab/>
+      </w:r>
+    </w:p>
+    <w:p>
+      <w:pPr>
+        <w:tabs>
+          <w:tab w:val="left" w:pos="1788"/>
+        </w:tabs>
+        <w:spacing w:after="0"/>
+        <w:jc w:val="both"/>
+        <w:rPr>
+          <w:rFonts w:ascii="Times New Roman" w:hAnsi="Times New Roman" w:cs="Times New Roman"/>
+          <w:color w:val="000000"/>
+        </w:rPr>
+      </w:pPr>
+      <w:r>
+        <w:rPr>
+          <w:rFonts w:ascii="Times New Roman" w:hAnsi="Times New Roman" w:cs="Times New Roman"/>
+          <w:color w:val="000000"/>
+        </w:rPr>
+        <w:tab/>
+        <w:t>MOV AH, 09H</w:t>
+      </w:r>
+    </w:p>
+    <w:p>
+      <w:pPr>
+        <w:tabs>
+          <w:tab w:val="left" w:pos="1788"/>
+        </w:tabs>
+        <w:spacing w:after="0"/>
+        <w:jc w:val="both"/>
+        <w:rPr>
+          <w:rFonts w:ascii="Times New Roman" w:hAnsi="Times New Roman" w:cs="Times New Roman"/>
+          <w:color w:val="000000"/>
+        </w:rPr>
+      </w:pPr>
+      <w:r>
+        <w:rPr>
+          <w:rFonts w:ascii="Times New Roman" w:hAnsi="Times New Roman" w:cs="Times New Roman"/>
+          <w:color w:val="000000"/>
+        </w:rPr>
+        <w:tab/>
+        <w:t>LEA DX, NL</w:t>
+      </w:r>
+    </w:p>
+    <w:p>
+      <w:pPr>
+        <w:tabs>
+          <w:tab w:val="left" w:pos="1788"/>
+        </w:tabs>
+        <w:spacing w:after="0"/>
+        <w:jc w:val="both"/>
+        <w:rPr>
+          <w:rFonts w:ascii="Times New Roman" w:hAnsi="Times New Roman" w:cs="Times New Roman"/>
+          <w:color w:val="000000"/>
+        </w:rPr>
+      </w:pPr>
+      <w:r>
+        <w:rPr>
+          <w:rFonts w:ascii="Times New Roman" w:hAnsi="Times New Roman" w:cs="Times New Roman"/>
+          <w:color w:val="000000"/>
+        </w:rPr>
+        <w:tab/>
+        <w:t>INT 21H</w:t>
+      </w:r>
+    </w:p>
+    <w:p>
+      <w:pPr>
+        <w:tabs>
+          <w:tab w:val="left" w:pos="1788"/>
+        </w:tabs>
+        <w:spacing w:after="0"/>
+        <w:jc w:val="both"/>
+        <w:rPr>
+          <w:rFonts w:ascii="Times New Roman" w:hAnsi="Times New Roman" w:cs="Times New Roman"/>
+          <w:color w:val="000000"/>
+        </w:rPr>
+      </w:pPr>
+      <w:r>
+        <w:rPr>
+          <w:rFonts w:ascii="Times New Roman" w:hAnsi="Times New Roman" w:cs="Times New Roman"/>
+          <w:color w:val="000000"/>
+        </w:rPr>
+        <w:tab/>
+      </w:r>
+    </w:p>
+    <w:p>
+      <w:pPr>
+        <w:tabs>
+          <w:tab w:val="left" w:pos="1788"/>
+        </w:tabs>
+        <w:spacing w:after="0"/>
+        <w:jc w:val="both"/>
+        <w:rPr>
+          <w:rFonts w:ascii="Times New Roman" w:hAnsi="Times New Roman" w:cs="Times New Roman"/>
+          <w:color w:val="000000"/>
+        </w:rPr>
+      </w:pPr>
+      <w:r>
+        <w:rPr>
+          <w:rFonts w:ascii="Times New Roman" w:hAnsi="Times New Roman" w:cs="Times New Roman"/>
+          <w:color w:val="000000"/>
+        </w:rPr>
+        <w:tab/>
+        <w:t>MOV AX, 4C00H</w:t>
+      </w:r>
+    </w:p>
+    <w:p>
+      <w:pPr>
+        <w:tabs>
+          <w:tab w:val="left" w:pos="1788"/>
+        </w:tabs>
+        <w:spacing w:after="0"/>
+        <w:jc w:val="both"/>
+        <w:rPr>
+          <w:rFonts w:ascii="Times New Roman" w:hAnsi="Times New Roman" w:cs="Times New Roman"/>
+          <w:color w:val="000000"/>
+        </w:rPr>
+      </w:pPr>
+      <w:r>
+        <w:rPr>
+          <w:rFonts w:ascii="Times New Roman" w:hAnsi="Times New Roman" w:cs="Times New Roman"/>
+          <w:color w:val="000000"/>
+        </w:rPr>
+        <w:tab/>
+        <w:t>INT 21H</w:t>
+      </w:r>
+    </w:p>
+    <w:p>
+      <w:pPr>
+        <w:tabs>
+          <w:tab w:val="left" w:pos="1788"/>
+        </w:tabs>
+        <w:spacing w:after="0"/>
+        <w:jc w:val="both"/>
+        <w:rPr>
+          <w:rFonts w:ascii="Times New Roman" w:hAnsi="Times New Roman" w:cs="Times New Roman"/>
+          <w:color w:val="000000"/>
+        </w:rPr>
+      </w:pPr>
+      <w:r>
+        <w:rPr>
+          <w:rFonts w:ascii="Times New Roman" w:hAnsi="Times New Roman" w:cs="Times New Roman"/>
+          <w:color w:val="000000"/>
+        </w:rPr>
+        <w:t>MAIN ENDP</w:t>
+      </w:r>
+    </w:p>
+    <w:p>
+      <w:pPr>
+        <w:tabs>
+          <w:tab w:val="left" w:pos="1788"/>
+        </w:tabs>
+        <w:spacing w:after="0"/>
+        <w:jc w:val="both"/>
+        <w:rPr>
+          <w:rFonts w:ascii="Times New Roman" w:hAnsi="Times New Roman" w:cs="Times New Roman"/>
+          <w:color w:val="000000"/>
+        </w:rPr>
+      </w:pPr>
+      <w:r>
+        <w:rPr>
+          <w:rFonts w:ascii="Times New Roman" w:hAnsi="Times New Roman" w:cs="Times New Roman"/>
+          <w:color w:val="000000"/>
+        </w:rPr>
+        <w:t>END MAIN</w:t>
       </w:r>
     </w:p>
     <w:p>
@@ -42174,6 +42845,7 @@
                 <w:rFonts w:ascii="Times New Roman" w:hAnsi="Times New Roman" w:cs="Times New Roman"/>
                 <w:color w:val="000000"/>
               </w:rPr>
+              <w:lastRenderedPageBreak/>
               <w:t>End program</w:t>
             </w:r>
           </w:p>
@@ -43182,7 +43854,6 @@
           <w:rFonts w:ascii="Times New Roman" w:hAnsi="Times New Roman" w:cs="Times New Roman"/>
           <w:color w:val="000000"/>
         </w:rPr>
-        <w:lastRenderedPageBreak/>
         <w:t>Input string</w:t>
       </w:r>
       <w:r>
@@ -43527,6 +44198,7 @@
           <w:rFonts w:ascii="Times New Roman" w:hAnsi="Times New Roman" w:cs="Times New Roman"/>
           <w:color w:val="000000"/>
         </w:rPr>
+        <w:lastRenderedPageBreak/>
         <w:t xml:space="preserve">MOV CX , 0000H </w:t>
       </w:r>
       <w:r>
@@ -47535,6 +48207,7 @@
           <w:rFonts w:ascii="Times New Roman" w:hAnsi="Times New Roman" w:cs="Times New Roman"/>
           <w:color w:val="000000"/>
         </w:rPr>
+        <w:lastRenderedPageBreak/>
         <w:t xml:space="preserve">What will happen when there is a cache miss?                                     </w:t>
       </w:r>
       <w:r>
@@ -48444,7 +49117,6 @@
           <w:noProof/>
           <w:lang w:eastAsia="en-US"/>
         </w:rPr>
-        <w:lastRenderedPageBreak/>
         <w:drawing>
           <wp:inline distT="0" distB="0" distL="0" distR="0">
             <wp:extent cx="5473411" cy="1057275"/>
@@ -54454,6 +55126,7 @@
     <w:lsdException w:name="HTML Sample" w:semiHidden="1" w:unhideWhenUsed="1"/>
     <w:lsdException w:name="HTML Typewriter" w:semiHidden="1" w:unhideWhenUsed="1"/>
     <w:lsdException w:name="HTML Variable" w:semiHidden="1" w:unhideWhenUsed="1"/>
+    <w:lsdException w:name="Normal Table" w:semiHidden="1" w:unhideWhenUsed="1"/>
     <w:lsdException w:name="annotation subject" w:semiHidden="1" w:unhideWhenUsed="1"/>
     <w:lsdException w:name="No List" w:semiHidden="1" w:unhideWhenUsed="1"/>
     <w:lsdException w:name="Outline List 1" w:semiHidden="1" w:unhideWhenUsed="1"/>
@@ -54499,9 +55172,11 @@
     <w:lsdException w:name="Table Subtle 1" w:semiHidden="1" w:unhideWhenUsed="1"/>
     <w:lsdException w:name="Table Subtle 2" w:semiHidden="1" w:unhideWhenUsed="1"/>
     <w:lsdException w:name="Table Web 1" w:semiHidden="1" w:unhideWhenUsed="1"/>
+    <w:lsdException w:name="Table Web 2" w:semiHidden="1" w:unhideWhenUsed="1"/>
     <w:lsdException w:name="Table Web 3" w:semiHidden="1" w:unhideWhenUsed="1"/>
     <w:lsdException w:name="Balloon Text" w:semiHidden="1" w:unhideWhenUsed="1"/>
     <w:lsdException w:name="Table Grid" w:uiPriority="59"/>
+    <w:lsdException w:name="Table Theme" w:semiHidden="1" w:unhideWhenUsed="1"/>
     <w:lsdException w:name="Placeholder Text" w:semiHidden="1"/>
     <w:lsdException w:name="No Spacing" w:uiPriority="1" w:qFormat="1"/>
     <w:lsdException w:name="Light Shading" w:uiPriority="60"/>
@@ -55167,7 +55842,7 @@
 </file>
 
 <file path=customXml/itemProps1.xml><?xml version="1.0" encoding="utf-8"?>
-<ds:datastoreItem xmlns:ds="http://schemas.openxmlformats.org/officeDocument/2006/customXml" ds:itemID="{2691AD1C-8AFB-4D48-850E-852EACBA9DCE}">
+<ds:datastoreItem xmlns:ds="http://schemas.openxmlformats.org/officeDocument/2006/customXml" ds:itemID="{D523C1F0-428B-46B5-992D-DBB5D7A2F7A6}">
   <ds:schemaRefs>
     <ds:schemaRef ds:uri="http://schemas.openxmlformats.org/officeDocument/2006/bibliography"/>
   </ds:schemaRefs>

</xml_diff>

<commit_message>
y2s3: Week 0 Release 0.1
</commit_message>
<xml_diff>
--- a/y2s2/csa/tutorials/Answers for T5-12, T1-4 NOT included.docx
+++ b/y2s2/csa/tutorials/Answers for T5-12, T1-4 NOT included.docx
@@ -27413,7 +27413,7 @@
           <w:rFonts w:ascii="Times New Roman" w:hAnsi="Times New Roman" w:cs="Times New Roman"/>
           <w:color w:val="000000"/>
         </w:rPr>
-        <w:t xml:space="preserve">MOV A, AX </w:t>
+        <w:t>MOV A, AX</w:t>
       </w:r>
     </w:p>
     <w:p>
@@ -40197,8 +40197,6 @@
         </w:rPr>
         <w:t>.DATA</w:t>
       </w:r>
-      <w:bookmarkStart w:id="0" w:name="_GoBack"/>
-      <w:bookmarkEnd w:id="0"/>
     </w:p>
     <w:p>
       <w:pPr>
@@ -46539,10 +46537,6 @@
     <w:p>
       <w:pPr>
         <w:pStyle w:val="Default"/>
-        <w:numPr>
-          <w:ilvl w:val="0"/>
-          <w:numId w:val="54"/>
-        </w:numPr>
         <w:ind w:left="360"/>
         <w:jc w:val="both"/>
         <w:rPr>
@@ -46557,31 +46551,40 @@
           <w:sz w:val="22"/>
           <w:szCs w:val="22"/>
         </w:rPr>
-        <w:t>Differentiate the following I/O techniques: Programmed I/O and Direct Memory Access (DMA) in term of their characteristics.</w:t>
-      </w:r>
-      <w:r>
+        <w:t>I/O module</w:t>
+      </w:r>
+    </w:p>
+    <w:p>
+      <w:pPr>
+        <w:pStyle w:val="Default"/>
+        <w:numPr>
+          <w:ilvl w:val="1"/>
+          <w:numId w:val="51"/>
+        </w:numPr>
+        <w:jc w:val="both"/>
         <w:rPr>
           <w:rFonts w:ascii="Times New Roman" w:hAnsi="Times New Roman" w:cs="Times New Roman"/>
           <w:sz w:val="22"/>
           <w:szCs w:val="22"/>
         </w:rPr>
-        <w:tab/>
-      </w:r>
+      </w:pPr>
       <w:r>
         <w:rPr>
           <w:rFonts w:ascii="Times New Roman" w:hAnsi="Times New Roman" w:cs="Times New Roman"/>
           <w:sz w:val="22"/>
           <w:szCs w:val="22"/>
         </w:rPr>
-        <w:tab/>
-      </w:r>
-      <w:r>
-        <w:rPr>
-          <w:rFonts w:ascii="Times New Roman" w:hAnsi="Times New Roman" w:cs="Times New Roman"/>
+        <w:t xml:space="preserve">It serves as an </w:t>
+      </w:r>
+      <w:r>
+        <w:rPr>
+          <w:rFonts w:ascii="Times New Roman" w:hAnsi="Times New Roman" w:cs="Times New Roman"/>
+          <w:b/>
+          <w:bCs/>
           <w:sz w:val="22"/>
           <w:szCs w:val="22"/>
         </w:rPr>
-        <w:tab/>
+        <w:t>interface between CPU and specific devices</w:t>
       </w:r>
       <w:r>
         <w:rPr>
@@ -46589,40 +46592,206 @@
           <w:sz w:val="22"/>
           <w:szCs w:val="22"/>
         </w:rPr>
-        <w:tab/>
-      </w:r>
-      <w:r>
+        <w:t>.</w:t>
+      </w:r>
+    </w:p>
+    <w:p>
+      <w:pPr>
+        <w:pStyle w:val="Default"/>
+        <w:numPr>
+          <w:ilvl w:val="1"/>
+          <w:numId w:val="51"/>
+        </w:numPr>
+        <w:jc w:val="both"/>
         <w:rPr>
           <w:rFonts w:ascii="Times New Roman" w:hAnsi="Times New Roman" w:cs="Times New Roman"/>
           <w:sz w:val="22"/>
           <w:szCs w:val="22"/>
         </w:rPr>
-        <w:tab/>
-      </w:r>
+      </w:pPr>
       <w:r>
         <w:rPr>
           <w:rFonts w:ascii="Times New Roman" w:hAnsi="Times New Roman" w:cs="Times New Roman"/>
           <w:sz w:val="22"/>
           <w:szCs w:val="22"/>
         </w:rPr>
-        <w:tab/>
-        <w:t xml:space="preserve">          (PYP-01/14: 10 marks)</w:t>
-      </w:r>
-    </w:p>
-    <w:p>
-      <w:pPr>
-        <w:pStyle w:val="Default"/>
-        <w:jc w:val="both"/>
-        <w:rPr>
-          <w:rFonts w:ascii="Times New Roman" w:hAnsi="Times New Roman" w:cs="Times New Roman"/>
+        <w:t xml:space="preserve">Accepts command from CPU on one side and </w:t>
+      </w:r>
+      <w:r>
+        <w:rPr>
+          <w:rFonts w:ascii="Times New Roman" w:hAnsi="Times New Roman" w:cs="Times New Roman"/>
+          <w:b/>
+          <w:bCs/>
           <w:sz w:val="22"/>
           <w:szCs w:val="22"/>
         </w:rPr>
-      </w:pPr>
+        <w:t>control the device</w:t>
+      </w:r>
+      <w:r>
+        <w:rPr>
+          <w:rFonts w:ascii="Times New Roman" w:hAnsi="Times New Roman" w:cs="Times New Roman"/>
+          <w:sz w:val="22"/>
+          <w:szCs w:val="22"/>
+        </w:rPr>
+        <w:t xml:space="preserve"> on the other.</w:t>
+      </w:r>
     </w:p>
     <w:p>
       <w:pPr>
         <w:pStyle w:val="Default"/>
+        <w:jc w:val="both"/>
+        <w:rPr>
+          <w:rFonts w:ascii="Times New Roman" w:hAnsi="Times New Roman" w:cs="Times New Roman"/>
+          <w:sz w:val="22"/>
+          <w:szCs w:val="22"/>
+        </w:rPr>
+      </w:pPr>
+      <w:r>
+        <w:rPr>
+          <w:rFonts w:ascii="Times New Roman" w:hAnsi="Times New Roman" w:cs="Times New Roman"/>
+          <w:sz w:val="22"/>
+          <w:szCs w:val="22"/>
+        </w:rPr>
+        <w:t>Roles:</w:t>
+      </w:r>
+    </w:p>
+    <w:p>
+      <w:pPr>
+        <w:pStyle w:val="Default"/>
+        <w:numPr>
+          <w:ilvl w:val="1"/>
+          <w:numId w:val="50"/>
+        </w:numPr>
+        <w:jc w:val="both"/>
+        <w:rPr>
+          <w:rFonts w:ascii="Times New Roman" w:hAnsi="Times New Roman" w:cs="Times New Roman"/>
+          <w:sz w:val="22"/>
+          <w:szCs w:val="22"/>
+        </w:rPr>
+      </w:pPr>
+      <w:r>
+        <w:rPr>
+          <w:rFonts w:ascii="Times New Roman" w:hAnsi="Times New Roman" w:cs="Times New Roman"/>
+          <w:b/>
+          <w:bCs/>
+          <w:sz w:val="22"/>
+          <w:szCs w:val="22"/>
+        </w:rPr>
+        <w:t>Recognizes messages addressed to it</w:t>
+      </w:r>
+      <w:r>
+        <w:rPr>
+          <w:rFonts w:ascii="Times New Roman" w:hAnsi="Times New Roman" w:cs="Times New Roman"/>
+          <w:sz w:val="22"/>
+          <w:szCs w:val="22"/>
+        </w:rPr>
+        <w:t>, and accepts commands from the CPU</w:t>
+      </w:r>
+    </w:p>
+    <w:p>
+      <w:pPr>
+        <w:pStyle w:val="Default"/>
+        <w:numPr>
+          <w:ilvl w:val="1"/>
+          <w:numId w:val="50"/>
+        </w:numPr>
+        <w:jc w:val="both"/>
+        <w:rPr>
+          <w:rFonts w:ascii="Times New Roman" w:hAnsi="Times New Roman" w:cs="Times New Roman"/>
+          <w:sz w:val="22"/>
+          <w:szCs w:val="22"/>
+        </w:rPr>
+      </w:pPr>
+      <w:r>
+        <w:rPr>
+          <w:rFonts w:ascii="Times New Roman" w:hAnsi="Times New Roman" w:cs="Times New Roman"/>
+          <w:b/>
+          <w:bCs/>
+          <w:sz w:val="22"/>
+          <w:szCs w:val="22"/>
+        </w:rPr>
+        <w:t>Provides a buffer</w:t>
+      </w:r>
+      <w:r>
+        <w:rPr>
+          <w:rFonts w:ascii="Times New Roman" w:hAnsi="Times New Roman" w:cs="Times New Roman"/>
+          <w:sz w:val="22"/>
+          <w:szCs w:val="22"/>
+        </w:rPr>
+        <w:t xml:space="preserve"> where the data from memory can be held until it can be transferred to disk.</w:t>
+      </w:r>
+    </w:p>
+    <w:p>
+      <w:pPr>
+        <w:pStyle w:val="Default"/>
+        <w:numPr>
+          <w:ilvl w:val="1"/>
+          <w:numId w:val="50"/>
+        </w:numPr>
+        <w:jc w:val="both"/>
+        <w:rPr>
+          <w:rFonts w:ascii="Times New Roman" w:hAnsi="Times New Roman" w:cs="Times New Roman"/>
+          <w:sz w:val="22"/>
+          <w:szCs w:val="22"/>
+        </w:rPr>
+      </w:pPr>
+      <w:r>
+        <w:rPr>
+          <w:rFonts w:ascii="Times New Roman" w:hAnsi="Times New Roman" w:cs="Times New Roman"/>
+          <w:b/>
+          <w:bCs/>
+          <w:sz w:val="22"/>
+          <w:szCs w:val="22"/>
+        </w:rPr>
+        <w:t>Provides the necessary registers and controls</w:t>
+      </w:r>
+      <w:r>
+        <w:rPr>
+          <w:rFonts w:ascii="Times New Roman" w:hAnsi="Times New Roman" w:cs="Times New Roman"/>
+          <w:sz w:val="22"/>
+          <w:szCs w:val="22"/>
+        </w:rPr>
+        <w:t xml:space="preserve"> to perform direct memory transfer.</w:t>
+      </w:r>
+    </w:p>
+    <w:p>
+      <w:pPr>
+        <w:pStyle w:val="Default"/>
+        <w:numPr>
+          <w:ilvl w:val="1"/>
+          <w:numId w:val="50"/>
+        </w:numPr>
+        <w:jc w:val="both"/>
+        <w:rPr>
+          <w:rFonts w:ascii="Times New Roman" w:hAnsi="Times New Roman" w:cs="Times New Roman"/>
+          <w:sz w:val="22"/>
+          <w:szCs w:val="22"/>
+        </w:rPr>
+      </w:pPr>
+      <w:r>
+        <w:rPr>
+          <w:rFonts w:ascii="Times New Roman" w:hAnsi="Times New Roman" w:cs="Times New Roman"/>
+          <w:b/>
+          <w:bCs/>
+          <w:sz w:val="22"/>
+          <w:szCs w:val="22"/>
+        </w:rPr>
+        <w:lastRenderedPageBreak/>
+        <w:t>Provide interrupt capability</w:t>
+      </w:r>
+      <w:r>
+        <w:rPr>
+          <w:rFonts w:ascii="Times New Roman" w:hAnsi="Times New Roman" w:cs="Times New Roman"/>
+          <w:sz w:val="22"/>
+          <w:szCs w:val="22"/>
+        </w:rPr>
+        <w:t xml:space="preserve"> to notify the CPU that the operation is completed.</w:t>
+      </w:r>
+    </w:p>
+    <w:p>
+      <w:pPr>
+        <w:pStyle w:val="Default"/>
+        <w:ind w:left="360"/>
         <w:jc w:val="both"/>
         <w:rPr>
           <w:rFonts w:ascii="Times New Roman" w:hAnsi="Times New Roman" w:cs="Times New Roman"/>
@@ -46652,7 +46821,7 @@
           <w:sz w:val="22"/>
           <w:szCs w:val="22"/>
         </w:rPr>
-        <w:t>An I/O technique is known as Interrupt-driven I/O. e</w:t>
+        <w:t>Differentiate the following I/O techniques: Programmed I/O and Direct Memory Access (DMA) in term of their characteristics.</w:t>
       </w:r>
       <w:r>
         <w:rPr>
@@ -46660,7 +46829,7 @@
           <w:sz w:val="22"/>
           <w:szCs w:val="22"/>
         </w:rPr>
-        <w:t xml:space="preserve">xplain the technique.    </w:t>
+        <w:tab/>
       </w:r>
       <w:r>
         <w:rPr>
@@ -46668,8 +46837,613 @@
           <w:sz w:val="22"/>
           <w:szCs w:val="22"/>
         </w:rPr>
-        <w:t>(PYP-04/14: 5 marks)</w:t>
-      </w:r>
+        <w:tab/>
+      </w:r>
+      <w:r>
+        <w:rPr>
+          <w:rFonts w:ascii="Times New Roman" w:hAnsi="Times New Roman" w:cs="Times New Roman"/>
+          <w:sz w:val="22"/>
+          <w:szCs w:val="22"/>
+        </w:rPr>
+        <w:tab/>
+      </w:r>
+      <w:r>
+        <w:rPr>
+          <w:rFonts w:ascii="Times New Roman" w:hAnsi="Times New Roman" w:cs="Times New Roman"/>
+          <w:sz w:val="22"/>
+          <w:szCs w:val="22"/>
+        </w:rPr>
+        <w:tab/>
+      </w:r>
+      <w:r>
+        <w:rPr>
+          <w:rFonts w:ascii="Times New Roman" w:hAnsi="Times New Roman" w:cs="Times New Roman"/>
+          <w:sz w:val="22"/>
+          <w:szCs w:val="22"/>
+        </w:rPr>
+        <w:tab/>
+      </w:r>
+      <w:r>
+        <w:rPr>
+          <w:rFonts w:ascii="Times New Roman" w:hAnsi="Times New Roman" w:cs="Times New Roman"/>
+          <w:sz w:val="22"/>
+          <w:szCs w:val="22"/>
+        </w:rPr>
+        <w:tab/>
+        <w:t xml:space="preserve">          (PYP-01/14: 10 marks)</w:t>
+      </w:r>
+    </w:p>
+    <w:tbl>
+      <w:tblPr>
+        <w:tblStyle w:val="TableGrid"/>
+        <w:tblW w:w="0" w:type="auto"/>
+        <w:tblInd w:w="1440" w:type="dxa"/>
+        <w:tblLook w:val="04A0" w:firstRow="1" w:lastRow="0" w:firstColumn="1" w:lastColumn="0" w:noHBand="0" w:noVBand="1"/>
+      </w:tblPr>
+      <w:tblGrid>
+        <w:gridCol w:w="2552"/>
+        <w:gridCol w:w="2506"/>
+        <w:gridCol w:w="2519"/>
+      </w:tblGrid>
+      <w:tr>
+        <w:tc>
+          <w:tcPr>
+            <w:tcW w:w="3005" w:type="dxa"/>
+          </w:tcPr>
+          <w:p>
+            <w:pPr>
+              <w:pStyle w:val="Default"/>
+              <w:jc w:val="both"/>
+              <w:rPr>
+                <w:rFonts w:ascii="Times New Roman" w:hAnsi="Times New Roman" w:cs="Times New Roman"/>
+                <w:sz w:val="22"/>
+                <w:szCs w:val="22"/>
+              </w:rPr>
+            </w:pPr>
+          </w:p>
+        </w:tc>
+        <w:tc>
+          <w:tcPr>
+            <w:tcW w:w="3006" w:type="dxa"/>
+          </w:tcPr>
+          <w:p>
+            <w:pPr>
+              <w:pStyle w:val="Default"/>
+              <w:jc w:val="both"/>
+              <w:rPr>
+                <w:rFonts w:ascii="Times New Roman" w:hAnsi="Times New Roman" w:cs="Times New Roman"/>
+                <w:sz w:val="22"/>
+                <w:szCs w:val="22"/>
+              </w:rPr>
+            </w:pPr>
+            <w:r>
+              <w:rPr>
+                <w:rFonts w:ascii="Times New Roman" w:hAnsi="Times New Roman" w:cs="Times New Roman"/>
+                <w:sz w:val="22"/>
+                <w:szCs w:val="22"/>
+              </w:rPr>
+              <w:t>P I/O</w:t>
+            </w:r>
+          </w:p>
+        </w:tc>
+        <w:tc>
+          <w:tcPr>
+            <w:tcW w:w="3006" w:type="dxa"/>
+          </w:tcPr>
+          <w:p>
+            <w:pPr>
+              <w:pStyle w:val="Default"/>
+              <w:jc w:val="both"/>
+              <w:rPr>
+                <w:rFonts w:ascii="Times New Roman" w:hAnsi="Times New Roman" w:cs="Times New Roman"/>
+                <w:sz w:val="22"/>
+                <w:szCs w:val="22"/>
+              </w:rPr>
+            </w:pPr>
+            <w:r>
+              <w:rPr>
+                <w:rFonts w:ascii="Times New Roman" w:hAnsi="Times New Roman" w:cs="Times New Roman"/>
+                <w:sz w:val="22"/>
+                <w:szCs w:val="22"/>
+              </w:rPr>
+              <w:t>DMA</w:t>
+            </w:r>
+          </w:p>
+        </w:tc>
+      </w:tr>
+      <w:tr>
+        <w:tc>
+          <w:tcPr>
+            <w:tcW w:w="3005" w:type="dxa"/>
+          </w:tcPr>
+          <w:p>
+            <w:pPr>
+              <w:pStyle w:val="Default"/>
+              <w:jc w:val="both"/>
+              <w:rPr>
+                <w:rFonts w:ascii="Times New Roman" w:hAnsi="Times New Roman" w:cs="Times New Roman"/>
+                <w:sz w:val="22"/>
+                <w:szCs w:val="22"/>
+              </w:rPr>
+            </w:pPr>
+            <w:r>
+              <w:rPr>
+                <w:rFonts w:ascii="Times New Roman" w:hAnsi="Times New Roman" w:cs="Times New Roman"/>
+                <w:sz w:val="22"/>
+                <w:szCs w:val="22"/>
+              </w:rPr>
+              <w:t>Devices Involved</w:t>
+            </w:r>
+          </w:p>
+        </w:tc>
+        <w:tc>
+          <w:tcPr>
+            <w:tcW w:w="3006" w:type="dxa"/>
+          </w:tcPr>
+          <w:p>
+            <w:pPr>
+              <w:pStyle w:val="Default"/>
+              <w:jc w:val="both"/>
+              <w:rPr>
+                <w:rFonts w:ascii="Times New Roman" w:hAnsi="Times New Roman" w:cs="Times New Roman"/>
+                <w:sz w:val="22"/>
+                <w:szCs w:val="22"/>
+              </w:rPr>
+            </w:pPr>
+            <w:r>
+              <w:rPr>
+                <w:rFonts w:ascii="Times New Roman" w:hAnsi="Times New Roman" w:cs="Times New Roman"/>
+                <w:sz w:val="22"/>
+                <w:szCs w:val="22"/>
+              </w:rPr>
+              <w:t>Slow devices</w:t>
+            </w:r>
+          </w:p>
+        </w:tc>
+        <w:tc>
+          <w:tcPr>
+            <w:tcW w:w="3006" w:type="dxa"/>
+          </w:tcPr>
+          <w:p>
+            <w:pPr>
+              <w:pStyle w:val="Default"/>
+              <w:jc w:val="both"/>
+              <w:rPr>
+                <w:rFonts w:ascii="Times New Roman" w:hAnsi="Times New Roman" w:cs="Times New Roman"/>
+                <w:sz w:val="22"/>
+                <w:szCs w:val="22"/>
+              </w:rPr>
+            </w:pPr>
+            <w:r>
+              <w:rPr>
+                <w:rFonts w:ascii="Times New Roman" w:hAnsi="Times New Roman" w:cs="Times New Roman"/>
+                <w:sz w:val="22"/>
+                <w:szCs w:val="22"/>
+              </w:rPr>
+              <w:t>Fast devices</w:t>
+            </w:r>
+          </w:p>
+        </w:tc>
+      </w:tr>
+      <w:tr>
+        <w:tc>
+          <w:tcPr>
+            <w:tcW w:w="3005" w:type="dxa"/>
+          </w:tcPr>
+          <w:p>
+            <w:pPr>
+              <w:pStyle w:val="Default"/>
+              <w:jc w:val="both"/>
+              <w:rPr>
+                <w:rFonts w:ascii="Times New Roman" w:hAnsi="Times New Roman" w:cs="Times New Roman"/>
+                <w:sz w:val="22"/>
+                <w:szCs w:val="22"/>
+              </w:rPr>
+            </w:pPr>
+            <w:r>
+              <w:rPr>
+                <w:rFonts w:ascii="Times New Roman" w:hAnsi="Times New Roman" w:cs="Times New Roman"/>
+                <w:sz w:val="22"/>
+                <w:szCs w:val="22"/>
+              </w:rPr>
+              <w:t>Data size involved</w:t>
+            </w:r>
+          </w:p>
+        </w:tc>
+        <w:tc>
+          <w:tcPr>
+            <w:tcW w:w="3006" w:type="dxa"/>
+          </w:tcPr>
+          <w:p>
+            <w:pPr>
+              <w:pStyle w:val="Default"/>
+              <w:jc w:val="both"/>
+              <w:rPr>
+                <w:rFonts w:ascii="Times New Roman" w:hAnsi="Times New Roman" w:cs="Times New Roman"/>
+                <w:sz w:val="22"/>
+                <w:szCs w:val="22"/>
+              </w:rPr>
+            </w:pPr>
+            <w:r>
+              <w:rPr>
+                <w:rFonts w:ascii="Times New Roman" w:hAnsi="Times New Roman" w:cs="Times New Roman"/>
+                <w:sz w:val="22"/>
+                <w:szCs w:val="22"/>
+              </w:rPr>
+              <w:t>Single I/O</w:t>
+            </w:r>
+          </w:p>
+        </w:tc>
+        <w:tc>
+          <w:tcPr>
+            <w:tcW w:w="3006" w:type="dxa"/>
+          </w:tcPr>
+          <w:p>
+            <w:pPr>
+              <w:pStyle w:val="Default"/>
+              <w:jc w:val="both"/>
+              <w:rPr>
+                <w:rFonts w:ascii="Times New Roman" w:hAnsi="Times New Roman" w:cs="Times New Roman"/>
+                <w:sz w:val="22"/>
+                <w:szCs w:val="22"/>
+              </w:rPr>
+            </w:pPr>
+            <w:r>
+              <w:rPr>
+                <w:rFonts w:ascii="Times New Roman" w:hAnsi="Times New Roman" w:cs="Times New Roman"/>
+                <w:sz w:val="22"/>
+                <w:szCs w:val="22"/>
+              </w:rPr>
+              <w:t>Block of data</w:t>
+            </w:r>
+          </w:p>
+        </w:tc>
+      </w:tr>
+      <w:tr>
+        <w:tc>
+          <w:tcPr>
+            <w:tcW w:w="3005" w:type="dxa"/>
+          </w:tcPr>
+          <w:p>
+            <w:pPr>
+              <w:pStyle w:val="Default"/>
+              <w:jc w:val="both"/>
+              <w:rPr>
+                <w:rFonts w:ascii="Times New Roman" w:hAnsi="Times New Roman" w:cs="Times New Roman"/>
+                <w:sz w:val="22"/>
+                <w:szCs w:val="22"/>
+              </w:rPr>
+            </w:pPr>
+            <w:r>
+              <w:rPr>
+                <w:rFonts w:ascii="Times New Roman" w:hAnsi="Times New Roman" w:cs="Times New Roman"/>
+                <w:sz w:val="22"/>
+                <w:szCs w:val="22"/>
+              </w:rPr>
+              <w:t>Machine cycle</w:t>
+            </w:r>
+          </w:p>
+        </w:tc>
+        <w:tc>
+          <w:tcPr>
+            <w:tcW w:w="3006" w:type="dxa"/>
+          </w:tcPr>
+          <w:p>
+            <w:pPr>
+              <w:pStyle w:val="Default"/>
+              <w:jc w:val="both"/>
+              <w:rPr>
+                <w:rFonts w:ascii="Times New Roman" w:hAnsi="Times New Roman" w:cs="Times New Roman"/>
+                <w:sz w:val="22"/>
+                <w:szCs w:val="22"/>
+              </w:rPr>
+            </w:pPr>
+            <w:r>
+              <w:rPr>
+                <w:rFonts w:ascii="Times New Roman" w:hAnsi="Times New Roman" w:cs="Times New Roman"/>
+                <w:sz w:val="22"/>
+                <w:szCs w:val="22"/>
+              </w:rPr>
+              <w:t>Full</w:t>
+            </w:r>
+          </w:p>
+        </w:tc>
+        <w:tc>
+          <w:tcPr>
+            <w:tcW w:w="3006" w:type="dxa"/>
+          </w:tcPr>
+          <w:p>
+            <w:pPr>
+              <w:pStyle w:val="Default"/>
+              <w:jc w:val="both"/>
+              <w:rPr>
+                <w:rFonts w:ascii="Times New Roman" w:hAnsi="Times New Roman" w:cs="Times New Roman"/>
+                <w:sz w:val="22"/>
+                <w:szCs w:val="22"/>
+              </w:rPr>
+            </w:pPr>
+            <w:r>
+              <w:rPr>
+                <w:rFonts w:ascii="Times New Roman" w:hAnsi="Times New Roman" w:cs="Times New Roman"/>
+                <w:sz w:val="22"/>
+                <w:szCs w:val="22"/>
+              </w:rPr>
+              <w:t>Initiation &amp; notification</w:t>
+            </w:r>
+          </w:p>
+        </w:tc>
+      </w:tr>
+      <w:tr>
+        <w:tc>
+          <w:tcPr>
+            <w:tcW w:w="3005" w:type="dxa"/>
+          </w:tcPr>
+          <w:p>
+            <w:pPr>
+              <w:pStyle w:val="Default"/>
+              <w:jc w:val="both"/>
+              <w:rPr>
+                <w:rFonts w:ascii="Times New Roman" w:hAnsi="Times New Roman" w:cs="Times New Roman"/>
+                <w:sz w:val="22"/>
+                <w:szCs w:val="22"/>
+              </w:rPr>
+            </w:pPr>
+            <w:r>
+              <w:rPr>
+                <w:rFonts w:ascii="Times New Roman" w:hAnsi="Times New Roman" w:cs="Times New Roman"/>
+                <w:sz w:val="22"/>
+                <w:szCs w:val="22"/>
+              </w:rPr>
+              <w:t>CPU involvement</w:t>
+            </w:r>
+          </w:p>
+        </w:tc>
+        <w:tc>
+          <w:tcPr>
+            <w:tcW w:w="3006" w:type="dxa"/>
+          </w:tcPr>
+          <w:p>
+            <w:pPr>
+              <w:pStyle w:val="Default"/>
+              <w:jc w:val="both"/>
+              <w:rPr>
+                <w:rFonts w:ascii="Times New Roman" w:hAnsi="Times New Roman" w:cs="Times New Roman"/>
+                <w:sz w:val="22"/>
+                <w:szCs w:val="22"/>
+              </w:rPr>
+            </w:pPr>
+            <w:r>
+              <w:rPr>
+                <w:rFonts w:ascii="Times New Roman" w:hAnsi="Times New Roman" w:cs="Times New Roman"/>
+                <w:sz w:val="22"/>
+                <w:szCs w:val="22"/>
+              </w:rPr>
+              <w:t>Full</w:t>
+            </w:r>
+          </w:p>
+        </w:tc>
+        <w:tc>
+          <w:tcPr>
+            <w:tcW w:w="3006" w:type="dxa"/>
+          </w:tcPr>
+          <w:p>
+            <w:pPr>
+              <w:pStyle w:val="Default"/>
+              <w:jc w:val="both"/>
+              <w:rPr>
+                <w:rFonts w:ascii="Times New Roman" w:hAnsi="Times New Roman" w:cs="Times New Roman"/>
+                <w:sz w:val="22"/>
+                <w:szCs w:val="22"/>
+              </w:rPr>
+            </w:pPr>
+            <w:r>
+              <w:rPr>
+                <w:rFonts w:ascii="Times New Roman" w:hAnsi="Times New Roman" w:cs="Times New Roman"/>
+                <w:sz w:val="22"/>
+                <w:szCs w:val="22"/>
+              </w:rPr>
+              <w:t>Partial</w:t>
+            </w:r>
+          </w:p>
+        </w:tc>
+      </w:tr>
+      <w:tr>
+        <w:tc>
+          <w:tcPr>
+            <w:tcW w:w="3005" w:type="dxa"/>
+          </w:tcPr>
+          <w:p>
+            <w:pPr>
+              <w:pStyle w:val="Default"/>
+              <w:jc w:val="both"/>
+              <w:rPr>
+                <w:rFonts w:ascii="Times New Roman" w:hAnsi="Times New Roman" w:cs="Times New Roman"/>
+                <w:sz w:val="22"/>
+                <w:szCs w:val="22"/>
+              </w:rPr>
+            </w:pPr>
+            <w:r>
+              <w:rPr>
+                <w:rFonts w:ascii="Times New Roman" w:hAnsi="Times New Roman" w:cs="Times New Roman"/>
+                <w:sz w:val="22"/>
+                <w:szCs w:val="22"/>
+              </w:rPr>
+              <w:t>Data required</w:t>
+            </w:r>
+          </w:p>
+        </w:tc>
+        <w:tc>
+          <w:tcPr>
+            <w:tcW w:w="3006" w:type="dxa"/>
+          </w:tcPr>
+          <w:p>
+            <w:pPr>
+              <w:pStyle w:val="Default"/>
+              <w:jc w:val="both"/>
+              <w:rPr>
+                <w:rFonts w:ascii="Times New Roman" w:hAnsi="Times New Roman" w:cs="Times New Roman"/>
+                <w:sz w:val="22"/>
+                <w:szCs w:val="22"/>
+              </w:rPr>
+            </w:pPr>
+            <w:r>
+              <w:rPr>
+                <w:rFonts w:ascii="Times New Roman" w:hAnsi="Times New Roman" w:cs="Times New Roman"/>
+                <w:sz w:val="22"/>
+                <w:szCs w:val="22"/>
+              </w:rPr>
+              <w:t>Address &amp; Data</w:t>
+            </w:r>
+          </w:p>
+        </w:tc>
+        <w:tc>
+          <w:tcPr>
+            <w:tcW w:w="3006" w:type="dxa"/>
+          </w:tcPr>
+          <w:p>
+            <w:pPr>
+              <w:pStyle w:val="Default"/>
+              <w:jc w:val="both"/>
+              <w:rPr>
+                <w:rFonts w:ascii="Times New Roman" w:hAnsi="Times New Roman" w:cs="Times New Roman"/>
+                <w:sz w:val="22"/>
+                <w:szCs w:val="22"/>
+              </w:rPr>
+            </w:pPr>
+            <w:r>
+              <w:rPr>
+                <w:rFonts w:ascii="Times New Roman" w:hAnsi="Times New Roman" w:cs="Times New Roman"/>
+                <w:sz w:val="22"/>
+                <w:szCs w:val="22"/>
+              </w:rPr>
+              <w:t>Location of data in device, Location of data in memory, data size, direction of transfer</w:t>
+            </w:r>
+          </w:p>
+        </w:tc>
+      </w:tr>
+      <w:tr>
+        <w:tc>
+          <w:tcPr>
+            <w:tcW w:w="3005" w:type="dxa"/>
+          </w:tcPr>
+          <w:p>
+            <w:pPr>
+              <w:pStyle w:val="Default"/>
+              <w:jc w:val="both"/>
+              <w:rPr>
+                <w:rFonts w:ascii="Times New Roman" w:hAnsi="Times New Roman" w:cs="Times New Roman"/>
+                <w:sz w:val="22"/>
+                <w:szCs w:val="22"/>
+              </w:rPr>
+            </w:pPr>
+            <w:r>
+              <w:rPr>
+                <w:rFonts w:ascii="Times New Roman" w:hAnsi="Times New Roman" w:cs="Times New Roman"/>
+                <w:sz w:val="22"/>
+                <w:szCs w:val="22"/>
+              </w:rPr>
+              <w:t>Requirement</w:t>
+            </w:r>
+          </w:p>
+        </w:tc>
+        <w:tc>
+          <w:tcPr>
+            <w:tcW w:w="3006" w:type="dxa"/>
+          </w:tcPr>
+          <w:p>
+            <w:pPr>
+              <w:pStyle w:val="Default"/>
+              <w:jc w:val="both"/>
+              <w:rPr>
+                <w:rFonts w:ascii="Times New Roman" w:hAnsi="Times New Roman" w:cs="Times New Roman"/>
+                <w:sz w:val="22"/>
+                <w:szCs w:val="22"/>
+              </w:rPr>
+            </w:pPr>
+            <w:r>
+              <w:rPr>
+                <w:rFonts w:ascii="Times New Roman" w:hAnsi="Times New Roman" w:cs="Times New Roman"/>
+                <w:sz w:val="22"/>
+                <w:szCs w:val="22"/>
+              </w:rPr>
+              <w:t>Direct connection</w:t>
+            </w:r>
+          </w:p>
+        </w:tc>
+        <w:tc>
+          <w:tcPr>
+            <w:tcW w:w="3006" w:type="dxa"/>
+          </w:tcPr>
+          <w:p>
+            <w:pPr>
+              <w:pStyle w:val="Default"/>
+              <w:jc w:val="both"/>
+              <w:rPr>
+                <w:rFonts w:ascii="Times New Roman" w:hAnsi="Times New Roman" w:cs="Times New Roman"/>
+                <w:sz w:val="22"/>
+                <w:szCs w:val="22"/>
+              </w:rPr>
+            </w:pPr>
+            <w:r>
+              <w:rPr>
+                <w:rFonts w:ascii="Times New Roman" w:hAnsi="Times New Roman" w:cs="Times New Roman"/>
+                <w:sz w:val="22"/>
+                <w:szCs w:val="22"/>
+              </w:rPr>
+              <w:t>I/O module &amp; memory are connected.</w:t>
+            </w:r>
+          </w:p>
+          <w:p>
+            <w:pPr>
+              <w:pStyle w:val="Default"/>
+              <w:jc w:val="both"/>
+              <w:rPr>
+                <w:rFonts w:ascii="Times New Roman" w:hAnsi="Times New Roman" w:cs="Times New Roman"/>
+                <w:sz w:val="22"/>
+                <w:szCs w:val="22"/>
+              </w:rPr>
+            </w:pPr>
+            <w:r>
+              <w:rPr>
+                <w:rFonts w:ascii="Times New Roman" w:hAnsi="Times New Roman" w:cs="Times New Roman"/>
+                <w:sz w:val="22"/>
+                <w:szCs w:val="22"/>
+              </w:rPr>
+              <w:t>I/O module are capable to read/write</w:t>
+            </w:r>
+          </w:p>
+          <w:p>
+            <w:pPr>
+              <w:pStyle w:val="Default"/>
+              <w:jc w:val="both"/>
+              <w:rPr>
+                <w:rFonts w:ascii="Times New Roman" w:hAnsi="Times New Roman" w:cs="Times New Roman"/>
+                <w:sz w:val="22"/>
+                <w:szCs w:val="22"/>
+              </w:rPr>
+            </w:pPr>
+            <w:r>
+              <w:rPr>
+                <w:rFonts w:ascii="Times New Roman" w:hAnsi="Times New Roman" w:cs="Times New Roman"/>
+                <w:sz w:val="22"/>
+                <w:szCs w:val="22"/>
+              </w:rPr>
+              <w:t>Conflict between I/O module &amp; CPU must be avoided.</w:t>
+            </w:r>
+          </w:p>
+        </w:tc>
+      </w:tr>
+    </w:tbl>
+    <w:p>
+      <w:pPr>
+        <w:pStyle w:val="Default"/>
+        <w:jc w:val="both"/>
+        <w:rPr>
+          <w:rFonts w:ascii="Times New Roman" w:hAnsi="Times New Roman" w:cs="Times New Roman"/>
+          <w:sz w:val="22"/>
+          <w:szCs w:val="22"/>
+        </w:rPr>
+      </w:pPr>
     </w:p>
     <w:p>
       <w:pPr>
@@ -46714,7 +47488,7 @@
           <w:sz w:val="22"/>
           <w:szCs w:val="22"/>
         </w:rPr>
-        <w:t>Explain the FOUR (4) usages of Interrupt.</w:t>
+        <w:t xml:space="preserve">An I/O technique is known as Interrupt-driven I/O. </w:t>
       </w:r>
       <w:r>
         <w:rPr>
@@ -46722,7 +47496,7 @@
           <w:sz w:val="22"/>
           <w:szCs w:val="22"/>
         </w:rPr>
-        <w:tab/>
+        <w:t>E</w:t>
       </w:r>
       <w:r>
         <w:rPr>
@@ -46730,7 +47504,7 @@
           <w:sz w:val="22"/>
           <w:szCs w:val="22"/>
         </w:rPr>
-        <w:tab/>
+        <w:t xml:space="preserve">xplain the technique.    </w:t>
       </w:r>
       <w:r>
         <w:rPr>
@@ -46738,34 +47512,299 @@
           <w:sz w:val="22"/>
           <w:szCs w:val="22"/>
         </w:rPr>
-        <w:tab/>
-        <w:t xml:space="preserve">        </w:t>
-      </w:r>
-      <w:r>
+        <w:t>(PYP-04/14: 5 marks)</w:t>
+      </w:r>
+    </w:p>
+    <w:p>
+      <w:pPr>
+        <w:pStyle w:val="Default"/>
+        <w:jc w:val="both"/>
         <w:rPr>
           <w:rFonts w:ascii="Times New Roman" w:hAnsi="Times New Roman" w:cs="Times New Roman"/>
           <w:sz w:val="22"/>
           <w:szCs w:val="22"/>
         </w:rPr>
-        <w:tab/>
-        <w:t xml:space="preserve">         </w:t>
-      </w:r>
-      <w:r>
+      </w:pPr>
+    </w:p>
+    <w:tbl>
+      <w:tblPr>
+        <w:tblStyle w:val="TableGrid"/>
+        <w:tblW w:w="0" w:type="auto"/>
+        <w:tblLook w:val="04A0" w:firstRow="1" w:lastRow="0" w:firstColumn="1" w:lastColumn="0" w:noHBand="0" w:noVBand="1"/>
+      </w:tblPr>
+      <w:tblGrid>
+        <w:gridCol w:w="9017"/>
+      </w:tblGrid>
+      <w:tr>
+        <w:tc>
+          <w:tcPr>
+            <w:tcW w:w="9017" w:type="dxa"/>
+          </w:tcPr>
+          <w:p>
+            <w:pPr>
+              <w:pStyle w:val="Default"/>
+              <w:jc w:val="both"/>
+              <w:rPr>
+                <w:rFonts w:ascii="Times New Roman" w:hAnsi="Times New Roman" w:cs="Times New Roman"/>
+                <w:sz w:val="22"/>
+                <w:szCs w:val="22"/>
+              </w:rPr>
+            </w:pPr>
+            <w:r>
+              <w:rPr>
+                <w:rFonts w:ascii="Times New Roman" w:hAnsi="Times New Roman" w:cs="Times New Roman"/>
+                <w:sz w:val="22"/>
+                <w:szCs w:val="22"/>
+              </w:rPr>
+              <w:t>Answer</w:t>
+            </w:r>
+          </w:p>
+        </w:tc>
+      </w:tr>
+      <w:tr>
+        <w:tc>
+          <w:tcPr>
+            <w:tcW w:w="9017" w:type="dxa"/>
+          </w:tcPr>
+          <w:p>
+            <w:pPr>
+              <w:pStyle w:val="Default"/>
+              <w:jc w:val="both"/>
+              <w:rPr>
+                <w:rFonts w:ascii="Times New Roman" w:hAnsi="Times New Roman" w:cs="Times New Roman"/>
+                <w:sz w:val="22"/>
+                <w:szCs w:val="22"/>
+              </w:rPr>
+            </w:pPr>
+            <w:r>
+              <w:rPr>
+                <w:rFonts w:ascii="Times New Roman" w:hAnsi="Times New Roman" w:cs="Times New Roman"/>
+                <w:sz w:val="22"/>
+                <w:szCs w:val="22"/>
+              </w:rPr>
+              <w:t>Interrupt-driven I/O</w:t>
+            </w:r>
+          </w:p>
+          <w:p>
+            <w:pPr>
+              <w:pStyle w:val="Default"/>
+              <w:numPr>
+                <w:ilvl w:val="2"/>
+                <w:numId w:val="25"/>
+              </w:numPr>
+              <w:jc w:val="both"/>
+              <w:rPr>
+                <w:rFonts w:ascii="Times New Roman" w:hAnsi="Times New Roman" w:cs="Times New Roman"/>
+                <w:sz w:val="22"/>
+                <w:szCs w:val="22"/>
+              </w:rPr>
+            </w:pPr>
+            <w:r>
+              <w:rPr>
+                <w:rFonts w:ascii="Times New Roman" w:hAnsi="Times New Roman" w:cs="Times New Roman"/>
+                <w:sz w:val="22"/>
+                <w:szCs w:val="22"/>
+              </w:rPr>
+              <w:t>Signals that causes the CPU to alter its normal flow on instruction execution.</w:t>
+            </w:r>
+          </w:p>
+          <w:p>
+            <w:pPr>
+              <w:pStyle w:val="Default"/>
+              <w:numPr>
+                <w:ilvl w:val="2"/>
+                <w:numId w:val="25"/>
+              </w:numPr>
+              <w:jc w:val="both"/>
+              <w:rPr>
+                <w:rFonts w:ascii="Times New Roman" w:hAnsi="Times New Roman" w:cs="Times New Roman"/>
+                <w:sz w:val="22"/>
+                <w:szCs w:val="22"/>
+              </w:rPr>
+            </w:pPr>
+            <w:r>
+              <w:rPr>
+                <w:rFonts w:ascii="Times New Roman" w:hAnsi="Times New Roman" w:cs="Times New Roman"/>
+                <w:sz w:val="22"/>
+                <w:szCs w:val="22"/>
+              </w:rPr>
+              <w:t>Advantages: -</w:t>
+            </w:r>
+          </w:p>
+          <w:p>
+            <w:pPr>
+              <w:pStyle w:val="Default"/>
+              <w:numPr>
+                <w:ilvl w:val="2"/>
+                <w:numId w:val="25"/>
+              </w:numPr>
+              <w:jc w:val="both"/>
+              <w:rPr>
+                <w:rFonts w:ascii="Times New Roman" w:hAnsi="Times New Roman" w:cs="Times New Roman"/>
+                <w:sz w:val="22"/>
+                <w:szCs w:val="22"/>
+              </w:rPr>
+            </w:pPr>
+            <w:r>
+              <w:rPr>
+                <w:rFonts w:ascii="Times New Roman" w:hAnsi="Times New Roman" w:cs="Times New Roman"/>
+                <w:sz w:val="22"/>
+                <w:szCs w:val="22"/>
+              </w:rPr>
+              <w:t xml:space="preserve">      Free CPU from waiting for events</w:t>
+            </w:r>
+          </w:p>
+          <w:p>
+            <w:pPr>
+              <w:pStyle w:val="Default"/>
+              <w:numPr>
+                <w:ilvl w:val="2"/>
+                <w:numId w:val="25"/>
+              </w:numPr>
+              <w:jc w:val="both"/>
+              <w:rPr>
+                <w:rFonts w:ascii="Times New Roman" w:hAnsi="Times New Roman" w:cs="Times New Roman"/>
+                <w:sz w:val="22"/>
+                <w:szCs w:val="22"/>
+              </w:rPr>
+            </w:pPr>
+            <w:r>
+              <w:rPr>
+                <w:rFonts w:ascii="Times New Roman" w:hAnsi="Times New Roman" w:cs="Times New Roman"/>
+                <w:sz w:val="22"/>
+                <w:szCs w:val="22"/>
+              </w:rPr>
+              <w:t xml:space="preserve">      Provides control for external input</w:t>
+            </w:r>
+          </w:p>
+          <w:p>
+            <w:pPr>
+              <w:pStyle w:val="Default"/>
+              <w:numPr>
+                <w:ilvl w:val="2"/>
+                <w:numId w:val="25"/>
+              </w:numPr>
+              <w:jc w:val="both"/>
+              <w:rPr>
+                <w:rFonts w:ascii="Times New Roman" w:hAnsi="Times New Roman" w:cs="Times New Roman"/>
+                <w:sz w:val="22"/>
+                <w:szCs w:val="22"/>
+              </w:rPr>
+            </w:pPr>
+            <w:r>
+              <w:rPr>
+                <w:rFonts w:ascii="Times New Roman" w:hAnsi="Times New Roman" w:cs="Times New Roman"/>
+                <w:sz w:val="22"/>
+                <w:szCs w:val="22"/>
+              </w:rPr>
+              <w:t>Examples: -</w:t>
+            </w:r>
+          </w:p>
+          <w:p>
+            <w:pPr>
+              <w:pStyle w:val="Default"/>
+              <w:numPr>
+                <w:ilvl w:val="2"/>
+                <w:numId w:val="25"/>
+              </w:numPr>
+              <w:jc w:val="both"/>
+              <w:rPr>
+                <w:rFonts w:ascii="Times New Roman" w:hAnsi="Times New Roman" w:cs="Times New Roman"/>
+                <w:sz w:val="22"/>
+                <w:szCs w:val="22"/>
+              </w:rPr>
+            </w:pPr>
+            <w:r>
+              <w:rPr>
+                <w:rFonts w:ascii="Times New Roman" w:hAnsi="Times New Roman" w:cs="Times New Roman"/>
+                <w:sz w:val="22"/>
+                <w:szCs w:val="22"/>
+              </w:rPr>
+              <w:t xml:space="preserve">      An unexpected user input</w:t>
+            </w:r>
+          </w:p>
+          <w:p>
+            <w:pPr>
+              <w:pStyle w:val="Default"/>
+              <w:numPr>
+                <w:ilvl w:val="2"/>
+                <w:numId w:val="25"/>
+              </w:numPr>
+              <w:jc w:val="both"/>
+              <w:rPr>
+                <w:rFonts w:ascii="Times New Roman" w:hAnsi="Times New Roman" w:cs="Times New Roman"/>
+                <w:sz w:val="22"/>
+                <w:szCs w:val="22"/>
+              </w:rPr>
+            </w:pPr>
+            <w:r>
+              <w:rPr>
+                <w:rFonts w:ascii="Times New Roman" w:hAnsi="Times New Roman" w:cs="Times New Roman"/>
+                <w:sz w:val="22"/>
+                <w:szCs w:val="22"/>
+              </w:rPr>
+              <w:t xml:space="preserve">      Illegal instructions</w:t>
+            </w:r>
+          </w:p>
+          <w:p>
+            <w:pPr>
+              <w:pStyle w:val="Default"/>
+              <w:numPr>
+                <w:ilvl w:val="2"/>
+                <w:numId w:val="25"/>
+              </w:numPr>
+              <w:jc w:val="both"/>
+              <w:rPr>
+                <w:rFonts w:ascii="Times New Roman" w:hAnsi="Times New Roman" w:cs="Times New Roman"/>
+                <w:sz w:val="22"/>
+                <w:szCs w:val="22"/>
+              </w:rPr>
+            </w:pPr>
+            <w:r>
+              <w:rPr>
+                <w:rFonts w:ascii="Times New Roman" w:hAnsi="Times New Roman" w:cs="Times New Roman"/>
+                <w:sz w:val="22"/>
+                <w:szCs w:val="22"/>
+              </w:rPr>
+              <w:t xml:space="preserve">      Multitasking, multiprocessing</w:t>
+            </w:r>
+          </w:p>
+          <w:p>
+            <w:pPr>
+              <w:pStyle w:val="Default"/>
+              <w:numPr>
+                <w:ilvl w:val="2"/>
+                <w:numId w:val="25"/>
+              </w:numPr>
+              <w:jc w:val="both"/>
+              <w:rPr>
+                <w:rFonts w:ascii="Times New Roman" w:hAnsi="Times New Roman" w:cs="Times New Roman"/>
+                <w:sz w:val="22"/>
+                <w:szCs w:val="22"/>
+              </w:rPr>
+            </w:pPr>
+            <w:r>
+              <w:rPr>
+                <w:rFonts w:ascii="Times New Roman" w:hAnsi="Times New Roman" w:cs="Times New Roman"/>
+                <w:sz w:val="22"/>
+                <w:szCs w:val="22"/>
+              </w:rPr>
+              <w:t xml:space="preserve">      An abnormal situation (paper jam, out of paper, bad sector)</w:t>
+            </w:r>
+          </w:p>
+        </w:tc>
+      </w:tr>
+    </w:tbl>
+    <w:p>
+      <w:pPr>
+        <w:pStyle w:val="Default"/>
+        <w:jc w:val="both"/>
         <w:rPr>
           <w:rFonts w:ascii="Times New Roman" w:hAnsi="Times New Roman" w:cs="Times New Roman"/>
           <w:sz w:val="22"/>
           <w:szCs w:val="22"/>
         </w:rPr>
-        <w:t xml:space="preserve"> </w:t>
-      </w:r>
-      <w:r>
-        <w:rPr>
-          <w:rFonts w:ascii="Times New Roman" w:hAnsi="Times New Roman" w:cs="Times New Roman"/>
-          <w:sz w:val="22"/>
-          <w:szCs w:val="22"/>
-        </w:rPr>
-        <w:t xml:space="preserve"> (PYP-08/14: 8 marks)</w:t>
-      </w:r>
+      </w:pPr>
     </w:p>
     <w:p>
       <w:pPr>
@@ -46810,7 +47849,7 @@
           <w:sz w:val="22"/>
           <w:szCs w:val="22"/>
         </w:rPr>
-        <w:t>How does Direct Memory Access (DMA) release the waiting time of CPU</w:t>
+        <w:t>Explain the FOUR (4) usages of Interrupt.</w:t>
       </w:r>
       <w:r>
         <w:rPr>
@@ -46818,7 +47857,7 @@
           <w:sz w:val="22"/>
           <w:szCs w:val="22"/>
         </w:rPr>
-        <w:t>?  (PYP-0</w:t>
+        <w:tab/>
       </w:r>
       <w:r>
         <w:rPr>
@@ -46826,7 +47865,7 @@
           <w:sz w:val="22"/>
           <w:szCs w:val="22"/>
         </w:rPr>
-        <w:t>4</w:t>
+        <w:tab/>
       </w:r>
       <w:r>
         <w:rPr>
@@ -46834,7 +47873,8 @@
           <w:sz w:val="22"/>
           <w:szCs w:val="22"/>
         </w:rPr>
-        <w:t xml:space="preserve">/14: </w:t>
+        <w:tab/>
+        <w:t xml:space="preserve">        </w:t>
       </w:r>
       <w:r>
         <w:rPr>
@@ -46842,7 +47882,8 @@
           <w:sz w:val="22"/>
           <w:szCs w:val="22"/>
         </w:rPr>
-        <w:t xml:space="preserve">3 </w:t>
+        <w:tab/>
+        <w:t xml:space="preserve">         </w:t>
       </w:r>
       <w:r>
         <w:rPr>
@@ -46850,9 +47891,136 @@
           <w:sz w:val="22"/>
           <w:szCs w:val="22"/>
         </w:rPr>
-        <w:t>marks)</w:t>
-      </w:r>
-    </w:p>
+        <w:t xml:space="preserve"> </w:t>
+      </w:r>
+      <w:r>
+        <w:rPr>
+          <w:rFonts w:ascii="Times New Roman" w:hAnsi="Times New Roman" w:cs="Times New Roman"/>
+          <w:sz w:val="22"/>
+          <w:szCs w:val="22"/>
+        </w:rPr>
+        <w:t xml:space="preserve"> (PYP-08/14: 8 marks)</w:t>
+      </w:r>
+    </w:p>
+    <w:tbl>
+      <w:tblPr>
+        <w:tblStyle w:val="TableGrid"/>
+        <w:tblW w:w="0" w:type="auto"/>
+        <w:tblLook w:val="04A0" w:firstRow="1" w:lastRow="0" w:firstColumn="1" w:lastColumn="0" w:noHBand="0" w:noVBand="1"/>
+      </w:tblPr>
+      <w:tblGrid>
+        <w:gridCol w:w="9017"/>
+      </w:tblGrid>
+      <w:tr>
+        <w:tc>
+          <w:tcPr>
+            <w:tcW w:w="9017" w:type="dxa"/>
+          </w:tcPr>
+          <w:p>
+            <w:pPr>
+              <w:pStyle w:val="Default"/>
+              <w:jc w:val="both"/>
+              <w:rPr>
+                <w:rFonts w:ascii="Times New Roman" w:hAnsi="Times New Roman" w:cs="Times New Roman"/>
+                <w:sz w:val="22"/>
+                <w:szCs w:val="22"/>
+              </w:rPr>
+            </w:pPr>
+            <w:r>
+              <w:rPr>
+                <w:rFonts w:ascii="Times New Roman" w:hAnsi="Times New Roman" w:cs="Times New Roman"/>
+                <w:sz w:val="22"/>
+                <w:szCs w:val="22"/>
+              </w:rPr>
+              <w:t>Answer</w:t>
+            </w:r>
+          </w:p>
+        </w:tc>
+      </w:tr>
+      <w:tr>
+        <w:tc>
+          <w:tcPr>
+            <w:tcW w:w="9017" w:type="dxa"/>
+          </w:tcPr>
+          <w:p>
+            <w:pPr>
+              <w:pStyle w:val="Default"/>
+              <w:jc w:val="both"/>
+              <w:rPr>
+                <w:rFonts w:ascii="Times New Roman" w:hAnsi="Times New Roman" w:cs="Times New Roman"/>
+                <w:sz w:val="22"/>
+                <w:szCs w:val="22"/>
+              </w:rPr>
+            </w:pPr>
+            <w:r>
+              <w:rPr>
+                <w:rFonts w:ascii="Times New Roman" w:hAnsi="Times New Roman" w:cs="Times New Roman"/>
+                <w:sz w:val="22"/>
+                <w:szCs w:val="22"/>
+              </w:rPr>
+              <w:t>As an external event notifier</w:t>
+            </w:r>
+          </w:p>
+          <w:p>
+            <w:pPr>
+              <w:pStyle w:val="Default"/>
+              <w:jc w:val="both"/>
+              <w:rPr>
+                <w:rFonts w:ascii="Times New Roman" w:hAnsi="Times New Roman" w:cs="Times New Roman"/>
+                <w:sz w:val="22"/>
+                <w:szCs w:val="22"/>
+              </w:rPr>
+            </w:pPr>
+            <w:r>
+              <w:rPr>
+                <w:rFonts w:ascii="Times New Roman" w:hAnsi="Times New Roman" w:cs="Times New Roman"/>
+                <w:sz w:val="22"/>
+                <w:szCs w:val="22"/>
+              </w:rPr>
+              <w:t>As a completion signal</w:t>
+            </w:r>
+          </w:p>
+          <w:p>
+            <w:pPr>
+              <w:pStyle w:val="Default"/>
+              <w:jc w:val="both"/>
+              <w:rPr>
+                <w:rFonts w:ascii="Times New Roman" w:hAnsi="Times New Roman" w:cs="Times New Roman"/>
+                <w:sz w:val="22"/>
+                <w:szCs w:val="22"/>
+              </w:rPr>
+            </w:pPr>
+            <w:r>
+              <w:rPr>
+                <w:rFonts w:ascii="Times New Roman" w:hAnsi="Times New Roman" w:cs="Times New Roman"/>
+                <w:sz w:val="22"/>
+                <w:szCs w:val="22"/>
+              </w:rPr>
+              <w:t>As a mean of allocation of CPU time</w:t>
+            </w:r>
+          </w:p>
+          <w:p>
+            <w:pPr>
+              <w:pStyle w:val="Default"/>
+              <w:jc w:val="both"/>
+              <w:rPr>
+                <w:rFonts w:ascii="Times New Roman" w:hAnsi="Times New Roman" w:cs="Times New Roman"/>
+                <w:sz w:val="22"/>
+                <w:szCs w:val="22"/>
+              </w:rPr>
+            </w:pPr>
+            <w:r>
+              <w:rPr>
+                <w:rFonts w:ascii="Times New Roman" w:hAnsi="Times New Roman" w:cs="Times New Roman"/>
+                <w:sz w:val="22"/>
+                <w:szCs w:val="22"/>
+              </w:rPr>
+              <w:t>As abnormal event indicator</w:t>
+            </w:r>
+          </w:p>
+        </w:tc>
+      </w:tr>
+    </w:tbl>
     <w:p>
       <w:pPr>
         <w:pStyle w:val="Default"/>
@@ -46896,7 +48064,7 @@
           <w:sz w:val="22"/>
           <w:szCs w:val="22"/>
         </w:rPr>
-        <w:t xml:space="preserve">Interrupt is a signal sent to the CPU to indicate an event that requires immediate attention. </w:t>
+        <w:t>How does Direct Memory Access (DMA) release the waiting time of CPU</w:t>
       </w:r>
       <w:r>
         <w:rPr>
@@ -46904,7 +48072,7 @@
           <w:sz w:val="22"/>
           <w:szCs w:val="22"/>
         </w:rPr>
-        <w:t>Servicing the interrupt is a process where the CPU branches to the interrupt handler program from its current program. Explain the flow of servicing an interrupt in detail.</w:t>
+        <w:t>?  (PYP-0</w:t>
       </w:r>
       <w:r>
         <w:rPr>
@@ -46912,7 +48080,7 @@
           <w:sz w:val="22"/>
           <w:szCs w:val="22"/>
         </w:rPr>
-        <w:t xml:space="preserve">                       </w:t>
+        <w:t>4</w:t>
       </w:r>
       <w:r>
         <w:rPr>
@@ -46920,7 +48088,7 @@
           <w:sz w:val="22"/>
           <w:szCs w:val="22"/>
         </w:rPr>
-        <w:t xml:space="preserve">  (PYP-0</w:t>
+        <w:t xml:space="preserve">/14: </w:t>
       </w:r>
       <w:r>
         <w:rPr>
@@ -46928,7 +48096,7 @@
           <w:sz w:val="22"/>
           <w:szCs w:val="22"/>
         </w:rPr>
-        <w:t>8</w:t>
+        <w:t xml:space="preserve">3 </w:t>
       </w:r>
       <w:r>
         <w:rPr>
@@ -46936,41 +48104,109 @@
           <w:sz w:val="22"/>
           <w:szCs w:val="22"/>
         </w:rPr>
-        <w:t>/1</w:t>
-      </w:r>
-      <w:r>
-        <w:rPr>
-          <w:rFonts w:ascii="Times New Roman" w:hAnsi="Times New Roman" w:cs="Times New Roman"/>
-          <w:sz w:val="22"/>
-          <w:szCs w:val="22"/>
-        </w:rPr>
-        <w:t>3</w:t>
-      </w:r>
-      <w:r>
-        <w:rPr>
-          <w:rFonts w:ascii="Times New Roman" w:hAnsi="Times New Roman" w:cs="Times New Roman"/>
-          <w:sz w:val="22"/>
-          <w:szCs w:val="22"/>
-        </w:rPr>
-        <w:t xml:space="preserve">: </w:t>
-      </w:r>
-      <w:r>
-        <w:rPr>
-          <w:rFonts w:ascii="Times New Roman" w:hAnsi="Times New Roman" w:cs="Times New Roman"/>
-          <w:sz w:val="22"/>
-          <w:szCs w:val="22"/>
-        </w:rPr>
-        <w:t xml:space="preserve">4 </w:t>
-      </w:r>
-      <w:r>
-        <w:rPr>
-          <w:rFonts w:ascii="Times New Roman" w:hAnsi="Times New Roman" w:cs="Times New Roman"/>
-          <w:sz w:val="22"/>
-          <w:szCs w:val="22"/>
-        </w:rPr>
         <w:t>marks)</w:t>
       </w:r>
     </w:p>
+    <w:tbl>
+      <w:tblPr>
+        <w:tblStyle w:val="TableGrid"/>
+        <w:tblW w:w="0" w:type="auto"/>
+        <w:tblLook w:val="04A0" w:firstRow="1" w:lastRow="0" w:firstColumn="1" w:lastColumn="0" w:noHBand="0" w:noVBand="1"/>
+      </w:tblPr>
+      <w:tblGrid>
+        <w:gridCol w:w="9017"/>
+      </w:tblGrid>
+      <w:tr>
+        <w:tc>
+          <w:tcPr>
+            <w:tcW w:w="9017" w:type="dxa"/>
+          </w:tcPr>
+          <w:p>
+            <w:pPr>
+              <w:pStyle w:val="Default"/>
+              <w:jc w:val="both"/>
+              <w:rPr>
+                <w:rFonts w:ascii="Times New Roman" w:hAnsi="Times New Roman" w:cs="Times New Roman"/>
+                <w:sz w:val="22"/>
+                <w:szCs w:val="22"/>
+              </w:rPr>
+            </w:pPr>
+            <w:r>
+              <w:rPr>
+                <w:rFonts w:ascii="Times New Roman" w:hAnsi="Times New Roman" w:cs="Times New Roman"/>
+                <w:sz w:val="22"/>
+                <w:szCs w:val="22"/>
+              </w:rPr>
+              <w:t>Answer</w:t>
+            </w:r>
+          </w:p>
+        </w:tc>
+      </w:tr>
+      <w:tr>
+        <w:tc>
+          <w:tcPr>
+            <w:tcW w:w="9017" w:type="dxa"/>
+          </w:tcPr>
+          <w:p>
+            <w:pPr>
+              <w:pStyle w:val="Default"/>
+              <w:jc w:val="both"/>
+              <w:rPr>
+                <w:rFonts w:ascii="Times New Roman" w:hAnsi="Times New Roman" w:cs="Times New Roman"/>
+                <w:sz w:val="22"/>
+                <w:szCs w:val="22"/>
+              </w:rPr>
+            </w:pPr>
+            <w:r>
+              <w:rPr>
+                <w:rFonts w:ascii="Times New Roman" w:hAnsi="Times New Roman" w:cs="Times New Roman"/>
+                <w:sz w:val="22"/>
+                <w:szCs w:val="22"/>
+              </w:rPr>
+              <w:t>The transfer is initiated by a program in the CPU by using PIO, but the CPU can then bypass for the remainder of the transfer.</w:t>
+            </w:r>
+          </w:p>
+          <w:p>
+            <w:pPr>
+              <w:pStyle w:val="Default"/>
+              <w:jc w:val="both"/>
+              <w:rPr>
+                <w:rFonts w:ascii="Times New Roman" w:hAnsi="Times New Roman" w:cs="Times New Roman"/>
+                <w:sz w:val="22"/>
+                <w:szCs w:val="22"/>
+              </w:rPr>
+            </w:pPr>
+            <w:r>
+              <w:rPr>
+                <w:rFonts w:ascii="Times New Roman" w:hAnsi="Times New Roman" w:cs="Times New Roman"/>
+                <w:sz w:val="22"/>
+                <w:szCs w:val="22"/>
+              </w:rPr>
+              <w:t>The I/O module will notify the CPU with an interrupt when the transfer is completed.</w:t>
+            </w:r>
+          </w:p>
+          <w:p>
+            <w:pPr>
+              <w:pStyle w:val="Default"/>
+              <w:jc w:val="both"/>
+              <w:rPr>
+                <w:rFonts w:ascii="Times New Roman" w:hAnsi="Times New Roman" w:cs="Times New Roman"/>
+                <w:sz w:val="22"/>
+                <w:szCs w:val="22"/>
+              </w:rPr>
+            </w:pPr>
+            <w:r>
+              <w:rPr>
+                <w:rFonts w:ascii="Times New Roman" w:hAnsi="Times New Roman" w:cs="Times New Roman"/>
+                <w:sz w:val="22"/>
+                <w:szCs w:val="22"/>
+              </w:rPr>
+              <w:t>Once this has occurred, the data in memory, ready for the program to use.</w:t>
+            </w:r>
+          </w:p>
+        </w:tc>
+      </w:tr>
+    </w:tbl>
     <w:p>
       <w:pPr>
         <w:pStyle w:val="Default"/>
@@ -47014,42 +48250,31 @@
           <w:sz w:val="22"/>
           <w:szCs w:val="22"/>
         </w:rPr>
-        <w:t>Suppose you are sending a block of data from a disk to memory.</w:t>
-      </w:r>
-    </w:p>
-    <w:p>
-      <w:pPr>
-        <w:pStyle w:val="Default"/>
-        <w:ind w:left="360"/>
-        <w:jc w:val="both"/>
+        <w:t xml:space="preserve">Interrupt is a signal sent to the CPU to indicate an event that requires immediate attention. </w:t>
+      </w:r>
+      <w:r>
         <w:rPr>
           <w:rFonts w:ascii="Times New Roman" w:hAnsi="Times New Roman" w:cs="Times New Roman"/>
           <w:sz w:val="22"/>
           <w:szCs w:val="22"/>
         </w:rPr>
-      </w:pPr>
-    </w:p>
-    <w:p>
-      <w:pPr>
-        <w:pStyle w:val="Default"/>
-        <w:numPr>
-          <w:ilvl w:val="0"/>
-          <w:numId w:val="55"/>
-        </w:numPr>
-        <w:jc w:val="both"/>
+        <w:t>Servicing the interrupt is a process where the CPU branches to the interrupt handler program from its current program. Explain the flow of servicing an interrupt in detail.</w:t>
+      </w:r>
+      <w:r>
         <w:rPr>
           <w:rFonts w:ascii="Times New Roman" w:hAnsi="Times New Roman" w:cs="Times New Roman"/>
           <w:sz w:val="22"/>
           <w:szCs w:val="22"/>
         </w:rPr>
-      </w:pPr>
+        <w:t xml:space="preserve">                       </w:t>
+      </w:r>
       <w:r>
         <w:rPr>
           <w:rFonts w:ascii="Times New Roman" w:hAnsi="Times New Roman" w:cs="Times New Roman"/>
           <w:sz w:val="22"/>
           <w:szCs w:val="22"/>
         </w:rPr>
-        <w:t>Identify the most appropriate I/O handling technique to support the data transfer process as mentioned. Explain your choice.</w:t>
+        <w:t xml:space="preserve">  (PYP-0</w:t>
       </w:r>
       <w:r>
         <w:rPr>
@@ -47057,7 +48282,7 @@
           <w:sz w:val="22"/>
           <w:szCs w:val="22"/>
         </w:rPr>
-        <w:tab/>
+        <w:t>8</w:t>
       </w:r>
       <w:r>
         <w:rPr>
@@ -47065,7 +48290,7 @@
           <w:sz w:val="22"/>
           <w:szCs w:val="22"/>
         </w:rPr>
-        <w:tab/>
+        <w:t>/1</w:t>
       </w:r>
       <w:r>
         <w:rPr>
@@ -47073,7 +48298,7 @@
           <w:sz w:val="22"/>
           <w:szCs w:val="22"/>
         </w:rPr>
-        <w:tab/>
+        <w:t>3</w:t>
       </w:r>
       <w:r>
         <w:rPr>
@@ -47081,7 +48306,7 @@
           <w:sz w:val="22"/>
           <w:szCs w:val="22"/>
         </w:rPr>
-        <w:tab/>
+        <w:t xml:space="preserve">: </w:t>
       </w:r>
       <w:r>
         <w:rPr>
@@ -47089,8 +48314,7 @@
           <w:sz w:val="22"/>
           <w:szCs w:val="22"/>
         </w:rPr>
-        <w:tab/>
-        <w:t xml:space="preserve">          </w:t>
+        <w:t xml:space="preserve">4 </w:t>
       </w:r>
       <w:r>
         <w:rPr>
@@ -47098,156 +48322,134 @@
           <w:sz w:val="22"/>
           <w:szCs w:val="22"/>
         </w:rPr>
-        <w:t xml:space="preserve"> (PYP-0</w:t>
-      </w:r>
-      <w:r>
-        <w:rPr>
-          <w:rFonts w:ascii="Times New Roman" w:hAnsi="Times New Roman" w:cs="Times New Roman"/>
-          <w:sz w:val="22"/>
-          <w:szCs w:val="22"/>
-        </w:rPr>
-        <w:t>8</w:t>
-      </w:r>
-      <w:r>
-        <w:rPr>
-          <w:rFonts w:ascii="Times New Roman" w:hAnsi="Times New Roman" w:cs="Times New Roman"/>
-          <w:sz w:val="22"/>
-          <w:szCs w:val="22"/>
-        </w:rPr>
-        <w:t>/1</w:t>
-      </w:r>
-      <w:r>
-        <w:rPr>
-          <w:rFonts w:ascii="Times New Roman" w:hAnsi="Times New Roman" w:cs="Times New Roman"/>
-          <w:sz w:val="22"/>
-          <w:szCs w:val="22"/>
-        </w:rPr>
-        <w:t>3</w:t>
-      </w:r>
-      <w:r>
-        <w:rPr>
-          <w:rFonts w:ascii="Times New Roman" w:hAnsi="Times New Roman" w:cs="Times New Roman"/>
-          <w:sz w:val="22"/>
-          <w:szCs w:val="22"/>
-        </w:rPr>
-        <w:t xml:space="preserve">: </w:t>
-      </w:r>
-      <w:r>
-        <w:rPr>
-          <w:rFonts w:ascii="Times New Roman" w:hAnsi="Times New Roman" w:cs="Times New Roman"/>
-          <w:sz w:val="22"/>
-          <w:szCs w:val="22"/>
-        </w:rPr>
-        <w:t xml:space="preserve">2 </w:t>
-      </w:r>
-      <w:r>
-        <w:rPr>
-          <w:rFonts w:ascii="Times New Roman" w:hAnsi="Times New Roman" w:cs="Times New Roman"/>
-          <w:sz w:val="22"/>
-          <w:szCs w:val="22"/>
-        </w:rPr>
         <w:t>marks)</w:t>
       </w:r>
     </w:p>
+    <w:tbl>
+      <w:tblPr>
+        <w:tblStyle w:val="TableGrid"/>
+        <w:tblW w:w="0" w:type="auto"/>
+        <w:tblLook w:val="04A0" w:firstRow="1" w:lastRow="0" w:firstColumn="1" w:lastColumn="0" w:noHBand="0" w:noVBand="1"/>
+      </w:tblPr>
+      <w:tblGrid>
+        <w:gridCol w:w="9017"/>
+      </w:tblGrid>
+      <w:tr>
+        <w:tc>
+          <w:tcPr>
+            <w:tcW w:w="9017" w:type="dxa"/>
+          </w:tcPr>
+          <w:p>
+            <w:pPr>
+              <w:pStyle w:val="Default"/>
+              <w:jc w:val="both"/>
+              <w:rPr>
+                <w:rFonts w:ascii="Times New Roman" w:hAnsi="Times New Roman" w:cs="Times New Roman"/>
+                <w:sz w:val="22"/>
+                <w:szCs w:val="22"/>
+              </w:rPr>
+            </w:pPr>
+            <w:r>
+              <w:rPr>
+                <w:rFonts w:ascii="Times New Roman" w:hAnsi="Times New Roman" w:cs="Times New Roman"/>
+                <w:sz w:val="22"/>
+                <w:szCs w:val="22"/>
+              </w:rPr>
+              <w:t>Answer</w:t>
+            </w:r>
+          </w:p>
+        </w:tc>
+      </w:tr>
+      <w:tr>
+        <w:tc>
+          <w:tcPr>
+            <w:tcW w:w="9017" w:type="dxa"/>
+          </w:tcPr>
+          <w:p>
+            <w:pPr>
+              <w:pStyle w:val="Default"/>
+              <w:jc w:val="both"/>
+              <w:rPr>
+                <w:rFonts w:ascii="Times New Roman" w:hAnsi="Times New Roman" w:cs="Times New Roman"/>
+                <w:sz w:val="22"/>
+                <w:szCs w:val="22"/>
+              </w:rPr>
+            </w:pPr>
+            <w:r>
+              <w:rPr>
+                <w:rFonts w:ascii="Times New Roman" w:hAnsi="Times New Roman" w:cs="Times New Roman"/>
+                <w:sz w:val="22"/>
+                <w:szCs w:val="22"/>
+              </w:rPr>
+              <w:t>Suspends program in progress</w:t>
+            </w:r>
+          </w:p>
+          <w:p>
+            <w:pPr>
+              <w:pStyle w:val="Default"/>
+              <w:jc w:val="both"/>
+              <w:rPr>
+                <w:rFonts w:ascii="Times New Roman" w:hAnsi="Times New Roman" w:cs="Times New Roman"/>
+                <w:sz w:val="22"/>
+                <w:szCs w:val="22"/>
+              </w:rPr>
+            </w:pPr>
+            <w:r>
+              <w:rPr>
+                <w:rFonts w:ascii="Times New Roman" w:hAnsi="Times New Roman" w:cs="Times New Roman"/>
+                <w:sz w:val="22"/>
+                <w:szCs w:val="22"/>
+              </w:rPr>
+              <w:t>Save context, including last instruction executed and data values in register, in PCB (process control block)</w:t>
+            </w:r>
+          </w:p>
+          <w:p>
+            <w:pPr>
+              <w:pStyle w:val="Default"/>
+              <w:jc w:val="both"/>
+              <w:rPr>
+                <w:rFonts w:ascii="Times New Roman" w:hAnsi="Times New Roman" w:cs="Times New Roman"/>
+                <w:sz w:val="22"/>
+                <w:szCs w:val="22"/>
+              </w:rPr>
+            </w:pPr>
+            <w:r>
+              <w:rPr>
+                <w:rFonts w:ascii="Times New Roman" w:hAnsi="Times New Roman" w:cs="Times New Roman"/>
+                <w:sz w:val="22"/>
+                <w:szCs w:val="22"/>
+              </w:rPr>
+              <w:t>Branches to interrupt handler program (interrupt routine)</w:t>
+            </w:r>
+          </w:p>
+          <w:p>
+            <w:pPr>
+              <w:pStyle w:val="Default"/>
+              <w:jc w:val="both"/>
+              <w:rPr>
+                <w:rFonts w:ascii="Times New Roman" w:hAnsi="Times New Roman" w:cs="Times New Roman"/>
+                <w:sz w:val="22"/>
+                <w:szCs w:val="22"/>
+              </w:rPr>
+            </w:pPr>
+            <w:r>
+              <w:rPr>
+                <w:rFonts w:ascii="Times New Roman" w:hAnsi="Times New Roman" w:cs="Times New Roman"/>
+                <w:sz w:val="22"/>
+                <w:szCs w:val="22"/>
+              </w:rPr>
+              <w:t>Resume control to the interrupted program by referring to the PCB</w:t>
+            </w:r>
+          </w:p>
+        </w:tc>
+      </w:tr>
+    </w:tbl>
     <w:p>
       <w:pPr>
         <w:pStyle w:val="Default"/>
-        <w:ind w:left="720"/>
-        <w:jc w:val="both"/>
-        <w:rPr>
-          <w:rFonts w:ascii="Times New Roman" w:hAnsi="Times New Roman" w:cs="Times New Roman"/>
-          <w:sz w:val="22"/>
-          <w:szCs w:val="22"/>
-        </w:rPr>
-      </w:pPr>
-    </w:p>
-    <w:p>
-      <w:pPr>
-        <w:pStyle w:val="Default"/>
-        <w:numPr>
-          <w:ilvl w:val="0"/>
-          <w:numId w:val="55"/>
-        </w:numPr>
-        <w:jc w:val="both"/>
-        <w:rPr>
-          <w:rFonts w:ascii="Times New Roman" w:hAnsi="Times New Roman" w:cs="Times New Roman"/>
-          <w:sz w:val="22"/>
-          <w:szCs w:val="22"/>
-        </w:rPr>
-      </w:pPr>
-      <w:r>
-        <w:rPr>
-          <w:rFonts w:ascii="Times New Roman" w:hAnsi="Times New Roman" w:cs="Times New Roman"/>
-          <w:sz w:val="22"/>
-          <w:szCs w:val="22"/>
-        </w:rPr>
-        <w:t xml:space="preserve">Based on the scenario given in Q7, explain the process of </w:t>
-      </w:r>
-      <w:r>
-        <w:rPr>
-          <w:rFonts w:ascii="Times New Roman" w:hAnsi="Times New Roman" w:cs="Times New Roman"/>
-          <w:sz w:val="22"/>
-          <w:szCs w:val="22"/>
-        </w:rPr>
-        <w:t>the I/O handling technique that you mentioned in Q7 (a) with the aid of an appropriate diagram.</w:t>
-      </w:r>
-      <w:r>
-        <w:rPr>
-          <w:rFonts w:ascii="Times New Roman" w:hAnsi="Times New Roman" w:cs="Times New Roman"/>
-          <w:sz w:val="22"/>
-          <w:szCs w:val="22"/>
-        </w:rPr>
-        <w:tab/>
-        <w:t xml:space="preserve">         </w:t>
-      </w:r>
-      <w:r>
-        <w:rPr>
-          <w:rFonts w:ascii="Times New Roman" w:hAnsi="Times New Roman" w:cs="Times New Roman"/>
-          <w:sz w:val="22"/>
-          <w:szCs w:val="22"/>
-        </w:rPr>
-        <w:t xml:space="preserve">  (PYP-0</w:t>
-      </w:r>
-      <w:r>
-        <w:rPr>
-          <w:rFonts w:ascii="Times New Roman" w:hAnsi="Times New Roman" w:cs="Times New Roman"/>
-          <w:sz w:val="22"/>
-          <w:szCs w:val="22"/>
-        </w:rPr>
-        <w:t>4</w:t>
-      </w:r>
-      <w:r>
-        <w:rPr>
-          <w:rFonts w:ascii="Times New Roman" w:hAnsi="Times New Roman" w:cs="Times New Roman"/>
-          <w:sz w:val="22"/>
-          <w:szCs w:val="22"/>
-        </w:rPr>
-        <w:t xml:space="preserve">/14: </w:t>
-      </w:r>
-      <w:r>
-        <w:rPr>
-          <w:rFonts w:ascii="Times New Roman" w:hAnsi="Times New Roman" w:cs="Times New Roman"/>
-          <w:sz w:val="22"/>
-          <w:szCs w:val="22"/>
-        </w:rPr>
-        <w:t xml:space="preserve">6 </w:t>
-      </w:r>
-      <w:r>
-        <w:rPr>
-          <w:rFonts w:ascii="Times New Roman" w:hAnsi="Times New Roman" w:cs="Times New Roman"/>
-          <w:sz w:val="22"/>
-          <w:szCs w:val="22"/>
-        </w:rPr>
-        <w:t>marks)</w:t>
-      </w:r>
-    </w:p>
-    <w:p>
-      <w:pPr>
-        <w:pStyle w:val="Default"/>
-        <w:jc w:val="both"/>
-        <w:rPr>
-          <w:rFonts w:ascii="Times New Roman" w:hAnsi="Times New Roman" w:cs="Times New Roman"/>
-          <w:color w:val="auto"/>
+        <w:jc w:val="both"/>
+        <w:rPr>
+          <w:rFonts w:ascii="Times New Roman" w:hAnsi="Times New Roman" w:cs="Times New Roman"/>
           <w:sz w:val="22"/>
           <w:szCs w:val="22"/>
         </w:rPr>
@@ -47285,31 +48487,42 @@
           <w:sz w:val="22"/>
           <w:szCs w:val="22"/>
         </w:rPr>
-        <w:t>Distinguish between a bus architecture and a channel architecture in terms of their characteristics and operations.</w:t>
-      </w:r>
-      <w:r>
+        <w:t>Suppose you are sending a block of data from a disk to memory.</w:t>
+      </w:r>
+    </w:p>
+    <w:p>
+      <w:pPr>
+        <w:pStyle w:val="Default"/>
+        <w:ind w:left="360"/>
+        <w:jc w:val="both"/>
         <w:rPr>
           <w:rFonts w:ascii="Times New Roman" w:hAnsi="Times New Roman" w:cs="Times New Roman"/>
           <w:sz w:val="22"/>
           <w:szCs w:val="22"/>
         </w:rPr>
-        <w:tab/>
-      </w:r>
-      <w:r>
+      </w:pPr>
+    </w:p>
+    <w:p>
+      <w:pPr>
+        <w:pStyle w:val="Default"/>
+        <w:numPr>
+          <w:ilvl w:val="0"/>
+          <w:numId w:val="55"/>
+        </w:numPr>
+        <w:jc w:val="both"/>
         <w:rPr>
           <w:rFonts w:ascii="Times New Roman" w:hAnsi="Times New Roman" w:cs="Times New Roman"/>
           <w:sz w:val="22"/>
           <w:szCs w:val="22"/>
         </w:rPr>
-        <w:tab/>
-      </w:r>
+      </w:pPr>
       <w:r>
         <w:rPr>
           <w:rFonts w:ascii="Times New Roman" w:hAnsi="Times New Roman" w:cs="Times New Roman"/>
           <w:sz w:val="22"/>
           <w:szCs w:val="22"/>
         </w:rPr>
-        <w:tab/>
+        <w:t>Identify the most appropriate I/O handling technique to support the data transfer process as mentioned. Explain your choice.</w:t>
       </w:r>
       <w:r>
         <w:rPr>
@@ -47342,7 +48555,6 @@
           <w:szCs w:val="22"/>
         </w:rPr>
         <w:tab/>
-        <w:t xml:space="preserve">         </w:t>
       </w:r>
       <w:r>
         <w:rPr>
@@ -47350,7 +48562,8 @@
           <w:sz w:val="22"/>
           <w:szCs w:val="22"/>
         </w:rPr>
-        <w:t xml:space="preserve"> (PYP-0</w:t>
+        <w:tab/>
+        <w:t xml:space="preserve">          </w:t>
       </w:r>
       <w:r>
         <w:rPr>
@@ -47358,7 +48571,7 @@
           <w:sz w:val="22"/>
           <w:szCs w:val="22"/>
         </w:rPr>
-        <w:t>8</w:t>
+        <w:t xml:space="preserve"> (PYP-0</w:t>
       </w:r>
       <w:r>
         <w:rPr>
@@ -47366,7 +48579,7 @@
           <w:sz w:val="22"/>
           <w:szCs w:val="22"/>
         </w:rPr>
-        <w:t>/1</w:t>
+        <w:t>8</w:t>
       </w:r>
       <w:r>
         <w:rPr>
@@ -47374,7 +48587,7 @@
           <w:sz w:val="22"/>
           <w:szCs w:val="22"/>
         </w:rPr>
-        <w:t>2</w:t>
+        <w:t>/1</w:t>
       </w:r>
       <w:r>
         <w:rPr>
@@ -47382,7 +48595,7 @@
           <w:sz w:val="22"/>
           <w:szCs w:val="22"/>
         </w:rPr>
-        <w:t xml:space="preserve">: </w:t>
+        <w:t>3</w:t>
       </w:r>
       <w:r>
         <w:rPr>
@@ -47390,7 +48603,7 @@
           <w:sz w:val="22"/>
           <w:szCs w:val="22"/>
         </w:rPr>
-        <w:t xml:space="preserve">6 </w:t>
+        <w:t xml:space="preserve">: </w:t>
       </w:r>
       <w:r>
         <w:rPr>
@@ -47398,15 +48611,683 @@
           <w:sz w:val="22"/>
           <w:szCs w:val="22"/>
         </w:rPr>
+        <w:t xml:space="preserve">2 </w:t>
+      </w:r>
+      <w:r>
+        <w:rPr>
+          <w:rFonts w:ascii="Times New Roman" w:hAnsi="Times New Roman" w:cs="Times New Roman"/>
+          <w:sz w:val="22"/>
+          <w:szCs w:val="22"/>
+        </w:rPr>
         <w:t>marks)</w:t>
       </w:r>
     </w:p>
+    <w:tbl>
+      <w:tblPr>
+        <w:tblStyle w:val="TableGrid"/>
+        <w:tblW w:w="0" w:type="auto"/>
+        <w:tblInd w:w="1440" w:type="dxa"/>
+        <w:tblLook w:val="04A0" w:firstRow="1" w:lastRow="0" w:firstColumn="1" w:lastColumn="0" w:noHBand="0" w:noVBand="1"/>
+      </w:tblPr>
+      <w:tblGrid>
+        <w:gridCol w:w="7577"/>
+      </w:tblGrid>
+      <w:tr>
+        <w:tc>
+          <w:tcPr>
+            <w:tcW w:w="9017" w:type="dxa"/>
+          </w:tcPr>
+          <w:p>
+            <w:pPr>
+              <w:pStyle w:val="Default"/>
+              <w:jc w:val="both"/>
+              <w:rPr>
+                <w:rFonts w:ascii="Times New Roman" w:hAnsi="Times New Roman" w:cs="Times New Roman"/>
+                <w:sz w:val="22"/>
+                <w:szCs w:val="22"/>
+              </w:rPr>
+            </w:pPr>
+            <w:r>
+              <w:rPr>
+                <w:rFonts w:ascii="Times New Roman" w:hAnsi="Times New Roman" w:cs="Times New Roman"/>
+                <w:sz w:val="22"/>
+                <w:szCs w:val="22"/>
+              </w:rPr>
+              <w:t>Answer</w:t>
+            </w:r>
+          </w:p>
+        </w:tc>
+      </w:tr>
+      <w:tr>
+        <w:tc>
+          <w:tcPr>
+            <w:tcW w:w="9017" w:type="dxa"/>
+          </w:tcPr>
+          <w:p>
+            <w:pPr>
+              <w:pStyle w:val="Default"/>
+              <w:jc w:val="both"/>
+              <w:rPr>
+                <w:rFonts w:ascii="Times New Roman" w:hAnsi="Times New Roman" w:cs="Times New Roman"/>
+                <w:sz w:val="22"/>
+                <w:szCs w:val="22"/>
+              </w:rPr>
+            </w:pPr>
+            <w:r>
+              <w:rPr>
+                <w:rFonts w:ascii="Times New Roman" w:hAnsi="Times New Roman" w:cs="Times New Roman"/>
+                <w:sz w:val="22"/>
+                <w:szCs w:val="22"/>
+              </w:rPr>
+              <w:t>Direct memory access (DMA)</w:t>
+            </w:r>
+          </w:p>
+        </w:tc>
+      </w:tr>
+    </w:tbl>
     <w:p>
       <w:pPr>
         <w:pStyle w:val="Default"/>
-        <w:jc w:val="both"/>
-        <w:rPr>
-          <w:rFonts w:ascii="Times New Roman" w:hAnsi="Times New Roman" w:cs="Times New Roman"/>
+        <w:ind w:left="1440"/>
+        <w:jc w:val="both"/>
+        <w:rPr>
+          <w:rFonts w:ascii="Times New Roman" w:hAnsi="Times New Roman" w:cs="Times New Roman"/>
+          <w:sz w:val="22"/>
+          <w:szCs w:val="22"/>
+        </w:rPr>
+      </w:pPr>
+    </w:p>
+    <w:p>
+      <w:pPr>
+        <w:pStyle w:val="Default"/>
+        <w:ind w:left="720"/>
+        <w:jc w:val="both"/>
+        <w:rPr>
+          <w:rFonts w:ascii="Times New Roman" w:hAnsi="Times New Roman" w:cs="Times New Roman"/>
+          <w:sz w:val="22"/>
+          <w:szCs w:val="22"/>
+        </w:rPr>
+      </w:pPr>
+    </w:p>
+    <w:p>
+      <w:pPr>
+        <w:pStyle w:val="Default"/>
+        <w:numPr>
+          <w:ilvl w:val="0"/>
+          <w:numId w:val="55"/>
+        </w:numPr>
+        <w:jc w:val="both"/>
+        <w:rPr>
+          <w:rFonts w:ascii="Times New Roman" w:hAnsi="Times New Roman" w:cs="Times New Roman"/>
+          <w:sz w:val="22"/>
+          <w:szCs w:val="22"/>
+        </w:rPr>
+      </w:pPr>
+      <w:r>
+        <w:rPr>
+          <w:rFonts w:ascii="Times New Roman" w:hAnsi="Times New Roman" w:cs="Times New Roman"/>
+          <w:sz w:val="22"/>
+          <w:szCs w:val="22"/>
+        </w:rPr>
+        <w:t xml:space="preserve">Based on the scenario given in Q7, explain the process of </w:t>
+      </w:r>
+      <w:r>
+        <w:rPr>
+          <w:rFonts w:ascii="Times New Roman" w:hAnsi="Times New Roman" w:cs="Times New Roman"/>
+          <w:sz w:val="22"/>
+          <w:szCs w:val="22"/>
+        </w:rPr>
+        <w:t>the I/O handling technique that you mentioned in Q7 (a) with the aid of an appropriate diagram.</w:t>
+      </w:r>
+      <w:r>
+        <w:rPr>
+          <w:rFonts w:ascii="Times New Roman" w:hAnsi="Times New Roman" w:cs="Times New Roman"/>
+          <w:sz w:val="22"/>
+          <w:szCs w:val="22"/>
+        </w:rPr>
+        <w:tab/>
+        <w:t xml:space="preserve">         </w:t>
+      </w:r>
+      <w:r>
+        <w:rPr>
+          <w:rFonts w:ascii="Times New Roman" w:hAnsi="Times New Roman" w:cs="Times New Roman"/>
+          <w:sz w:val="22"/>
+          <w:szCs w:val="22"/>
+        </w:rPr>
+        <w:t xml:space="preserve">  (PYP-0</w:t>
+      </w:r>
+      <w:r>
+        <w:rPr>
+          <w:rFonts w:ascii="Times New Roman" w:hAnsi="Times New Roman" w:cs="Times New Roman"/>
+          <w:sz w:val="22"/>
+          <w:szCs w:val="22"/>
+        </w:rPr>
+        <w:t>4</w:t>
+      </w:r>
+      <w:r>
+        <w:rPr>
+          <w:rFonts w:ascii="Times New Roman" w:hAnsi="Times New Roman" w:cs="Times New Roman"/>
+          <w:sz w:val="22"/>
+          <w:szCs w:val="22"/>
+        </w:rPr>
+        <w:t xml:space="preserve">/14: </w:t>
+      </w:r>
+      <w:r>
+        <w:rPr>
+          <w:rFonts w:ascii="Times New Roman" w:hAnsi="Times New Roman" w:cs="Times New Roman"/>
+          <w:sz w:val="22"/>
+          <w:szCs w:val="22"/>
+        </w:rPr>
+        <w:t xml:space="preserve">6 </w:t>
+      </w:r>
+      <w:r>
+        <w:rPr>
+          <w:rFonts w:ascii="Times New Roman" w:hAnsi="Times New Roman" w:cs="Times New Roman"/>
+          <w:sz w:val="22"/>
+          <w:szCs w:val="22"/>
+        </w:rPr>
+        <w:t>marks)</w:t>
+      </w:r>
+    </w:p>
+    <w:tbl>
+      <w:tblPr>
+        <w:tblStyle w:val="TableGrid"/>
+        <w:tblW w:w="0" w:type="auto"/>
+        <w:tblInd w:w="720" w:type="dxa"/>
+        <w:tblLook w:val="04A0" w:firstRow="1" w:lastRow="0" w:firstColumn="1" w:lastColumn="0" w:noHBand="0" w:noVBand="1"/>
+      </w:tblPr>
+      <w:tblGrid>
+        <w:gridCol w:w="8297"/>
+      </w:tblGrid>
+      <w:tr>
+        <w:tc>
+          <w:tcPr>
+            <w:tcW w:w="9017" w:type="dxa"/>
+          </w:tcPr>
+          <w:p>
+            <w:pPr>
+              <w:pStyle w:val="Default"/>
+              <w:jc w:val="both"/>
+              <w:rPr>
+                <w:rFonts w:ascii="Times New Roman" w:hAnsi="Times New Roman" w:cs="Times New Roman"/>
+                <w:sz w:val="22"/>
+                <w:szCs w:val="22"/>
+              </w:rPr>
+            </w:pPr>
+            <w:r>
+              <w:rPr>
+                <w:rFonts w:ascii="Times New Roman" w:hAnsi="Times New Roman" w:cs="Times New Roman"/>
+                <w:sz w:val="22"/>
+                <w:szCs w:val="22"/>
+              </w:rPr>
+              <w:t>Answer</w:t>
+            </w:r>
+          </w:p>
+        </w:tc>
+      </w:tr>
+      <w:tr>
+        <w:tc>
+          <w:tcPr>
+            <w:tcW w:w="9017" w:type="dxa"/>
+          </w:tcPr>
+          <w:p>
+            <w:pPr>
+              <w:pStyle w:val="Default"/>
+              <w:jc w:val="both"/>
+              <w:rPr>
+                <w:rFonts w:ascii="Times New Roman" w:hAnsi="Times New Roman" w:cs="Times New Roman"/>
+                <w:sz w:val="22"/>
+                <w:szCs w:val="22"/>
+              </w:rPr>
+            </w:pPr>
+            <w:r>
+              <w:rPr>
+                <w:rFonts w:ascii="Times New Roman" w:hAnsi="Times New Roman" w:cs="Times New Roman"/>
+                <w:sz w:val="22"/>
+                <w:szCs w:val="22"/>
+              </w:rPr>
+              <w:t>PIO is used to prepare I/O module for transfer by providing required info &amp; initiating transfer.</w:t>
+            </w:r>
+          </w:p>
+          <w:p>
+            <w:pPr>
+              <w:pStyle w:val="Default"/>
+              <w:jc w:val="both"/>
+              <w:rPr>
+                <w:rFonts w:ascii="Times New Roman" w:hAnsi="Times New Roman" w:cs="Times New Roman"/>
+                <w:sz w:val="22"/>
+                <w:szCs w:val="22"/>
+              </w:rPr>
+            </w:pPr>
+            <w:r>
+              <w:rPr>
+                <w:rFonts w:ascii="Times New Roman" w:hAnsi="Times New Roman" w:cs="Times New Roman"/>
+                <w:sz w:val="22"/>
+                <w:szCs w:val="22"/>
+              </w:rPr>
+              <w:t>DMA transfer, in this case, data is transferred from disk to memory.</w:t>
+            </w:r>
+          </w:p>
+          <w:p>
+            <w:pPr>
+              <w:pStyle w:val="Default"/>
+              <w:jc w:val="both"/>
+              <w:rPr>
+                <w:rFonts w:ascii="Times New Roman" w:hAnsi="Times New Roman" w:cs="Times New Roman"/>
+                <w:sz w:val="22"/>
+                <w:szCs w:val="22"/>
+              </w:rPr>
+            </w:pPr>
+            <w:r>
+              <w:rPr>
+                <w:rFonts w:ascii="Times New Roman" w:hAnsi="Times New Roman" w:cs="Times New Roman"/>
+                <w:sz w:val="22"/>
+                <w:szCs w:val="22"/>
+              </w:rPr>
+              <w:t>Upon completion, disk controllers send completion interrupt to CPU.</w:t>
+            </w:r>
+          </w:p>
+          <w:p>
+            <w:pPr>
+              <w:pStyle w:val="Default"/>
+              <w:jc w:val="both"/>
+              <w:rPr>
+                <w:rFonts w:ascii="Times New Roman" w:hAnsi="Times New Roman" w:cs="Times New Roman"/>
+                <w:sz w:val="22"/>
+                <w:szCs w:val="22"/>
+              </w:rPr>
+            </w:pPr>
+            <w:r>
+              <w:rPr>
+                <w:rFonts w:ascii="Times New Roman" w:hAnsi="Times New Roman" w:cs="Times New Roman"/>
+                <w:noProof/>
+                <w:sz w:val="22"/>
+                <w:szCs w:val="22"/>
+              </w:rPr>
+              <mc:AlternateContent>
+                <mc:Choice Requires="wps">
+                  <w:drawing>
+                    <wp:anchor distT="0" distB="0" distL="114300" distR="114300" simplePos="0" relativeHeight="251662336" behindDoc="0" locked="0" layoutInCell="1" allowOverlap="1" wp14:anchorId="02C440B4" wp14:editId="3DF2FAF4">
+                      <wp:simplePos x="0" y="0"/>
+                      <wp:positionH relativeFrom="column">
+                        <wp:posOffset>393700</wp:posOffset>
+                      </wp:positionH>
+                      <wp:positionV relativeFrom="paragraph">
+                        <wp:posOffset>45720</wp:posOffset>
+                      </wp:positionV>
+                      <wp:extent cx="666750" cy="257175"/>
+                      <wp:effectExtent l="0" t="0" r="19050" b="28575"/>
+                      <wp:wrapNone/>
+                      <wp:docPr id="9" name="Text Box 9"/>
+                      <wp:cNvGraphicFramePr/>
+                      <a:graphic xmlns:a="http://schemas.openxmlformats.org/drawingml/2006/main">
+                        <a:graphicData uri="http://schemas.microsoft.com/office/word/2010/wordprocessingShape">
+                          <wps:wsp>
+                            <wps:cNvSpPr txBox="1"/>
+                            <wps:spPr>
+                              <a:xfrm>
+                                <a:off x="0" y="0"/>
+                                <a:ext cx="666750" cy="257175"/>
+                              </a:xfrm>
+                              <a:prstGeom prst="rect">
+                                <a:avLst/>
+                              </a:prstGeom>
+                              <a:solidFill>
+                                <a:schemeClr val="lt1"/>
+                              </a:solidFill>
+                              <a:ln w="6350">
+                                <a:solidFill>
+                                  <a:prstClr val="black"/>
+                                </a:solidFill>
+                              </a:ln>
+                            </wps:spPr>
+                            <wps:txbx>
+                              <w:txbxContent>
+                                <w:p>
+                                  <w:pPr>
+                                    <w:jc w:val="center"/>
+                                    <w:rPr>
+                                      <w:color w:val="000000" w:themeColor="text1"/>
+                                    </w:rPr>
+                                  </w:pPr>
+                                  <w:r>
+                                    <w:rPr>
+                                      <w:color w:val="000000" w:themeColor="text1"/>
+                                    </w:rPr>
+                                    <w:t>CPU</w:t>
+                                  </w:r>
+                                </w:p>
+                              </w:txbxContent>
+                            </wps:txbx>
+                            <wps:bodyPr rot="0" spcFirstLastPara="0" vertOverflow="overflow" horzOverflow="overflow" vert="horz" wrap="square" lIns="91440" tIns="45720" rIns="91440" bIns="45720" numCol="1" spcCol="0" rtlCol="0" fromWordArt="0" anchor="t" anchorCtr="0" forceAA="0" compatLnSpc="1">
+                              <a:prstTxWarp prst="textNoShape">
+                                <a:avLst/>
+                              </a:prstTxWarp>
+                              <a:noAutofit/>
+                            </wps:bodyPr>
+                          </wps:wsp>
+                        </a:graphicData>
+                      </a:graphic>
+                      <wp14:sizeRelV relativeFrom="margin">
+                        <wp14:pctHeight>0</wp14:pctHeight>
+                      </wp14:sizeRelV>
+                    </wp:anchor>
+                  </w:drawing>
+                </mc:Choice>
+                <mc:Fallback>
+                  <w:pict>
+                    <v:shapetype w14:anchorId="02C440B4" id="_x0000_t202" coordsize="21600,21600" o:spt="202" path="m,l,21600r21600,l21600,xe">
+                      <v:stroke joinstyle="miter"/>
+                      <v:path gradientshapeok="t" o:connecttype="rect"/>
+                    </v:shapetype>
+                    <v:shape id="Text Box 9" o:spid="_x0000_s1026" type="#_x0000_t202" style="position:absolute;left:0;text-align:left;margin-left:31pt;margin-top:3.6pt;width:52.5pt;height:20.25pt;z-index:251662336;visibility:visible;mso-wrap-style:square;mso-height-percent:0;mso-wrap-distance-left:9pt;mso-wrap-distance-top:0;mso-wrap-distance-right:9pt;mso-wrap-distance-bottom:0;mso-position-horizontal:absolute;mso-position-horizontal-relative:text;mso-position-vertical:absolute;mso-position-vertical-relative:text;mso-height-percent:0;mso-height-relative:margin;v-text-anchor:top" o:gfxdata="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" fillcolor="white [3201]" strokeweight=".5pt">
+                      <v:textbox>
+                        <w:txbxContent>
+                          <w:p>
+                            <w:pPr>
+                              <w:jc w:val="center"/>
+                              <w:rPr>
+                                <w:color w:val="000000" w:themeColor="text1"/>
+                              </w:rPr>
+                            </w:pPr>
+                            <w:r>
+                              <w:rPr>
+                                <w:color w:val="000000" w:themeColor="text1"/>
+                              </w:rPr>
+                              <w:t>CPU</w:t>
+                            </w:r>
+                          </w:p>
+                        </w:txbxContent>
+                      </v:textbox>
+                    </v:shape>
+                  </w:pict>
+                </mc:Fallback>
+              </mc:AlternateContent>
+            </w:r>
+            <w:r>
+              <w:rPr>
+                <w:rFonts w:ascii="Times New Roman" w:hAnsi="Times New Roman" w:cs="Times New Roman"/>
+                <w:noProof/>
+                <w:sz w:val="22"/>
+                <w:szCs w:val="22"/>
+              </w:rPr>
+              <mc:AlternateContent>
+                <mc:Choice Requires="wps">
+                  <w:drawing>
+                    <wp:anchor distT="0" distB="0" distL="114300" distR="114300" simplePos="0" relativeHeight="251659264" behindDoc="0" locked="0" layoutInCell="1" allowOverlap="1">
+                      <wp:simplePos x="0" y="0"/>
+                      <wp:positionH relativeFrom="column">
+                        <wp:posOffset>147320</wp:posOffset>
+                      </wp:positionH>
+                      <wp:positionV relativeFrom="paragraph">
+                        <wp:posOffset>50165</wp:posOffset>
+                      </wp:positionV>
+                      <wp:extent cx="1162050" cy="495300"/>
+                      <wp:effectExtent l="0" t="0" r="19050" b="19050"/>
+                      <wp:wrapNone/>
+                      <wp:docPr id="7" name="Rectangle 7"/>
+                      <wp:cNvGraphicFramePr/>
+                      <a:graphic xmlns:a="http://schemas.openxmlformats.org/drawingml/2006/main">
+                        <a:graphicData uri="http://schemas.microsoft.com/office/word/2010/wordprocessingShape">
+                          <wps:wsp>
+                            <wps:cNvSpPr/>
+                            <wps:spPr>
+                              <a:xfrm>
+                                <a:off x="0" y="0"/>
+                                <a:ext cx="1162050" cy="495300"/>
+                              </a:xfrm>
+                              <a:prstGeom prst="rect">
+                                <a:avLst/>
+                              </a:prstGeom>
+                            </wps:spPr>
+                            <wps:style>
+                              <a:lnRef idx="2">
+                                <a:schemeClr val="accent1">
+                                  <a:shade val="50000"/>
+                                </a:schemeClr>
+                              </a:lnRef>
+                              <a:fillRef idx="1">
+                                <a:schemeClr val="accent1"/>
+                              </a:fillRef>
+                              <a:effectRef idx="0">
+                                <a:schemeClr val="accent1"/>
+                              </a:effectRef>
+                              <a:fontRef idx="minor">
+                                <a:schemeClr val="lt1"/>
+                              </a:fontRef>
+                            </wps:style>
+                            <wps:bodyPr rot="0" spcFirstLastPara="0" vertOverflow="overflow" horzOverflow="overflow" vert="horz" wrap="square" lIns="91440" tIns="45720" rIns="91440" bIns="45720" numCol="1" spcCol="0" rtlCol="0" fromWordArt="0" anchor="ctr" anchorCtr="0" forceAA="0" compatLnSpc="1">
+                              <a:prstTxWarp prst="textNoShape">
+                                <a:avLst/>
+                              </a:prstTxWarp>
+                              <a:noAutofit/>
+                            </wps:bodyPr>
+                          </wps:wsp>
+                        </a:graphicData>
+                      </a:graphic>
+                    </wp:anchor>
+                  </w:drawing>
+                </mc:Choice>
+                <mc:Fallback>
+                  <w:pict>
+                    <v:rect w14:anchorId="6E54D03E" id="Rectangle 7" o:spid="_x0000_s1026" style="position:absolute;margin-left:11.6pt;margin-top:3.95pt;width:91.5pt;height:39pt;z-index:251659264;visibility:visible;mso-wrap-style:square;mso-wrap-distance-left:9pt;mso-wrap-distance-top:0;mso-wrap-distance-right:9pt;mso-wrap-distance-bottom:0;mso-position-horizontal:absolute;mso-position-horizontal-relative:text;mso-position-vertical:absolute;mso-position-vertical-relative:text;v-text-anchor:middle" o:gfxdata="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" fillcolor="#4f81bd [3204]" strokecolor="#243f60 [1604]" strokeweight="2pt"/>
+                  </w:pict>
+                </mc:Fallback>
+              </mc:AlternateContent>
+            </w:r>
+          </w:p>
+          <w:p>
+            <w:pPr>
+              <w:pStyle w:val="Default"/>
+              <w:jc w:val="both"/>
+              <w:rPr>
+                <w:rFonts w:ascii="Times New Roman" w:hAnsi="Times New Roman" w:cs="Times New Roman"/>
+                <w:sz w:val="22"/>
+                <w:szCs w:val="22"/>
+              </w:rPr>
+            </w:pPr>
+          </w:p>
+          <w:p>
+            <w:pPr>
+              <w:pStyle w:val="Default"/>
+              <w:jc w:val="both"/>
+              <w:rPr>
+                <w:rFonts w:ascii="Times New Roman" w:hAnsi="Times New Roman" w:cs="Times New Roman"/>
+                <w:sz w:val="22"/>
+                <w:szCs w:val="22"/>
+              </w:rPr>
+            </w:pPr>
+            <w:r>
+              <w:rPr>
+                <w:rFonts w:ascii="Times New Roman" w:hAnsi="Times New Roman" w:cs="Times New Roman"/>
+                <w:noProof/>
+                <w:sz w:val="22"/>
+                <w:szCs w:val="22"/>
+              </w:rPr>
+              <mc:AlternateContent>
+                <mc:Choice Requires="wps">
+                  <w:drawing>
+                    <wp:anchor distT="0" distB="0" distL="114300" distR="114300" simplePos="0" relativeHeight="251663360" behindDoc="0" locked="0" layoutInCell="1" allowOverlap="1">
+                      <wp:simplePos x="0" y="0"/>
+                      <wp:positionH relativeFrom="column">
+                        <wp:posOffset>367409</wp:posOffset>
+                      </wp:positionH>
+                      <wp:positionV relativeFrom="paragraph">
+                        <wp:posOffset>33845</wp:posOffset>
+                      </wp:positionV>
+                      <wp:extent cx="718457" cy="296883"/>
+                      <wp:effectExtent l="0" t="0" r="24765" b="27305"/>
+                      <wp:wrapNone/>
+                      <wp:docPr id="10" name="Text Box 10"/>
+                      <wp:cNvGraphicFramePr/>
+                      <a:graphic xmlns:a="http://schemas.openxmlformats.org/drawingml/2006/main">
+                        <a:graphicData uri="http://schemas.microsoft.com/office/word/2010/wordprocessingShape">
+                          <wps:wsp>
+                            <wps:cNvSpPr txBox="1"/>
+                            <wps:spPr>
+                              <a:xfrm>
+                                <a:off x="0" y="0"/>
+                                <a:ext cx="718457" cy="296883"/>
+                              </a:xfrm>
+                              <a:prstGeom prst="rect">
+                                <a:avLst/>
+                              </a:prstGeom>
+                              <a:solidFill>
+                                <a:schemeClr val="lt1"/>
+                              </a:solidFill>
+                              <a:ln w="6350">
+                                <a:solidFill>
+                                  <a:prstClr val="black"/>
+                                </a:solidFill>
+                              </a:ln>
+                            </wps:spPr>
+                            <wps:txbx>
+                              <w:txbxContent>
+                                <w:p>
+                                  <w:r>
+                                    <w:t>Memory</w:t>
+                                  </w:r>
+                                </w:p>
+                              </w:txbxContent>
+                            </wps:txbx>
+                            <wps:bodyPr rot="0" spcFirstLastPara="0" vertOverflow="overflow" horzOverflow="overflow" vert="horz" wrap="square" lIns="91440" tIns="45720" rIns="91440" bIns="45720" numCol="1" spcCol="0" rtlCol="0" fromWordArt="0" anchor="t" anchorCtr="0" forceAA="0" compatLnSpc="1">
+                              <a:prstTxWarp prst="textNoShape">
+                                <a:avLst/>
+                              </a:prstTxWarp>
+                              <a:noAutofit/>
+                            </wps:bodyPr>
+                          </wps:wsp>
+                        </a:graphicData>
+                      </a:graphic>
+                      <wp14:sizeRelH relativeFrom="margin">
+                        <wp14:pctWidth>0</wp14:pctWidth>
+                      </wp14:sizeRelH>
+                      <wp14:sizeRelV relativeFrom="margin">
+                        <wp14:pctHeight>0</wp14:pctHeight>
+                      </wp14:sizeRelV>
+                    </wp:anchor>
+                  </w:drawing>
+                </mc:Choice>
+                <mc:Fallback>
+                  <w:pict>
+                    <v:shape id="Text Box 10" o:spid="_x0000_s1027" type="#_x0000_t202" style="position:absolute;left:0;text-align:left;margin-left:28.95pt;margin-top:2.65pt;width:56.55pt;height:23.4pt;z-index:251663360;visibility:visible;mso-wrap-style:square;mso-width-percent:0;mso-height-percent:0;mso-wrap-distance-left:9pt;mso-wrap-distance-top:0;mso-wrap-distance-right:9pt;mso-wrap-distance-bottom:0;mso-position-horizontal:absolute;mso-position-horizontal-relative:text;mso-position-vertical:absolute;mso-position-vertical-relative:text;mso-width-percent:0;mso-height-percent:0;mso-width-relative:margin;mso-height-relative:margin;v-text-anchor:top" o:gfxdata="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" fillcolor="white [3201]" strokeweight=".5pt">
+                      <v:textbox>
+                        <w:txbxContent>
+                          <w:p>
+                            <w:r>
+                              <w:t>Memory</w:t>
+                            </w:r>
+                          </w:p>
+                        </w:txbxContent>
+                      </v:textbox>
+                    </v:shape>
+                  </w:pict>
+                </mc:Fallback>
+              </mc:AlternateContent>
+            </w:r>
+            <w:r>
+              <w:rPr>
+                <w:rFonts w:ascii="Times New Roman" w:hAnsi="Times New Roman" w:cs="Times New Roman"/>
+                <w:noProof/>
+                <w:sz w:val="22"/>
+                <w:szCs w:val="22"/>
+              </w:rPr>
+              <mc:AlternateContent>
+                <mc:Choice Requires="wps">
+                  <w:drawing>
+                    <wp:anchor distT="0" distB="0" distL="114300" distR="114300" simplePos="0" relativeHeight="251660288" behindDoc="0" locked="0" layoutInCell="1" allowOverlap="1">
+                      <wp:simplePos x="0" y="0"/>
+                      <wp:positionH relativeFrom="column">
+                        <wp:posOffset>147320</wp:posOffset>
+                      </wp:positionH>
+                      <wp:positionV relativeFrom="paragraph">
+                        <wp:posOffset>14605</wp:posOffset>
+                      </wp:positionV>
+                      <wp:extent cx="1171575" cy="209550"/>
+                      <wp:effectExtent l="0" t="0" r="28575" b="19050"/>
+                      <wp:wrapNone/>
+                      <wp:docPr id="8" name="Rectangle 8"/>
+                      <wp:cNvGraphicFramePr/>
+                      <a:graphic xmlns:a="http://schemas.openxmlformats.org/drawingml/2006/main">
+                        <a:graphicData uri="http://schemas.microsoft.com/office/word/2010/wordprocessingShape">
+                          <wps:wsp>
+                            <wps:cNvSpPr/>
+                            <wps:spPr>
+                              <a:xfrm>
+                                <a:off x="0" y="0"/>
+                                <a:ext cx="1171575" cy="209550"/>
+                              </a:xfrm>
+                              <a:prstGeom prst="rect">
+                                <a:avLst/>
+                              </a:prstGeom>
+                            </wps:spPr>
+                            <wps:style>
+                              <a:lnRef idx="2">
+                                <a:schemeClr val="accent6"/>
+                              </a:lnRef>
+                              <a:fillRef idx="1">
+                                <a:schemeClr val="lt1"/>
+                              </a:fillRef>
+                              <a:effectRef idx="0">
+                                <a:schemeClr val="accent6"/>
+                              </a:effectRef>
+                              <a:fontRef idx="minor">
+                                <a:schemeClr val="dk1"/>
+                              </a:fontRef>
+                            </wps:style>
+                            <wps:bodyPr rot="0" spcFirstLastPara="0" vertOverflow="overflow" horzOverflow="overflow" vert="horz" wrap="square" lIns="91440" tIns="45720" rIns="91440" bIns="45720" numCol="1" spcCol="0" rtlCol="0" fromWordArt="0" anchor="ctr" anchorCtr="0" forceAA="0" compatLnSpc="1">
+                              <a:prstTxWarp prst="textNoShape">
+                                <a:avLst/>
+                              </a:prstTxWarp>
+                              <a:noAutofit/>
+                            </wps:bodyPr>
+                          </wps:wsp>
+                        </a:graphicData>
+                      </a:graphic>
+                    </wp:anchor>
+                  </w:drawing>
+                </mc:Choice>
+                <mc:Fallback>
+                  <w:pict>
+                    <v:rect w14:anchorId="07FF8BD6" id="Rectangle 8" o:spid="_x0000_s1026" style="position:absolute;margin-left:11.6pt;margin-top:1.15pt;width:92.25pt;height:16.5pt;z-index:251660288;visibility:visible;mso-wrap-style:square;mso-wrap-distance-left:9pt;mso-wrap-distance-top:0;mso-wrap-distance-right:9pt;mso-wrap-distance-bottom:0;mso-position-horizontal:absolute;mso-position-horizontal-relative:text;mso-position-vertical:absolute;mso-position-vertical-relative:text;v-text-anchor:middle" o:gfxdata="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" fillcolor="white [3201]" strokecolor="#f79646 [3209]" strokeweight="2pt"/>
+                  </w:pict>
+                </mc:Fallback>
+              </mc:AlternateContent>
+            </w:r>
+          </w:p>
+          <w:p>
+            <w:pPr>
+              <w:pStyle w:val="Default"/>
+              <w:jc w:val="both"/>
+              <w:rPr>
+                <w:rFonts w:ascii="Times New Roman" w:hAnsi="Times New Roman" w:cs="Times New Roman"/>
+                <w:sz w:val="22"/>
+                <w:szCs w:val="22"/>
+              </w:rPr>
+            </w:pPr>
+          </w:p>
+        </w:tc>
+      </w:tr>
+    </w:tbl>
+    <w:p>
+      <w:pPr>
+        <w:pStyle w:val="Default"/>
+        <w:ind w:left="720"/>
+        <w:jc w:val="both"/>
+        <w:rPr>
+          <w:rFonts w:ascii="Times New Roman" w:hAnsi="Times New Roman" w:cs="Times New Roman"/>
+          <w:sz w:val="22"/>
+          <w:szCs w:val="22"/>
+        </w:rPr>
+      </w:pPr>
+    </w:p>
+    <w:p>
+      <w:pPr>
+        <w:pStyle w:val="Default"/>
+        <w:jc w:val="both"/>
+        <w:rPr>
+          <w:rFonts w:ascii="Times New Roman" w:hAnsi="Times New Roman" w:cs="Times New Roman"/>
+          <w:color w:val="auto"/>
           <w:sz w:val="22"/>
           <w:szCs w:val="22"/>
         </w:rPr>
@@ -47444,7 +49325,7 @@
           <w:sz w:val="22"/>
           <w:szCs w:val="22"/>
         </w:rPr>
-        <w:t>Four pieces of data must be provided to the I/O controller for a particular I/O device to initiate a Direct Memory Access (DMA) transfer. What are they?</w:t>
+        <w:t>Distinguish between a bus architecture and a channel architecture in terms of their characteristics and operations.</w:t>
       </w:r>
       <w:r>
         <w:rPr>
@@ -47461,7 +49342,6 @@
           <w:szCs w:val="22"/>
         </w:rPr>
         <w:tab/>
-        <w:t xml:space="preserve">         </w:t>
       </w:r>
       <w:r>
         <w:rPr>
@@ -47469,7 +49349,7 @@
           <w:sz w:val="22"/>
           <w:szCs w:val="22"/>
         </w:rPr>
-        <w:t xml:space="preserve"> (PYP-0</w:t>
+        <w:tab/>
       </w:r>
       <w:r>
         <w:rPr>
@@ -47477,7 +49357,7 @@
           <w:sz w:val="22"/>
           <w:szCs w:val="22"/>
         </w:rPr>
-        <w:t>4</w:t>
+        <w:tab/>
       </w:r>
       <w:r>
         <w:rPr>
@@ -47485,7 +49365,7 @@
           <w:sz w:val="22"/>
           <w:szCs w:val="22"/>
         </w:rPr>
-        <w:t>/1</w:t>
+        <w:tab/>
       </w:r>
       <w:r>
         <w:rPr>
@@ -47493,7 +49373,7 @@
           <w:sz w:val="22"/>
           <w:szCs w:val="22"/>
         </w:rPr>
-        <w:t>0</w:t>
+        <w:tab/>
       </w:r>
       <w:r>
         <w:rPr>
@@ -47501,7 +49381,8 @@
           <w:sz w:val="22"/>
           <w:szCs w:val="22"/>
         </w:rPr>
-        <w:t xml:space="preserve">: </w:t>
+        <w:tab/>
+        <w:t xml:space="preserve">         </w:t>
       </w:r>
       <w:r>
         <w:rPr>
@@ -47509,7 +49390,7 @@
           <w:sz w:val="22"/>
           <w:szCs w:val="22"/>
         </w:rPr>
-        <w:t xml:space="preserve">4 </w:t>
+        <w:t xml:space="preserve"> (PYP-0</w:t>
       </w:r>
       <w:r>
         <w:rPr>
@@ -47517,9 +49398,582 @@
           <w:sz w:val="22"/>
           <w:szCs w:val="22"/>
         </w:rPr>
+        <w:t>8</w:t>
+      </w:r>
+      <w:r>
+        <w:rPr>
+          <w:rFonts w:ascii="Times New Roman" w:hAnsi="Times New Roman" w:cs="Times New Roman"/>
+          <w:sz w:val="22"/>
+          <w:szCs w:val="22"/>
+        </w:rPr>
+        <w:t>/1</w:t>
+      </w:r>
+      <w:r>
+        <w:rPr>
+          <w:rFonts w:ascii="Times New Roman" w:hAnsi="Times New Roman" w:cs="Times New Roman"/>
+          <w:sz w:val="22"/>
+          <w:szCs w:val="22"/>
+        </w:rPr>
+        <w:t>2</w:t>
+      </w:r>
+      <w:r>
+        <w:rPr>
+          <w:rFonts w:ascii="Times New Roman" w:hAnsi="Times New Roman" w:cs="Times New Roman"/>
+          <w:sz w:val="22"/>
+          <w:szCs w:val="22"/>
+        </w:rPr>
+        <w:t xml:space="preserve">: </w:t>
+      </w:r>
+      <w:r>
+        <w:rPr>
+          <w:rFonts w:ascii="Times New Roman" w:hAnsi="Times New Roman" w:cs="Times New Roman"/>
+          <w:sz w:val="22"/>
+          <w:szCs w:val="22"/>
+        </w:rPr>
+        <w:t xml:space="preserve">6 </w:t>
+      </w:r>
+      <w:r>
+        <w:rPr>
+          <w:rFonts w:ascii="Times New Roman" w:hAnsi="Times New Roman" w:cs="Times New Roman"/>
+          <w:sz w:val="22"/>
+          <w:szCs w:val="22"/>
+        </w:rPr>
         <w:t>marks)</w:t>
       </w:r>
     </w:p>
+    <w:tbl>
+      <w:tblPr>
+        <w:tblStyle w:val="TableGrid"/>
+        <w:tblW w:w="0" w:type="auto"/>
+        <w:tblLook w:val="04A0" w:firstRow="1" w:lastRow="0" w:firstColumn="1" w:lastColumn="0" w:noHBand="0" w:noVBand="1"/>
+      </w:tblPr>
+      <w:tblGrid>
+        <w:gridCol w:w="3005"/>
+        <w:gridCol w:w="3006"/>
+        <w:gridCol w:w="3006"/>
+      </w:tblGrid>
+      <w:tr>
+        <w:tc>
+          <w:tcPr>
+            <w:tcW w:w="9017" w:type="dxa"/>
+            <w:gridSpan w:val="3"/>
+          </w:tcPr>
+          <w:p>
+            <w:pPr>
+              <w:pStyle w:val="Default"/>
+              <w:jc w:val="both"/>
+              <w:rPr>
+                <w:rFonts w:ascii="Times New Roman" w:hAnsi="Times New Roman" w:cs="Times New Roman"/>
+                <w:sz w:val="22"/>
+                <w:szCs w:val="22"/>
+              </w:rPr>
+            </w:pPr>
+            <w:r>
+              <w:rPr>
+                <w:rFonts w:ascii="Times New Roman" w:hAnsi="Times New Roman" w:cs="Times New Roman"/>
+                <w:sz w:val="22"/>
+                <w:szCs w:val="22"/>
+              </w:rPr>
+              <w:t>Answer</w:t>
+            </w:r>
+          </w:p>
+        </w:tc>
+      </w:tr>
+      <w:tr>
+        <w:tc>
+          <w:tcPr>
+            <w:tcW w:w="3005" w:type="dxa"/>
+          </w:tcPr>
+          <w:p>
+            <w:pPr>
+              <w:pStyle w:val="Default"/>
+              <w:jc w:val="both"/>
+              <w:rPr>
+                <w:rFonts w:ascii="Times New Roman" w:hAnsi="Times New Roman" w:cs="Times New Roman"/>
+                <w:sz w:val="22"/>
+                <w:szCs w:val="22"/>
+              </w:rPr>
+            </w:pPr>
+            <w:r>
+              <w:rPr>
+                <w:rFonts w:ascii="Times New Roman" w:hAnsi="Times New Roman" w:cs="Times New Roman"/>
+                <w:sz w:val="22"/>
+                <w:szCs w:val="22"/>
+              </w:rPr>
+              <w:t>I/O Architecture</w:t>
+            </w:r>
+          </w:p>
+        </w:tc>
+        <w:tc>
+          <w:tcPr>
+            <w:tcW w:w="3006" w:type="dxa"/>
+          </w:tcPr>
+          <w:p>
+            <w:pPr>
+              <w:pStyle w:val="Default"/>
+              <w:jc w:val="both"/>
+              <w:rPr>
+                <w:rFonts w:ascii="Times New Roman" w:hAnsi="Times New Roman" w:cs="Times New Roman"/>
+                <w:sz w:val="22"/>
+                <w:szCs w:val="22"/>
+              </w:rPr>
+            </w:pPr>
+            <w:r>
+              <w:rPr>
+                <w:rFonts w:ascii="Times New Roman" w:hAnsi="Times New Roman" w:cs="Times New Roman"/>
+                <w:sz w:val="22"/>
+                <w:szCs w:val="22"/>
+              </w:rPr>
+              <w:t>Bus Architecture</w:t>
+            </w:r>
+          </w:p>
+        </w:tc>
+        <w:tc>
+          <w:tcPr>
+            <w:tcW w:w="3006" w:type="dxa"/>
+          </w:tcPr>
+          <w:p>
+            <w:pPr>
+              <w:pStyle w:val="Default"/>
+              <w:jc w:val="both"/>
+              <w:rPr>
+                <w:rFonts w:ascii="Times New Roman" w:hAnsi="Times New Roman" w:cs="Times New Roman"/>
+                <w:sz w:val="22"/>
+                <w:szCs w:val="22"/>
+              </w:rPr>
+            </w:pPr>
+            <w:r>
+              <w:rPr>
+                <w:rFonts w:ascii="Times New Roman" w:hAnsi="Times New Roman" w:cs="Times New Roman"/>
+                <w:sz w:val="22"/>
+                <w:szCs w:val="22"/>
+              </w:rPr>
+              <w:t>Channel architecture – for IBM mainframe computer</w:t>
+            </w:r>
+          </w:p>
+        </w:tc>
+      </w:tr>
+      <w:tr>
+        <w:tc>
+          <w:tcPr>
+            <w:tcW w:w="3005" w:type="dxa"/>
+          </w:tcPr>
+          <w:p>
+            <w:pPr>
+              <w:pStyle w:val="Default"/>
+              <w:jc w:val="both"/>
+              <w:rPr>
+                <w:rFonts w:ascii="Times New Roman" w:hAnsi="Times New Roman" w:cs="Times New Roman"/>
+                <w:sz w:val="22"/>
+                <w:szCs w:val="22"/>
+              </w:rPr>
+            </w:pPr>
+            <w:r>
+              <w:rPr>
+                <w:rFonts w:ascii="Times New Roman" w:hAnsi="Times New Roman" w:cs="Times New Roman"/>
+                <w:sz w:val="22"/>
+                <w:szCs w:val="22"/>
+              </w:rPr>
+              <w:t>Nature</w:t>
+            </w:r>
+          </w:p>
+        </w:tc>
+        <w:tc>
+          <w:tcPr>
+            <w:tcW w:w="3006" w:type="dxa"/>
+          </w:tcPr>
+          <w:p>
+            <w:pPr>
+              <w:pStyle w:val="Default"/>
+              <w:jc w:val="both"/>
+              <w:rPr>
+                <w:rFonts w:ascii="Times New Roman" w:hAnsi="Times New Roman" w:cs="Times New Roman"/>
+                <w:sz w:val="22"/>
+                <w:szCs w:val="22"/>
+              </w:rPr>
+            </w:pPr>
+            <w:r>
+              <w:rPr>
+                <w:rFonts w:ascii="Times New Roman" w:hAnsi="Times New Roman" w:cs="Times New Roman"/>
+                <w:sz w:val="22"/>
+                <w:szCs w:val="22"/>
+              </w:rPr>
+              <w:t>Simple</w:t>
+            </w:r>
+          </w:p>
+        </w:tc>
+        <w:tc>
+          <w:tcPr>
+            <w:tcW w:w="3006" w:type="dxa"/>
+          </w:tcPr>
+          <w:p>
+            <w:pPr>
+              <w:pStyle w:val="Default"/>
+              <w:jc w:val="both"/>
+              <w:rPr>
+                <w:rFonts w:ascii="Times New Roman" w:hAnsi="Times New Roman" w:cs="Times New Roman"/>
+                <w:sz w:val="22"/>
+                <w:szCs w:val="22"/>
+              </w:rPr>
+            </w:pPr>
+            <w:r>
+              <w:rPr>
+                <w:rFonts w:ascii="Times New Roman" w:hAnsi="Times New Roman" w:cs="Times New Roman"/>
+                <w:sz w:val="22"/>
+                <w:szCs w:val="22"/>
+              </w:rPr>
+              <w:t>Complex</w:t>
+            </w:r>
+          </w:p>
+        </w:tc>
+      </w:tr>
+      <w:tr>
+        <w:tc>
+          <w:tcPr>
+            <w:tcW w:w="3005" w:type="dxa"/>
+          </w:tcPr>
+          <w:p>
+            <w:pPr>
+              <w:pStyle w:val="Default"/>
+              <w:jc w:val="both"/>
+              <w:rPr>
+                <w:rFonts w:ascii="Times New Roman" w:hAnsi="Times New Roman" w:cs="Times New Roman"/>
+                <w:sz w:val="22"/>
+                <w:szCs w:val="22"/>
+              </w:rPr>
+            </w:pPr>
+            <w:r>
+              <w:rPr>
+                <w:rFonts w:ascii="Times New Roman" w:hAnsi="Times New Roman" w:cs="Times New Roman"/>
+                <w:sz w:val="22"/>
+                <w:szCs w:val="22"/>
+              </w:rPr>
+              <w:t>Application</w:t>
+            </w:r>
+          </w:p>
+        </w:tc>
+        <w:tc>
+          <w:tcPr>
+            <w:tcW w:w="3006" w:type="dxa"/>
+          </w:tcPr>
+          <w:p>
+            <w:pPr>
+              <w:pStyle w:val="Default"/>
+              <w:jc w:val="both"/>
+              <w:rPr>
+                <w:rFonts w:ascii="Times New Roman" w:hAnsi="Times New Roman" w:cs="Times New Roman"/>
+                <w:sz w:val="22"/>
+                <w:szCs w:val="22"/>
+              </w:rPr>
+            </w:pPr>
+            <w:r>
+              <w:rPr>
+                <w:rFonts w:ascii="Times New Roman" w:hAnsi="Times New Roman" w:cs="Times New Roman"/>
+                <w:sz w:val="22"/>
+                <w:szCs w:val="22"/>
+              </w:rPr>
+              <w:t>PC</w:t>
+            </w:r>
+          </w:p>
+        </w:tc>
+        <w:tc>
+          <w:tcPr>
+            <w:tcW w:w="3006" w:type="dxa"/>
+          </w:tcPr>
+          <w:p>
+            <w:pPr>
+              <w:pStyle w:val="Default"/>
+              <w:jc w:val="both"/>
+              <w:rPr>
+                <w:rFonts w:ascii="Times New Roman" w:hAnsi="Times New Roman" w:cs="Times New Roman"/>
+                <w:sz w:val="22"/>
+                <w:szCs w:val="22"/>
+              </w:rPr>
+            </w:pPr>
+            <w:r>
+              <w:rPr>
+                <w:rFonts w:ascii="Times New Roman" w:hAnsi="Times New Roman" w:cs="Times New Roman"/>
+                <w:sz w:val="22"/>
+                <w:szCs w:val="22"/>
+              </w:rPr>
+              <w:t>Mainframe</w:t>
+            </w:r>
+          </w:p>
+        </w:tc>
+      </w:tr>
+      <w:tr>
+        <w:tc>
+          <w:tcPr>
+            <w:tcW w:w="3005" w:type="dxa"/>
+          </w:tcPr>
+          <w:p>
+            <w:pPr>
+              <w:pStyle w:val="Default"/>
+              <w:jc w:val="both"/>
+              <w:rPr>
+                <w:rFonts w:ascii="Times New Roman" w:hAnsi="Times New Roman" w:cs="Times New Roman"/>
+                <w:sz w:val="22"/>
+                <w:szCs w:val="22"/>
+              </w:rPr>
+            </w:pPr>
+            <w:r>
+              <w:rPr>
+                <w:rFonts w:ascii="Times New Roman" w:hAnsi="Times New Roman" w:cs="Times New Roman"/>
+                <w:sz w:val="22"/>
+                <w:szCs w:val="22"/>
+              </w:rPr>
+              <w:t>Components</w:t>
+            </w:r>
+          </w:p>
+        </w:tc>
+        <w:tc>
+          <w:tcPr>
+            <w:tcW w:w="3006" w:type="dxa"/>
+          </w:tcPr>
+          <w:p>
+            <w:pPr>
+              <w:pStyle w:val="Default"/>
+              <w:jc w:val="both"/>
+              <w:rPr>
+                <w:rFonts w:ascii="Times New Roman" w:hAnsi="Times New Roman" w:cs="Times New Roman"/>
+                <w:sz w:val="22"/>
+                <w:szCs w:val="22"/>
+              </w:rPr>
+            </w:pPr>
+            <w:r>
+              <w:rPr>
+                <w:rFonts w:ascii="Times New Roman" w:hAnsi="Times New Roman" w:cs="Times New Roman"/>
+                <w:sz w:val="22"/>
+                <w:szCs w:val="22"/>
+              </w:rPr>
+              <w:t>Backbone + interface</w:t>
+            </w:r>
+          </w:p>
+        </w:tc>
+        <w:tc>
+          <w:tcPr>
+            <w:tcW w:w="3006" w:type="dxa"/>
+          </w:tcPr>
+          <w:p>
+            <w:pPr>
+              <w:pStyle w:val="Default"/>
+              <w:jc w:val="both"/>
+              <w:rPr>
+                <w:rFonts w:ascii="Times New Roman" w:hAnsi="Times New Roman" w:cs="Times New Roman"/>
+                <w:sz w:val="22"/>
+                <w:szCs w:val="22"/>
+              </w:rPr>
+            </w:pPr>
+            <w:r>
+              <w:rPr>
+                <w:rFonts w:ascii="Times New Roman" w:hAnsi="Times New Roman" w:cs="Times New Roman"/>
+                <w:sz w:val="22"/>
+                <w:szCs w:val="22"/>
+              </w:rPr>
+              <w:t>Channel subsystem (I/O processor)</w:t>
+            </w:r>
+          </w:p>
+        </w:tc>
+      </w:tr>
+      <w:tr>
+        <w:tc>
+          <w:tcPr>
+            <w:tcW w:w="3005" w:type="dxa"/>
+          </w:tcPr>
+          <w:p>
+            <w:pPr>
+              <w:pStyle w:val="Default"/>
+              <w:jc w:val="both"/>
+              <w:rPr>
+                <w:rFonts w:ascii="Times New Roman" w:hAnsi="Times New Roman" w:cs="Times New Roman"/>
+                <w:sz w:val="22"/>
+                <w:szCs w:val="22"/>
+              </w:rPr>
+            </w:pPr>
+            <w:r>
+              <w:rPr>
+                <w:rFonts w:ascii="Times New Roman" w:hAnsi="Times New Roman" w:cs="Times New Roman"/>
+                <w:sz w:val="22"/>
+                <w:szCs w:val="22"/>
+              </w:rPr>
+              <w:t>Pros</w:t>
+            </w:r>
+          </w:p>
+        </w:tc>
+        <w:tc>
+          <w:tcPr>
+            <w:tcW w:w="3006" w:type="dxa"/>
+          </w:tcPr>
+          <w:p>
+            <w:pPr>
+              <w:pStyle w:val="Default"/>
+              <w:jc w:val="both"/>
+              <w:rPr>
+                <w:rFonts w:ascii="Times New Roman" w:hAnsi="Times New Roman" w:cs="Times New Roman"/>
+                <w:sz w:val="22"/>
+                <w:szCs w:val="22"/>
+              </w:rPr>
+            </w:pPr>
+            <w:r>
+              <w:rPr>
+                <w:rFonts w:ascii="Times New Roman" w:hAnsi="Times New Roman" w:cs="Times New Roman"/>
+                <w:sz w:val="22"/>
+                <w:szCs w:val="22"/>
+              </w:rPr>
+              <w:t>Easy to expand &amp; flexible access</w:t>
+            </w:r>
+          </w:p>
+        </w:tc>
+        <w:tc>
+          <w:tcPr>
+            <w:tcW w:w="3006" w:type="dxa"/>
+          </w:tcPr>
+          <w:p>
+            <w:pPr>
+              <w:pStyle w:val="Default"/>
+              <w:jc w:val="both"/>
+              <w:rPr>
+                <w:rFonts w:ascii="Times New Roman" w:hAnsi="Times New Roman" w:cs="Times New Roman"/>
+                <w:sz w:val="22"/>
+                <w:szCs w:val="22"/>
+              </w:rPr>
+            </w:pPr>
+            <w:r>
+              <w:rPr>
+                <w:rFonts w:ascii="Times New Roman" w:hAnsi="Times New Roman" w:cs="Times New Roman"/>
+                <w:sz w:val="22"/>
+                <w:szCs w:val="22"/>
+              </w:rPr>
+              <w:t>Better control &amp; free CPU</w:t>
+            </w:r>
+          </w:p>
+        </w:tc>
+      </w:tr>
+      <w:tr>
+        <w:tc>
+          <w:tcPr>
+            <w:tcW w:w="3005" w:type="dxa"/>
+          </w:tcPr>
+          <w:p>
+            <w:pPr>
+              <w:pStyle w:val="Default"/>
+              <w:jc w:val="both"/>
+              <w:rPr>
+                <w:rFonts w:ascii="Times New Roman" w:hAnsi="Times New Roman" w:cs="Times New Roman"/>
+                <w:sz w:val="22"/>
+                <w:szCs w:val="22"/>
+              </w:rPr>
+            </w:pPr>
+            <w:r>
+              <w:rPr>
+                <w:rFonts w:ascii="Times New Roman" w:hAnsi="Times New Roman" w:cs="Times New Roman"/>
+                <w:sz w:val="22"/>
+                <w:szCs w:val="22"/>
+              </w:rPr>
+              <w:t>Cons</w:t>
+            </w:r>
+          </w:p>
+        </w:tc>
+        <w:tc>
+          <w:tcPr>
+            <w:tcW w:w="3006" w:type="dxa"/>
+          </w:tcPr>
+          <w:p>
+            <w:pPr>
+              <w:pStyle w:val="Default"/>
+              <w:jc w:val="both"/>
+              <w:rPr>
+                <w:rFonts w:ascii="Times New Roman" w:hAnsi="Times New Roman" w:cs="Times New Roman"/>
+                <w:sz w:val="22"/>
+                <w:szCs w:val="22"/>
+              </w:rPr>
+            </w:pPr>
+            <w:r>
+              <w:rPr>
+                <w:rFonts w:ascii="Times New Roman" w:hAnsi="Times New Roman" w:cs="Times New Roman"/>
+                <w:sz w:val="22"/>
+                <w:szCs w:val="22"/>
+              </w:rPr>
+              <w:t>Loose management</w:t>
+            </w:r>
+          </w:p>
+        </w:tc>
+        <w:tc>
+          <w:tcPr>
+            <w:tcW w:w="3006" w:type="dxa"/>
+          </w:tcPr>
+          <w:p>
+            <w:pPr>
+              <w:pStyle w:val="Default"/>
+              <w:jc w:val="both"/>
+              <w:rPr>
+                <w:rFonts w:ascii="Times New Roman" w:hAnsi="Times New Roman" w:cs="Times New Roman"/>
+                <w:sz w:val="22"/>
+                <w:szCs w:val="22"/>
+              </w:rPr>
+            </w:pPr>
+            <w:r>
+              <w:rPr>
+                <w:rFonts w:ascii="Times New Roman" w:hAnsi="Times New Roman" w:cs="Times New Roman"/>
+                <w:sz w:val="22"/>
+                <w:szCs w:val="22"/>
+              </w:rPr>
+              <w:t>Maximum 8 channel path</w:t>
+            </w:r>
+          </w:p>
+        </w:tc>
+      </w:tr>
+      <w:tr>
+        <w:tc>
+          <w:tcPr>
+            <w:tcW w:w="3005" w:type="dxa"/>
+          </w:tcPr>
+          <w:p>
+            <w:pPr>
+              <w:pStyle w:val="Default"/>
+              <w:jc w:val="both"/>
+              <w:rPr>
+                <w:rFonts w:ascii="Times New Roman" w:hAnsi="Times New Roman" w:cs="Times New Roman"/>
+                <w:sz w:val="22"/>
+                <w:szCs w:val="22"/>
+              </w:rPr>
+            </w:pPr>
+          </w:p>
+        </w:tc>
+        <w:tc>
+          <w:tcPr>
+            <w:tcW w:w="3006" w:type="dxa"/>
+          </w:tcPr>
+          <w:p>
+            <w:pPr>
+              <w:pStyle w:val="Default"/>
+              <w:jc w:val="both"/>
+              <w:rPr>
+                <w:rFonts w:ascii="Times New Roman" w:hAnsi="Times New Roman" w:cs="Times New Roman"/>
+                <w:sz w:val="22"/>
+                <w:szCs w:val="22"/>
+              </w:rPr>
+            </w:pPr>
+          </w:p>
+        </w:tc>
+        <w:tc>
+          <w:tcPr>
+            <w:tcW w:w="3006" w:type="dxa"/>
+          </w:tcPr>
+          <w:p>
+            <w:pPr>
+              <w:pStyle w:val="Default"/>
+              <w:jc w:val="both"/>
+              <w:rPr>
+                <w:rFonts w:ascii="Times New Roman" w:hAnsi="Times New Roman" w:cs="Times New Roman"/>
+                <w:sz w:val="22"/>
+                <w:szCs w:val="22"/>
+              </w:rPr>
+            </w:pPr>
+          </w:p>
+        </w:tc>
+      </w:tr>
+    </w:tbl>
     <w:p>
       <w:pPr>
         <w:pStyle w:val="Default"/>
@@ -47563,7 +50017,7 @@
           <w:sz w:val="22"/>
           <w:szCs w:val="22"/>
         </w:rPr>
-        <w:t>In the event of multiple interrupts, illustrate how these multiple interrupts could be handled by using vectored interrupt and polled interrupt respectively. Support your answer with a diagram for each</w:t>
+        <w:t>Four pieces of data must be provided to the I/O controller for a particular I/O device to initiate a Direct Memory Access (DMA) transfer. What are they?</w:t>
       </w:r>
       <w:r>
         <w:rPr>
@@ -47571,27 +50025,24 @@
           <w:sz w:val="22"/>
           <w:szCs w:val="22"/>
         </w:rPr>
-        <w:t xml:space="preserve">. </w:t>
-      </w:r>
-    </w:p>
-    <w:p>
-      <w:pPr>
-        <w:pStyle w:val="Default"/>
-        <w:ind w:left="6480"/>
-        <w:jc w:val="both"/>
+        <w:tab/>
+      </w:r>
+      <w:r>
         <w:rPr>
           <w:rFonts w:ascii="Times New Roman" w:hAnsi="Times New Roman" w:cs="Times New Roman"/>
           <w:sz w:val="22"/>
           <w:szCs w:val="22"/>
         </w:rPr>
-      </w:pPr>
+        <w:tab/>
+        <w:t xml:space="preserve">         </w:t>
+      </w:r>
       <w:r>
         <w:rPr>
           <w:rFonts w:ascii="Times New Roman" w:hAnsi="Times New Roman" w:cs="Times New Roman"/>
           <w:sz w:val="22"/>
           <w:szCs w:val="22"/>
         </w:rPr>
-        <w:t xml:space="preserve">         </w:t>
+        <w:t xml:space="preserve"> (PYP-0</w:t>
       </w:r>
       <w:r>
         <w:rPr>
@@ -47599,7 +50050,7 @@
           <w:sz w:val="22"/>
           <w:szCs w:val="22"/>
         </w:rPr>
-        <w:t xml:space="preserve"> (PYP-0</w:t>
+        <w:t>4</w:t>
       </w:r>
       <w:r>
         <w:rPr>
@@ -47607,7 +50058,7 @@
           <w:sz w:val="22"/>
           <w:szCs w:val="22"/>
         </w:rPr>
-        <w:t>1</w:t>
+        <w:t>/1</w:t>
       </w:r>
       <w:r>
         <w:rPr>
@@ -47615,7 +50066,7 @@
           <w:sz w:val="22"/>
           <w:szCs w:val="22"/>
         </w:rPr>
-        <w:t>/</w:t>
+        <w:t>0</w:t>
       </w:r>
       <w:r>
         <w:rPr>
@@ -47623,7 +50074,7 @@
           <w:sz w:val="22"/>
           <w:szCs w:val="22"/>
         </w:rPr>
-        <w:t>12</w:t>
+        <w:t xml:space="preserve">: </w:t>
       </w:r>
       <w:r>
         <w:rPr>
@@ -47631,7 +50082,7 @@
           <w:sz w:val="22"/>
           <w:szCs w:val="22"/>
         </w:rPr>
-        <w:t xml:space="preserve">: </w:t>
+        <w:t xml:space="preserve">4 </w:t>
       </w:r>
       <w:r>
         <w:rPr>
@@ -47639,23 +50090,83 @@
           <w:sz w:val="22"/>
           <w:szCs w:val="22"/>
         </w:rPr>
-        <w:t>10</w:t>
-      </w:r>
-      <w:r>
+        <w:t>marks)</w:t>
+      </w:r>
+    </w:p>
+    <w:p>
+      <w:pPr>
+        <w:pStyle w:val="Default"/>
+        <w:jc w:val="both"/>
         <w:rPr>
           <w:rFonts w:ascii="Times New Roman" w:hAnsi="Times New Roman" w:cs="Times New Roman"/>
           <w:sz w:val="22"/>
           <w:szCs w:val="22"/>
         </w:rPr>
-        <w:t xml:space="preserve"> </w:t>
-      </w:r>
+      </w:pPr>
       <w:r>
         <w:rPr>
           <w:rFonts w:ascii="Times New Roman" w:hAnsi="Times New Roman" w:cs="Times New Roman"/>
           <w:sz w:val="22"/>
           <w:szCs w:val="22"/>
         </w:rPr>
-        <w:t>marks)</w:t>
+        <w:t>Location of data on I/O device</w:t>
+      </w:r>
+    </w:p>
+    <w:p>
+      <w:pPr>
+        <w:pStyle w:val="Default"/>
+        <w:jc w:val="both"/>
+        <w:rPr>
+          <w:rFonts w:ascii="Times New Roman" w:hAnsi="Times New Roman" w:cs="Times New Roman"/>
+          <w:sz w:val="22"/>
+          <w:szCs w:val="22"/>
+        </w:rPr>
+      </w:pPr>
+      <w:r>
+        <w:rPr>
+          <w:rFonts w:ascii="Times New Roman" w:hAnsi="Times New Roman" w:cs="Times New Roman"/>
+          <w:sz w:val="22"/>
+          <w:szCs w:val="22"/>
+        </w:rPr>
+        <w:t>Starting location of data in memory</w:t>
+      </w:r>
+    </w:p>
+    <w:p>
+      <w:pPr>
+        <w:pStyle w:val="Default"/>
+        <w:jc w:val="both"/>
+        <w:rPr>
+          <w:rFonts w:ascii="Times New Roman" w:hAnsi="Times New Roman" w:cs="Times New Roman"/>
+          <w:sz w:val="22"/>
+          <w:szCs w:val="22"/>
+        </w:rPr>
+      </w:pPr>
+      <w:r>
+        <w:rPr>
+          <w:rFonts w:ascii="Times New Roman" w:hAnsi="Times New Roman" w:cs="Times New Roman"/>
+          <w:sz w:val="22"/>
+          <w:szCs w:val="22"/>
+        </w:rPr>
+        <w:t>Amount of data to transfer</w:t>
+      </w:r>
+    </w:p>
+    <w:p>
+      <w:pPr>
+        <w:pStyle w:val="Default"/>
+        <w:jc w:val="both"/>
+        <w:rPr>
+          <w:rFonts w:ascii="Times New Roman" w:hAnsi="Times New Roman" w:cs="Times New Roman"/>
+          <w:sz w:val="22"/>
+          <w:szCs w:val="22"/>
+        </w:rPr>
+      </w:pPr>
+      <w:r>
+        <w:rPr>
+          <w:rFonts w:ascii="Times New Roman" w:hAnsi="Times New Roman" w:cs="Times New Roman"/>
+          <w:sz w:val="22"/>
+          <w:szCs w:val="22"/>
+        </w:rPr>
+        <w:t>Direction of transfer</w:t>
       </w:r>
     </w:p>
     <w:p>
@@ -47690,6 +50201,317 @@
           <w:sz w:val="22"/>
           <w:szCs w:val="22"/>
         </w:rPr>
+        <w:t>In the event of multiple interrupts, illustrate how these multiple interrupts could be handled by using vectored interrupt and polled interrupt respectively. Support your answer with a diagram for each</w:t>
+      </w:r>
+      <w:r>
+        <w:rPr>
+          <w:rFonts w:ascii="Times New Roman" w:hAnsi="Times New Roman" w:cs="Times New Roman"/>
+          <w:sz w:val="22"/>
+          <w:szCs w:val="22"/>
+        </w:rPr>
+        <w:t xml:space="preserve">. </w:t>
+      </w:r>
+    </w:p>
+    <w:p>
+      <w:pPr>
+        <w:pStyle w:val="Default"/>
+        <w:ind w:left="6480"/>
+        <w:jc w:val="both"/>
+        <w:rPr>
+          <w:rFonts w:ascii="Times New Roman" w:hAnsi="Times New Roman" w:cs="Times New Roman"/>
+          <w:sz w:val="22"/>
+          <w:szCs w:val="22"/>
+        </w:rPr>
+      </w:pPr>
+      <w:r>
+        <w:rPr>
+          <w:rFonts w:ascii="Times New Roman" w:hAnsi="Times New Roman" w:cs="Times New Roman"/>
+          <w:sz w:val="22"/>
+          <w:szCs w:val="22"/>
+        </w:rPr>
+        <w:t xml:space="preserve">         </w:t>
+      </w:r>
+      <w:r>
+        <w:rPr>
+          <w:rFonts w:ascii="Times New Roman" w:hAnsi="Times New Roman" w:cs="Times New Roman"/>
+          <w:sz w:val="22"/>
+          <w:szCs w:val="22"/>
+        </w:rPr>
+        <w:t xml:space="preserve"> (PYP-0</w:t>
+      </w:r>
+      <w:r>
+        <w:rPr>
+          <w:rFonts w:ascii="Times New Roman" w:hAnsi="Times New Roman" w:cs="Times New Roman"/>
+          <w:sz w:val="22"/>
+          <w:szCs w:val="22"/>
+        </w:rPr>
+        <w:t>1</w:t>
+      </w:r>
+      <w:r>
+        <w:rPr>
+          <w:rFonts w:ascii="Times New Roman" w:hAnsi="Times New Roman" w:cs="Times New Roman"/>
+          <w:sz w:val="22"/>
+          <w:szCs w:val="22"/>
+        </w:rPr>
+        <w:t>/</w:t>
+      </w:r>
+      <w:r>
+        <w:rPr>
+          <w:rFonts w:ascii="Times New Roman" w:hAnsi="Times New Roman" w:cs="Times New Roman"/>
+          <w:sz w:val="22"/>
+          <w:szCs w:val="22"/>
+        </w:rPr>
+        <w:t>12</w:t>
+      </w:r>
+      <w:r>
+        <w:rPr>
+          <w:rFonts w:ascii="Times New Roman" w:hAnsi="Times New Roman" w:cs="Times New Roman"/>
+          <w:sz w:val="22"/>
+          <w:szCs w:val="22"/>
+        </w:rPr>
+        <w:t xml:space="preserve">: </w:t>
+      </w:r>
+      <w:r>
+        <w:rPr>
+          <w:rFonts w:ascii="Times New Roman" w:hAnsi="Times New Roman" w:cs="Times New Roman"/>
+          <w:sz w:val="22"/>
+          <w:szCs w:val="22"/>
+        </w:rPr>
+        <w:t>10</w:t>
+      </w:r>
+      <w:r>
+        <w:rPr>
+          <w:rFonts w:ascii="Times New Roman" w:hAnsi="Times New Roman" w:cs="Times New Roman"/>
+          <w:sz w:val="22"/>
+          <w:szCs w:val="22"/>
+        </w:rPr>
+        <w:t xml:space="preserve"> </w:t>
+      </w:r>
+      <w:r>
+        <w:rPr>
+          <w:rFonts w:ascii="Times New Roman" w:hAnsi="Times New Roman" w:cs="Times New Roman"/>
+          <w:sz w:val="22"/>
+          <w:szCs w:val="22"/>
+        </w:rPr>
+        <w:t>marks)</w:t>
+      </w:r>
+    </w:p>
+    <w:p>
+      <w:pPr>
+        <w:pStyle w:val="Default"/>
+        <w:ind w:left="6480"/>
+        <w:jc w:val="both"/>
+        <w:rPr>
+          <w:rFonts w:ascii="Times New Roman" w:hAnsi="Times New Roman" w:cs="Times New Roman"/>
+          <w:sz w:val="22"/>
+          <w:szCs w:val="22"/>
+        </w:rPr>
+      </w:pPr>
+    </w:p>
+    <w:tbl>
+      <w:tblPr>
+        <w:tblStyle w:val="TableGrid"/>
+        <w:tblW w:w="0" w:type="auto"/>
+        <w:tblLook w:val="04A0" w:firstRow="1" w:lastRow="0" w:firstColumn="1" w:lastColumn="0" w:noHBand="0" w:noVBand="1"/>
+      </w:tblPr>
+      <w:tblGrid>
+        <w:gridCol w:w="4508"/>
+        <w:gridCol w:w="4509"/>
+      </w:tblGrid>
+      <w:tr>
+        <w:tc>
+          <w:tcPr>
+            <w:tcW w:w="9017" w:type="dxa"/>
+            <w:gridSpan w:val="2"/>
+          </w:tcPr>
+          <w:p>
+            <w:pPr>
+              <w:pStyle w:val="Default"/>
+              <w:jc w:val="both"/>
+              <w:rPr>
+                <w:rFonts w:ascii="Times New Roman" w:hAnsi="Times New Roman" w:cs="Times New Roman"/>
+                <w:sz w:val="22"/>
+                <w:szCs w:val="22"/>
+              </w:rPr>
+            </w:pPr>
+            <w:r>
+              <w:rPr>
+                <w:rFonts w:ascii="Times New Roman" w:hAnsi="Times New Roman" w:cs="Times New Roman"/>
+                <w:sz w:val="22"/>
+                <w:szCs w:val="22"/>
+              </w:rPr>
+              <w:t>Answer</w:t>
+            </w:r>
+          </w:p>
+        </w:tc>
+      </w:tr>
+      <w:tr>
+        <w:tc>
+          <w:tcPr>
+            <w:tcW w:w="4508" w:type="dxa"/>
+          </w:tcPr>
+          <w:p>
+            <w:pPr>
+              <w:pStyle w:val="Default"/>
+              <w:jc w:val="both"/>
+              <w:rPr>
+                <w:rFonts w:ascii="Times New Roman" w:hAnsi="Times New Roman" w:cs="Times New Roman"/>
+                <w:sz w:val="22"/>
+                <w:szCs w:val="22"/>
+              </w:rPr>
+            </w:pPr>
+            <w:r>
+              <w:rPr>
+                <w:rFonts w:ascii="Times New Roman" w:hAnsi="Times New Roman" w:cs="Times New Roman"/>
+                <w:sz w:val="22"/>
+                <w:szCs w:val="22"/>
+              </w:rPr>
+              <w:t>Vectored interrupt</w:t>
+            </w:r>
+          </w:p>
+        </w:tc>
+        <w:tc>
+          <w:tcPr>
+            <w:tcW w:w="4509" w:type="dxa"/>
+          </w:tcPr>
+          <w:p>
+            <w:pPr>
+              <w:pStyle w:val="Default"/>
+              <w:jc w:val="both"/>
+              <w:rPr>
+                <w:rFonts w:ascii="Times New Roman" w:hAnsi="Times New Roman" w:cs="Times New Roman"/>
+                <w:sz w:val="22"/>
+                <w:szCs w:val="22"/>
+              </w:rPr>
+            </w:pPr>
+            <w:r>
+              <w:rPr>
+                <w:rFonts w:ascii="Times New Roman" w:hAnsi="Times New Roman" w:cs="Times New Roman"/>
+                <w:sz w:val="22"/>
+                <w:szCs w:val="22"/>
+              </w:rPr>
+              <w:t>Polled interrupt</w:t>
+            </w:r>
+          </w:p>
+        </w:tc>
+      </w:tr>
+      <w:tr>
+        <w:tc>
+          <w:tcPr>
+            <w:tcW w:w="4508" w:type="dxa"/>
+          </w:tcPr>
+          <w:p>
+            <w:pPr>
+              <w:pStyle w:val="Default"/>
+              <w:jc w:val="both"/>
+              <w:rPr>
+                <w:rFonts w:ascii="Times New Roman" w:hAnsi="Times New Roman" w:cs="Times New Roman"/>
+                <w:sz w:val="22"/>
+                <w:szCs w:val="22"/>
+              </w:rPr>
+            </w:pPr>
+            <w:r>
+              <w:rPr>
+                <w:rFonts w:ascii="Times New Roman" w:hAnsi="Times New Roman" w:cs="Times New Roman"/>
+                <w:sz w:val="22"/>
+                <w:szCs w:val="22"/>
+              </w:rPr>
+              <w:t>Address of interrupting device is included with the interrupt.</w:t>
+            </w:r>
+          </w:p>
+        </w:tc>
+        <w:tc>
+          <w:tcPr>
+            <w:tcW w:w="4509" w:type="dxa"/>
+          </w:tcPr>
+          <w:p>
+            <w:pPr>
+              <w:pStyle w:val="Default"/>
+              <w:jc w:val="both"/>
+              <w:rPr>
+                <w:rFonts w:ascii="Times New Roman" w:hAnsi="Times New Roman" w:cs="Times New Roman"/>
+                <w:sz w:val="22"/>
+                <w:szCs w:val="22"/>
+              </w:rPr>
+            </w:pPr>
+            <w:r>
+              <w:rPr>
+                <w:rFonts w:ascii="Times New Roman" w:hAnsi="Times New Roman" w:cs="Times New Roman"/>
+                <w:sz w:val="22"/>
+                <w:szCs w:val="22"/>
+              </w:rPr>
+              <w:t>The general interrupt that is shared by all devices. Identifies the interrupt device by polling each device</w:t>
+            </w:r>
+          </w:p>
+        </w:tc>
+      </w:tr>
+      <w:tr>
+        <w:tc>
+          <w:tcPr>
+            <w:tcW w:w="4508" w:type="dxa"/>
+          </w:tcPr>
+          <w:p>
+            <w:pPr>
+              <w:pStyle w:val="Default"/>
+              <w:jc w:val="both"/>
+              <w:rPr>
+                <w:rFonts w:ascii="Times New Roman" w:hAnsi="Times New Roman" w:cs="Times New Roman"/>
+                <w:sz w:val="22"/>
+                <w:szCs w:val="22"/>
+              </w:rPr>
+            </w:pPr>
+          </w:p>
+        </w:tc>
+        <w:tc>
+          <w:tcPr>
+            <w:tcW w:w="4509" w:type="dxa"/>
+          </w:tcPr>
+          <w:p>
+            <w:pPr>
+              <w:pStyle w:val="Default"/>
+              <w:jc w:val="both"/>
+              <w:rPr>
+                <w:rFonts w:ascii="Times New Roman" w:hAnsi="Times New Roman" w:cs="Times New Roman"/>
+                <w:sz w:val="22"/>
+                <w:szCs w:val="22"/>
+              </w:rPr>
+            </w:pPr>
+          </w:p>
+        </w:tc>
+      </w:tr>
+    </w:tbl>
+    <w:p>
+      <w:pPr>
+        <w:pStyle w:val="Default"/>
+        <w:jc w:val="both"/>
+        <w:rPr>
+          <w:rFonts w:ascii="Times New Roman" w:hAnsi="Times New Roman" w:cs="Times New Roman"/>
+          <w:sz w:val="22"/>
+          <w:szCs w:val="22"/>
+        </w:rPr>
+      </w:pPr>
+    </w:p>
+    <w:p>
+      <w:pPr>
+        <w:pStyle w:val="Default"/>
+        <w:numPr>
+          <w:ilvl w:val="0"/>
+          <w:numId w:val="54"/>
+        </w:numPr>
+        <w:ind w:left="360"/>
+        <w:jc w:val="both"/>
+        <w:rPr>
+          <w:rFonts w:ascii="Times New Roman" w:hAnsi="Times New Roman" w:cs="Times New Roman"/>
+          <w:sz w:val="22"/>
+          <w:szCs w:val="22"/>
+        </w:rPr>
+      </w:pPr>
+      <w:r>
+        <w:rPr>
+          <w:rFonts w:ascii="Times New Roman" w:hAnsi="Times New Roman" w:cs="Times New Roman"/>
+          <w:sz w:val="22"/>
+          <w:szCs w:val="22"/>
+        </w:rPr>
         <w:t xml:space="preserve">Consider the interrupt that occurs at the completion of a disk transfer (Disk to Memory). </w:t>
       </w:r>
     </w:p>
@@ -47729,6 +50551,28 @@
     <w:p>
       <w:pPr>
         <w:pStyle w:val="Default"/>
+        <w:numPr>
+          <w:ilvl w:val="1"/>
+          <w:numId w:val="56"/>
+        </w:numPr>
+        <w:rPr>
+          <w:rFonts w:ascii="Times New Roman" w:hAnsi="Times New Roman" w:cs="Times New Roman"/>
+          <w:sz w:val="22"/>
+          <w:szCs w:val="22"/>
+        </w:rPr>
+      </w:pPr>
+      <w:r>
+        <w:rPr>
+          <w:rFonts w:ascii="Times New Roman" w:hAnsi="Times New Roman" w:cs="Times New Roman"/>
+          <w:sz w:val="22"/>
+          <w:szCs w:val="22"/>
+        </w:rPr>
+        <w:t>Disk interrupts CPU</w:t>
+      </w:r>
+    </w:p>
+    <w:p>
+      <w:pPr>
+        <w:pStyle w:val="Default"/>
         <w:ind w:left="720"/>
         <w:rPr>
           <w:rFonts w:ascii="Times New Roman" w:hAnsi="Times New Roman" w:cs="Times New Roman"/>
@@ -47757,6 +50601,28 @@
           <w:szCs w:val="22"/>
         </w:rPr>
         <w:t xml:space="preserve">Why is the interrupt used in this case? What would be happened if there were no interrupt capability on this computer? </w:t>
+      </w:r>
+    </w:p>
+    <w:p>
+      <w:pPr>
+        <w:pStyle w:val="Default"/>
+        <w:numPr>
+          <w:ilvl w:val="1"/>
+          <w:numId w:val="56"/>
+        </w:numPr>
+        <w:rPr>
+          <w:rFonts w:ascii="Times New Roman" w:hAnsi="Times New Roman" w:cs="Times New Roman"/>
+          <w:sz w:val="22"/>
+          <w:szCs w:val="22"/>
+        </w:rPr>
+      </w:pPr>
+      <w:r>
+        <w:rPr>
+          <w:rFonts w:ascii="Times New Roman" w:hAnsi="Times New Roman" w:cs="Times New Roman"/>
+          <w:sz w:val="22"/>
+          <w:szCs w:val="22"/>
+        </w:rPr>
+        <w:t>To indicate completion of task. The resource cannot be released to others.</w:t>
       </w:r>
     </w:p>
     <w:p>
@@ -47930,7 +50796,16 @@
           <w:rFonts w:ascii="Times New Roman" w:hAnsi="Times New Roman" w:cs="Times New Roman"/>
           <w:color w:val="000000"/>
         </w:rPr>
-        <w:t>What is the main different between loosely-coupled system and parallel system?</w:t>
+        <w:t>What is the main different b</w:t>
+      </w:r>
+      <w:bookmarkStart w:id="0" w:name="_GoBack"/>
+      <w:bookmarkEnd w:id="0"/>
+      <w:r>
+        <w:rPr>
+          <w:rFonts w:ascii="Times New Roman" w:hAnsi="Times New Roman" w:cs="Times New Roman"/>
+          <w:color w:val="000000"/>
+        </w:rPr>
+        <w:t>etween loosely-coupled system and parallel system?</w:t>
       </w:r>
     </w:p>
     <w:p>
@@ -48207,7 +51082,6 @@
           <w:rFonts w:ascii="Times New Roman" w:hAnsi="Times New Roman" w:cs="Times New Roman"/>
           <w:color w:val="000000"/>
         </w:rPr>
-        <w:lastRenderedPageBreak/>
         <w:t xml:space="preserve">What will happen when there is a cache miss?                                     </w:t>
       </w:r>
       <w:r>
@@ -48822,6 +51696,7 @@
           <w:rFonts w:ascii="Times New Roman" w:hAnsi="Times New Roman" w:cs="Times New Roman"/>
           <w:color w:val="000000"/>
         </w:rPr>
+        <w:lastRenderedPageBreak/>
         <w:t xml:space="preserve">What performance improvement is offered by the use of memory interleaving? </w:t>
       </w:r>
     </w:p>
@@ -50533,7 +53408,7 @@
         <w:rFonts w:hint="default"/>
       </w:rPr>
     </w:lvl>
-    <w:lvl w:ilvl="1" w:tplc="04090019" w:tentative="1">
+    <w:lvl w:ilvl="1" w:tplc="04090019">
       <w:start w:val="1"/>
       <w:numFmt w:val="lowerLetter"/>
       <w:lvlText w:val="%2."/>
@@ -51156,7 +54031,7 @@
         <w:rFonts w:hint="default"/>
       </w:rPr>
     </w:lvl>
-    <w:lvl w:ilvl="1" w:tplc="04090019" w:tentative="1">
+    <w:lvl w:ilvl="1" w:tplc="04090019">
       <w:start w:val="1"/>
       <w:numFmt w:val="lowerLetter"/>
       <w:lvlText w:val="%2."/>
@@ -51512,7 +54387,7 @@
         <w:rFonts w:hint="default"/>
       </w:rPr>
     </w:lvl>
-    <w:lvl w:ilvl="1" w:tplc="04090019" w:tentative="1">
+    <w:lvl w:ilvl="1" w:tplc="04090019">
       <w:start w:val="1"/>
       <w:numFmt w:val="lowerLetter"/>
       <w:lvlText w:val="%2."/>
@@ -53303,7 +56178,7 @@
   <w:abstractNum w:abstractNumId="44" w15:restartNumberingAfterBreak="0">
     <w:nsid w:val="571B7ED9"/>
     <w:multiLevelType w:val="hybridMultilevel"/>
-    <w:tmpl w:val="9258CBCC"/>
+    <w:tmpl w:val="7562A0A8"/>
     <w:lvl w:ilvl="0" w:tplc="F0CC82AA">
       <w:start w:val="1"/>
       <w:numFmt w:val="lowerLetter"/>
@@ -53336,7 +56211,7 @@
         <w:rFonts w:ascii="Times New Roman" w:eastAsiaTheme="minorEastAsia" w:hAnsi="Times New Roman" w:cs="Times New Roman" w:hint="default"/>
       </w:rPr>
     </w:lvl>
-    <w:lvl w:ilvl="3" w:tplc="0409000F" w:tentative="1">
+    <w:lvl w:ilvl="3" w:tplc="ECD65486">
       <w:start w:val="1"/>
       <w:numFmt w:val="decimal"/>
       <w:lvlText w:val="%4."/>
@@ -53344,6 +56219,9 @@
       <w:pPr>
         <w:ind w:left="2970" w:hanging="360"/>
       </w:pPr>
+      <w:rPr>
+        <w:rFonts w:hint="default"/>
+      </w:rPr>
     </w:lvl>
     <w:lvl w:ilvl="4" w:tplc="04090019" w:tentative="1">
       <w:start w:val="1"/>
@@ -55402,7 +58280,7 @@
   <w:style w:type="paragraph" w:default="1" w:styleId="Normal">
     <w:name w:val="Normal"/>
     <w:qFormat/>
-    <w:rsid w:val="00F17D2C"/>
+    <w:rsid w:val="007C0C3A"/>
   </w:style>
   <w:style w:type="character" w:default="1" w:styleId="DefaultParagraphFont">
     <w:name w:val="Default Paragraph Font"/>
@@ -55842,7 +58720,7 @@
 </file>
 
 <file path=customXml/itemProps1.xml><?xml version="1.0" encoding="utf-8"?>
-<ds:datastoreItem xmlns:ds="http://schemas.openxmlformats.org/officeDocument/2006/customXml" ds:itemID="{D523C1F0-428B-46B5-992D-DBB5D7A2F7A6}">
+<ds:datastoreItem xmlns:ds="http://schemas.openxmlformats.org/officeDocument/2006/customXml" ds:itemID="{FC008895-24A0-4ECB-939F-7ECDA088B220}">
   <ds:schemaRefs>
     <ds:schemaRef ds:uri="http://schemas.openxmlformats.org/officeDocument/2006/bibliography"/>
   </ds:schemaRefs>

</xml_diff>